<commit_message>
Busy with chapter 4
</commit_message>
<xml_diff>
--- a/Z ITRI 671 Research/Chapter 4/Enrico Dreyer Project Chapter 4.docx
+++ b/Z ITRI 671 Research/Chapter 4/Enrico Dreyer Project Chapter 4.docx
@@ -429,7 +429,7 @@
         </w:rPr>
         <w:fldChar w:fldCharType="separate"/>
       </w:r>
-      <w:hyperlink w:anchor="_Toc80820673" w:history="1">
+      <w:hyperlink w:anchor="_Toc81070814" w:history="1">
         <w:r>
           <w:rPr>
             <w:rStyle w:val="Hyperlink"/>
@@ -456,7 +456,7 @@
             <w:noProof/>
             <w:webHidden/>
           </w:rPr>
-          <w:instrText xml:space="preserve"> PAGEREF _Toc80820673 \h </w:instrText>
+          <w:instrText xml:space="preserve"> PAGEREF _Toc81070814 \h </w:instrText>
         </w:r>
         <w:r>
           <w:rPr>
@@ -499,14 +499,14 @@
           <w:lang w:val="en-ZA" w:eastAsia="en-ZA"/>
         </w:rPr>
       </w:pPr>
-      <w:hyperlink w:anchor="_Toc80820674" w:history="1">
+      <w:hyperlink w:anchor="_Toc81070815" w:history="1">
         <w:r>
           <w:rPr>
             <w:rStyle w:val="Hyperlink"/>
             <w:noProof/>
             <w:lang w:eastAsia="en-ZA"/>
           </w:rPr>
-          <w:t>Chapter 3: Literature review</w:t>
+          <w:t>Chapter 4: Data Analysis</w:t>
         </w:r>
         <w:r>
           <w:rPr>
@@ -527,7 +527,7 @@
             <w:noProof/>
             <w:webHidden/>
           </w:rPr>
-          <w:instrText xml:space="preserve"> PAGEREF _Toc80820674 \h </w:instrText>
+          <w:instrText xml:space="preserve"> PAGEREF _Toc81070815 \h </w:instrText>
         </w:r>
         <w:r>
           <w:rPr>
@@ -569,7 +569,7 @@
           <w:lang w:val="en-ZA" w:eastAsia="en-ZA"/>
         </w:rPr>
       </w:pPr>
-      <w:hyperlink w:anchor="_Toc80820675" w:history="1">
+      <w:hyperlink w:anchor="_Toc81070816" w:history="1">
         <w:r>
           <w:rPr>
             <w:rStyle w:val="Hyperlink"/>
@@ -596,7 +596,7 @@
             <w:noProof/>
             <w:webHidden/>
           </w:rPr>
-          <w:instrText xml:space="preserve"> PAGEREF _Toc80820675 \h </w:instrText>
+          <w:instrText xml:space="preserve"> PAGEREF _Toc81070816 \h </w:instrText>
         </w:r>
         <w:r>
           <w:rPr>
@@ -638,7 +638,7 @@
           <w:lang w:val="en-ZA" w:eastAsia="en-ZA"/>
         </w:rPr>
       </w:pPr>
-      <w:hyperlink w:anchor="_Toc80820676" w:history="1">
+      <w:hyperlink w:anchor="_Toc81070817" w:history="1">
         <w:r>
           <w:rPr>
             <w:rStyle w:val="Hyperlink"/>
@@ -665,7 +665,7 @@
             <w:noProof/>
             <w:webHidden/>
           </w:rPr>
-          <w:instrText xml:space="preserve"> PAGEREF _Toc80820676 \h </w:instrText>
+          <w:instrText xml:space="preserve"> PAGEREF _Toc81070817 \h </w:instrText>
         </w:r>
         <w:r>
           <w:rPr>
@@ -707,7 +707,7 @@
           <w:lang w:val="en-ZA" w:eastAsia="en-ZA"/>
         </w:rPr>
       </w:pPr>
-      <w:hyperlink w:anchor="_Toc80820677" w:history="1">
+      <w:hyperlink w:anchor="_Toc81070818" w:history="1">
         <w:r>
           <w:rPr>
             <w:rStyle w:val="Hyperlink"/>
@@ -734,7 +734,7 @@
             <w:noProof/>
             <w:webHidden/>
           </w:rPr>
-          <w:instrText xml:space="preserve"> PAGEREF _Toc80820677 \h </w:instrText>
+          <w:instrText xml:space="preserve"> PAGEREF _Toc81070818 \h </w:instrText>
         </w:r>
         <w:r>
           <w:rPr>
@@ -776,13 +776,27 @@
           <w:lang w:val="en-ZA" w:eastAsia="en-ZA"/>
         </w:rPr>
       </w:pPr>
-      <w:hyperlink w:anchor="_Toc80820678" w:history="1">
+      <w:hyperlink w:anchor="_Toc81070819" w:history="1">
         <w:r>
           <w:rPr>
             <w:rStyle w:val="Hyperlink"/>
             <w:noProof/>
           </w:rPr>
-          <w:t>4. Data Analysis</w:t>
+          <w:t>4. Data A</w:t>
+        </w:r>
+        <w:r>
+          <w:rPr>
+            <w:rStyle w:val="Hyperlink"/>
+            <w:noProof/>
+          </w:rPr>
+          <w:t>n</w:t>
+        </w:r>
+        <w:r>
+          <w:rPr>
+            <w:rStyle w:val="Hyperlink"/>
+            <w:noProof/>
+          </w:rPr>
+          <w:t>alysis</w:t>
         </w:r>
         <w:r>
           <w:rPr>
@@ -803,7 +817,7 @@
             <w:noProof/>
             <w:webHidden/>
           </w:rPr>
-          <w:instrText xml:space="preserve"> PAGEREF _Toc80820678 \h </w:instrText>
+          <w:instrText xml:space="preserve"> PAGEREF _Toc81070819 \h </w:instrText>
         </w:r>
         <w:r>
           <w:rPr>
@@ -847,7 +861,7 @@
           <w:lang w:val="en-ZA" w:eastAsia="en-ZA"/>
         </w:rPr>
       </w:pPr>
-      <w:hyperlink w:anchor="_Toc80820679" w:history="1">
+      <w:hyperlink w:anchor="_Toc81070820" w:history="1">
         <w:r>
           <w:rPr>
             <w:rStyle w:val="Hyperlink"/>
@@ -875,7 +889,7 @@
             <w:noProof/>
             <w:webHidden/>
           </w:rPr>
-          <w:instrText xml:space="preserve"> PAGEREF _Toc80820679 \h </w:instrText>
+          <w:instrText xml:space="preserve"> PAGEREF _Toc81070820 \h </w:instrText>
         </w:r>
         <w:r>
           <w:rPr>
@@ -919,13 +933,13 @@
           <w:lang w:val="en-ZA" w:eastAsia="en-ZA"/>
         </w:rPr>
       </w:pPr>
-      <w:hyperlink w:anchor="_Toc80820680" w:history="1">
+      <w:hyperlink w:anchor="_Toc81070821" w:history="1">
         <w:r>
           <w:rPr>
             <w:rStyle w:val="Hyperlink"/>
             <w:noProof/>
           </w:rPr>
-          <w:t>4.2. Importance of good communication</w:t>
+          <w:t>4.2. Participant</w:t>
         </w:r>
         <w:r>
           <w:rPr>
@@ -946,7 +960,7 @@
             <w:noProof/>
             <w:webHidden/>
           </w:rPr>
-          <w:instrText xml:space="preserve"> PAGEREF _Toc80820680 \h </w:instrText>
+          <w:instrText xml:space="preserve"> PAGEREF _Toc81070821 \h </w:instrText>
         </w:r>
         <w:r>
           <w:rPr>
@@ -988,7 +1002,7 @@
           <w:lang w:val="en-ZA" w:eastAsia="en-ZA"/>
         </w:rPr>
       </w:pPr>
-      <w:hyperlink w:anchor="_Toc80820681" w:history="1">
+      <w:hyperlink w:anchor="_Toc81070822" w:history="1">
         <w:r>
           <w:rPr>
             <w:rStyle w:val="Hyperlink"/>
@@ -1015,7 +1029,7 @@
             <w:noProof/>
             <w:webHidden/>
           </w:rPr>
-          <w:instrText xml:space="preserve"> PAGEREF _Toc80820681 \h </w:instrText>
+          <w:instrText xml:space="preserve"> PAGEREF _Toc81070822 \h </w:instrText>
         </w:r>
         <w:r>
           <w:rPr>
@@ -1057,7 +1071,7 @@
           <w:lang w:val="en-ZA" w:eastAsia="en-ZA"/>
         </w:rPr>
       </w:pPr>
-      <w:hyperlink w:anchor="_Toc80820682" w:history="1">
+      <w:hyperlink w:anchor="_Toc81070823" w:history="1">
         <w:r>
           <w:rPr>
             <w:rStyle w:val="Hyperlink"/>
@@ -1084,7 +1098,7 @@
             <w:noProof/>
             <w:webHidden/>
           </w:rPr>
-          <w:instrText xml:space="preserve"> PAGEREF _Toc80820682 \h </w:instrText>
+          <w:instrText xml:space="preserve"> PAGEREF _Toc81070823 \h </w:instrText>
         </w:r>
         <w:r>
           <w:rPr>
@@ -1132,7 +1146,7 @@
       <w:pPr>
         <w:pStyle w:val="TOCHeading0"/>
       </w:pPr>
-      <w:bookmarkStart w:id="1" w:name="_Toc80820673"/>
+      <w:bookmarkStart w:id="1" w:name="_Toc81070814"/>
       <w:bookmarkStart w:id="2" w:name="_Toc350776064"/>
       <w:bookmarkStart w:id="3" w:name="_Toc376938984"/>
       <w:bookmarkStart w:id="4" w:name="_Toc395687202"/>
@@ -1280,7 +1294,7 @@
           <w:lang w:eastAsia="en-ZA"/>
         </w:rPr>
       </w:pPr>
-      <w:bookmarkStart w:id="7" w:name="_Toc80820674"/>
+      <w:bookmarkStart w:id="7" w:name="_Toc81070815"/>
       <w:bookmarkStart w:id="8" w:name="_Toc349293625"/>
       <w:r>
         <w:rPr>
@@ -1301,13 +1315,13 @@
         </w:rPr>
         <w:t xml:space="preserve">: </w:t>
       </w:r>
+      <w:r>
+        <w:rPr>
+          <w:lang w:eastAsia="en-ZA"/>
+        </w:rPr>
+        <w:t>Data Analysis</w:t>
+      </w:r>
       <w:bookmarkEnd w:id="7"/>
-      <w:r>
-        <w:rPr>
-          <w:lang w:eastAsia="en-ZA"/>
-        </w:rPr>
-        <w:t>Data Analysis</w:t>
-      </w:r>
     </w:p>
     <w:p>
       <w:pPr>
@@ -1317,7 +1331,7 @@
           <w:numId w:val="0"/>
         </w:numPr>
       </w:pPr>
-      <w:bookmarkStart w:id="9" w:name="_Toc80820675"/>
+      <w:bookmarkStart w:id="9" w:name="_Toc81070816"/>
       <w:r>
         <w:t>1.</w:t>
       </w:r>
@@ -1499,7 +1513,7 @@
         </w:numPr>
       </w:pPr>
       <w:bookmarkStart w:id="10" w:name="_Toc72714031"/>
-      <w:bookmarkStart w:id="11" w:name="_Toc80820676"/>
+      <w:bookmarkStart w:id="11" w:name="_Toc81070817"/>
       <w:r>
         <w:t>2. Problem description and background</w:t>
       </w:r>
@@ -1539,15 +1553,7 @@
         </w:rPr>
       </w:pPr>
       <w:r>
-        <w:t xml:space="preserve">As a solution, an artifact </w:t>
-      </w:r>
-      <w:proofErr w:type="gramStart"/>
-      <w:r>
-        <w:t>has to</w:t>
-      </w:r>
-      <w:proofErr w:type="gramEnd"/>
-      <w:r>
-        <w:t xml:space="preserve"> be developed to assist with the effectiveness of communication in the industry.</w:t>
+        <w:t>As a solution, an artifact has to be developed to assist with the effectiveness of communication in the industry.</w:t>
       </w:r>
     </w:p>
     <w:p>
@@ -1559,7 +1565,7 @@
         </w:numPr>
       </w:pPr>
       <w:bookmarkStart w:id="12" w:name="_Toc72714032"/>
-      <w:bookmarkStart w:id="13" w:name="_Toc80820677"/>
+      <w:bookmarkStart w:id="13" w:name="_Toc81070818"/>
       <w:r>
         <w:t>3. Aims and objectives of project</w:t>
       </w:r>
@@ -1583,7 +1589,7 @@
           <w:numId w:val="0"/>
         </w:numPr>
       </w:pPr>
-      <w:bookmarkStart w:id="14" w:name="_Toc80820678"/>
+      <w:bookmarkStart w:id="14" w:name="_Toc81070819"/>
       <w:r>
         <w:t xml:space="preserve">4. </w:t>
       </w:r>
@@ -1604,20 +1610,20 @@
           <w:lang w:eastAsia="en-ZA"/>
         </w:rPr>
       </w:pPr>
-      <w:bookmarkStart w:id="15" w:name="_Toc80820679"/>
+      <w:bookmarkStart w:id="15" w:name="_Toc81070820"/>
       <w:r>
         <w:rPr>
           <w:lang w:eastAsia="en-ZA"/>
         </w:rPr>
         <w:t xml:space="preserve">4.1. </w:t>
       </w:r>
+      <w:r>
+        <w:rPr>
+          <w:lang w:eastAsia="en-ZA"/>
+        </w:rPr>
+        <w:t>Introduction</w:t>
+      </w:r>
       <w:bookmarkEnd w:id="15"/>
-      <w:r>
-        <w:rPr>
-          <w:lang w:eastAsia="en-ZA"/>
-        </w:rPr>
-        <w:t>Introduction</w:t>
-      </w:r>
     </w:p>
     <w:p>
       <w:pPr>
@@ -1748,27 +1754,6 @@
         </w:rPr>
         <w:t xml:space="preserve"> </w:t>
       </w:r>
-    </w:p>
-    <w:p>
-      <w:pPr>
-        <w:rPr>
-          <w:lang w:eastAsia="en-ZA"/>
-        </w:rPr>
-      </w:pPr>
-    </w:p>
-    <w:p>
-      <w:pPr>
-        <w:rPr>
-          <w:lang w:eastAsia="en-ZA"/>
-        </w:rPr>
-      </w:pPr>
-    </w:p>
-    <w:p>
-      <w:pPr>
-        <w:rPr>
-          <w:lang w:eastAsia="en-ZA"/>
-        </w:rPr>
-      </w:pPr>
     </w:p>
     <w:p>
       <w:pPr>
@@ -1779,14 +1764,14 @@
         </w:numPr>
         <w:ind w:left="567" w:hanging="113"/>
       </w:pPr>
-      <w:bookmarkStart w:id="16" w:name="_Toc80820680"/>
+      <w:bookmarkStart w:id="16" w:name="_Toc81070821"/>
       <w:r>
         <w:t xml:space="preserve">4.2. </w:t>
       </w:r>
+      <w:r>
+        <w:t>Participant</w:t>
+      </w:r>
       <w:bookmarkEnd w:id="16"/>
-      <w:r>
-        <w:t>Participant</w:t>
-      </w:r>
     </w:p>
     <w:p>
       <w:r>
@@ -1813,11 +1798,2237 @@
     </w:p>
     <w:p>
       <w:r>
-        <w:t>Project managers are superior in understanding a system as a whole</w:t>
+        <w:t>This participant is perfect in two ways, their daily tasks include streamlining communication across their team</w:t>
+      </w:r>
+      <w:r>
+        <w:t>, this</w:t>
+      </w:r>
+      <w:r>
+        <w:t xml:space="preserve"> kind of feedback will contribute towards</w:t>
+      </w:r>
+      <w:r>
+        <w:t xml:space="preserve"> achieving the goal of this study</w:t>
+      </w:r>
+      <w:r>
+        <w:t>. As well as</w:t>
+      </w:r>
+      <w:r>
+        <w:t xml:space="preserve"> p</w:t>
+      </w:r>
+      <w:r>
+        <w:t xml:space="preserve">roject managers are superior in understanding an artifact as a whole, focusing on quality, cost and schedule </w:t>
+      </w:r>
+      <w:r>
+        <w:fldChar w:fldCharType="begin"/>
+      </w:r>
+      <w:r>
+        <w:instrText xml:space="preserve"> ADDIN EN.CITE &lt;EndNote&gt;&lt;Cite&gt;&lt;Author&gt;DiStasi&lt;/Author&gt;&lt;Year&gt;2020&lt;/Year&gt;&lt;RecNum&gt;151&lt;/RecNum&gt;&lt;DisplayText&gt;(DiStasi, 2020)&lt;/DisplayText&gt;&lt;record&gt;&lt;rec-number&gt;151&lt;/rec-number&gt;&lt;foreign-keys&gt;&lt;key app="EN" db-id="525d9sr0qsvde5evfr0ps52ifpp52v555xtd" timestamp="1630252083"&gt;151&lt;/key&gt;&lt;/foreign-keys&gt;&lt;ref-type name="Journal Article"&gt;17&lt;/ref-type&gt;&lt;contributors&gt;&lt;authors&gt;&lt;author&gt;Michael DiStasi&lt;/author&gt;&lt;/authors&gt;&lt;/contributors&gt;&lt;titles&gt;&lt;title&gt;Project Managers - What Are They Good For?&lt;/title&gt;&lt;/titles&gt;&lt;dates&gt;&lt;year&gt;2020&lt;/year&gt;&lt;/dates&gt;&lt;urls&gt;&lt;related-urls&gt;&lt;url&gt;https://www.linkedin.com/pulse/project-managers-what-good-michael-distasi&lt;/url&gt;&lt;/related-urls&gt;&lt;/urls&gt;&lt;/record&gt;&lt;/Cite&gt;&lt;/EndNote&gt;</w:instrText>
+      </w:r>
+      <w:r>
+        <w:fldChar w:fldCharType="separate"/>
+      </w:r>
+      <w:r>
+        <w:rPr>
+          <w:noProof/>
+        </w:rPr>
+        <w:t>(DiStasi, 2020)</w:t>
+      </w:r>
+      <w:r>
+        <w:fldChar w:fldCharType="end"/>
+      </w:r>
+      <w:r>
+        <w:t>, this</w:t>
+      </w:r>
+      <w:r>
+        <w:t xml:space="preserve"> kind of feedback will contribute to</w:t>
+      </w:r>
+      <w:r>
+        <w:t xml:space="preserve"> the design and development of the artefact</w:t>
+      </w:r>
+      <w:r>
+        <w:t>.</w:t>
       </w:r>
       <w:r>
         <w:t xml:space="preserve"> </w:t>
       </w:r>
+    </w:p>
+    <w:p>
+      <w:pPr>
+        <w:pStyle w:val="Heading2"/>
+        <w:numPr>
+          <w:ilvl w:val="0"/>
+          <w:numId w:val="0"/>
+        </w:numPr>
+        <w:ind w:left="567" w:hanging="113"/>
+      </w:pPr>
+      <w:r>
+        <w:t>4.</w:t>
+      </w:r>
+      <w:r>
+        <w:t>3</w:t>
+      </w:r>
+      <w:r>
+        <w:t xml:space="preserve">. </w:t>
+      </w:r>
+      <w:r>
+        <w:t>Interview Questions</w:t>
+      </w:r>
+    </w:p>
+    <w:p>
+      <w:r>
+        <w:t xml:space="preserve">Table </w:t>
+      </w:r>
+      <w:r>
+        <w:t>4.</w:t>
+      </w:r>
+      <w:r>
+        <w:t>1</w:t>
+      </w:r>
+      <w:r>
+        <w:t xml:space="preserve"> below con</w:t>
+      </w:r>
+      <w:r>
+        <w:t>tains interview questions that will be asked for gathering the necessary data needed for analysis. Different sources were used to set up the needed questions.</w:t>
+      </w:r>
+    </w:p>
+    <w:p>
+      <w:r>
+        <w:lastRenderedPageBreak/>
+        <w:t xml:space="preserve"> </w:t>
+      </w:r>
+    </w:p>
+    <w:tbl>
+      <w:tblPr>
+        <w:tblStyle w:val="TableGrid"/>
+        <w:tblW w:w="0" w:type="auto"/>
+        <w:tblLook w:val="04A0" w:firstRow="1" w:lastRow="0" w:firstColumn="1" w:lastColumn="0" w:noHBand="0" w:noVBand="1"/>
+      </w:tblPr>
+      <w:tblGrid>
+        <w:gridCol w:w="1384"/>
+        <w:gridCol w:w="8187"/>
+      </w:tblGrid>
+      <w:tr>
+        <w:tc>
+          <w:tcPr>
+            <w:tcW w:w="1384" w:type="dxa"/>
+          </w:tcPr>
+          <w:p>
+            <w:r>
+              <w:t>Number</w:t>
+            </w:r>
+          </w:p>
+        </w:tc>
+        <w:tc>
+          <w:tcPr>
+            <w:tcW w:w="8187" w:type="dxa"/>
+          </w:tcPr>
+          <w:p>
+            <w:r>
+              <w:t>Question</w:t>
+            </w:r>
+          </w:p>
+        </w:tc>
+      </w:tr>
+      <w:tr>
+        <w:tc>
+          <w:tcPr>
+            <w:tcW w:w="1384" w:type="dxa"/>
+          </w:tcPr>
+          <w:p>
+            <w:r>
+              <w:t>1.</w:t>
+            </w:r>
+          </w:p>
+        </w:tc>
+        <w:tc>
+          <w:tcPr>
+            <w:tcW w:w="8187" w:type="dxa"/>
+          </w:tcPr>
+          <w:p>
+            <w:r>
+              <w:t xml:space="preserve">What is </w:t>
+            </w:r>
+            <w:r>
+              <w:t>the overall purpose of the artefact</w:t>
+            </w:r>
+            <w:r>
+              <w:t>?</w:t>
+            </w:r>
+            <w:r>
+              <w:t xml:space="preserve"> </w:t>
+            </w:r>
+            <w:r>
+              <w:fldChar w:fldCharType="begin"/>
+            </w:r>
+            <w:r>
+              <w:instrText xml:space="preserve"> ADDIN EN.CITE &lt;EndNote&gt;&lt;Cite&gt;&lt;Author&gt;McNamara&lt;/Author&gt;&lt;Year&gt;2019&lt;/Year&gt;&lt;RecNum&gt;152&lt;/RecNum&gt;&lt;DisplayText&gt;(McNamara, 2019)&lt;/DisplayText&gt;&lt;record&gt;&lt;rec-number&gt;152&lt;/rec-number&gt;&lt;foreign-keys&gt;&lt;key app="EN" db-id="525d9sr0qsvde5evfr0ps52ifpp52v555xtd" timestamp="1630265536"&gt;152&lt;/key&gt;&lt;/foreign-keys&gt;&lt;ref-type name="Journal Article"&gt;17&lt;/ref-type&gt;&lt;contributors&gt;&lt;authors&gt;&lt;author&gt;Carter McNamara&lt;/author&gt;&lt;/authors&gt;&lt;/contributors&gt;&lt;titles&gt;&lt;title&gt;Key Questions When Planning a Computer System&lt;/title&gt;&lt;/titles&gt;&lt;dates&gt;&lt;year&gt;2019&lt;/year&gt;&lt;/dates&gt;&lt;urls&gt;&lt;related-urls&gt;&lt;url&gt;https://managementhelp.org/computers/planning.htm#:~:text=%20Key%20Questions%20When%20Planning%20a%20Computer%20System,certain%20benchmarks%2Fmilestones%20to%20assess%20the%20success...%20More%20&lt;/url&gt;&lt;/related-urls&gt;&lt;/urls&gt;&lt;/record&gt;&lt;/Cite&gt;&lt;/EndNote&gt;</w:instrText>
+            </w:r>
+            <w:r>
+              <w:fldChar w:fldCharType="separate"/>
+            </w:r>
+            <w:r>
+              <w:rPr>
+                <w:noProof/>
+              </w:rPr>
+              <w:t>(McNamara, 2019)</w:t>
+            </w:r>
+            <w:r>
+              <w:fldChar w:fldCharType="end"/>
+            </w:r>
+          </w:p>
+        </w:tc>
+      </w:tr>
+      <w:tr>
+        <w:tc>
+          <w:tcPr>
+            <w:tcW w:w="1384" w:type="dxa"/>
+          </w:tcPr>
+          <w:p>
+            <w:r>
+              <w:t>2.</w:t>
+            </w:r>
+          </w:p>
+        </w:tc>
+        <w:tc>
+          <w:tcPr>
+            <w:tcW w:w="8187" w:type="dxa"/>
+          </w:tcPr>
+          <w:p>
+            <w:pPr>
+              <w:rPr>
+                <w:lang w:val="en-ZA"/>
+              </w:rPr>
+            </w:pPr>
+            <w:r>
+              <w:rPr>
+                <w:lang w:val="en-ZA"/>
+              </w:rPr>
+              <w:t xml:space="preserve">What </w:t>
+            </w:r>
+            <w:r>
+              <w:rPr>
+                <w:lang w:val="en-ZA"/>
+              </w:rPr>
+              <w:t>p</w:t>
+            </w:r>
+            <w:r>
+              <w:rPr>
+                <w:lang w:val="en-ZA"/>
+              </w:rPr>
+              <w:t xml:space="preserve">roblem will be </w:t>
+            </w:r>
+            <w:r>
+              <w:rPr>
+                <w:lang w:val="en-ZA"/>
+              </w:rPr>
+              <w:t>s</w:t>
+            </w:r>
+            <w:r>
+              <w:rPr>
+                <w:lang w:val="en-ZA"/>
+              </w:rPr>
+              <w:t>olved by the Software</w:t>
+            </w:r>
+            <w:r>
+              <w:rPr>
+                <w:lang w:val="en-ZA"/>
+              </w:rPr>
+              <w:t xml:space="preserve">? </w:t>
+            </w:r>
+            <w:r>
+              <w:rPr>
+                <w:lang w:val="en-ZA"/>
+              </w:rPr>
+              <w:fldChar w:fldCharType="begin"/>
+            </w:r>
+            <w:r>
+              <w:rPr>
+                <w:lang w:val="en-ZA"/>
+              </w:rPr>
+              <w:instrText xml:space="preserve"> ADDIN EN.CITE &lt;EndNote&gt;&lt;Cite&gt;&lt;Author&gt;Tripathi&lt;/Author&gt;&lt;Year&gt;2017&lt;/Year&gt;&lt;RecNum&gt;153&lt;/RecNum&gt;&lt;DisplayText&gt;(Tripathi, 2017)&lt;/DisplayText&gt;&lt;record&gt;&lt;rec-number&gt;153&lt;/rec-number&gt;&lt;foreign-keys&gt;&lt;key app="EN" db-id="525d9sr0qsvde5evfr0ps52ifpp52v555xtd" timestamp="1630266535"&gt;153&lt;/key&gt;&lt;/foreign-keys&gt;&lt;ref-type name="Journal Article"&gt;17&lt;/ref-type&gt;&lt;contributors&gt;&lt;authors&gt;&lt;author&gt;Bhauvik Tripathi&lt;/author&gt;&lt;/authors&gt;&lt;/contributors&gt;&lt;titles&gt;&lt;title&gt;10 Questions to Ask a Client When Developing Software&lt;/title&gt;&lt;/titles&gt;&lt;dates&gt;&lt;year&gt;2017&lt;/year&gt;&lt;/dates&gt;&lt;urls&gt;&lt;related-urls&gt;&lt;url&gt;https://www.synotive.com/blog/software-development-client-questionnaire&lt;/url&gt;&lt;/related-urls&gt;&lt;/urls&gt;&lt;/record&gt;&lt;/Cite&gt;&lt;/EndNote&gt;</w:instrText>
+            </w:r>
+            <w:r>
+              <w:rPr>
+                <w:lang w:val="en-ZA"/>
+              </w:rPr>
+              <w:fldChar w:fldCharType="separate"/>
+            </w:r>
+            <w:r>
+              <w:rPr>
+                <w:noProof/>
+                <w:lang w:val="en-ZA"/>
+              </w:rPr>
+              <w:t>(Tripathi, 2017)</w:t>
+            </w:r>
+            <w:r>
+              <w:rPr>
+                <w:lang w:val="en-ZA"/>
+              </w:rPr>
+              <w:fldChar w:fldCharType="end"/>
+            </w:r>
+          </w:p>
+        </w:tc>
+      </w:tr>
+      <w:tr>
+        <w:tc>
+          <w:tcPr>
+            <w:tcW w:w="1384" w:type="dxa"/>
+          </w:tcPr>
+          <w:p>
+            <w:r>
+              <w:t>3.</w:t>
+            </w:r>
+          </w:p>
+        </w:tc>
+        <w:tc>
+          <w:tcPr>
+            <w:tcW w:w="8187" w:type="dxa"/>
+          </w:tcPr>
+          <w:p>
+            <w:pPr>
+              <w:rPr>
+                <w:lang w:val="en-ZA"/>
+              </w:rPr>
+            </w:pPr>
+            <w:r>
+              <w:rPr>
+                <w:lang w:val="en-ZA"/>
+              </w:rPr>
+              <w:t>Are there other products or tools that we can, should, or need to integrate with?</w:t>
+            </w:r>
+            <w:r>
+              <w:rPr>
+                <w:lang w:val="en-ZA"/>
+              </w:rPr>
+              <w:t xml:space="preserve"> </w:t>
+            </w:r>
+            <w:r>
+              <w:rPr>
+                <w:lang w:val="en-ZA"/>
+              </w:rPr>
+              <w:fldChar w:fldCharType="begin"/>
+            </w:r>
+            <w:r>
+              <w:rPr>
+                <w:lang w:val="en-ZA"/>
+              </w:rPr>
+              <w:instrText xml:space="preserve"> ADDIN EN.CITE &lt;EndNote&gt;&lt;Cite&gt;&lt;Author&gt;Brockett&lt;/Author&gt;&lt;Year&gt;2020&lt;/Year&gt;&lt;RecNum&gt;154&lt;/RecNum&gt;&lt;DisplayText&gt;(Brockett, 2020)&lt;/DisplayText&gt;&lt;record&gt;&lt;rec-number&gt;154&lt;/rec-number&gt;&lt;foreign-keys&gt;&lt;key app="EN" db-id="525d9sr0qsvde5evfr0ps52ifpp52v555xtd" timestamp="1630266723"&gt;154&lt;/key&gt;&lt;/foreign-keys&gt;&lt;ref-type name="Journal Article"&gt;17&lt;/ref-type&gt;&lt;contributors&gt;&lt;authors&gt;&lt;author&gt;Sarah Brockett&lt;/author&gt;&lt;/authors&gt;&lt;/contributors&gt;&lt;titles&gt;&lt;title&gt;15 Questions to Ask at the Start of a New Software Project&lt;/title&gt;&lt;/titles&gt;&lt;dates&gt;&lt;year&gt;2020&lt;/year&gt;&lt;/dates&gt;&lt;urls&gt;&lt;related-urls&gt;&lt;url&gt;https://spin.atomicobject.com/2020/01/24/new-software-project-questions/&lt;/url&gt;&lt;/related-urls&gt;&lt;/urls&gt;&lt;/record&gt;&lt;/Cite&gt;&lt;/EndNote&gt;</w:instrText>
+            </w:r>
+            <w:r>
+              <w:rPr>
+                <w:lang w:val="en-ZA"/>
+              </w:rPr>
+              <w:fldChar w:fldCharType="separate"/>
+            </w:r>
+            <w:r>
+              <w:rPr>
+                <w:noProof/>
+                <w:lang w:val="en-ZA"/>
+              </w:rPr>
+              <w:t>(Brockett, 2020)</w:t>
+            </w:r>
+            <w:r>
+              <w:rPr>
+                <w:lang w:val="en-ZA"/>
+              </w:rPr>
+              <w:fldChar w:fldCharType="end"/>
+            </w:r>
+          </w:p>
+        </w:tc>
+      </w:tr>
+      <w:tr>
+        <w:tc>
+          <w:tcPr>
+            <w:tcW w:w="1384" w:type="dxa"/>
+          </w:tcPr>
+          <w:p>
+            <w:r>
+              <w:t>4.</w:t>
+            </w:r>
+          </w:p>
+        </w:tc>
+        <w:tc>
+          <w:tcPr>
+            <w:tcW w:w="8187" w:type="dxa"/>
+          </w:tcPr>
+          <w:p>
+            <w:pPr>
+              <w:rPr>
+                <w:lang w:val="en-ZA"/>
+              </w:rPr>
+            </w:pPr>
+            <w:r>
+              <w:rPr>
+                <w:lang w:val="en-ZA"/>
+              </w:rPr>
+              <w:t xml:space="preserve">What </w:t>
+            </w:r>
+            <w:r>
+              <w:rPr>
+                <w:lang w:val="en-ZA"/>
+              </w:rPr>
+              <w:t>f</w:t>
+            </w:r>
+            <w:r>
+              <w:rPr>
+                <w:lang w:val="en-ZA"/>
+              </w:rPr>
+              <w:t xml:space="preserve">eatures </w:t>
+            </w:r>
+            <w:r>
+              <w:rPr>
+                <w:lang w:val="en-ZA"/>
+              </w:rPr>
+              <w:t>a</w:t>
+            </w:r>
+            <w:r>
+              <w:rPr>
+                <w:lang w:val="en-ZA"/>
+              </w:rPr>
+              <w:t xml:space="preserve">re </w:t>
+            </w:r>
+            <w:r>
+              <w:rPr>
+                <w:lang w:val="en-ZA"/>
+              </w:rPr>
+              <w:t>m</w:t>
+            </w:r>
+            <w:r>
+              <w:rPr>
+                <w:lang w:val="en-ZA"/>
+              </w:rPr>
+              <w:t xml:space="preserve">ost </w:t>
+            </w:r>
+            <w:r>
+              <w:rPr>
+                <w:lang w:val="en-ZA"/>
+              </w:rPr>
+              <w:t>i</w:t>
+            </w:r>
+            <w:r>
+              <w:rPr>
+                <w:lang w:val="en-ZA"/>
+              </w:rPr>
+              <w:t xml:space="preserve">mportant to the </w:t>
+            </w:r>
+            <w:r>
+              <w:rPr>
+                <w:lang w:val="en-ZA"/>
+              </w:rPr>
+              <w:t>t</w:t>
+            </w:r>
+            <w:r>
+              <w:rPr>
+                <w:lang w:val="en-ZA"/>
+              </w:rPr>
+              <w:t xml:space="preserve">arget </w:t>
+            </w:r>
+            <w:r>
+              <w:rPr>
+                <w:lang w:val="en-ZA"/>
+              </w:rPr>
+              <w:t>a</w:t>
+            </w:r>
+            <w:r>
+              <w:rPr>
+                <w:lang w:val="en-ZA"/>
+              </w:rPr>
+              <w:t>udience?</w:t>
+            </w:r>
+            <w:r>
+              <w:rPr>
+                <w:lang w:val="en-ZA"/>
+              </w:rPr>
+              <w:t xml:space="preserve"> </w:t>
+            </w:r>
+            <w:r>
+              <w:rPr>
+                <w:lang w:val="en-ZA"/>
+              </w:rPr>
+              <w:fldChar w:fldCharType="begin"/>
+            </w:r>
+            <w:r>
+              <w:rPr>
+                <w:lang w:val="en-ZA"/>
+              </w:rPr>
+              <w:instrText xml:space="preserve"> ADDIN EN.CITE &lt;EndNote&gt;&lt;Cite&gt;&lt;Author&gt;Tripathi&lt;/Author&gt;&lt;Year&gt;2017&lt;/Year&gt;&lt;RecNum&gt;153&lt;/RecNum&gt;&lt;DisplayText&gt;(Tripathi, 2017)&lt;/DisplayText&gt;&lt;record&gt;&lt;rec-number&gt;153&lt;/rec-number&gt;&lt;foreign-keys&gt;&lt;key app="EN" db-id="525d9sr0qsvde5evfr0ps52ifpp52v555xtd" timestamp="1630266535"&gt;153&lt;/key&gt;&lt;/foreign-keys&gt;&lt;ref-type name="Journal Article"&gt;17&lt;/ref-type&gt;&lt;contributors&gt;&lt;authors&gt;&lt;author&gt;Bhauvik Tripathi&lt;/author&gt;&lt;/authors&gt;&lt;/contributors&gt;&lt;titles&gt;&lt;title&gt;10 Questions to Ask a Client When Developing Software&lt;/title&gt;&lt;/titles&gt;&lt;dates&gt;&lt;year&gt;2017&lt;/year&gt;&lt;/dates&gt;&lt;urls&gt;&lt;related-urls&gt;&lt;url&gt;https://www.synotive.com/blog/software-development-client-questionnaire&lt;/url&gt;&lt;/related-urls&gt;&lt;/urls&gt;&lt;/record&gt;&lt;/Cite&gt;&lt;/EndNote&gt;</w:instrText>
+            </w:r>
+            <w:r>
+              <w:rPr>
+                <w:lang w:val="en-ZA"/>
+              </w:rPr>
+              <w:fldChar w:fldCharType="separate"/>
+            </w:r>
+            <w:r>
+              <w:rPr>
+                <w:noProof/>
+                <w:lang w:val="en-ZA"/>
+              </w:rPr>
+              <w:t>(Tripathi, 2017)</w:t>
+            </w:r>
+            <w:r>
+              <w:rPr>
+                <w:lang w:val="en-ZA"/>
+              </w:rPr>
+              <w:fldChar w:fldCharType="end"/>
+            </w:r>
+          </w:p>
+        </w:tc>
+      </w:tr>
+      <w:tr>
+        <w:tc>
+          <w:tcPr>
+            <w:tcW w:w="1384" w:type="dxa"/>
+          </w:tcPr>
+          <w:p>
+            <w:r>
+              <w:t>5.</w:t>
+            </w:r>
+          </w:p>
+        </w:tc>
+        <w:tc>
+          <w:tcPr>
+            <w:tcW w:w="8187" w:type="dxa"/>
+          </w:tcPr>
+          <w:p>
+            <w:pPr>
+              <w:rPr>
+                <w:lang w:val="en-ZA"/>
+              </w:rPr>
+            </w:pPr>
+            <w:r>
+              <w:rPr>
+                <w:lang w:val="en-ZA"/>
+              </w:rPr>
+              <w:t>What value are we providing to users?</w:t>
+            </w:r>
+            <w:r>
+              <w:rPr>
+                <w:lang w:val="en-ZA"/>
+              </w:rPr>
+              <w:t xml:space="preserve"> </w:t>
+            </w:r>
+            <w:r>
+              <w:rPr>
+                <w:lang w:val="en-ZA"/>
+              </w:rPr>
+              <w:fldChar w:fldCharType="begin"/>
+            </w:r>
+            <w:r>
+              <w:rPr>
+                <w:lang w:val="en-ZA"/>
+              </w:rPr>
+              <w:instrText xml:space="preserve"> ADDIN EN.CITE &lt;EndNote&gt;&lt;Cite&gt;&lt;Author&gt;Brockett&lt;/Author&gt;&lt;Year&gt;2020&lt;/Year&gt;&lt;RecNum&gt;154&lt;/RecNum&gt;&lt;DisplayText&gt;(Brockett, 2020)&lt;/DisplayText&gt;&lt;record&gt;&lt;rec-number&gt;154&lt;/rec-number&gt;&lt;foreign-keys&gt;&lt;key app="EN" db-id="525d9sr0qsvde5evfr0ps52ifpp52v555xtd" timestamp="1630266723"&gt;154&lt;/key&gt;&lt;/foreign-keys&gt;&lt;ref-type name="Journal Article"&gt;17&lt;/ref-type&gt;&lt;contributors&gt;&lt;authors&gt;&lt;author&gt;Sarah Brockett&lt;/author&gt;&lt;/authors&gt;&lt;/contributors&gt;&lt;titles&gt;&lt;title&gt;15 Questions to Ask at the Start of a New Software Project&lt;/title&gt;&lt;/titles&gt;&lt;dates&gt;&lt;year&gt;2020&lt;/year&gt;&lt;/dates&gt;&lt;urls&gt;&lt;related-urls&gt;&lt;url&gt;https://spin.atomicobject.com/2020/01/24/new-software-project-questions/&lt;/url&gt;&lt;/related-urls&gt;&lt;/urls&gt;&lt;/record&gt;&lt;/Cite&gt;&lt;/EndNote&gt;</w:instrText>
+            </w:r>
+            <w:r>
+              <w:rPr>
+                <w:lang w:val="en-ZA"/>
+              </w:rPr>
+              <w:fldChar w:fldCharType="separate"/>
+            </w:r>
+            <w:r>
+              <w:rPr>
+                <w:noProof/>
+                <w:lang w:val="en-ZA"/>
+              </w:rPr>
+              <w:t>(Brockett, 2020)</w:t>
+            </w:r>
+            <w:r>
+              <w:rPr>
+                <w:lang w:val="en-ZA"/>
+              </w:rPr>
+              <w:fldChar w:fldCharType="end"/>
+            </w:r>
+          </w:p>
+        </w:tc>
+      </w:tr>
+      <w:tr>
+        <w:tc>
+          <w:tcPr>
+            <w:tcW w:w="1384" w:type="dxa"/>
+          </w:tcPr>
+          <w:p>
+            <w:r>
+              <w:t>6.</w:t>
+            </w:r>
+          </w:p>
+        </w:tc>
+        <w:tc>
+          <w:tcPr>
+            <w:tcW w:w="8187" w:type="dxa"/>
+          </w:tcPr>
+          <w:p>
+            <w:pPr>
+              <w:rPr>
+                <w:lang w:val="en-ZA"/>
+              </w:rPr>
+            </w:pPr>
+            <w:r>
+              <w:rPr>
+                <w:lang w:val="en-ZA"/>
+              </w:rPr>
+              <w:t xml:space="preserve">What does success look like at each stage of the process? </w:t>
+            </w:r>
+            <w:r>
+              <w:rPr>
+                <w:lang w:val="en-ZA"/>
+              </w:rPr>
+              <w:fldChar w:fldCharType="begin"/>
+            </w:r>
+            <w:r>
+              <w:rPr>
+                <w:lang w:val="en-ZA"/>
+              </w:rPr>
+              <w:instrText xml:space="preserve"> ADDIN EN.CITE &lt;EndNote&gt;&lt;Cite&gt;&lt;Author&gt;Kumulos&lt;/Author&gt;&lt;Year&gt;2015&lt;/Year&gt;&lt;RecNum&gt;155&lt;/RecNum&gt;&lt;DisplayText&gt;(Kumulos, 2015)&lt;/DisplayText&gt;&lt;record&gt;&lt;rec-number&gt;155&lt;/rec-number&gt;&lt;foreign-keys&gt;&lt;key app="EN" db-id="525d9sr0qsvde5evfr0ps52ifpp52v555xtd" timestamp="1630266908"&gt;155&lt;/key&gt;&lt;/foreign-keys&gt;&lt;ref-type name="Journal Article"&gt;17&lt;/ref-type&gt;&lt;contributors&gt;&lt;authors&gt;&lt;author&gt;Rob Kumulos&lt;/author&gt;&lt;/authors&gt;&lt;/contributors&gt;&lt;titles&gt;&lt;title&gt;20 QUESTIONS TO ASK YOUR CLIENT BEFORE YOU BUILD THEIR MOBILE APP&lt;/title&gt;&lt;/titles&gt;&lt;dates&gt;&lt;year&gt;2015&lt;/year&gt;&lt;/dates&gt;&lt;urls&gt;&lt;related-urls&gt;&lt;url&gt;https://www.kumulos.com/2015/12/17/20-questions-to-ask-your-client-before-you-build-their-mobile-app/&lt;/url&gt;&lt;/related-urls&gt;&lt;/urls&gt;&lt;/record&gt;&lt;/Cite&gt;&lt;/EndNote&gt;</w:instrText>
+            </w:r>
+            <w:r>
+              <w:rPr>
+                <w:lang w:val="en-ZA"/>
+              </w:rPr>
+              <w:fldChar w:fldCharType="separate"/>
+            </w:r>
+            <w:r>
+              <w:rPr>
+                <w:noProof/>
+                <w:lang w:val="en-ZA"/>
+              </w:rPr>
+              <w:t>(Kumulos, 2015)</w:t>
+            </w:r>
+            <w:r>
+              <w:rPr>
+                <w:lang w:val="en-ZA"/>
+              </w:rPr>
+              <w:fldChar w:fldCharType="end"/>
+            </w:r>
+          </w:p>
+        </w:tc>
+      </w:tr>
+      <w:tr>
+        <w:tc>
+          <w:tcPr>
+            <w:tcW w:w="1384" w:type="dxa"/>
+          </w:tcPr>
+          <w:p>
+            <w:r>
+              <w:t>7.</w:t>
+            </w:r>
+          </w:p>
+        </w:tc>
+        <w:tc>
+          <w:tcPr>
+            <w:tcW w:w="8187" w:type="dxa"/>
+          </w:tcPr>
+          <w:p>
+            <w:pPr>
+              <w:rPr>
+                <w:lang w:val="en-ZA"/>
+              </w:rPr>
+            </w:pPr>
+            <w:r>
+              <w:rPr>
+                <w:lang w:val="en-ZA"/>
+              </w:rPr>
+              <w:t xml:space="preserve">What is the underlying assumptions? </w:t>
+            </w:r>
+            <w:r>
+              <w:rPr>
+                <w:lang w:val="en-ZA"/>
+              </w:rPr>
+              <w:fldChar w:fldCharType="begin"/>
+            </w:r>
+            <w:r>
+              <w:rPr>
+                <w:lang w:val="en-ZA"/>
+              </w:rPr>
+              <w:instrText xml:space="preserve"> ADDIN EN.CITE &lt;EndNote&gt;&lt;Cite&gt;&lt;Author&gt;Kumulos&lt;/Author&gt;&lt;Year&gt;2015&lt;/Year&gt;&lt;RecNum&gt;155&lt;/RecNum&gt;&lt;DisplayText&gt;(Kumulos, 2015)&lt;/DisplayText&gt;&lt;record&gt;&lt;rec-number&gt;155&lt;/rec-number&gt;&lt;foreign-keys&gt;&lt;key app="EN" db-id="525d9sr0qsvde5evfr0ps52ifpp52v555xtd" timestamp="1630266908"&gt;155&lt;/key&gt;&lt;/foreign-keys&gt;&lt;ref-type name="Journal Article"&gt;17&lt;/ref-type&gt;&lt;contributors&gt;&lt;authors&gt;&lt;author&gt;Rob Kumulos&lt;/author&gt;&lt;/authors&gt;&lt;/contributors&gt;&lt;titles&gt;&lt;title&gt;20 QUESTIONS TO ASK YOUR CLIENT BEFORE YOU BUILD THEIR MOBILE APP&lt;/title&gt;&lt;/titles&gt;&lt;dates&gt;&lt;year&gt;2015&lt;/year&gt;&lt;/dates&gt;&lt;urls&gt;&lt;related-urls&gt;&lt;url&gt;https://www.kumulos.com/2015/12/17/20-questions-to-ask-your-client-before-you-build-their-mobile-app/&lt;/url&gt;&lt;/related-urls&gt;&lt;/urls&gt;&lt;/record&gt;&lt;/Cite&gt;&lt;/EndNote&gt;</w:instrText>
+            </w:r>
+            <w:r>
+              <w:rPr>
+                <w:lang w:val="en-ZA"/>
+              </w:rPr>
+              <w:fldChar w:fldCharType="separate"/>
+            </w:r>
+            <w:r>
+              <w:rPr>
+                <w:noProof/>
+                <w:lang w:val="en-ZA"/>
+              </w:rPr>
+              <w:t>(Kumulos, 2015)</w:t>
+            </w:r>
+            <w:r>
+              <w:rPr>
+                <w:lang w:val="en-ZA"/>
+              </w:rPr>
+              <w:fldChar w:fldCharType="end"/>
+            </w:r>
+          </w:p>
+        </w:tc>
+      </w:tr>
+    </w:tbl>
+    <w:p/>
+    <w:p>
+      <w:r>
+        <w:t>The questions in table 4.1 are the basic questions that are asked in such an interview, the last question is there to get information on what happens after the study. These questions need to be adapted to fulfil the purpose of the study and for the data analysis</w:t>
+      </w:r>
+      <w:r>
+        <w:t xml:space="preserve"> to be as accurate as possible. The questions that are adapted are shown in the table below.</w:t>
+      </w:r>
+    </w:p>
+    <w:tbl>
+      <w:tblPr>
+        <w:tblStyle w:val="TableGrid"/>
+        <w:tblW w:w="0" w:type="auto"/>
+        <w:tblLook w:val="04A0" w:firstRow="1" w:lastRow="0" w:firstColumn="1" w:lastColumn="0" w:noHBand="0" w:noVBand="1"/>
+      </w:tblPr>
+      <w:tblGrid>
+        <w:gridCol w:w="1242"/>
+        <w:gridCol w:w="3828"/>
+        <w:gridCol w:w="4501"/>
+      </w:tblGrid>
+      <w:tr>
+        <w:tc>
+          <w:tcPr>
+            <w:tcW w:w="1242" w:type="dxa"/>
+          </w:tcPr>
+          <w:p>
+            <w:r>
+              <w:t>Number</w:t>
+            </w:r>
+          </w:p>
+        </w:tc>
+        <w:tc>
+          <w:tcPr>
+            <w:tcW w:w="3828" w:type="dxa"/>
+          </w:tcPr>
+          <w:p>
+            <w:r>
+              <w:t>Question from source</w:t>
+            </w:r>
+          </w:p>
+        </w:tc>
+        <w:tc>
+          <w:tcPr>
+            <w:tcW w:w="4501" w:type="dxa"/>
+          </w:tcPr>
+          <w:p>
+            <w:r>
+              <w:t>Question adapted for the study</w:t>
+            </w:r>
+          </w:p>
+        </w:tc>
+      </w:tr>
+      <w:tr>
+        <w:tc>
+          <w:tcPr>
+            <w:tcW w:w="1242" w:type="dxa"/>
+          </w:tcPr>
+          <w:p>
+            <w:r>
+              <w:t>1.</w:t>
+            </w:r>
+          </w:p>
+        </w:tc>
+        <w:tc>
+          <w:tcPr>
+            <w:tcW w:w="3828" w:type="dxa"/>
+          </w:tcPr>
+          <w:p>
+            <w:r>
+              <w:t xml:space="preserve">What is the overall purpose of the artefact? </w:t>
+            </w:r>
+            <w:r>
+              <w:fldChar w:fldCharType="begin"/>
+            </w:r>
+            <w:r>
+              <w:instrText xml:space="preserve"> ADDIN EN.CITE &lt;EndNote&gt;&lt;Cite&gt;&lt;Author&gt;McNamara&lt;/Author&gt;&lt;Year&gt;2019&lt;/Year&gt;&lt;RecNum&gt;152&lt;/RecNum&gt;&lt;DisplayText&gt;(McNamara, 2019)&lt;/DisplayText&gt;&lt;record&gt;&lt;rec-number&gt;152&lt;/rec-number&gt;&lt;foreign-keys&gt;&lt;key app="EN" db-id="525d9sr0qsvde5evfr0ps52ifpp52v555xtd" timestamp="1630265536"&gt;152&lt;/key&gt;&lt;/foreign-keys&gt;&lt;ref-type name="Journal Article"&gt;17&lt;/ref-type&gt;&lt;contributors&gt;&lt;authors&gt;&lt;author&gt;Carter McNamara&lt;/author&gt;&lt;/authors&gt;&lt;/contributors&gt;&lt;titles&gt;&lt;title&gt;Key Questions When Planning a Computer System&lt;/title&gt;&lt;/titles&gt;&lt;dates&gt;&lt;year&gt;2019&lt;/year&gt;&lt;/dates&gt;&lt;urls&gt;&lt;related-urls&gt;&lt;url&gt;https://managementhelp.org/computers/planning.htm#:~:text=%20Key%20Questions%20When%20Planning%20a%20Computer%20System,certain%20benchmarks%2Fmilestones%20to%20assess%20the%20success...%20More%20&lt;/url&gt;&lt;/related-urls&gt;&lt;/urls&gt;&lt;/record&gt;&lt;/Cite&gt;&lt;/EndNote&gt;</w:instrText>
+            </w:r>
+            <w:r>
+              <w:fldChar w:fldCharType="separate"/>
+            </w:r>
+            <w:r>
+              <w:rPr>
+                <w:noProof/>
+              </w:rPr>
+              <w:t>(McNamara, 2019)</w:t>
+            </w:r>
+            <w:r>
+              <w:fldChar w:fldCharType="end"/>
+            </w:r>
+          </w:p>
+        </w:tc>
+        <w:tc>
+          <w:tcPr>
+            <w:tcW w:w="4501" w:type="dxa"/>
+          </w:tcPr>
+          <w:p>
+            <w:r>
+              <w:t xml:space="preserve">What should the </w:t>
+            </w:r>
+            <w:r>
+              <w:t xml:space="preserve">web application </w:t>
+            </w:r>
+            <w:r>
+              <w:t xml:space="preserve">regarding </w:t>
+            </w:r>
+            <w:r>
+              <w:t xml:space="preserve">communication </w:t>
+            </w:r>
+            <w:r>
+              <w:t>accomplish</w:t>
+            </w:r>
+            <w:r>
+              <w:t xml:space="preserve"> at a software company</w:t>
+            </w:r>
+            <w:r>
+              <w:t>?</w:t>
+            </w:r>
+          </w:p>
+        </w:tc>
+      </w:tr>
+      <w:tr>
+        <w:tc>
+          <w:tcPr>
+            <w:tcW w:w="1242" w:type="dxa"/>
+          </w:tcPr>
+          <w:p>
+            <w:r>
+              <w:t>2.</w:t>
+            </w:r>
+          </w:p>
+        </w:tc>
+        <w:tc>
+          <w:tcPr>
+            <w:tcW w:w="3828" w:type="dxa"/>
+          </w:tcPr>
+          <w:p>
+            <w:r>
+              <w:rPr>
+                <w:lang w:val="en-ZA"/>
+              </w:rPr>
+              <w:t xml:space="preserve">What </w:t>
+            </w:r>
+            <w:r>
+              <w:rPr>
+                <w:lang w:val="en-ZA"/>
+              </w:rPr>
+              <w:t>p</w:t>
+            </w:r>
+            <w:r>
+              <w:rPr>
+                <w:lang w:val="en-ZA"/>
+              </w:rPr>
+              <w:t xml:space="preserve">roblem will be </w:t>
+            </w:r>
+            <w:r>
+              <w:rPr>
+                <w:lang w:val="en-ZA"/>
+              </w:rPr>
+              <w:t>s</w:t>
+            </w:r>
+            <w:r>
+              <w:rPr>
+                <w:lang w:val="en-ZA"/>
+              </w:rPr>
+              <w:t xml:space="preserve">olved by the </w:t>
+            </w:r>
+            <w:r>
+              <w:rPr>
+                <w:lang w:val="en-ZA"/>
+              </w:rPr>
+              <w:t>s</w:t>
+            </w:r>
+            <w:r>
+              <w:rPr>
+                <w:lang w:val="en-ZA"/>
+              </w:rPr>
+              <w:t>oftware</w:t>
+            </w:r>
+            <w:r>
+              <w:rPr>
+                <w:lang w:val="en-ZA"/>
+              </w:rPr>
+              <w:t xml:space="preserve">? </w:t>
+            </w:r>
+            <w:r>
+              <w:rPr>
+                <w:lang w:val="en-ZA"/>
+              </w:rPr>
+              <w:fldChar w:fldCharType="begin"/>
+            </w:r>
+            <w:r>
+              <w:rPr>
+                <w:lang w:val="en-ZA"/>
+              </w:rPr>
+              <w:instrText xml:space="preserve"> ADDIN EN.CITE &lt;EndNote&gt;&lt;Cite&gt;&lt;Author&gt;Tripathi&lt;/Author&gt;&lt;Year&gt;2017&lt;/Year&gt;&lt;RecNum&gt;153&lt;/RecNum&gt;&lt;DisplayText&gt;(Tripathi, 2017)&lt;/DisplayText&gt;&lt;record&gt;&lt;rec-number&gt;153&lt;/rec-number&gt;&lt;foreign-keys&gt;&lt;key app="EN" db-id="525d9sr0qsvde5evfr0ps52ifpp52v555xtd" timestamp="1630266535"&gt;153&lt;/key&gt;&lt;/foreign-keys&gt;&lt;ref-type name="Journal Article"&gt;17&lt;/ref-type&gt;&lt;contributors&gt;&lt;authors&gt;&lt;author&gt;Bhauvik Tripathi&lt;/author&gt;&lt;/authors&gt;&lt;/contributors&gt;&lt;titles&gt;&lt;title&gt;10 Questions to Ask a Client When Developing Software&lt;/title&gt;&lt;/titles&gt;&lt;dates&gt;&lt;year&gt;2017&lt;/year&gt;&lt;/dates&gt;&lt;urls&gt;&lt;related-urls&gt;&lt;url&gt;https://www.synotive.com/blog/software-development-client-questionnaire&lt;/url&gt;&lt;/related-urls&gt;&lt;/urls&gt;&lt;/record&gt;&lt;/Cite&gt;&lt;/EndNote&gt;</w:instrText>
+            </w:r>
+            <w:r>
+              <w:rPr>
+                <w:lang w:val="en-ZA"/>
+              </w:rPr>
+              <w:fldChar w:fldCharType="separate"/>
+            </w:r>
+            <w:r>
+              <w:rPr>
+                <w:noProof/>
+                <w:lang w:val="en-ZA"/>
+              </w:rPr>
+              <w:t>(Tripathi, 2017)</w:t>
+            </w:r>
+            <w:r>
+              <w:rPr>
+                <w:lang w:val="en-ZA"/>
+              </w:rPr>
+              <w:fldChar w:fldCharType="end"/>
+            </w:r>
+          </w:p>
+        </w:tc>
+        <w:tc>
+          <w:tcPr>
+            <w:tcW w:w="4501" w:type="dxa"/>
+          </w:tcPr>
+          <w:p>
+            <w:r>
+              <w:t xml:space="preserve">What </w:t>
+            </w:r>
+            <w:r>
+              <w:t>problem</w:t>
+            </w:r>
+            <w:r>
+              <w:t>s</w:t>
+            </w:r>
+            <w:r>
+              <w:t xml:space="preserve"> will the web application solve at a software company?</w:t>
+            </w:r>
+          </w:p>
+        </w:tc>
+      </w:tr>
+      <w:tr>
+        <w:tc>
+          <w:tcPr>
+            <w:tcW w:w="1242" w:type="dxa"/>
+          </w:tcPr>
+          <w:p>
+            <w:r>
+              <w:t>3.</w:t>
+            </w:r>
+          </w:p>
+        </w:tc>
+        <w:tc>
+          <w:tcPr>
+            <w:tcW w:w="3828" w:type="dxa"/>
+          </w:tcPr>
+          <w:p>
+            <w:r>
+              <w:rPr>
+                <w:lang w:val="en-ZA"/>
+              </w:rPr>
+              <w:t xml:space="preserve">Are there other products or tools </w:t>
+            </w:r>
+            <w:r>
+              <w:rPr>
+                <w:lang w:val="en-ZA"/>
+              </w:rPr>
+              <w:lastRenderedPageBreak/>
+              <w:t>that we can, should, or need to integrate with?</w:t>
+            </w:r>
+            <w:r>
+              <w:rPr>
+                <w:lang w:val="en-ZA"/>
+              </w:rPr>
+              <w:t xml:space="preserve"> </w:t>
+            </w:r>
+            <w:r>
+              <w:rPr>
+                <w:lang w:val="en-ZA"/>
+              </w:rPr>
+              <w:fldChar w:fldCharType="begin"/>
+            </w:r>
+            <w:r>
+              <w:rPr>
+                <w:lang w:val="en-ZA"/>
+              </w:rPr>
+              <w:instrText xml:space="preserve"> ADDIN EN.CITE &lt;EndNote&gt;&lt;Cite&gt;&lt;Author&gt;Brockett&lt;/Author&gt;&lt;Year&gt;2020&lt;/Year&gt;&lt;RecNum&gt;154&lt;/RecNum&gt;&lt;DisplayText&gt;(Brockett, 2020)&lt;/DisplayText&gt;&lt;record&gt;&lt;rec-number&gt;154&lt;/rec-number&gt;&lt;foreign-keys&gt;&lt;key app="EN" db-id="525d9sr0qsvde5evfr0ps52ifpp52v555xtd" timestamp="1630266723"&gt;154&lt;/key&gt;&lt;/foreign-keys&gt;&lt;ref-type name="Journal Article"&gt;17&lt;/ref-type&gt;&lt;contributors&gt;&lt;authors&gt;&lt;author&gt;Sarah Brockett&lt;/author&gt;&lt;/authors&gt;&lt;/contributors&gt;&lt;titles&gt;&lt;title&gt;15 Questions to Ask at the Start of a New Software Project&lt;/title&gt;&lt;/titles&gt;&lt;dates&gt;&lt;year&gt;2020&lt;/year&gt;&lt;/dates&gt;&lt;urls&gt;&lt;related-urls&gt;&lt;url&gt;https://spin.atomicobject.com/2020/01/24/new-software-project-questions/&lt;/url&gt;&lt;/related-urls&gt;&lt;/urls&gt;&lt;/record&gt;&lt;/Cite&gt;&lt;/EndNote&gt;</w:instrText>
+            </w:r>
+            <w:r>
+              <w:rPr>
+                <w:lang w:val="en-ZA"/>
+              </w:rPr>
+              <w:fldChar w:fldCharType="separate"/>
+            </w:r>
+            <w:r>
+              <w:rPr>
+                <w:noProof/>
+                <w:lang w:val="en-ZA"/>
+              </w:rPr>
+              <w:t>(Brockett, 2020)</w:t>
+            </w:r>
+            <w:r>
+              <w:rPr>
+                <w:lang w:val="en-ZA"/>
+              </w:rPr>
+              <w:fldChar w:fldCharType="end"/>
+            </w:r>
+          </w:p>
+        </w:tc>
+        <w:tc>
+          <w:tcPr>
+            <w:tcW w:w="4501" w:type="dxa"/>
+          </w:tcPr>
+          <w:p>
+            <w:r>
+              <w:lastRenderedPageBreak/>
+              <w:t>What other products or tools can</w:t>
+            </w:r>
+            <w:r>
+              <w:rPr>
+                <w:lang w:val="en-ZA"/>
+              </w:rPr>
+              <w:t xml:space="preserve">, </w:t>
+            </w:r>
+            <w:r>
+              <w:rPr>
+                <w:lang w:val="en-ZA"/>
+              </w:rPr>
+              <w:lastRenderedPageBreak/>
+              <w:t xml:space="preserve">should, or need to integrate </w:t>
+            </w:r>
+            <w:r>
+              <w:rPr>
+                <w:lang w:val="en-ZA"/>
+              </w:rPr>
+              <w:t>into the web application?</w:t>
+            </w:r>
+          </w:p>
+        </w:tc>
+      </w:tr>
+      <w:tr>
+        <w:tc>
+          <w:tcPr>
+            <w:tcW w:w="1242" w:type="dxa"/>
+          </w:tcPr>
+          <w:p>
+            <w:r>
+              <w:lastRenderedPageBreak/>
+              <w:t>4.</w:t>
+            </w:r>
+          </w:p>
+        </w:tc>
+        <w:tc>
+          <w:tcPr>
+            <w:tcW w:w="3828" w:type="dxa"/>
+          </w:tcPr>
+          <w:p>
+            <w:r>
+              <w:rPr>
+                <w:lang w:val="en-ZA"/>
+              </w:rPr>
+              <w:t xml:space="preserve">What </w:t>
+            </w:r>
+            <w:r>
+              <w:rPr>
+                <w:lang w:val="en-ZA"/>
+              </w:rPr>
+              <w:t>f</w:t>
+            </w:r>
+            <w:r>
+              <w:rPr>
+                <w:lang w:val="en-ZA"/>
+              </w:rPr>
+              <w:t xml:space="preserve">eatures </w:t>
+            </w:r>
+            <w:r>
+              <w:rPr>
+                <w:lang w:val="en-ZA"/>
+              </w:rPr>
+              <w:t>a</w:t>
+            </w:r>
+            <w:r>
+              <w:rPr>
+                <w:lang w:val="en-ZA"/>
+              </w:rPr>
+              <w:t xml:space="preserve">re </w:t>
+            </w:r>
+            <w:r>
+              <w:rPr>
+                <w:lang w:val="en-ZA"/>
+              </w:rPr>
+              <w:t>m</w:t>
+            </w:r>
+            <w:r>
+              <w:rPr>
+                <w:lang w:val="en-ZA"/>
+              </w:rPr>
+              <w:t xml:space="preserve">ost </w:t>
+            </w:r>
+            <w:r>
+              <w:rPr>
+                <w:lang w:val="en-ZA"/>
+              </w:rPr>
+              <w:t>i</w:t>
+            </w:r>
+            <w:r>
+              <w:rPr>
+                <w:lang w:val="en-ZA"/>
+              </w:rPr>
+              <w:t xml:space="preserve">mportant to the </w:t>
+            </w:r>
+            <w:r>
+              <w:rPr>
+                <w:lang w:val="en-ZA"/>
+              </w:rPr>
+              <w:t>t</w:t>
+            </w:r>
+            <w:r>
+              <w:rPr>
+                <w:lang w:val="en-ZA"/>
+              </w:rPr>
+              <w:t xml:space="preserve">arget </w:t>
+            </w:r>
+            <w:r>
+              <w:rPr>
+                <w:lang w:val="en-ZA"/>
+              </w:rPr>
+              <w:t>a</w:t>
+            </w:r>
+            <w:r>
+              <w:rPr>
+                <w:lang w:val="en-ZA"/>
+              </w:rPr>
+              <w:t>udience?</w:t>
+            </w:r>
+            <w:r>
+              <w:rPr>
+                <w:lang w:val="en-ZA"/>
+              </w:rPr>
+              <w:t xml:space="preserve"> </w:t>
+            </w:r>
+            <w:r>
+              <w:rPr>
+                <w:lang w:val="en-ZA"/>
+              </w:rPr>
+              <w:fldChar w:fldCharType="begin"/>
+            </w:r>
+            <w:r>
+              <w:rPr>
+                <w:lang w:val="en-ZA"/>
+              </w:rPr>
+              <w:instrText xml:space="preserve"> ADDIN EN.CITE &lt;EndNote&gt;&lt;Cite&gt;&lt;Author&gt;Tripathi&lt;/Author&gt;&lt;Year&gt;2017&lt;/Year&gt;&lt;RecNum&gt;153&lt;/RecNum&gt;&lt;DisplayText&gt;(Tripathi, 2017)&lt;/DisplayText&gt;&lt;record&gt;&lt;rec-number&gt;153&lt;/rec-number&gt;&lt;foreign-keys&gt;&lt;key app="EN" db-id="525d9sr0qsvde5evfr0ps52ifpp52v555xtd" timestamp="1630266535"&gt;153&lt;/key&gt;&lt;/foreign-keys&gt;&lt;ref-type name="Journal Article"&gt;17&lt;/ref-type&gt;&lt;contributors&gt;&lt;authors&gt;&lt;author&gt;Bhauvik Tripathi&lt;/author&gt;&lt;/authors&gt;&lt;/contributors&gt;&lt;titles&gt;&lt;title&gt;10 Questions to Ask a Client When Developing Software&lt;/title&gt;&lt;/titles&gt;&lt;dates&gt;&lt;year&gt;2017&lt;/year&gt;&lt;/dates&gt;&lt;urls&gt;&lt;related-urls&gt;&lt;url&gt;https://www.synotive.com/blog/software-development-client-questionnaire&lt;/url&gt;&lt;/related-urls&gt;&lt;/urls&gt;&lt;/record&gt;&lt;/Cite&gt;&lt;/EndNote&gt;</w:instrText>
+            </w:r>
+            <w:r>
+              <w:rPr>
+                <w:lang w:val="en-ZA"/>
+              </w:rPr>
+              <w:fldChar w:fldCharType="separate"/>
+            </w:r>
+            <w:r>
+              <w:rPr>
+                <w:noProof/>
+                <w:lang w:val="en-ZA"/>
+              </w:rPr>
+              <w:t>(Tripathi, 2017)</w:t>
+            </w:r>
+            <w:r>
+              <w:rPr>
+                <w:lang w:val="en-ZA"/>
+              </w:rPr>
+              <w:fldChar w:fldCharType="end"/>
+            </w:r>
+          </w:p>
+        </w:tc>
+        <w:tc>
+          <w:tcPr>
+            <w:tcW w:w="4501" w:type="dxa"/>
+          </w:tcPr>
+          <w:p>
+            <w:r>
+              <w:t>What features are the most important to add in the web application to improve communication?</w:t>
+            </w:r>
+          </w:p>
+        </w:tc>
+      </w:tr>
+      <w:tr>
+        <w:tc>
+          <w:tcPr>
+            <w:tcW w:w="1242" w:type="dxa"/>
+          </w:tcPr>
+          <w:p>
+            <w:r>
+              <w:t>5.</w:t>
+            </w:r>
+          </w:p>
+        </w:tc>
+        <w:tc>
+          <w:tcPr>
+            <w:tcW w:w="3828" w:type="dxa"/>
+          </w:tcPr>
+          <w:p>
+            <w:r>
+              <w:rPr>
+                <w:lang w:val="en-ZA"/>
+              </w:rPr>
+              <w:t>What value are we providing to users?</w:t>
+            </w:r>
+            <w:r>
+              <w:rPr>
+                <w:lang w:val="en-ZA"/>
+              </w:rPr>
+              <w:t xml:space="preserve"> </w:t>
+            </w:r>
+            <w:r>
+              <w:rPr>
+                <w:lang w:val="en-ZA"/>
+              </w:rPr>
+              <w:fldChar w:fldCharType="begin"/>
+            </w:r>
+            <w:r>
+              <w:rPr>
+                <w:lang w:val="en-ZA"/>
+              </w:rPr>
+              <w:instrText xml:space="preserve"> ADDIN EN.CITE &lt;EndNote&gt;&lt;Cite&gt;&lt;Author&gt;Brockett&lt;/Author&gt;&lt;Year&gt;2020&lt;/Year&gt;&lt;RecNum&gt;154&lt;/RecNum&gt;&lt;DisplayText&gt;(Brockett, 2020)&lt;/DisplayText&gt;&lt;record&gt;&lt;rec-number&gt;154&lt;/rec-number&gt;&lt;foreign-keys&gt;&lt;key app="EN" db-id="525d9sr0qsvde5evfr0ps52ifpp52v555xtd" timestamp="1630266723"&gt;154&lt;/key&gt;&lt;/foreign-keys&gt;&lt;ref-type name="Journal Article"&gt;17&lt;/ref-type&gt;&lt;contributors&gt;&lt;authors&gt;&lt;author&gt;Sarah Brockett&lt;/author&gt;&lt;/authors&gt;&lt;/contributors&gt;&lt;titles&gt;&lt;title&gt;15 Questions to Ask at the Start of a New Software Project&lt;/title&gt;&lt;/titles&gt;&lt;dates&gt;&lt;year&gt;2020&lt;/year&gt;&lt;/dates&gt;&lt;urls&gt;&lt;related-urls&gt;&lt;url&gt;https://spin.atomicobject.com/2020/01/24/new-software-project-questions/&lt;/url&gt;&lt;/related-urls&gt;&lt;/urls&gt;&lt;/record&gt;&lt;/Cite&gt;&lt;/EndNote&gt;</w:instrText>
+            </w:r>
+            <w:r>
+              <w:rPr>
+                <w:lang w:val="en-ZA"/>
+              </w:rPr>
+              <w:fldChar w:fldCharType="separate"/>
+            </w:r>
+            <w:r>
+              <w:rPr>
+                <w:noProof/>
+                <w:lang w:val="en-ZA"/>
+              </w:rPr>
+              <w:t>(Brockett, 2020)</w:t>
+            </w:r>
+            <w:r>
+              <w:rPr>
+                <w:lang w:val="en-ZA"/>
+              </w:rPr>
+              <w:fldChar w:fldCharType="end"/>
+            </w:r>
+          </w:p>
+        </w:tc>
+        <w:tc>
+          <w:tcPr>
+            <w:tcW w:w="4501" w:type="dxa"/>
+          </w:tcPr>
+          <w:p>
+            <w:r>
+              <w:t>What value are we adding to the company?</w:t>
+            </w:r>
+          </w:p>
+        </w:tc>
+      </w:tr>
+      <w:tr>
+        <w:tc>
+          <w:tcPr>
+            <w:tcW w:w="1242" w:type="dxa"/>
+          </w:tcPr>
+          <w:p>
+            <w:r>
+              <w:t>6.</w:t>
+            </w:r>
+          </w:p>
+        </w:tc>
+        <w:tc>
+          <w:tcPr>
+            <w:tcW w:w="3828" w:type="dxa"/>
+          </w:tcPr>
+          <w:p>
+            <w:r>
+              <w:rPr>
+                <w:lang w:val="en-ZA"/>
+              </w:rPr>
+              <w:t xml:space="preserve">What does success look like at each stage of the process? </w:t>
+            </w:r>
+            <w:r>
+              <w:rPr>
+                <w:lang w:val="en-ZA"/>
+              </w:rPr>
+              <w:fldChar w:fldCharType="begin"/>
+            </w:r>
+            <w:r>
+              <w:rPr>
+                <w:lang w:val="en-ZA"/>
+              </w:rPr>
+              <w:instrText xml:space="preserve"> ADDIN EN.CITE &lt;EndNote&gt;&lt;Cite&gt;&lt;Author&gt;Kumulos&lt;/Author&gt;&lt;Year&gt;2015&lt;/Year&gt;&lt;RecNum&gt;155&lt;/RecNum&gt;&lt;DisplayText&gt;(Kumulos, 2015)&lt;/DisplayText&gt;&lt;record&gt;&lt;rec-number&gt;155&lt;/rec-number&gt;&lt;foreign-keys&gt;&lt;key app="EN" db-id="525d9sr0qsvde5evfr0ps52ifpp52v555xtd" timestamp="1630266908"&gt;155&lt;/key&gt;&lt;/foreign-keys&gt;&lt;ref-type name="Journal Article"&gt;17&lt;/ref-type&gt;&lt;contributors&gt;&lt;authors&gt;&lt;author&gt;Rob Kumulos&lt;/author&gt;&lt;/authors&gt;&lt;/contributors&gt;&lt;titles&gt;&lt;title&gt;20 QUESTIONS TO ASK YOUR CLIENT BEFORE YOU BUILD THEIR MOBILE APP&lt;/title&gt;&lt;/titles&gt;&lt;dates&gt;&lt;year&gt;2015&lt;/year&gt;&lt;/dates&gt;&lt;urls&gt;&lt;related-urls&gt;&lt;url&gt;https://www.kumulos.com/2015/12/17/20-questions-to-ask-your-client-before-you-build-their-mobile-app/&lt;/url&gt;&lt;/related-urls&gt;&lt;/urls&gt;&lt;/record&gt;&lt;/Cite&gt;&lt;/EndNote&gt;</w:instrText>
+            </w:r>
+            <w:r>
+              <w:rPr>
+                <w:lang w:val="en-ZA"/>
+              </w:rPr>
+              <w:fldChar w:fldCharType="separate"/>
+            </w:r>
+            <w:r>
+              <w:rPr>
+                <w:noProof/>
+                <w:lang w:val="en-ZA"/>
+              </w:rPr>
+              <w:t>(Kumulos, 2015)</w:t>
+            </w:r>
+            <w:r>
+              <w:rPr>
+                <w:lang w:val="en-ZA"/>
+              </w:rPr>
+              <w:fldChar w:fldCharType="end"/>
+            </w:r>
+          </w:p>
+        </w:tc>
+        <w:tc>
+          <w:tcPr>
+            <w:tcW w:w="4501" w:type="dxa"/>
+          </w:tcPr>
+          <w:p>
+            <w:r>
+              <w:t xml:space="preserve">At each stage of development, what do you see as success? </w:t>
+            </w:r>
+          </w:p>
+        </w:tc>
+      </w:tr>
+      <w:tr>
+        <w:tc>
+          <w:tcPr>
+            <w:tcW w:w="1242" w:type="dxa"/>
+          </w:tcPr>
+          <w:p>
+            <w:r>
+              <w:t>7.</w:t>
+            </w:r>
+          </w:p>
+        </w:tc>
+        <w:tc>
+          <w:tcPr>
+            <w:tcW w:w="3828" w:type="dxa"/>
+          </w:tcPr>
+          <w:p>
+            <w:r>
+              <w:rPr>
+                <w:lang w:val="en-ZA"/>
+              </w:rPr>
+              <w:t xml:space="preserve">What is the underlying assumptions? </w:t>
+            </w:r>
+            <w:r>
+              <w:rPr>
+                <w:lang w:val="en-ZA"/>
+              </w:rPr>
+              <w:fldChar w:fldCharType="begin"/>
+            </w:r>
+            <w:r>
+              <w:rPr>
+                <w:lang w:val="en-ZA"/>
+              </w:rPr>
+              <w:instrText xml:space="preserve"> ADDIN EN.CITE &lt;EndNote&gt;&lt;Cite&gt;&lt;Author&gt;Kumulos&lt;/Author&gt;&lt;Year&gt;2015&lt;/Year&gt;&lt;RecNum&gt;155&lt;/RecNum&gt;&lt;DisplayText&gt;(Kumulos, 2015)&lt;/DisplayText&gt;&lt;record&gt;&lt;rec-number&gt;155&lt;/rec-number&gt;&lt;foreign-keys&gt;&lt;key app="EN" db-id="525d9sr0qsvde5evfr0ps52ifpp52v555xtd" timestamp="1630266908"&gt;155&lt;/key&gt;&lt;/foreign-keys&gt;&lt;ref-type name="Journal Article"&gt;17&lt;/ref-type&gt;&lt;contributors&gt;&lt;authors&gt;&lt;author&gt;Rob Kumulos&lt;/author&gt;&lt;/authors&gt;&lt;/contributors&gt;&lt;titles&gt;&lt;title&gt;20 QUESTIONS TO ASK YOUR CLIENT BEFORE YOU BUILD THEIR MOBILE APP&lt;/title&gt;&lt;/titles&gt;&lt;dates&gt;&lt;year&gt;2015&lt;/year&gt;&lt;/dates&gt;&lt;urls&gt;&lt;related-urls&gt;&lt;url&gt;https://www.kumulos.com/2015/12/17/20-questions-to-ask-your-client-before-you-build-their-mobile-app/&lt;/url&gt;&lt;/related-urls&gt;&lt;/urls&gt;&lt;/record&gt;&lt;/Cite&gt;&lt;/EndNote&gt;</w:instrText>
+            </w:r>
+            <w:r>
+              <w:rPr>
+                <w:lang w:val="en-ZA"/>
+              </w:rPr>
+              <w:fldChar w:fldCharType="separate"/>
+            </w:r>
+            <w:r>
+              <w:rPr>
+                <w:noProof/>
+                <w:lang w:val="en-ZA"/>
+              </w:rPr>
+              <w:t>(Kumulos, 2015)</w:t>
+            </w:r>
+            <w:r>
+              <w:rPr>
+                <w:lang w:val="en-ZA"/>
+              </w:rPr>
+              <w:fldChar w:fldCharType="end"/>
+            </w:r>
+          </w:p>
+        </w:tc>
+        <w:tc>
+          <w:tcPr>
+            <w:tcW w:w="4501" w:type="dxa"/>
+          </w:tcPr>
+          <w:p>
+            <w:r>
+              <w:t>What are the underlying assumptions when developing the web application?</w:t>
+            </w:r>
+          </w:p>
+        </w:tc>
+      </w:tr>
+    </w:tbl>
+    <w:p/>
+    <w:p>
+      <w:r>
+        <w:t>The feedback from the interview will be represented in the next section of the study.</w:t>
+      </w:r>
+    </w:p>
+    <w:p>
+      <w:pPr>
+        <w:pStyle w:val="Heading2"/>
+        <w:numPr>
+          <w:ilvl w:val="0"/>
+          <w:numId w:val="0"/>
+        </w:numPr>
+        <w:ind w:left="567" w:hanging="113"/>
+      </w:pPr>
+      <w:bookmarkStart w:id="17" w:name="_Toc81070822"/>
+      <w:r>
+        <w:t>4.</w:t>
+      </w:r>
+      <w:r>
+        <w:t>4</w:t>
+      </w:r>
+      <w:r>
+        <w:t xml:space="preserve">. </w:t>
+      </w:r>
+      <w:r>
+        <w:t>Feedback from the interview</w:t>
+      </w:r>
+    </w:p>
+    <w:p>
+      <w:pPr>
+        <w:pStyle w:val="Heading3"/>
+        <w:rPr>
+          <w:b/>
+          <w:bCs w:val="0"/>
+        </w:rPr>
+      </w:pPr>
+      <w:r>
+        <w:t xml:space="preserve">4.4.1. </w:t>
+      </w:r>
+      <w:r>
+        <w:t>What should the web application regarding communication accomplish at a software company?</w:t>
+      </w:r>
+    </w:p>
+    <w:p>
+      <w:pPr>
+        <w:pStyle w:val="ListParagraph"/>
+        <w:numPr>
+          <w:ilvl w:val="0"/>
+          <w:numId w:val="33"/>
+        </w:numPr>
+        <w:rPr>
+          <w:b/>
+          <w:bCs/>
+        </w:rPr>
+      </w:pPr>
+      <w:r>
+        <w:t xml:space="preserve">The web application should enhance the communication between management and developers at the company, the web application should be able to assist in the effectiveness of communication. </w:t>
+      </w:r>
+    </w:p>
+    <w:p>
+      <w:pPr>
+        <w:pStyle w:val="ListParagraph"/>
+        <w:numPr>
+          <w:ilvl w:val="0"/>
+          <w:numId w:val="33"/>
+        </w:numPr>
+        <w:rPr>
+          <w:b/>
+          <w:bCs/>
+        </w:rPr>
+      </w:pPr>
+      <w:r>
+        <w:t xml:space="preserve">It should be easy </w:t>
+      </w:r>
+      <w:r>
+        <w:t xml:space="preserve">enough </w:t>
+      </w:r>
+      <w:r>
+        <w:t xml:space="preserve">to access important </w:t>
+      </w:r>
+      <w:r>
+        <w:t>information regarding communication between employees.</w:t>
+      </w:r>
+    </w:p>
+    <w:p>
+      <w:pPr>
+        <w:pStyle w:val="ListParagraph"/>
+        <w:numPr>
+          <w:ilvl w:val="0"/>
+          <w:numId w:val="33"/>
+        </w:numPr>
+        <w:rPr>
+          <w:b/>
+          <w:bCs/>
+        </w:rPr>
+      </w:pPr>
+      <w:r>
+        <w:t>The web application</w:t>
+      </w:r>
+      <w:r>
+        <w:t xml:space="preserve"> has to</w:t>
+      </w:r>
+      <w:r>
+        <w:t xml:space="preserve"> let us know when the plans of the project has changed. T</w:t>
+      </w:r>
+      <w:r>
+        <w:t>he web application needs to keep up, and</w:t>
+      </w:r>
+      <w:r>
+        <w:t xml:space="preserve"> constantly be</w:t>
+      </w:r>
+      <w:r>
+        <w:t xml:space="preserve"> update</w:t>
+      </w:r>
+      <w:r>
+        <w:t>d by the project manager of developer</w:t>
+      </w:r>
+      <w:r>
+        <w:t>.</w:t>
+      </w:r>
+    </w:p>
+    <w:p>
+      <w:pPr>
+        <w:pStyle w:val="ListParagraph"/>
+        <w:numPr>
+          <w:ilvl w:val="0"/>
+          <w:numId w:val="33"/>
+        </w:numPr>
+        <w:rPr>
+          <w:b/>
+          <w:bCs/>
+        </w:rPr>
+      </w:pPr>
+      <w:r>
+        <w:lastRenderedPageBreak/>
+        <w:t>The web application should send notifications to remind you of something important.</w:t>
+      </w:r>
+    </w:p>
+    <w:p>
+      <w:pPr>
+        <w:pStyle w:val="ListParagraph"/>
+        <w:numPr>
+          <w:ilvl w:val="0"/>
+          <w:numId w:val="33"/>
+        </w:numPr>
+        <w:rPr>
+          <w:b/>
+          <w:bCs/>
+        </w:rPr>
+      </w:pPr>
+      <w:r>
+        <w:t xml:space="preserve">In </w:t>
+      </w:r>
+      <w:r>
+        <w:t>general,</w:t>
+      </w:r>
+      <w:r>
+        <w:t xml:space="preserve"> it should feel that you put less effort into communicating with your </w:t>
+      </w:r>
+      <w:r>
+        <w:t>employees and</w:t>
+      </w:r>
+      <w:r>
+        <w:t xml:space="preserve"> put more effort into working on your project.</w:t>
+      </w:r>
+    </w:p>
+    <w:p>
+      <w:pPr>
+        <w:pStyle w:val="Heading3"/>
+        <w:rPr>
+          <w:b/>
+          <w:bCs w:val="0"/>
+        </w:rPr>
+      </w:pPr>
+      <w:r>
+        <w:t>4.4.</w:t>
+      </w:r>
+      <w:r>
+        <w:t>2</w:t>
+      </w:r>
+      <w:r>
+        <w:t>. What problem</w:t>
+      </w:r>
+      <w:r>
+        <w:t>s</w:t>
+      </w:r>
+      <w:r>
+        <w:t xml:space="preserve"> will the web application solve at a software company?</w:t>
+      </w:r>
+    </w:p>
+    <w:p>
+      <w:pPr>
+        <w:pStyle w:val="ListParagraph"/>
+        <w:numPr>
+          <w:ilvl w:val="0"/>
+          <w:numId w:val="34"/>
+        </w:numPr>
+        <w:rPr>
+          <w:b/>
+          <w:bCs/>
+        </w:rPr>
+      </w:pPr>
+      <w:r>
+        <w:t>Make it easier for important messages to reach the team, including project manager and developers.</w:t>
+      </w:r>
+    </w:p>
+    <w:p>
+      <w:pPr>
+        <w:pStyle w:val="ListParagraph"/>
+        <w:numPr>
+          <w:ilvl w:val="0"/>
+          <w:numId w:val="34"/>
+        </w:numPr>
+        <w:rPr>
+          <w:b/>
+          <w:bCs/>
+        </w:rPr>
+      </w:pPr>
+      <w:r>
+        <w:t>Making developers more productive</w:t>
+      </w:r>
+      <w:r>
+        <w:t xml:space="preserve"> and creative as</w:t>
+      </w:r>
+      <w:r>
+        <w:t xml:space="preserve"> they do not have to look at their phones periodically.</w:t>
+      </w:r>
+    </w:p>
+    <w:p>
+      <w:pPr>
+        <w:pStyle w:val="ListParagraph"/>
+        <w:numPr>
+          <w:ilvl w:val="0"/>
+          <w:numId w:val="34"/>
+        </w:numPr>
+        <w:rPr>
+          <w:b/>
+          <w:bCs/>
+        </w:rPr>
+      </w:pPr>
+      <w:r>
+        <w:t>Project managers have more freedom and can handle more than one project with ease.</w:t>
+      </w:r>
+    </w:p>
+    <w:p>
+      <w:pPr>
+        <w:pStyle w:val="ListParagraph"/>
+        <w:numPr>
+          <w:ilvl w:val="0"/>
+          <w:numId w:val="34"/>
+        </w:numPr>
+        <w:rPr>
+          <w:b/>
+          <w:bCs/>
+        </w:rPr>
+      </w:pPr>
+      <w:r>
+        <w:t>Developers have less tabs open while they work, as only one is needed and they can switch between programs easier.</w:t>
+      </w:r>
+    </w:p>
+    <w:p>
+      <w:pPr>
+        <w:pStyle w:val="Heading3"/>
+        <w:rPr>
+          <w:b/>
+          <w:bCs w:val="0"/>
+          <w:lang w:val="en-ZA"/>
+        </w:rPr>
+      </w:pPr>
+      <w:r>
+        <w:t>4.4.</w:t>
+      </w:r>
+      <w:r>
+        <w:t>3</w:t>
+      </w:r>
+      <w:r>
+        <w:t>. What other products or tools can</w:t>
+      </w:r>
+      <w:r>
+        <w:rPr>
+          <w:lang w:val="en-ZA"/>
+        </w:rPr>
+        <w:t xml:space="preserve">, should, or need to integrate </w:t>
+      </w:r>
+      <w:r>
+        <w:rPr>
+          <w:lang w:val="en-ZA"/>
+        </w:rPr>
+        <w:t>into the web application?</w:t>
+      </w:r>
+    </w:p>
+    <w:p>
+      <w:pPr>
+        <w:pStyle w:val="ListParagraph"/>
+        <w:numPr>
+          <w:ilvl w:val="0"/>
+          <w:numId w:val="35"/>
+        </w:numPr>
+        <w:rPr>
+          <w:lang w:val="en-ZA"/>
+        </w:rPr>
+      </w:pPr>
+      <w:r>
+        <w:rPr>
+          <w:lang w:val="en-ZA"/>
+        </w:rPr>
+        <w:t>As the company is already using Slack as their main communication application, it should be integrated into the web application</w:t>
+      </w:r>
+      <w:r>
+        <w:rPr>
+          <w:lang w:val="en-ZA"/>
+        </w:rPr>
+        <w:t xml:space="preserve"> in a way</w:t>
+      </w:r>
+      <w:r>
+        <w:rPr>
+          <w:lang w:val="en-ZA"/>
+        </w:rPr>
+        <w:t>.</w:t>
+      </w:r>
+    </w:p>
+    <w:p>
+      <w:pPr>
+        <w:pStyle w:val="ListParagraph"/>
+        <w:numPr>
+          <w:ilvl w:val="0"/>
+          <w:numId w:val="35"/>
+        </w:numPr>
+        <w:rPr>
+          <w:lang w:val="en-ZA"/>
+        </w:rPr>
+      </w:pPr>
+      <w:r>
+        <w:rPr>
+          <w:lang w:val="en-ZA"/>
+        </w:rPr>
+        <w:t xml:space="preserve">WhatsApp is also an application that is generally used to communicate when employees are not at their computers, </w:t>
+      </w:r>
+      <w:r>
+        <w:rPr>
+          <w:lang w:val="en-ZA"/>
+        </w:rPr>
+        <w:t xml:space="preserve">especially </w:t>
+      </w:r>
+      <w:r>
+        <w:rPr>
+          <w:lang w:val="en-ZA"/>
+        </w:rPr>
+        <w:t>after hours.</w:t>
+      </w:r>
+    </w:p>
+    <w:p>
+      <w:pPr>
+        <w:pStyle w:val="ListParagraph"/>
+        <w:numPr>
+          <w:ilvl w:val="0"/>
+          <w:numId w:val="35"/>
+        </w:numPr>
+        <w:rPr>
+          <w:lang w:val="en-ZA"/>
+        </w:rPr>
+      </w:pPr>
+      <w:r>
+        <w:rPr>
+          <w:lang w:val="en-ZA"/>
+        </w:rPr>
+        <w:t>Discord is a good Voice over Internet Protocol and can be very useful when having quick meetings.</w:t>
+      </w:r>
+    </w:p>
+    <w:p>
+      <w:pPr>
+        <w:pStyle w:val="ListParagraph"/>
+        <w:numPr>
+          <w:ilvl w:val="0"/>
+          <w:numId w:val="35"/>
+        </w:numPr>
+        <w:rPr>
+          <w:lang w:val="en-ZA"/>
+        </w:rPr>
+      </w:pPr>
+      <w:r>
+        <w:rPr>
+          <w:lang w:val="en-ZA"/>
+        </w:rPr>
+        <w:t>Trello can be used to organize the companies sprints and communicate on how each project is doing.</w:t>
+      </w:r>
+    </w:p>
+    <w:p>
+      <w:pPr>
+        <w:rPr>
+          <w:b/>
+          <w:bCs/>
+          <w:lang w:val="en-ZA"/>
+        </w:rPr>
+      </w:pPr>
+    </w:p>
+    <w:p>
+      <w:pPr>
+        <w:pStyle w:val="Heading3"/>
+        <w:rPr>
+          <w:lang w:val="en-ZA"/>
+        </w:rPr>
+      </w:pPr>
+      <w:r>
+        <w:lastRenderedPageBreak/>
+        <w:t>4.4.</w:t>
+      </w:r>
+      <w:r>
+        <w:t>4</w:t>
+      </w:r>
+      <w:r>
+        <w:t>. Wh</w:t>
+      </w:r>
+      <w:r>
+        <w:t>at</w:t>
+      </w:r>
+      <w:r>
+        <w:t xml:space="preserve"> </w:t>
+      </w:r>
+      <w:r>
+        <w:t>features are the most important to add in the web application to improve communication</w:t>
+      </w:r>
+      <w:r>
+        <w:rPr>
+          <w:lang w:val="en-ZA"/>
+        </w:rPr>
+        <w:t>?</w:t>
+      </w:r>
+    </w:p>
+    <w:p>
+      <w:pPr>
+        <w:pStyle w:val="ListParagraph"/>
+        <w:numPr>
+          <w:ilvl w:val="0"/>
+          <w:numId w:val="37"/>
+        </w:numPr>
+        <w:rPr>
+          <w:lang w:val="en-ZA"/>
+        </w:rPr>
+      </w:pPr>
+      <w:r>
+        <w:rPr>
+          <w:lang w:val="en-ZA"/>
+        </w:rPr>
+        <w:t>Issue queues, to exchange information about development, to give feedback as a project manager and developer.</w:t>
+      </w:r>
+    </w:p>
+    <w:p>
+      <w:pPr>
+        <w:pStyle w:val="ListParagraph"/>
+        <w:numPr>
+          <w:ilvl w:val="0"/>
+          <w:numId w:val="37"/>
+        </w:numPr>
+        <w:rPr>
+          <w:lang w:val="en-ZA"/>
+        </w:rPr>
+      </w:pPr>
+      <w:r>
+        <w:rPr>
+          <w:lang w:val="en-ZA"/>
+        </w:rPr>
+        <w:t>Use existing or create a chat system, such as Slack</w:t>
+      </w:r>
+      <w:r>
+        <w:rPr>
+          <w:lang w:val="en-ZA"/>
+        </w:rPr>
+        <w:t>,</w:t>
+      </w:r>
+      <w:r>
+        <w:rPr>
+          <w:lang w:val="en-ZA"/>
+        </w:rPr>
+        <w:t xml:space="preserve"> Discord</w:t>
+      </w:r>
+      <w:r>
+        <w:rPr>
+          <w:lang w:val="en-ZA"/>
+        </w:rPr>
+        <w:t xml:space="preserve"> or Whats</w:t>
+      </w:r>
+      <w:r>
+        <w:rPr>
+          <w:lang w:val="en-ZA"/>
+        </w:rPr>
+        <w:t>A</w:t>
+      </w:r>
+      <w:r>
+        <w:rPr>
+          <w:lang w:val="en-ZA"/>
+        </w:rPr>
+        <w:t>pp</w:t>
+      </w:r>
+      <w:r>
+        <w:rPr>
+          <w:lang w:val="en-ZA"/>
+        </w:rPr>
+        <w:t>.</w:t>
+      </w:r>
+    </w:p>
+    <w:p>
+      <w:pPr>
+        <w:pStyle w:val="ListParagraph"/>
+        <w:numPr>
+          <w:ilvl w:val="0"/>
+          <w:numId w:val="36"/>
+        </w:numPr>
+        <w:rPr>
+          <w:lang w:val="en-ZA"/>
+        </w:rPr>
+      </w:pPr>
+      <w:r>
+        <w:rPr>
+          <w:lang w:val="en-ZA"/>
+        </w:rPr>
+        <w:t>There should also be a calendar, to make it easier to organize meetings between employees and have a general idea of what is going on in the company.</w:t>
+      </w:r>
+    </w:p>
+    <w:p>
+      <w:pPr>
+        <w:pStyle w:val="ListParagraph"/>
+        <w:numPr>
+          <w:ilvl w:val="0"/>
+          <w:numId w:val="36"/>
+        </w:numPr>
+        <w:rPr>
+          <w:lang w:val="en-ZA"/>
+        </w:rPr>
+      </w:pPr>
+      <w:r>
+        <w:rPr>
+          <w:lang w:val="en-ZA"/>
+        </w:rPr>
+        <w:t>There should be a way for everyone to see with what other employees are busy with, and if they are too busy to talk to.</w:t>
+      </w:r>
+    </w:p>
+    <w:p>
+      <w:pPr>
+        <w:pStyle w:val="ListParagraph"/>
+        <w:numPr>
+          <w:ilvl w:val="0"/>
+          <w:numId w:val="36"/>
+        </w:numPr>
+        <w:rPr>
+          <w:lang w:val="en-ZA"/>
+        </w:rPr>
+      </w:pPr>
+      <w:r>
+        <w:rPr>
+          <w:lang w:val="en-ZA"/>
+        </w:rPr>
+        <w:t>A dashboard to see only the most important information at first glance.</w:t>
+      </w:r>
+    </w:p>
+    <w:p>
+      <w:pPr>
+        <w:pStyle w:val="Heading3"/>
+        <w:rPr>
+          <w:b/>
+          <w:bCs w:val="0"/>
+          <w:lang w:val="en-ZA"/>
+        </w:rPr>
+      </w:pPr>
+      <w:r>
+        <w:t>4.4.</w:t>
+      </w:r>
+      <w:r>
+        <w:t>5</w:t>
+      </w:r>
+      <w:r>
+        <w:t>. What</w:t>
+      </w:r>
+      <w:r>
+        <w:t xml:space="preserve"> </w:t>
+      </w:r>
+      <w:r>
+        <w:t>value are we adding to the company</w:t>
+      </w:r>
+      <w:r>
+        <w:rPr>
+          <w:lang w:val="en-ZA"/>
+        </w:rPr>
+        <w:t>?</w:t>
+      </w:r>
+    </w:p>
+    <w:p>
+      <w:pPr>
+        <w:pStyle w:val="ListParagraph"/>
+        <w:numPr>
+          <w:ilvl w:val="0"/>
+          <w:numId w:val="38"/>
+        </w:numPr>
+        <w:rPr>
+          <w:lang w:val="en-ZA"/>
+        </w:rPr>
+      </w:pPr>
+      <w:r>
+        <w:rPr>
+          <w:lang w:val="en-ZA"/>
+        </w:rPr>
+        <w:t>Not immediately interrupting an employee, but still notify that something important is waiting for their attention. This will create a more relaxed environment, while still maintaining order in the company.</w:t>
+      </w:r>
+    </w:p>
+    <w:p>
+      <w:pPr>
+        <w:pStyle w:val="ListParagraph"/>
+        <w:numPr>
+          <w:ilvl w:val="0"/>
+          <w:numId w:val="38"/>
+        </w:numPr>
+        <w:rPr>
+          <w:lang w:val="en-ZA"/>
+        </w:rPr>
+      </w:pPr>
+      <w:r>
+        <w:rPr>
+          <w:lang w:val="en-ZA"/>
+        </w:rPr>
+        <w:t>Easy access to the desired communication in the company</w:t>
+      </w:r>
+      <w:r>
+        <w:rPr>
+          <w:lang w:val="en-ZA"/>
+        </w:rPr>
+        <w:t xml:space="preserve"> and less miscommunication.</w:t>
+      </w:r>
+    </w:p>
+    <w:p>
+      <w:pPr>
+        <w:pStyle w:val="ListParagraph"/>
+        <w:numPr>
+          <w:ilvl w:val="0"/>
+          <w:numId w:val="38"/>
+        </w:numPr>
+        <w:rPr>
+          <w:lang w:val="en-ZA"/>
+        </w:rPr>
+      </w:pPr>
+      <w:r>
+        <w:rPr>
+          <w:lang w:val="en-ZA"/>
+        </w:rPr>
+        <w:t>More effective communication between employees</w:t>
+      </w:r>
+      <w:r>
+        <w:rPr>
+          <w:lang w:val="en-ZA"/>
+        </w:rPr>
+        <w:t>, this leads to less time wasted, better quality of work and more money being made.</w:t>
+      </w:r>
+    </w:p>
+    <w:p>
+      <w:pPr>
+        <w:pStyle w:val="Heading3"/>
+        <w:rPr>
+          <w:b/>
+          <w:bCs w:val="0"/>
+          <w:lang w:val="en-ZA"/>
+        </w:rPr>
+      </w:pPr>
+      <w:r>
+        <w:t>4.4.</w:t>
+      </w:r>
+      <w:r>
+        <w:t>6</w:t>
+      </w:r>
+      <w:r>
+        <w:t xml:space="preserve">. </w:t>
+      </w:r>
+      <w:r>
+        <w:t>At</w:t>
+      </w:r>
+      <w:r>
+        <w:t xml:space="preserve"> each stage of development, what do you see as success</w:t>
+      </w:r>
+      <w:r>
+        <w:rPr>
+          <w:lang w:val="en-ZA"/>
+        </w:rPr>
+        <w:t>?</w:t>
+      </w:r>
+    </w:p>
+    <w:p>
+      <w:pPr>
+        <w:pStyle w:val="ListParagraph"/>
+        <w:numPr>
+          <w:ilvl w:val="0"/>
+          <w:numId w:val="39"/>
+        </w:numPr>
+        <w:rPr>
+          <w:lang w:val="en-ZA"/>
+        </w:rPr>
+      </w:pPr>
+      <w:r>
+        <w:rPr>
+          <w:lang w:val="en-ZA"/>
+        </w:rPr>
+        <w:t>As a user, the end product is important. It should be bug free, easy to use and learn. It should also look formal.</w:t>
+      </w:r>
+    </w:p>
+    <w:p>
+      <w:pPr>
+        <w:pStyle w:val="ListParagraph"/>
+        <w:numPr>
+          <w:ilvl w:val="0"/>
+          <w:numId w:val="39"/>
+        </w:numPr>
+        <w:rPr>
+          <w:lang w:val="en-ZA"/>
+        </w:rPr>
+      </w:pPr>
+      <w:r>
+        <w:rPr>
+          <w:lang w:val="en-ZA"/>
+        </w:rPr>
+        <w:t>As a project manager, each sprint should be finished on time, bugs should be to a minimum.</w:t>
+      </w:r>
+      <w:r>
+        <w:rPr>
+          <w:lang w:val="en-ZA"/>
+        </w:rPr>
+        <w:t xml:space="preserve"> If this is not achieved, a different approach should be taken to improve on the quality of the project.</w:t>
+      </w:r>
+    </w:p>
+    <w:p>
+      <w:pPr>
+        <w:pStyle w:val="ListParagraph"/>
+        <w:numPr>
+          <w:ilvl w:val="0"/>
+          <w:numId w:val="39"/>
+        </w:numPr>
+        <w:rPr>
+          <w:lang w:val="en-ZA"/>
+        </w:rPr>
+      </w:pPr>
+      <w:r>
+        <w:rPr>
+          <w:lang w:val="en-ZA"/>
+        </w:rPr>
+        <w:lastRenderedPageBreak/>
+        <w:t xml:space="preserve">Propper testing should be in place, this should include unit testing and </w:t>
+      </w:r>
+      <w:r>
+        <w:rPr>
+          <w:lang w:val="en-ZA"/>
+        </w:rPr>
+        <w:t>user acceptance</w:t>
+      </w:r>
+      <w:r>
+        <w:rPr>
+          <w:lang w:val="en-ZA"/>
+        </w:rPr>
+        <w:t xml:space="preserve"> testing.</w:t>
+      </w:r>
+    </w:p>
+    <w:p>
+      <w:pPr>
+        <w:pStyle w:val="ListParagraph"/>
+        <w:numPr>
+          <w:ilvl w:val="0"/>
+          <w:numId w:val="39"/>
+        </w:numPr>
+        <w:rPr>
+          <w:lang w:val="en-ZA"/>
+        </w:rPr>
+      </w:pPr>
+      <w:r>
+        <w:rPr>
+          <w:lang w:val="en-ZA"/>
+        </w:rPr>
+        <w:t>At the end documentation should be in place for users.</w:t>
+      </w:r>
+    </w:p>
+    <w:p>
+      <w:pPr>
+        <w:pStyle w:val="Heading3"/>
+        <w:rPr>
+          <w:b/>
+          <w:bCs w:val="0"/>
+          <w:lang w:val="en-ZA"/>
+        </w:rPr>
+      </w:pPr>
+      <w:r>
+        <w:t xml:space="preserve">4.4.2. What </w:t>
+      </w:r>
+      <w:r>
+        <w:t>ar</w:t>
+      </w:r>
+      <w:r>
+        <w:t>e the underlying assumptions when developing the web application?</w:t>
+      </w:r>
+    </w:p>
+    <w:p>
+      <w:pPr>
+        <w:pStyle w:val="ListParagraph"/>
+        <w:numPr>
+          <w:ilvl w:val="0"/>
+          <w:numId w:val="42"/>
+        </w:numPr>
+        <w:rPr>
+          <w:b/>
+          <w:bCs/>
+        </w:rPr>
+      </w:pPr>
+      <w:r>
+        <w:t>The users’ role is always first, and the changes should be made to benefit them.</w:t>
+      </w:r>
+    </w:p>
+    <w:p>
+      <w:pPr>
+        <w:pStyle w:val="ListParagraph"/>
+        <w:numPr>
+          <w:ilvl w:val="0"/>
+          <w:numId w:val="42"/>
+        </w:numPr>
+        <w:rPr>
+          <w:b/>
+          <w:bCs/>
+        </w:rPr>
+      </w:pPr>
+      <w:r>
+        <w:t>There should always be a preview of the work that has been done, this will happen after each sprint.</w:t>
+      </w:r>
+    </w:p>
+    <w:p>
+      <w:pPr>
+        <w:pStyle w:val="ListParagraph"/>
+        <w:numPr>
+          <w:ilvl w:val="0"/>
+          <w:numId w:val="42"/>
+        </w:numPr>
+        <w:rPr>
+          <w:b/>
+          <w:bCs/>
+        </w:rPr>
+      </w:pPr>
+      <w:r>
+        <w:t>It is sometimes better to use an off the shelf product than to make your own, it is usually cheaper.</w:t>
+      </w:r>
+    </w:p>
+    <w:p>
+      <w:pPr>
+        <w:pStyle w:val="Heading2"/>
+        <w:numPr>
+          <w:ilvl w:val="0"/>
+          <w:numId w:val="0"/>
+        </w:numPr>
+        <w:ind w:left="567" w:hanging="113"/>
+      </w:pPr>
+      <w:r>
+        <w:t>4.</w:t>
+      </w:r>
+      <w:r>
+        <w:t>5</w:t>
+      </w:r>
+      <w:r>
+        <w:t xml:space="preserve">. </w:t>
+      </w:r>
+      <w:r>
+        <w:t>Analysing the data obtained from the interview</w:t>
+      </w:r>
+    </w:p>
+    <w:p>
+      <w:r>
+        <w:t xml:space="preserve">The data analysis technique that is going to be used in this study is open coding, </w:t>
+      </w:r>
+    </w:p>
+    <w:p/>
+    <w:p>
+      <w:pPr>
+        <w:ind w:left="360"/>
+        <w:rPr>
+          <w:b/>
+          <w:bCs/>
+        </w:rPr>
+      </w:pPr>
     </w:p>
     <w:p/>
     <w:p>
@@ -1828,7 +4039,6 @@
           <w:numId w:val="0"/>
         </w:numPr>
       </w:pPr>
-      <w:bookmarkStart w:id="17" w:name="_Toc80820681"/>
       <w:r>
         <w:t>6</w:t>
       </w:r>
@@ -1841,30 +4051,11 @@
       <w:bookmarkEnd w:id="17"/>
     </w:p>
     <w:p>
-      <w:r>
-        <w:t xml:space="preserve">The goal of this chapter was to gain insight into the different ways in which communication can take place in the industry, as well as human-computer interaction. </w:t>
-      </w:r>
-      <w:r>
-        <w:lastRenderedPageBreak/>
-        <w:t>This is achieved by looking at what communication method is most suitable for each scenario.</w:t>
-      </w:r>
-    </w:p>
-    <w:p>
-      <w:r>
-        <w:t>By looking at human-computer interaction principles,</w:t>
-      </w:r>
-      <w:r>
-        <w:t xml:space="preserve"> the artifact can be designed in the most </w:t>
-      </w:r>
-      <w:r>
-        <w:t>user-friendly</w:t>
-      </w:r>
-      <w:r>
-        <w:t xml:space="preserve"> manner and be used as a “check-list” to ensure that every principle is followed.</w:t>
-      </w:r>
-      <w:r>
-        <w:t xml:space="preserve"> </w:t>
-      </w:r>
+      <w:pPr>
+        <w:rPr>
+          <w:lang w:eastAsia="en-ZA"/>
+        </w:rPr>
+      </w:pPr>
     </w:p>
     <w:p>
       <w:pPr>
@@ -1874,7 +4065,7 @@
           <w:numId w:val="0"/>
         </w:numPr>
       </w:pPr>
-      <w:bookmarkStart w:id="18" w:name="_Toc80820682"/>
+      <w:bookmarkStart w:id="18" w:name="_Toc81070823"/>
       <w:bookmarkEnd w:id="8"/>
       <w:r>
         <w:t>7</w:t>
@@ -1912,25 +4103,19 @@
         <w:fldChar w:fldCharType="separate"/>
       </w:r>
       <w:r>
-        <w:t xml:space="preserve">Caudle, S. L. (2004). Qualitative data analysis. </w:t>
-      </w:r>
-      <w:r>
-        <w:rPr>
-          <w:i/>
-        </w:rPr>
-        <w:t>Handbook of practical program evaluation</w:t>
-      </w:r>
-      <w:r>
-        <w:t>,</w:t>
-      </w:r>
-      <w:r>
-        <w:rPr>
-          <w:i/>
-        </w:rPr>
-        <w:t xml:space="preserve"> 2</w:t>
-      </w:r>
-      <w:r>
-        <w:t xml:space="preserve">(1), 417-438. </w:t>
+        <w:t xml:space="preserve">Brockett, S. (2020). 15 Questions to Ask at the Start of a New Software Project. </w:t>
+      </w:r>
+      <w:hyperlink r:id="rId11" w:history="1">
+        <w:r>
+          <w:rPr>
+            <w:rStyle w:val="Hyperlink"/>
+            <w:lang w:val="en-US"/>
+          </w:rPr>
+          <w:t>https://spin.atomicobject.com/2020/01/24/new-software-project-questions/</w:t>
+        </w:r>
+      </w:hyperlink>
+      <w:r>
+        <w:t xml:space="preserve"> </w:t>
       </w:r>
     </w:p>
     <w:p>
@@ -1940,6 +4125,101 @@
         <w:ind w:left="720" w:hanging="720"/>
       </w:pPr>
       <w:r>
+        <w:t xml:space="preserve">Caudle, S. L. (2004). Qualitative data analysis. </w:t>
+      </w:r>
+      <w:r>
+        <w:rPr>
+          <w:i/>
+        </w:rPr>
+        <w:t>Handbook of practical program evaluation</w:t>
+      </w:r>
+      <w:r>
+        <w:t>,</w:t>
+      </w:r>
+      <w:r>
+        <w:rPr>
+          <w:i/>
+        </w:rPr>
+        <w:t xml:space="preserve"> 2</w:t>
+      </w:r>
+      <w:r>
+        <w:t xml:space="preserve">(1), 417-438. </w:t>
+      </w:r>
+    </w:p>
+    <w:p>
+      <w:pPr>
+        <w:pStyle w:val="EndNoteBibliography"/>
+        <w:spacing w:after="0"/>
+        <w:ind w:left="720" w:hanging="720"/>
+      </w:pPr>
+      <w:r>
+        <w:t xml:space="preserve">DiStasi, M. (2020). Project Managers - What Are They Good For? </w:t>
+      </w:r>
+      <w:hyperlink r:id="rId12" w:history="1">
+        <w:r>
+          <w:rPr>
+            <w:rStyle w:val="Hyperlink"/>
+            <w:lang w:val="en-US"/>
+          </w:rPr>
+          <w:t>https://www.linkedin.com/pulse/project-managers-what-good-michael-distasi</w:t>
+        </w:r>
+      </w:hyperlink>
+      <w:r>
+        <w:t xml:space="preserve"> </w:t>
+      </w:r>
+    </w:p>
+    <w:p>
+      <w:pPr>
+        <w:pStyle w:val="EndNoteBibliography"/>
+        <w:spacing w:after="0"/>
+        <w:ind w:left="720" w:hanging="720"/>
+      </w:pPr>
+      <w:r>
+        <w:t xml:space="preserve">Kumulos, R. (2015). 20 QUESTIONS TO ASK YOUR CLIENT BEFORE YOU BUILD THEIR MOBILE APP. </w:t>
+      </w:r>
+      <w:hyperlink r:id="rId13" w:history="1">
+        <w:r>
+          <w:rPr>
+            <w:rStyle w:val="Hyperlink"/>
+            <w:lang w:val="en-US"/>
+          </w:rPr>
+          <w:t>https://www.kumulos.com/2015/12/17/20-questions-to-ask-your-client-before-you-build-their-mobile-app/</w:t>
+        </w:r>
+      </w:hyperlink>
+      <w:r>
+        <w:t xml:space="preserve"> </w:t>
+      </w:r>
+    </w:p>
+    <w:p>
+      <w:pPr>
+        <w:pStyle w:val="EndNoteBibliography"/>
+        <w:spacing w:after="0"/>
+        <w:ind w:left="720" w:hanging="720"/>
+      </w:pPr>
+      <w:r>
+        <w:lastRenderedPageBreak/>
+        <w:t xml:space="preserve">McNamara, C. (2019). Key Questions When Planning a Computer System. </w:t>
+      </w:r>
+      <w:hyperlink r:id="rId14" w:history="1">
+        <w:r>
+          <w:rPr>
+            <w:rStyle w:val="Hyperlink"/>
+            <w:lang w:val="en-US"/>
+          </w:rPr>
+          <w:t>https://managementhelp.org/computers/planning.htm#:~:text=%20Key%20Questions%20When%20Planning%20a%20Computer%20System,certain%20benchmarks%2Fmilestones%20to%20assess%20the%20success...%20More%20</w:t>
+        </w:r>
+      </w:hyperlink>
+      <w:r>
+        <w:t xml:space="preserve"> </w:t>
+      </w:r>
+    </w:p>
+    <w:p>
+      <w:pPr>
+        <w:pStyle w:val="EndNoteBibliography"/>
+        <w:spacing w:after="0"/>
+        <w:ind w:left="720" w:hanging="720"/>
+      </w:pPr>
+      <w:r>
         <w:t xml:space="preserve">Schrader, J. (2018, 30 July). </w:t>
       </w:r>
       <w:r>
@@ -1951,7 +4231,7 @@
       <w:r>
         <w:t xml:space="preserve">. </w:t>
       </w:r>
-      <w:hyperlink r:id="rId11" w:history="1">
+      <w:hyperlink r:id="rId15" w:history="1">
         <w:r>
           <w:rPr>
             <w:rStyle w:val="Hyperlink"/>
@@ -1996,27 +4276,49 @@
         <w:ind w:left="720" w:hanging="720"/>
       </w:pPr>
       <w:r>
-        <w:t xml:space="preserve">Valenzuela, D., &amp; Shrivastava, P. (2002). Interview as a method for qualitative research. </w:t>
-      </w:r>
-      <w:r>
-        <w:rPr>
-          <w:i/>
-        </w:rPr>
-        <w:t>Southern Cross University and the Southern Cross Institute of Action Research (SCIAR)</w:t>
-      </w:r>
-      <w:r>
-        <w:t xml:space="preserve">. </w:t>
+        <w:t xml:space="preserve">Tripathi, B. (2017). 10 Questions to Ask a Client When Developing Software. </w:t>
+      </w:r>
+      <w:hyperlink r:id="rId16" w:history="1">
+        <w:r>
+          <w:rPr>
+            <w:rStyle w:val="Hyperlink"/>
+            <w:lang w:val="en-US"/>
+          </w:rPr>
+          <w:t>https://www.synotive.com/blog/software-development-client-questionnaire</w:t>
+        </w:r>
+      </w:hyperlink>
+      <w:r>
+        <w:t xml:space="preserve"> </w:t>
       </w:r>
     </w:p>
     <w:p>
       <w:pPr>
         <w:pStyle w:val="EndNoteBibliography"/>
+        <w:spacing w:after="0"/>
         <w:ind w:left="720" w:hanging="720"/>
       </w:pPr>
       <w:r>
+        <w:t xml:space="preserve">Valenzuela, D., &amp; Shrivastava, P. (2002). Interview as a method for qualitative research. </w:t>
+      </w:r>
+      <w:r>
+        <w:rPr>
+          <w:i/>
+        </w:rPr>
+        <w:t>Southern Cross University and the Southern Cross Institute of Action Research (SCIAR)</w:t>
+      </w:r>
+      <w:r>
+        <w:t xml:space="preserve">. </w:t>
+      </w:r>
+    </w:p>
+    <w:p>
+      <w:pPr>
+        <w:pStyle w:val="EndNoteBibliography"/>
+        <w:ind w:left="720" w:hanging="720"/>
+      </w:pPr>
+      <w:r>
         <w:t xml:space="preserve">Vijay Vaishnavi, B. K., and Stacie Petter. (2004). DESIGN SCIENCE RESEARCH IN INFORMATION SYSTEMS. 62. </w:t>
       </w:r>
-      <w:hyperlink r:id="rId12" w:history="1">
+      <w:hyperlink r:id="rId17" w:history="1">
         <w:r>
           <w:rPr>
             <w:rStyle w:val="Hyperlink"/>
@@ -2043,7 +4345,7 @@
       </w:r>
     </w:p>
     <w:sectPr>
-      <w:footerReference w:type="default" r:id="rId13"/>
+      <w:footerReference w:type="default" r:id="rId18"/>
       <w:pgSz w:w="11907" w:h="16840" w:code="9"/>
       <w:pgMar w:top="1134" w:right="1134" w:bottom="1418" w:left="1418" w:header="851" w:footer="1134" w:gutter="0"/>
       <w:pgNumType w:start="1"/>
@@ -2458,6 +4760,119 @@
     </w:lvl>
   </w:abstractNum>
   <w:abstractNum w:abstractNumId="9" w15:restartNumberingAfterBreak="0">
+    <w:nsid w:val="03AC0E6F"/>
+    <w:multiLevelType w:val="hybridMultilevel"/>
+    <w:tmpl w:val="D78A78DE"/>
+    <w:lvl w:ilvl="0" w:tplc="1C090001">
+      <w:start w:val="1"/>
+      <w:numFmt w:val="bullet"/>
+      <w:lvlText w:val=""/>
+      <w:lvlJc w:val="left"/>
+      <w:pPr>
+        <w:ind w:left="720" w:hanging="360"/>
+      </w:pPr>
+      <w:rPr>
+        <w:rFonts w:ascii="Symbol" w:hAnsi="Symbol" w:hint="default"/>
+      </w:rPr>
+    </w:lvl>
+    <w:lvl w:ilvl="1" w:tplc="1C090003" w:tentative="1">
+      <w:start w:val="1"/>
+      <w:numFmt w:val="bullet"/>
+      <w:lvlText w:val="o"/>
+      <w:lvlJc w:val="left"/>
+      <w:pPr>
+        <w:ind w:left="1440" w:hanging="360"/>
+      </w:pPr>
+      <w:rPr>
+        <w:rFonts w:ascii="Courier New" w:hAnsi="Courier New" w:cs="Courier New" w:hint="default"/>
+      </w:rPr>
+    </w:lvl>
+    <w:lvl w:ilvl="2" w:tplc="1C090005" w:tentative="1">
+      <w:start w:val="1"/>
+      <w:numFmt w:val="bullet"/>
+      <w:lvlText w:val=""/>
+      <w:lvlJc w:val="left"/>
+      <w:pPr>
+        <w:ind w:left="2160" w:hanging="360"/>
+      </w:pPr>
+      <w:rPr>
+        <w:rFonts w:ascii="Wingdings" w:hAnsi="Wingdings" w:hint="default"/>
+      </w:rPr>
+    </w:lvl>
+    <w:lvl w:ilvl="3" w:tplc="1C090001" w:tentative="1">
+      <w:start w:val="1"/>
+      <w:numFmt w:val="bullet"/>
+      <w:lvlText w:val=""/>
+      <w:lvlJc w:val="left"/>
+      <w:pPr>
+        <w:ind w:left="2880" w:hanging="360"/>
+      </w:pPr>
+      <w:rPr>
+        <w:rFonts w:ascii="Symbol" w:hAnsi="Symbol" w:hint="default"/>
+      </w:rPr>
+    </w:lvl>
+    <w:lvl w:ilvl="4" w:tplc="1C090003" w:tentative="1">
+      <w:start w:val="1"/>
+      <w:numFmt w:val="bullet"/>
+      <w:lvlText w:val="o"/>
+      <w:lvlJc w:val="left"/>
+      <w:pPr>
+        <w:ind w:left="3600" w:hanging="360"/>
+      </w:pPr>
+      <w:rPr>
+        <w:rFonts w:ascii="Courier New" w:hAnsi="Courier New" w:cs="Courier New" w:hint="default"/>
+      </w:rPr>
+    </w:lvl>
+    <w:lvl w:ilvl="5" w:tplc="1C090005" w:tentative="1">
+      <w:start w:val="1"/>
+      <w:numFmt w:val="bullet"/>
+      <w:lvlText w:val=""/>
+      <w:lvlJc w:val="left"/>
+      <w:pPr>
+        <w:ind w:left="4320" w:hanging="360"/>
+      </w:pPr>
+      <w:rPr>
+        <w:rFonts w:ascii="Wingdings" w:hAnsi="Wingdings" w:hint="default"/>
+      </w:rPr>
+    </w:lvl>
+    <w:lvl w:ilvl="6" w:tplc="1C090001" w:tentative="1">
+      <w:start w:val="1"/>
+      <w:numFmt w:val="bullet"/>
+      <w:lvlText w:val=""/>
+      <w:lvlJc w:val="left"/>
+      <w:pPr>
+        <w:ind w:left="5040" w:hanging="360"/>
+      </w:pPr>
+      <w:rPr>
+        <w:rFonts w:ascii="Symbol" w:hAnsi="Symbol" w:hint="default"/>
+      </w:rPr>
+    </w:lvl>
+    <w:lvl w:ilvl="7" w:tplc="1C090003" w:tentative="1">
+      <w:start w:val="1"/>
+      <w:numFmt w:val="bullet"/>
+      <w:lvlText w:val="o"/>
+      <w:lvlJc w:val="left"/>
+      <w:pPr>
+        <w:ind w:left="5760" w:hanging="360"/>
+      </w:pPr>
+      <w:rPr>
+        <w:rFonts w:ascii="Courier New" w:hAnsi="Courier New" w:cs="Courier New" w:hint="default"/>
+      </w:rPr>
+    </w:lvl>
+    <w:lvl w:ilvl="8" w:tplc="1C090005" w:tentative="1">
+      <w:start w:val="1"/>
+      <w:numFmt w:val="bullet"/>
+      <w:lvlText w:val=""/>
+      <w:lvlJc w:val="left"/>
+      <w:pPr>
+        <w:ind w:left="6480" w:hanging="360"/>
+      </w:pPr>
+      <w:rPr>
+        <w:rFonts w:ascii="Wingdings" w:hAnsi="Wingdings" w:hint="default"/>
+      </w:rPr>
+    </w:lvl>
+  </w:abstractNum>
+  <w:abstractNum w:abstractNumId="10" w15:restartNumberingAfterBreak="0">
     <w:nsid w:val="07C83D87"/>
     <w:multiLevelType w:val="multilevel"/>
     <w:tmpl w:val="0409001D"/>
@@ -2571,7 +4986,7 @@
       </w:pPr>
     </w:lvl>
   </w:abstractNum>
-  <w:abstractNum w:abstractNumId="10" w15:restartNumberingAfterBreak="0">
+  <w:abstractNum w:abstractNumId="11" w15:restartNumberingAfterBreak="0">
     <w:nsid w:val="09041E5D"/>
     <w:multiLevelType w:val="hybridMultilevel"/>
     <w:tmpl w:val="2C5AF6FC"/>
@@ -2684,7 +5099,7 @@
       </w:rPr>
     </w:lvl>
   </w:abstractNum>
-  <w:abstractNum w:abstractNumId="11" w15:restartNumberingAfterBreak="0">
+  <w:abstractNum w:abstractNumId="12" w15:restartNumberingAfterBreak="0">
     <w:nsid w:val="0ACF5A87"/>
     <w:multiLevelType w:val="multilevel"/>
     <w:tmpl w:val="B3BE0C7C"/>
@@ -2801,7 +5216,120 @@
       </w:rPr>
     </w:lvl>
   </w:abstractNum>
-  <w:abstractNum w:abstractNumId="12" w15:restartNumberingAfterBreak="0">
+  <w:abstractNum w:abstractNumId="13" w15:restartNumberingAfterBreak="0">
+    <w:nsid w:val="0EC133CE"/>
+    <w:multiLevelType w:val="hybridMultilevel"/>
+    <w:tmpl w:val="59D25120"/>
+    <w:lvl w:ilvl="0" w:tplc="1C090001">
+      <w:start w:val="1"/>
+      <w:numFmt w:val="bullet"/>
+      <w:lvlText w:val=""/>
+      <w:lvlJc w:val="left"/>
+      <w:pPr>
+        <w:ind w:left="720" w:hanging="360"/>
+      </w:pPr>
+      <w:rPr>
+        <w:rFonts w:ascii="Symbol" w:hAnsi="Symbol" w:hint="default"/>
+      </w:rPr>
+    </w:lvl>
+    <w:lvl w:ilvl="1" w:tplc="1C090003" w:tentative="1">
+      <w:start w:val="1"/>
+      <w:numFmt w:val="bullet"/>
+      <w:lvlText w:val="o"/>
+      <w:lvlJc w:val="left"/>
+      <w:pPr>
+        <w:ind w:left="1440" w:hanging="360"/>
+      </w:pPr>
+      <w:rPr>
+        <w:rFonts w:ascii="Courier New" w:hAnsi="Courier New" w:cs="Courier New" w:hint="default"/>
+      </w:rPr>
+    </w:lvl>
+    <w:lvl w:ilvl="2" w:tplc="1C090005" w:tentative="1">
+      <w:start w:val="1"/>
+      <w:numFmt w:val="bullet"/>
+      <w:lvlText w:val=""/>
+      <w:lvlJc w:val="left"/>
+      <w:pPr>
+        <w:ind w:left="2160" w:hanging="360"/>
+      </w:pPr>
+      <w:rPr>
+        <w:rFonts w:ascii="Wingdings" w:hAnsi="Wingdings" w:hint="default"/>
+      </w:rPr>
+    </w:lvl>
+    <w:lvl w:ilvl="3" w:tplc="1C090001" w:tentative="1">
+      <w:start w:val="1"/>
+      <w:numFmt w:val="bullet"/>
+      <w:lvlText w:val=""/>
+      <w:lvlJc w:val="left"/>
+      <w:pPr>
+        <w:ind w:left="2880" w:hanging="360"/>
+      </w:pPr>
+      <w:rPr>
+        <w:rFonts w:ascii="Symbol" w:hAnsi="Symbol" w:hint="default"/>
+      </w:rPr>
+    </w:lvl>
+    <w:lvl w:ilvl="4" w:tplc="1C090003" w:tentative="1">
+      <w:start w:val="1"/>
+      <w:numFmt w:val="bullet"/>
+      <w:lvlText w:val="o"/>
+      <w:lvlJc w:val="left"/>
+      <w:pPr>
+        <w:ind w:left="3600" w:hanging="360"/>
+      </w:pPr>
+      <w:rPr>
+        <w:rFonts w:ascii="Courier New" w:hAnsi="Courier New" w:cs="Courier New" w:hint="default"/>
+      </w:rPr>
+    </w:lvl>
+    <w:lvl w:ilvl="5" w:tplc="1C090005" w:tentative="1">
+      <w:start w:val="1"/>
+      <w:numFmt w:val="bullet"/>
+      <w:lvlText w:val=""/>
+      <w:lvlJc w:val="left"/>
+      <w:pPr>
+        <w:ind w:left="4320" w:hanging="360"/>
+      </w:pPr>
+      <w:rPr>
+        <w:rFonts w:ascii="Wingdings" w:hAnsi="Wingdings" w:hint="default"/>
+      </w:rPr>
+    </w:lvl>
+    <w:lvl w:ilvl="6" w:tplc="1C090001" w:tentative="1">
+      <w:start w:val="1"/>
+      <w:numFmt w:val="bullet"/>
+      <w:lvlText w:val=""/>
+      <w:lvlJc w:val="left"/>
+      <w:pPr>
+        <w:ind w:left="5040" w:hanging="360"/>
+      </w:pPr>
+      <w:rPr>
+        <w:rFonts w:ascii="Symbol" w:hAnsi="Symbol" w:hint="default"/>
+      </w:rPr>
+    </w:lvl>
+    <w:lvl w:ilvl="7" w:tplc="1C090003" w:tentative="1">
+      <w:start w:val="1"/>
+      <w:numFmt w:val="bullet"/>
+      <w:lvlText w:val="o"/>
+      <w:lvlJc w:val="left"/>
+      <w:pPr>
+        <w:ind w:left="5760" w:hanging="360"/>
+      </w:pPr>
+      <w:rPr>
+        <w:rFonts w:ascii="Courier New" w:hAnsi="Courier New" w:cs="Courier New" w:hint="default"/>
+      </w:rPr>
+    </w:lvl>
+    <w:lvl w:ilvl="8" w:tplc="1C090005" w:tentative="1">
+      <w:start w:val="1"/>
+      <w:numFmt w:val="bullet"/>
+      <w:lvlText w:val=""/>
+      <w:lvlJc w:val="left"/>
+      <w:pPr>
+        <w:ind w:left="6480" w:hanging="360"/>
+      </w:pPr>
+      <w:rPr>
+        <w:rFonts w:ascii="Wingdings" w:hAnsi="Wingdings" w:hint="default"/>
+      </w:rPr>
+    </w:lvl>
+  </w:abstractNum>
+  <w:abstractNum w:abstractNumId="14" w15:restartNumberingAfterBreak="0">
     <w:nsid w:val="10013A67"/>
     <w:multiLevelType w:val="multilevel"/>
     <w:tmpl w:val="C506330A"/>
@@ -2920,7 +5448,233 @@
       </w:rPr>
     </w:lvl>
   </w:abstractNum>
-  <w:abstractNum w:abstractNumId="13" w15:restartNumberingAfterBreak="0">
+  <w:abstractNum w:abstractNumId="15" w15:restartNumberingAfterBreak="0">
+    <w:nsid w:val="15F74710"/>
+    <w:multiLevelType w:val="hybridMultilevel"/>
+    <w:tmpl w:val="F6BE9114"/>
+    <w:lvl w:ilvl="0" w:tplc="1C090001">
+      <w:start w:val="1"/>
+      <w:numFmt w:val="bullet"/>
+      <w:lvlText w:val=""/>
+      <w:lvlJc w:val="left"/>
+      <w:pPr>
+        <w:ind w:left="720" w:hanging="360"/>
+      </w:pPr>
+      <w:rPr>
+        <w:rFonts w:ascii="Symbol" w:hAnsi="Symbol" w:hint="default"/>
+      </w:rPr>
+    </w:lvl>
+    <w:lvl w:ilvl="1" w:tplc="1C090003" w:tentative="1">
+      <w:start w:val="1"/>
+      <w:numFmt w:val="bullet"/>
+      <w:lvlText w:val="o"/>
+      <w:lvlJc w:val="left"/>
+      <w:pPr>
+        <w:ind w:left="1440" w:hanging="360"/>
+      </w:pPr>
+      <w:rPr>
+        <w:rFonts w:ascii="Courier New" w:hAnsi="Courier New" w:cs="Courier New" w:hint="default"/>
+      </w:rPr>
+    </w:lvl>
+    <w:lvl w:ilvl="2" w:tplc="1C090005" w:tentative="1">
+      <w:start w:val="1"/>
+      <w:numFmt w:val="bullet"/>
+      <w:lvlText w:val=""/>
+      <w:lvlJc w:val="left"/>
+      <w:pPr>
+        <w:ind w:left="2160" w:hanging="360"/>
+      </w:pPr>
+      <w:rPr>
+        <w:rFonts w:ascii="Wingdings" w:hAnsi="Wingdings" w:hint="default"/>
+      </w:rPr>
+    </w:lvl>
+    <w:lvl w:ilvl="3" w:tplc="1C090001" w:tentative="1">
+      <w:start w:val="1"/>
+      <w:numFmt w:val="bullet"/>
+      <w:lvlText w:val=""/>
+      <w:lvlJc w:val="left"/>
+      <w:pPr>
+        <w:ind w:left="2880" w:hanging="360"/>
+      </w:pPr>
+      <w:rPr>
+        <w:rFonts w:ascii="Symbol" w:hAnsi="Symbol" w:hint="default"/>
+      </w:rPr>
+    </w:lvl>
+    <w:lvl w:ilvl="4" w:tplc="1C090003" w:tentative="1">
+      <w:start w:val="1"/>
+      <w:numFmt w:val="bullet"/>
+      <w:lvlText w:val="o"/>
+      <w:lvlJc w:val="left"/>
+      <w:pPr>
+        <w:ind w:left="3600" w:hanging="360"/>
+      </w:pPr>
+      <w:rPr>
+        <w:rFonts w:ascii="Courier New" w:hAnsi="Courier New" w:cs="Courier New" w:hint="default"/>
+      </w:rPr>
+    </w:lvl>
+    <w:lvl w:ilvl="5" w:tplc="1C090005" w:tentative="1">
+      <w:start w:val="1"/>
+      <w:numFmt w:val="bullet"/>
+      <w:lvlText w:val=""/>
+      <w:lvlJc w:val="left"/>
+      <w:pPr>
+        <w:ind w:left="4320" w:hanging="360"/>
+      </w:pPr>
+      <w:rPr>
+        <w:rFonts w:ascii="Wingdings" w:hAnsi="Wingdings" w:hint="default"/>
+      </w:rPr>
+    </w:lvl>
+    <w:lvl w:ilvl="6" w:tplc="1C090001" w:tentative="1">
+      <w:start w:val="1"/>
+      <w:numFmt w:val="bullet"/>
+      <w:lvlText w:val=""/>
+      <w:lvlJc w:val="left"/>
+      <w:pPr>
+        <w:ind w:left="5040" w:hanging="360"/>
+      </w:pPr>
+      <w:rPr>
+        <w:rFonts w:ascii="Symbol" w:hAnsi="Symbol" w:hint="default"/>
+      </w:rPr>
+    </w:lvl>
+    <w:lvl w:ilvl="7" w:tplc="1C090003" w:tentative="1">
+      <w:start w:val="1"/>
+      <w:numFmt w:val="bullet"/>
+      <w:lvlText w:val="o"/>
+      <w:lvlJc w:val="left"/>
+      <w:pPr>
+        <w:ind w:left="5760" w:hanging="360"/>
+      </w:pPr>
+      <w:rPr>
+        <w:rFonts w:ascii="Courier New" w:hAnsi="Courier New" w:cs="Courier New" w:hint="default"/>
+      </w:rPr>
+    </w:lvl>
+    <w:lvl w:ilvl="8" w:tplc="1C090005" w:tentative="1">
+      <w:start w:val="1"/>
+      <w:numFmt w:val="bullet"/>
+      <w:lvlText w:val=""/>
+      <w:lvlJc w:val="left"/>
+      <w:pPr>
+        <w:ind w:left="6480" w:hanging="360"/>
+      </w:pPr>
+      <w:rPr>
+        <w:rFonts w:ascii="Wingdings" w:hAnsi="Wingdings" w:hint="default"/>
+      </w:rPr>
+    </w:lvl>
+  </w:abstractNum>
+  <w:abstractNum w:abstractNumId="16" w15:restartNumberingAfterBreak="0">
+    <w:nsid w:val="188C74FF"/>
+    <w:multiLevelType w:val="hybridMultilevel"/>
+    <w:tmpl w:val="5B206A16"/>
+    <w:lvl w:ilvl="0" w:tplc="1C090001">
+      <w:start w:val="1"/>
+      <w:numFmt w:val="bullet"/>
+      <w:lvlText w:val=""/>
+      <w:lvlJc w:val="left"/>
+      <w:pPr>
+        <w:ind w:left="720" w:hanging="360"/>
+      </w:pPr>
+      <w:rPr>
+        <w:rFonts w:ascii="Symbol" w:hAnsi="Symbol" w:hint="default"/>
+      </w:rPr>
+    </w:lvl>
+    <w:lvl w:ilvl="1" w:tplc="1C090003" w:tentative="1">
+      <w:start w:val="1"/>
+      <w:numFmt w:val="bullet"/>
+      <w:lvlText w:val="o"/>
+      <w:lvlJc w:val="left"/>
+      <w:pPr>
+        <w:ind w:left="1440" w:hanging="360"/>
+      </w:pPr>
+      <w:rPr>
+        <w:rFonts w:ascii="Courier New" w:hAnsi="Courier New" w:cs="Courier New" w:hint="default"/>
+      </w:rPr>
+    </w:lvl>
+    <w:lvl w:ilvl="2" w:tplc="1C090005" w:tentative="1">
+      <w:start w:val="1"/>
+      <w:numFmt w:val="bullet"/>
+      <w:lvlText w:val=""/>
+      <w:lvlJc w:val="left"/>
+      <w:pPr>
+        <w:ind w:left="2160" w:hanging="360"/>
+      </w:pPr>
+      <w:rPr>
+        <w:rFonts w:ascii="Wingdings" w:hAnsi="Wingdings" w:hint="default"/>
+      </w:rPr>
+    </w:lvl>
+    <w:lvl w:ilvl="3" w:tplc="1C090001" w:tentative="1">
+      <w:start w:val="1"/>
+      <w:numFmt w:val="bullet"/>
+      <w:lvlText w:val=""/>
+      <w:lvlJc w:val="left"/>
+      <w:pPr>
+        <w:ind w:left="2880" w:hanging="360"/>
+      </w:pPr>
+      <w:rPr>
+        <w:rFonts w:ascii="Symbol" w:hAnsi="Symbol" w:hint="default"/>
+      </w:rPr>
+    </w:lvl>
+    <w:lvl w:ilvl="4" w:tplc="1C090003" w:tentative="1">
+      <w:start w:val="1"/>
+      <w:numFmt w:val="bullet"/>
+      <w:lvlText w:val="o"/>
+      <w:lvlJc w:val="left"/>
+      <w:pPr>
+        <w:ind w:left="3600" w:hanging="360"/>
+      </w:pPr>
+      <w:rPr>
+        <w:rFonts w:ascii="Courier New" w:hAnsi="Courier New" w:cs="Courier New" w:hint="default"/>
+      </w:rPr>
+    </w:lvl>
+    <w:lvl w:ilvl="5" w:tplc="1C090005" w:tentative="1">
+      <w:start w:val="1"/>
+      <w:numFmt w:val="bullet"/>
+      <w:lvlText w:val=""/>
+      <w:lvlJc w:val="left"/>
+      <w:pPr>
+        <w:ind w:left="4320" w:hanging="360"/>
+      </w:pPr>
+      <w:rPr>
+        <w:rFonts w:ascii="Wingdings" w:hAnsi="Wingdings" w:hint="default"/>
+      </w:rPr>
+    </w:lvl>
+    <w:lvl w:ilvl="6" w:tplc="1C090001" w:tentative="1">
+      <w:start w:val="1"/>
+      <w:numFmt w:val="bullet"/>
+      <w:lvlText w:val=""/>
+      <w:lvlJc w:val="left"/>
+      <w:pPr>
+        <w:ind w:left="5040" w:hanging="360"/>
+      </w:pPr>
+      <w:rPr>
+        <w:rFonts w:ascii="Symbol" w:hAnsi="Symbol" w:hint="default"/>
+      </w:rPr>
+    </w:lvl>
+    <w:lvl w:ilvl="7" w:tplc="1C090003" w:tentative="1">
+      <w:start w:val="1"/>
+      <w:numFmt w:val="bullet"/>
+      <w:lvlText w:val="o"/>
+      <w:lvlJc w:val="left"/>
+      <w:pPr>
+        <w:ind w:left="5760" w:hanging="360"/>
+      </w:pPr>
+      <w:rPr>
+        <w:rFonts w:ascii="Courier New" w:hAnsi="Courier New" w:cs="Courier New" w:hint="default"/>
+      </w:rPr>
+    </w:lvl>
+    <w:lvl w:ilvl="8" w:tplc="1C090005" w:tentative="1">
+      <w:start w:val="1"/>
+      <w:numFmt w:val="bullet"/>
+      <w:lvlText w:val=""/>
+      <w:lvlJc w:val="left"/>
+      <w:pPr>
+        <w:ind w:left="6480" w:hanging="360"/>
+      </w:pPr>
+      <w:rPr>
+        <w:rFonts w:ascii="Wingdings" w:hAnsi="Wingdings" w:hint="default"/>
+      </w:rPr>
+    </w:lvl>
+  </w:abstractNum>
+  <w:abstractNum w:abstractNumId="17" w15:restartNumberingAfterBreak="0">
     <w:nsid w:val="1C604487"/>
     <w:multiLevelType w:val="hybridMultilevel"/>
     <w:tmpl w:val="00CE5DC8"/>
@@ -3037,7 +5791,7 @@
       </w:pPr>
     </w:lvl>
   </w:abstractNum>
-  <w:abstractNum w:abstractNumId="14" w15:restartNumberingAfterBreak="0">
+  <w:abstractNum w:abstractNumId="18" w15:restartNumberingAfterBreak="0">
     <w:nsid w:val="1D6A2BE4"/>
     <w:multiLevelType w:val="hybridMultilevel"/>
     <w:tmpl w:val="A170DA30"/>
@@ -3154,7 +5908,7 @@
       </w:pPr>
     </w:lvl>
   </w:abstractNum>
-  <w:abstractNum w:abstractNumId="15" w15:restartNumberingAfterBreak="0">
+  <w:abstractNum w:abstractNumId="19" w15:restartNumberingAfterBreak="0">
     <w:nsid w:val="245577D2"/>
     <w:multiLevelType w:val="hybridMultilevel"/>
     <w:tmpl w:val="08ECABA2"/>
@@ -3267,7 +6021,7 @@
       </w:rPr>
     </w:lvl>
   </w:abstractNum>
-  <w:abstractNum w:abstractNumId="16" w15:restartNumberingAfterBreak="0">
+  <w:abstractNum w:abstractNumId="20" w15:restartNumberingAfterBreak="0">
     <w:nsid w:val="363B4657"/>
     <w:multiLevelType w:val="multilevel"/>
     <w:tmpl w:val="04090023"/>
@@ -3382,7 +6136,7 @@
       </w:pPr>
     </w:lvl>
   </w:abstractNum>
-  <w:abstractNum w:abstractNumId="17" w15:restartNumberingAfterBreak="0">
+  <w:abstractNum w:abstractNumId="21" w15:restartNumberingAfterBreak="0">
     <w:nsid w:val="38F9592C"/>
     <w:multiLevelType w:val="hybridMultilevel"/>
     <w:tmpl w:val="4A38A57C"/>
@@ -3495,7 +6249,7 @@
       </w:rPr>
     </w:lvl>
   </w:abstractNum>
-  <w:abstractNum w:abstractNumId="18" w15:restartNumberingAfterBreak="0">
+  <w:abstractNum w:abstractNumId="22" w15:restartNumberingAfterBreak="0">
     <w:nsid w:val="40EC66FE"/>
     <w:multiLevelType w:val="hybridMultilevel"/>
     <w:tmpl w:val="9326835E"/>
@@ -3612,7 +6366,7 @@
       </w:pPr>
     </w:lvl>
   </w:abstractNum>
-  <w:abstractNum w:abstractNumId="19" w15:restartNumberingAfterBreak="0">
+  <w:abstractNum w:abstractNumId="23" w15:restartNumberingAfterBreak="0">
     <w:nsid w:val="4132599B"/>
     <w:multiLevelType w:val="multilevel"/>
     <w:tmpl w:val="440868EA"/>
@@ -3729,7 +6483,7 @@
       </w:rPr>
     </w:lvl>
   </w:abstractNum>
-  <w:abstractNum w:abstractNumId="20" w15:restartNumberingAfterBreak="0">
+  <w:abstractNum w:abstractNumId="24" w15:restartNumberingAfterBreak="0">
     <w:nsid w:val="440C3A70"/>
     <w:multiLevelType w:val="multilevel"/>
     <w:tmpl w:val="F9FA7A42"/>
@@ -3846,7 +6600,7 @@
       </w:rPr>
     </w:lvl>
   </w:abstractNum>
-  <w:abstractNum w:abstractNumId="21" w15:restartNumberingAfterBreak="0">
+  <w:abstractNum w:abstractNumId="25" w15:restartNumberingAfterBreak="0">
     <w:nsid w:val="4C8C63F0"/>
     <w:multiLevelType w:val="hybridMultilevel"/>
     <w:tmpl w:val="DE6A043A"/>
@@ -3963,7 +6717,120 @@
       </w:pPr>
     </w:lvl>
   </w:abstractNum>
-  <w:abstractNum w:abstractNumId="22" w15:restartNumberingAfterBreak="0">
+  <w:abstractNum w:abstractNumId="26" w15:restartNumberingAfterBreak="0">
+    <w:nsid w:val="53A76384"/>
+    <w:multiLevelType w:val="hybridMultilevel"/>
+    <w:tmpl w:val="30C2E6E2"/>
+    <w:lvl w:ilvl="0" w:tplc="1C090001">
+      <w:start w:val="1"/>
+      <w:numFmt w:val="bullet"/>
+      <w:lvlText w:val=""/>
+      <w:lvlJc w:val="left"/>
+      <w:pPr>
+        <w:ind w:left="720" w:hanging="360"/>
+      </w:pPr>
+      <w:rPr>
+        <w:rFonts w:ascii="Symbol" w:hAnsi="Symbol" w:hint="default"/>
+      </w:rPr>
+    </w:lvl>
+    <w:lvl w:ilvl="1" w:tplc="1C090003" w:tentative="1">
+      <w:start w:val="1"/>
+      <w:numFmt w:val="bullet"/>
+      <w:lvlText w:val="o"/>
+      <w:lvlJc w:val="left"/>
+      <w:pPr>
+        <w:ind w:left="1440" w:hanging="360"/>
+      </w:pPr>
+      <w:rPr>
+        <w:rFonts w:ascii="Courier New" w:hAnsi="Courier New" w:cs="Courier New" w:hint="default"/>
+      </w:rPr>
+    </w:lvl>
+    <w:lvl w:ilvl="2" w:tplc="1C090005" w:tentative="1">
+      <w:start w:val="1"/>
+      <w:numFmt w:val="bullet"/>
+      <w:lvlText w:val=""/>
+      <w:lvlJc w:val="left"/>
+      <w:pPr>
+        <w:ind w:left="2160" w:hanging="360"/>
+      </w:pPr>
+      <w:rPr>
+        <w:rFonts w:ascii="Wingdings" w:hAnsi="Wingdings" w:hint="default"/>
+      </w:rPr>
+    </w:lvl>
+    <w:lvl w:ilvl="3" w:tplc="1C090001" w:tentative="1">
+      <w:start w:val="1"/>
+      <w:numFmt w:val="bullet"/>
+      <w:lvlText w:val=""/>
+      <w:lvlJc w:val="left"/>
+      <w:pPr>
+        <w:ind w:left="2880" w:hanging="360"/>
+      </w:pPr>
+      <w:rPr>
+        <w:rFonts w:ascii="Symbol" w:hAnsi="Symbol" w:hint="default"/>
+      </w:rPr>
+    </w:lvl>
+    <w:lvl w:ilvl="4" w:tplc="1C090003" w:tentative="1">
+      <w:start w:val="1"/>
+      <w:numFmt w:val="bullet"/>
+      <w:lvlText w:val="o"/>
+      <w:lvlJc w:val="left"/>
+      <w:pPr>
+        <w:ind w:left="3600" w:hanging="360"/>
+      </w:pPr>
+      <w:rPr>
+        <w:rFonts w:ascii="Courier New" w:hAnsi="Courier New" w:cs="Courier New" w:hint="default"/>
+      </w:rPr>
+    </w:lvl>
+    <w:lvl w:ilvl="5" w:tplc="1C090005" w:tentative="1">
+      <w:start w:val="1"/>
+      <w:numFmt w:val="bullet"/>
+      <w:lvlText w:val=""/>
+      <w:lvlJc w:val="left"/>
+      <w:pPr>
+        <w:ind w:left="4320" w:hanging="360"/>
+      </w:pPr>
+      <w:rPr>
+        <w:rFonts w:ascii="Wingdings" w:hAnsi="Wingdings" w:hint="default"/>
+      </w:rPr>
+    </w:lvl>
+    <w:lvl w:ilvl="6" w:tplc="1C090001" w:tentative="1">
+      <w:start w:val="1"/>
+      <w:numFmt w:val="bullet"/>
+      <w:lvlText w:val=""/>
+      <w:lvlJc w:val="left"/>
+      <w:pPr>
+        <w:ind w:left="5040" w:hanging="360"/>
+      </w:pPr>
+      <w:rPr>
+        <w:rFonts w:ascii="Symbol" w:hAnsi="Symbol" w:hint="default"/>
+      </w:rPr>
+    </w:lvl>
+    <w:lvl w:ilvl="7" w:tplc="1C090003" w:tentative="1">
+      <w:start w:val="1"/>
+      <w:numFmt w:val="bullet"/>
+      <w:lvlText w:val="o"/>
+      <w:lvlJc w:val="left"/>
+      <w:pPr>
+        <w:ind w:left="5760" w:hanging="360"/>
+      </w:pPr>
+      <w:rPr>
+        <w:rFonts w:ascii="Courier New" w:hAnsi="Courier New" w:cs="Courier New" w:hint="default"/>
+      </w:rPr>
+    </w:lvl>
+    <w:lvl w:ilvl="8" w:tplc="1C090005" w:tentative="1">
+      <w:start w:val="1"/>
+      <w:numFmt w:val="bullet"/>
+      <w:lvlText w:val=""/>
+      <w:lvlJc w:val="left"/>
+      <w:pPr>
+        <w:ind w:left="6480" w:hanging="360"/>
+      </w:pPr>
+      <w:rPr>
+        <w:rFonts w:ascii="Wingdings" w:hAnsi="Wingdings" w:hint="default"/>
+      </w:rPr>
+    </w:lvl>
+  </w:abstractNum>
+  <w:abstractNum w:abstractNumId="27" w15:restartNumberingAfterBreak="0">
     <w:nsid w:val="5E497098"/>
     <w:multiLevelType w:val="hybridMultilevel"/>
     <w:tmpl w:val="A2E4793A"/>
@@ -4076,7 +6943,7 @@
       </w:rPr>
     </w:lvl>
   </w:abstractNum>
-  <w:abstractNum w:abstractNumId="23" w15:restartNumberingAfterBreak="0">
+  <w:abstractNum w:abstractNumId="28" w15:restartNumberingAfterBreak="0">
     <w:nsid w:val="5F824BA4"/>
     <w:multiLevelType w:val="multilevel"/>
     <w:tmpl w:val="0409001F"/>
@@ -4190,7 +7057,120 @@
       </w:pPr>
     </w:lvl>
   </w:abstractNum>
-  <w:abstractNum w:abstractNumId="24" w15:restartNumberingAfterBreak="0">
+  <w:abstractNum w:abstractNumId="29" w15:restartNumberingAfterBreak="0">
+    <w:nsid w:val="61791BE7"/>
+    <w:multiLevelType w:val="hybridMultilevel"/>
+    <w:tmpl w:val="2D84A2B2"/>
+    <w:lvl w:ilvl="0" w:tplc="1C090001">
+      <w:start w:val="1"/>
+      <w:numFmt w:val="bullet"/>
+      <w:lvlText w:val=""/>
+      <w:lvlJc w:val="left"/>
+      <w:pPr>
+        <w:ind w:left="720" w:hanging="360"/>
+      </w:pPr>
+      <w:rPr>
+        <w:rFonts w:ascii="Symbol" w:hAnsi="Symbol" w:hint="default"/>
+      </w:rPr>
+    </w:lvl>
+    <w:lvl w:ilvl="1" w:tplc="1C090003" w:tentative="1">
+      <w:start w:val="1"/>
+      <w:numFmt w:val="bullet"/>
+      <w:lvlText w:val="o"/>
+      <w:lvlJc w:val="left"/>
+      <w:pPr>
+        <w:ind w:left="1440" w:hanging="360"/>
+      </w:pPr>
+      <w:rPr>
+        <w:rFonts w:ascii="Courier New" w:hAnsi="Courier New" w:cs="Courier New" w:hint="default"/>
+      </w:rPr>
+    </w:lvl>
+    <w:lvl w:ilvl="2" w:tplc="1C090005" w:tentative="1">
+      <w:start w:val="1"/>
+      <w:numFmt w:val="bullet"/>
+      <w:lvlText w:val=""/>
+      <w:lvlJc w:val="left"/>
+      <w:pPr>
+        <w:ind w:left="2160" w:hanging="360"/>
+      </w:pPr>
+      <w:rPr>
+        <w:rFonts w:ascii="Wingdings" w:hAnsi="Wingdings" w:hint="default"/>
+      </w:rPr>
+    </w:lvl>
+    <w:lvl w:ilvl="3" w:tplc="1C090001" w:tentative="1">
+      <w:start w:val="1"/>
+      <w:numFmt w:val="bullet"/>
+      <w:lvlText w:val=""/>
+      <w:lvlJc w:val="left"/>
+      <w:pPr>
+        <w:ind w:left="2880" w:hanging="360"/>
+      </w:pPr>
+      <w:rPr>
+        <w:rFonts w:ascii="Symbol" w:hAnsi="Symbol" w:hint="default"/>
+      </w:rPr>
+    </w:lvl>
+    <w:lvl w:ilvl="4" w:tplc="1C090003" w:tentative="1">
+      <w:start w:val="1"/>
+      <w:numFmt w:val="bullet"/>
+      <w:lvlText w:val="o"/>
+      <w:lvlJc w:val="left"/>
+      <w:pPr>
+        <w:ind w:left="3600" w:hanging="360"/>
+      </w:pPr>
+      <w:rPr>
+        <w:rFonts w:ascii="Courier New" w:hAnsi="Courier New" w:cs="Courier New" w:hint="default"/>
+      </w:rPr>
+    </w:lvl>
+    <w:lvl w:ilvl="5" w:tplc="1C090005" w:tentative="1">
+      <w:start w:val="1"/>
+      <w:numFmt w:val="bullet"/>
+      <w:lvlText w:val=""/>
+      <w:lvlJc w:val="left"/>
+      <w:pPr>
+        <w:ind w:left="4320" w:hanging="360"/>
+      </w:pPr>
+      <w:rPr>
+        <w:rFonts w:ascii="Wingdings" w:hAnsi="Wingdings" w:hint="default"/>
+      </w:rPr>
+    </w:lvl>
+    <w:lvl w:ilvl="6" w:tplc="1C090001" w:tentative="1">
+      <w:start w:val="1"/>
+      <w:numFmt w:val="bullet"/>
+      <w:lvlText w:val=""/>
+      <w:lvlJc w:val="left"/>
+      <w:pPr>
+        <w:ind w:left="5040" w:hanging="360"/>
+      </w:pPr>
+      <w:rPr>
+        <w:rFonts w:ascii="Symbol" w:hAnsi="Symbol" w:hint="default"/>
+      </w:rPr>
+    </w:lvl>
+    <w:lvl w:ilvl="7" w:tplc="1C090003" w:tentative="1">
+      <w:start w:val="1"/>
+      <w:numFmt w:val="bullet"/>
+      <w:lvlText w:val="o"/>
+      <w:lvlJc w:val="left"/>
+      <w:pPr>
+        <w:ind w:left="5760" w:hanging="360"/>
+      </w:pPr>
+      <w:rPr>
+        <w:rFonts w:ascii="Courier New" w:hAnsi="Courier New" w:cs="Courier New" w:hint="default"/>
+      </w:rPr>
+    </w:lvl>
+    <w:lvl w:ilvl="8" w:tplc="1C090005" w:tentative="1">
+      <w:start w:val="1"/>
+      <w:numFmt w:val="bullet"/>
+      <w:lvlText w:val=""/>
+      <w:lvlJc w:val="left"/>
+      <w:pPr>
+        <w:ind w:left="6480" w:hanging="360"/>
+      </w:pPr>
+      <w:rPr>
+        <w:rFonts w:ascii="Wingdings" w:hAnsi="Wingdings" w:hint="default"/>
+      </w:rPr>
+    </w:lvl>
+  </w:abstractNum>
+  <w:abstractNum w:abstractNumId="30" w15:restartNumberingAfterBreak="0">
     <w:nsid w:val="62923DA0"/>
     <w:multiLevelType w:val="multilevel"/>
     <w:tmpl w:val="33D02064"/>
@@ -4308,7 +7288,7 @@
       </w:pPr>
     </w:lvl>
   </w:abstractNum>
-  <w:abstractNum w:abstractNumId="25" w15:restartNumberingAfterBreak="0">
+  <w:abstractNum w:abstractNumId="31" w15:restartNumberingAfterBreak="0">
     <w:nsid w:val="6704581D"/>
     <w:multiLevelType w:val="hybridMultilevel"/>
     <w:tmpl w:val="B74099C4"/>
@@ -4398,7 +7378,120 @@
       </w:pPr>
     </w:lvl>
   </w:abstractNum>
-  <w:abstractNum w:abstractNumId="26" w15:restartNumberingAfterBreak="0">
+  <w:abstractNum w:abstractNumId="32" w15:restartNumberingAfterBreak="0">
+    <w:nsid w:val="6851386C"/>
+    <w:multiLevelType w:val="hybridMultilevel"/>
+    <w:tmpl w:val="93FCAD60"/>
+    <w:lvl w:ilvl="0" w:tplc="1C090001">
+      <w:start w:val="1"/>
+      <w:numFmt w:val="bullet"/>
+      <w:lvlText w:val=""/>
+      <w:lvlJc w:val="left"/>
+      <w:pPr>
+        <w:ind w:left="720" w:hanging="360"/>
+      </w:pPr>
+      <w:rPr>
+        <w:rFonts w:ascii="Symbol" w:hAnsi="Symbol" w:hint="default"/>
+      </w:rPr>
+    </w:lvl>
+    <w:lvl w:ilvl="1" w:tplc="1C090003" w:tentative="1">
+      <w:start w:val="1"/>
+      <w:numFmt w:val="bullet"/>
+      <w:lvlText w:val="o"/>
+      <w:lvlJc w:val="left"/>
+      <w:pPr>
+        <w:ind w:left="1440" w:hanging="360"/>
+      </w:pPr>
+      <w:rPr>
+        <w:rFonts w:ascii="Courier New" w:hAnsi="Courier New" w:cs="Courier New" w:hint="default"/>
+      </w:rPr>
+    </w:lvl>
+    <w:lvl w:ilvl="2" w:tplc="1C090005" w:tentative="1">
+      <w:start w:val="1"/>
+      <w:numFmt w:val="bullet"/>
+      <w:lvlText w:val=""/>
+      <w:lvlJc w:val="left"/>
+      <w:pPr>
+        <w:ind w:left="2160" w:hanging="360"/>
+      </w:pPr>
+      <w:rPr>
+        <w:rFonts w:ascii="Wingdings" w:hAnsi="Wingdings" w:hint="default"/>
+      </w:rPr>
+    </w:lvl>
+    <w:lvl w:ilvl="3" w:tplc="1C090001" w:tentative="1">
+      <w:start w:val="1"/>
+      <w:numFmt w:val="bullet"/>
+      <w:lvlText w:val=""/>
+      <w:lvlJc w:val="left"/>
+      <w:pPr>
+        <w:ind w:left="2880" w:hanging="360"/>
+      </w:pPr>
+      <w:rPr>
+        <w:rFonts w:ascii="Symbol" w:hAnsi="Symbol" w:hint="default"/>
+      </w:rPr>
+    </w:lvl>
+    <w:lvl w:ilvl="4" w:tplc="1C090003" w:tentative="1">
+      <w:start w:val="1"/>
+      <w:numFmt w:val="bullet"/>
+      <w:lvlText w:val="o"/>
+      <w:lvlJc w:val="left"/>
+      <w:pPr>
+        <w:ind w:left="3600" w:hanging="360"/>
+      </w:pPr>
+      <w:rPr>
+        <w:rFonts w:ascii="Courier New" w:hAnsi="Courier New" w:cs="Courier New" w:hint="default"/>
+      </w:rPr>
+    </w:lvl>
+    <w:lvl w:ilvl="5" w:tplc="1C090005" w:tentative="1">
+      <w:start w:val="1"/>
+      <w:numFmt w:val="bullet"/>
+      <w:lvlText w:val=""/>
+      <w:lvlJc w:val="left"/>
+      <w:pPr>
+        <w:ind w:left="4320" w:hanging="360"/>
+      </w:pPr>
+      <w:rPr>
+        <w:rFonts w:ascii="Wingdings" w:hAnsi="Wingdings" w:hint="default"/>
+      </w:rPr>
+    </w:lvl>
+    <w:lvl w:ilvl="6" w:tplc="1C090001" w:tentative="1">
+      <w:start w:val="1"/>
+      <w:numFmt w:val="bullet"/>
+      <w:lvlText w:val=""/>
+      <w:lvlJc w:val="left"/>
+      <w:pPr>
+        <w:ind w:left="5040" w:hanging="360"/>
+      </w:pPr>
+      <w:rPr>
+        <w:rFonts w:ascii="Symbol" w:hAnsi="Symbol" w:hint="default"/>
+      </w:rPr>
+    </w:lvl>
+    <w:lvl w:ilvl="7" w:tplc="1C090003" w:tentative="1">
+      <w:start w:val="1"/>
+      <w:numFmt w:val="bullet"/>
+      <w:lvlText w:val="o"/>
+      <w:lvlJc w:val="left"/>
+      <w:pPr>
+        <w:ind w:left="5760" w:hanging="360"/>
+      </w:pPr>
+      <w:rPr>
+        <w:rFonts w:ascii="Courier New" w:hAnsi="Courier New" w:cs="Courier New" w:hint="default"/>
+      </w:rPr>
+    </w:lvl>
+    <w:lvl w:ilvl="8" w:tplc="1C090005" w:tentative="1">
+      <w:start w:val="1"/>
+      <w:numFmt w:val="bullet"/>
+      <w:lvlText w:val=""/>
+      <w:lvlJc w:val="left"/>
+      <w:pPr>
+        <w:ind w:left="6480" w:hanging="360"/>
+      </w:pPr>
+      <w:rPr>
+        <w:rFonts w:ascii="Wingdings" w:hAnsi="Wingdings" w:hint="default"/>
+      </w:rPr>
+    </w:lvl>
+  </w:abstractNum>
+  <w:abstractNum w:abstractNumId="33" w15:restartNumberingAfterBreak="0">
     <w:nsid w:val="69C62422"/>
     <w:multiLevelType w:val="hybridMultilevel"/>
     <w:tmpl w:val="2F74E71C"/>
@@ -4515,7 +7608,7 @@
       </w:pPr>
     </w:lvl>
   </w:abstractNum>
-  <w:abstractNum w:abstractNumId="27" w15:restartNumberingAfterBreak="0">
+  <w:abstractNum w:abstractNumId="34" w15:restartNumberingAfterBreak="0">
     <w:nsid w:val="6DDD0E4D"/>
     <w:multiLevelType w:val="hybridMultilevel"/>
     <w:tmpl w:val="8878FC34"/>
@@ -4628,7 +7721,7 @@
       </w:rPr>
     </w:lvl>
   </w:abstractNum>
-  <w:abstractNum w:abstractNumId="28" w15:restartNumberingAfterBreak="0">
+  <w:abstractNum w:abstractNumId="35" w15:restartNumberingAfterBreak="0">
     <w:nsid w:val="713E2699"/>
     <w:multiLevelType w:val="multilevel"/>
     <w:tmpl w:val="0FCC8A88"/>
@@ -4745,7 +7838,120 @@
       </w:rPr>
     </w:lvl>
   </w:abstractNum>
-  <w:abstractNum w:abstractNumId="29" w15:restartNumberingAfterBreak="0">
+  <w:abstractNum w:abstractNumId="36" w15:restartNumberingAfterBreak="0">
+    <w:nsid w:val="71CC6ED0"/>
+    <w:multiLevelType w:val="hybridMultilevel"/>
+    <w:tmpl w:val="FB7A3312"/>
+    <w:lvl w:ilvl="0" w:tplc="1C090001">
+      <w:start w:val="1"/>
+      <w:numFmt w:val="bullet"/>
+      <w:lvlText w:val=""/>
+      <w:lvlJc w:val="left"/>
+      <w:pPr>
+        <w:ind w:left="1440" w:hanging="360"/>
+      </w:pPr>
+      <w:rPr>
+        <w:rFonts w:ascii="Symbol" w:hAnsi="Symbol" w:hint="default"/>
+      </w:rPr>
+    </w:lvl>
+    <w:lvl w:ilvl="1" w:tplc="1C090003" w:tentative="1">
+      <w:start w:val="1"/>
+      <w:numFmt w:val="bullet"/>
+      <w:lvlText w:val="o"/>
+      <w:lvlJc w:val="left"/>
+      <w:pPr>
+        <w:ind w:left="2160" w:hanging="360"/>
+      </w:pPr>
+      <w:rPr>
+        <w:rFonts w:ascii="Courier New" w:hAnsi="Courier New" w:cs="Courier New" w:hint="default"/>
+      </w:rPr>
+    </w:lvl>
+    <w:lvl w:ilvl="2" w:tplc="1C090005" w:tentative="1">
+      <w:start w:val="1"/>
+      <w:numFmt w:val="bullet"/>
+      <w:lvlText w:val=""/>
+      <w:lvlJc w:val="left"/>
+      <w:pPr>
+        <w:ind w:left="2880" w:hanging="360"/>
+      </w:pPr>
+      <w:rPr>
+        <w:rFonts w:ascii="Wingdings" w:hAnsi="Wingdings" w:hint="default"/>
+      </w:rPr>
+    </w:lvl>
+    <w:lvl w:ilvl="3" w:tplc="1C090001" w:tentative="1">
+      <w:start w:val="1"/>
+      <w:numFmt w:val="bullet"/>
+      <w:lvlText w:val=""/>
+      <w:lvlJc w:val="left"/>
+      <w:pPr>
+        <w:ind w:left="3600" w:hanging="360"/>
+      </w:pPr>
+      <w:rPr>
+        <w:rFonts w:ascii="Symbol" w:hAnsi="Symbol" w:hint="default"/>
+      </w:rPr>
+    </w:lvl>
+    <w:lvl w:ilvl="4" w:tplc="1C090003" w:tentative="1">
+      <w:start w:val="1"/>
+      <w:numFmt w:val="bullet"/>
+      <w:lvlText w:val="o"/>
+      <w:lvlJc w:val="left"/>
+      <w:pPr>
+        <w:ind w:left="4320" w:hanging="360"/>
+      </w:pPr>
+      <w:rPr>
+        <w:rFonts w:ascii="Courier New" w:hAnsi="Courier New" w:cs="Courier New" w:hint="default"/>
+      </w:rPr>
+    </w:lvl>
+    <w:lvl w:ilvl="5" w:tplc="1C090005" w:tentative="1">
+      <w:start w:val="1"/>
+      <w:numFmt w:val="bullet"/>
+      <w:lvlText w:val=""/>
+      <w:lvlJc w:val="left"/>
+      <w:pPr>
+        <w:ind w:left="5040" w:hanging="360"/>
+      </w:pPr>
+      <w:rPr>
+        <w:rFonts w:ascii="Wingdings" w:hAnsi="Wingdings" w:hint="default"/>
+      </w:rPr>
+    </w:lvl>
+    <w:lvl w:ilvl="6" w:tplc="1C090001" w:tentative="1">
+      <w:start w:val="1"/>
+      <w:numFmt w:val="bullet"/>
+      <w:lvlText w:val=""/>
+      <w:lvlJc w:val="left"/>
+      <w:pPr>
+        <w:ind w:left="5760" w:hanging="360"/>
+      </w:pPr>
+      <w:rPr>
+        <w:rFonts w:ascii="Symbol" w:hAnsi="Symbol" w:hint="default"/>
+      </w:rPr>
+    </w:lvl>
+    <w:lvl w:ilvl="7" w:tplc="1C090003" w:tentative="1">
+      <w:start w:val="1"/>
+      <w:numFmt w:val="bullet"/>
+      <w:lvlText w:val="o"/>
+      <w:lvlJc w:val="left"/>
+      <w:pPr>
+        <w:ind w:left="6480" w:hanging="360"/>
+      </w:pPr>
+      <w:rPr>
+        <w:rFonts w:ascii="Courier New" w:hAnsi="Courier New" w:cs="Courier New" w:hint="default"/>
+      </w:rPr>
+    </w:lvl>
+    <w:lvl w:ilvl="8" w:tplc="1C090005" w:tentative="1">
+      <w:start w:val="1"/>
+      <w:numFmt w:val="bullet"/>
+      <w:lvlText w:val=""/>
+      <w:lvlJc w:val="left"/>
+      <w:pPr>
+        <w:ind w:left="7200" w:hanging="360"/>
+      </w:pPr>
+      <w:rPr>
+        <w:rFonts w:ascii="Wingdings" w:hAnsi="Wingdings" w:hint="default"/>
+      </w:rPr>
+    </w:lvl>
+  </w:abstractNum>
+  <w:abstractNum w:abstractNumId="37" w15:restartNumberingAfterBreak="0">
     <w:nsid w:val="72F74B50"/>
     <w:multiLevelType w:val="hybridMultilevel"/>
     <w:tmpl w:val="BCB29B36"/>
@@ -4860,6 +8066,119 @@
         </w:tabs>
         <w:ind w:left="6480" w:hanging="180"/>
       </w:pPr>
+    </w:lvl>
+  </w:abstractNum>
+  <w:abstractNum w:abstractNumId="38" w15:restartNumberingAfterBreak="0">
+    <w:nsid w:val="7C26221D"/>
+    <w:multiLevelType w:val="hybridMultilevel"/>
+    <w:tmpl w:val="F84059A2"/>
+    <w:lvl w:ilvl="0" w:tplc="1C090001">
+      <w:start w:val="1"/>
+      <w:numFmt w:val="bullet"/>
+      <w:lvlText w:val=""/>
+      <w:lvlJc w:val="left"/>
+      <w:pPr>
+        <w:ind w:left="720" w:hanging="360"/>
+      </w:pPr>
+      <w:rPr>
+        <w:rFonts w:ascii="Symbol" w:hAnsi="Symbol" w:hint="default"/>
+      </w:rPr>
+    </w:lvl>
+    <w:lvl w:ilvl="1" w:tplc="1C090003" w:tentative="1">
+      <w:start w:val="1"/>
+      <w:numFmt w:val="bullet"/>
+      <w:lvlText w:val="o"/>
+      <w:lvlJc w:val="left"/>
+      <w:pPr>
+        <w:ind w:left="1440" w:hanging="360"/>
+      </w:pPr>
+      <w:rPr>
+        <w:rFonts w:ascii="Courier New" w:hAnsi="Courier New" w:cs="Courier New" w:hint="default"/>
+      </w:rPr>
+    </w:lvl>
+    <w:lvl w:ilvl="2" w:tplc="1C090005" w:tentative="1">
+      <w:start w:val="1"/>
+      <w:numFmt w:val="bullet"/>
+      <w:lvlText w:val=""/>
+      <w:lvlJc w:val="left"/>
+      <w:pPr>
+        <w:ind w:left="2160" w:hanging="360"/>
+      </w:pPr>
+      <w:rPr>
+        <w:rFonts w:ascii="Wingdings" w:hAnsi="Wingdings" w:hint="default"/>
+      </w:rPr>
+    </w:lvl>
+    <w:lvl w:ilvl="3" w:tplc="1C090001" w:tentative="1">
+      <w:start w:val="1"/>
+      <w:numFmt w:val="bullet"/>
+      <w:lvlText w:val=""/>
+      <w:lvlJc w:val="left"/>
+      <w:pPr>
+        <w:ind w:left="2880" w:hanging="360"/>
+      </w:pPr>
+      <w:rPr>
+        <w:rFonts w:ascii="Symbol" w:hAnsi="Symbol" w:hint="default"/>
+      </w:rPr>
+    </w:lvl>
+    <w:lvl w:ilvl="4" w:tplc="1C090003" w:tentative="1">
+      <w:start w:val="1"/>
+      <w:numFmt w:val="bullet"/>
+      <w:lvlText w:val="o"/>
+      <w:lvlJc w:val="left"/>
+      <w:pPr>
+        <w:ind w:left="3600" w:hanging="360"/>
+      </w:pPr>
+      <w:rPr>
+        <w:rFonts w:ascii="Courier New" w:hAnsi="Courier New" w:cs="Courier New" w:hint="default"/>
+      </w:rPr>
+    </w:lvl>
+    <w:lvl w:ilvl="5" w:tplc="1C090005" w:tentative="1">
+      <w:start w:val="1"/>
+      <w:numFmt w:val="bullet"/>
+      <w:lvlText w:val=""/>
+      <w:lvlJc w:val="left"/>
+      <w:pPr>
+        <w:ind w:left="4320" w:hanging="360"/>
+      </w:pPr>
+      <w:rPr>
+        <w:rFonts w:ascii="Wingdings" w:hAnsi="Wingdings" w:hint="default"/>
+      </w:rPr>
+    </w:lvl>
+    <w:lvl w:ilvl="6" w:tplc="1C090001" w:tentative="1">
+      <w:start w:val="1"/>
+      <w:numFmt w:val="bullet"/>
+      <w:lvlText w:val=""/>
+      <w:lvlJc w:val="left"/>
+      <w:pPr>
+        <w:ind w:left="5040" w:hanging="360"/>
+      </w:pPr>
+      <w:rPr>
+        <w:rFonts w:ascii="Symbol" w:hAnsi="Symbol" w:hint="default"/>
+      </w:rPr>
+    </w:lvl>
+    <w:lvl w:ilvl="7" w:tplc="1C090003" w:tentative="1">
+      <w:start w:val="1"/>
+      <w:numFmt w:val="bullet"/>
+      <w:lvlText w:val="o"/>
+      <w:lvlJc w:val="left"/>
+      <w:pPr>
+        <w:ind w:left="5760" w:hanging="360"/>
+      </w:pPr>
+      <w:rPr>
+        <w:rFonts w:ascii="Courier New" w:hAnsi="Courier New" w:cs="Courier New" w:hint="default"/>
+      </w:rPr>
+    </w:lvl>
+    <w:lvl w:ilvl="8" w:tplc="1C090005" w:tentative="1">
+      <w:start w:val="1"/>
+      <w:numFmt w:val="bullet"/>
+      <w:lvlText w:val=""/>
+      <w:lvlJc w:val="left"/>
+      <w:pPr>
+        <w:ind w:left="6480" w:hanging="360"/>
+      </w:pPr>
+      <w:rPr>
+        <w:rFonts w:ascii="Wingdings" w:hAnsi="Wingdings" w:hint="default"/>
+      </w:rPr>
     </w:lvl>
   </w:abstractNum>
   <w:num w:numId="1">
@@ -4890,55 +8209,55 @@
     <w:abstractNumId w:val="0"/>
   </w:num>
   <w:num w:numId="10">
-    <w:abstractNumId w:val="9"/>
+    <w:abstractNumId w:val="10"/>
   </w:num>
   <w:num w:numId="11">
+    <w:abstractNumId w:val="28"/>
+  </w:num>
+  <w:num w:numId="12">
+    <w:abstractNumId w:val="20"/>
+  </w:num>
+  <w:num w:numId="13">
+    <w:abstractNumId w:val="22"/>
+  </w:num>
+  <w:num w:numId="14">
+    <w:abstractNumId w:val="33"/>
+  </w:num>
+  <w:num w:numId="15">
+    <w:abstractNumId w:val="18"/>
+  </w:num>
+  <w:num w:numId="16">
+    <w:abstractNumId w:val="25"/>
+  </w:num>
+  <w:num w:numId="17">
+    <w:abstractNumId w:val="37"/>
+  </w:num>
+  <w:num w:numId="18">
+    <w:abstractNumId w:val="17"/>
+  </w:num>
+  <w:num w:numId="19">
+    <w:abstractNumId w:val="12"/>
+  </w:num>
+  <w:num w:numId="20">
+    <w:abstractNumId w:val="24"/>
+  </w:num>
+  <w:num w:numId="21">
     <w:abstractNumId w:val="23"/>
   </w:num>
-  <w:num w:numId="12">
-    <w:abstractNumId w:val="16"/>
+  <w:num w:numId="22">
+    <w:abstractNumId w:val="35"/>
   </w:num>
-  <w:num w:numId="13">
-    <w:abstractNumId w:val="18"/>
+  <w:num w:numId="23">
+    <w:abstractNumId w:val="30"/>
   </w:num>
-  <w:num w:numId="14">
-    <w:abstractNumId w:val="26"/>
+  <w:num w:numId="24">
+    <w:abstractNumId w:val="31"/>
   </w:num>
-  <w:num w:numId="15">
+  <w:num w:numId="25">
     <w:abstractNumId w:val="14"/>
   </w:num>
-  <w:num w:numId="16">
-    <w:abstractNumId w:val="21"/>
-  </w:num>
-  <w:num w:numId="17">
-    <w:abstractNumId w:val="29"/>
-  </w:num>
-  <w:num w:numId="18">
-    <w:abstractNumId w:val="13"/>
-  </w:num>
-  <w:num w:numId="19">
-    <w:abstractNumId w:val="11"/>
-  </w:num>
-  <w:num w:numId="20">
-    <w:abstractNumId w:val="20"/>
-  </w:num>
-  <w:num w:numId="21">
-    <w:abstractNumId w:val="19"/>
-  </w:num>
-  <w:num w:numId="22">
-    <w:abstractNumId w:val="28"/>
-  </w:num>
-  <w:num w:numId="23">
-    <w:abstractNumId w:val="24"/>
-  </w:num>
-  <w:num w:numId="24">
-    <w:abstractNumId w:val="25"/>
-  </w:num>
-  <w:num w:numId="25">
-    <w:abstractNumId w:val="12"/>
-  </w:num>
   <w:num w:numId="26">
-    <w:abstractNumId w:val="19"/>
+    <w:abstractNumId w:val="23"/>
     <w:lvlOverride w:ilvl="0">
       <w:startOverride w:val="1"/>
     </w:lvlOverride>
@@ -4968,7 +8287,7 @@
     </w:lvlOverride>
   </w:num>
   <w:num w:numId="27">
-    <w:abstractNumId w:val="19"/>
+    <w:abstractNumId w:val="23"/>
     <w:lvlOverride w:ilvl="0">
       <w:startOverride w:val="1"/>
     </w:lvlOverride>
@@ -4998,19 +8317,58 @@
     </w:lvlOverride>
   </w:num>
   <w:num w:numId="28">
-    <w:abstractNumId w:val="22"/>
+    <w:abstractNumId w:val="27"/>
   </w:num>
   <w:num w:numId="29">
-    <w:abstractNumId w:val="27"/>
+    <w:abstractNumId w:val="34"/>
   </w:num>
   <w:num w:numId="30">
+    <w:abstractNumId w:val="19"/>
+  </w:num>
+  <w:num w:numId="31">
+    <w:abstractNumId w:val="11"/>
+  </w:num>
+  <w:num w:numId="32">
+    <w:abstractNumId w:val="21"/>
+  </w:num>
+  <w:num w:numId="33">
+    <w:abstractNumId w:val="9"/>
+  </w:num>
+  <w:num w:numId="34">
+    <w:abstractNumId w:val="16"/>
+  </w:num>
+  <w:num w:numId="35">
+    <w:abstractNumId w:val="13"/>
+  </w:num>
+  <w:num w:numId="36">
+    <w:abstractNumId w:val="13"/>
+    <w:lvlOverride w:ilvl="0"/>
+    <w:lvlOverride w:ilvl="1"/>
+    <w:lvlOverride w:ilvl="2"/>
+    <w:lvlOverride w:ilvl="3"/>
+    <w:lvlOverride w:ilvl="4"/>
+    <w:lvlOverride w:ilvl="5"/>
+    <w:lvlOverride w:ilvl="6"/>
+    <w:lvlOverride w:ilvl="7"/>
+    <w:lvlOverride w:ilvl="8"/>
+  </w:num>
+  <w:num w:numId="37">
+    <w:abstractNumId w:val="29"/>
+  </w:num>
+  <w:num w:numId="38">
+    <w:abstractNumId w:val="32"/>
+  </w:num>
+  <w:num w:numId="39">
+    <w:abstractNumId w:val="26"/>
+  </w:num>
+  <w:num w:numId="40">
     <w:abstractNumId w:val="15"/>
   </w:num>
-  <w:num w:numId="31">
-    <w:abstractNumId w:val="10"/>
+  <w:num w:numId="41">
+    <w:abstractNumId w:val="36"/>
   </w:num>
-  <w:num w:numId="32">
-    <w:abstractNumId w:val="17"/>
+  <w:num w:numId="42">
+    <w:abstractNumId w:val="38"/>
   </w:num>
   <w:numIdMacAtCleanup w:val="32"/>
 </w:numbering>
@@ -5407,7 +8765,7 @@
   <w:style w:type="paragraph" w:default="1" w:styleId="Normal">
     <w:name w:val="Normal"/>
     <w:qFormat/>
-    <w:rsid w:val="00BC44F8"/>
+    <w:rsid w:val="0096727F"/>
     <w:pPr>
       <w:spacing w:after="240" w:line="360" w:lineRule="auto"/>
       <w:jc w:val="both"/>

</xml_diff>

<commit_message>
Chapter 4 refinement left
</commit_message>
<xml_diff>
--- a/Z ITRI 671 Research/Chapter 4/Enrico Dreyer Project Chapter 4.docx
+++ b/Z ITRI 671 Research/Chapter 4/Enrico Dreyer Project Chapter 4.docx
@@ -145,13 +145,23 @@
         </w:rPr>
         <w:t xml:space="preserve"> for the Dissertation submitted in partial fulfillment of the requirements for the degree </w:t>
       </w:r>
+      <w:proofErr w:type="spellStart"/>
       <w:r>
         <w:rPr>
           <w:i/>
           <w:color w:val="1F497D"/>
           <w:sz w:val="32"/>
         </w:rPr>
-        <w:t xml:space="preserve">Bsc in Information Technology Hons </w:t>
+        <w:t>Bsc</w:t>
+      </w:r>
+      <w:proofErr w:type="spellEnd"/>
+      <w:r>
+        <w:rPr>
+          <w:i/>
+          <w:color w:val="1F497D"/>
+          <w:sz w:val="32"/>
+        </w:rPr>
+        <w:t xml:space="preserve"> in Information Technology Hons </w:t>
       </w:r>
       <w:r>
         <w:rPr>
@@ -211,7 +221,15 @@
           <w:sz w:val="32"/>
           <w:szCs w:val="32"/>
         </w:rPr>
-        <w:t>Dr. Sun</w:t>
+        <w:t xml:space="preserve">Dr. </w:t>
+      </w:r>
+      <w:proofErr w:type="spellStart"/>
+      <w:r>
+        <w:rPr>
+          <w:sz w:val="32"/>
+          <w:szCs w:val="32"/>
+        </w:rPr>
+        <w:t>Sun</w:t>
       </w:r>
       <w:r>
         <w:rPr>
@@ -221,6 +239,7 @@
         </w:rPr>
         <w:t>é</w:t>
       </w:r>
+      <w:proofErr w:type="spellEnd"/>
       <w:r>
         <w:rPr>
           <w:color w:val="000000" w:themeColor="text1"/>
@@ -410,7 +429,7 @@
         </w:rPr>
         <w:fldChar w:fldCharType="separate"/>
       </w:r>
-      <w:hyperlink w:anchor="_Toc81206122" w:history="1">
+      <w:hyperlink w:anchor="_Toc81345792" w:history="1">
         <w:r>
           <w:rPr>
             <w:rStyle w:val="Hyperlink"/>
@@ -437,7 +456,7 @@
             <w:noProof/>
             <w:webHidden/>
           </w:rPr>
-          <w:instrText xml:space="preserve"> PAGEREF _Toc81206122 \h </w:instrText>
+          <w:instrText xml:space="preserve"> PAGEREF _Toc81345792 \h </w:instrText>
         </w:r>
         <w:r>
           <w:rPr>
@@ -457,7 +476,7 @@
             <w:noProof/>
             <w:webHidden/>
           </w:rPr>
-          <w:t>iii</w:t>
+          <w:t>ii</w:t>
         </w:r>
         <w:r>
           <w:rPr>
@@ -480,7 +499,7 @@
           <w:lang w:val="en-ZA" w:eastAsia="en-ZA"/>
         </w:rPr>
       </w:pPr>
-      <w:hyperlink w:anchor="_Toc81206123" w:history="1">
+      <w:hyperlink w:anchor="_Toc81345793" w:history="1">
         <w:r>
           <w:rPr>
             <w:rStyle w:val="Hyperlink"/>
@@ -508,7 +527,7 @@
             <w:noProof/>
             <w:webHidden/>
           </w:rPr>
-          <w:instrText xml:space="preserve"> PAGEREF _Toc81206123 \h </w:instrText>
+          <w:instrText xml:space="preserve"> PAGEREF _Toc81345793 \h </w:instrText>
         </w:r>
         <w:r>
           <w:rPr>
@@ -550,7 +569,7 @@
           <w:lang w:val="en-ZA" w:eastAsia="en-ZA"/>
         </w:rPr>
       </w:pPr>
-      <w:hyperlink w:anchor="_Toc81206124" w:history="1">
+      <w:hyperlink w:anchor="_Toc81345794" w:history="1">
         <w:r>
           <w:rPr>
             <w:rStyle w:val="Hyperlink"/>
@@ -577,7 +596,7 @@
             <w:noProof/>
             <w:webHidden/>
           </w:rPr>
-          <w:instrText xml:space="preserve"> PAGEREF _Toc81206124 \h </w:instrText>
+          <w:instrText xml:space="preserve"> PAGEREF _Toc81345794 \h </w:instrText>
         </w:r>
         <w:r>
           <w:rPr>
@@ -619,7 +638,7 @@
           <w:lang w:val="en-ZA" w:eastAsia="en-ZA"/>
         </w:rPr>
       </w:pPr>
-      <w:hyperlink w:anchor="_Toc81206125" w:history="1">
+      <w:hyperlink w:anchor="_Toc81345795" w:history="1">
         <w:r>
           <w:rPr>
             <w:rStyle w:val="Hyperlink"/>
@@ -646,7 +665,7 @@
             <w:noProof/>
             <w:webHidden/>
           </w:rPr>
-          <w:instrText xml:space="preserve"> PAGEREF _Toc81206125 \h </w:instrText>
+          <w:instrText xml:space="preserve"> PAGEREF _Toc81345795 \h </w:instrText>
         </w:r>
         <w:r>
           <w:rPr>
@@ -688,7 +707,7 @@
           <w:lang w:val="en-ZA" w:eastAsia="en-ZA"/>
         </w:rPr>
       </w:pPr>
-      <w:hyperlink w:anchor="_Toc81206126" w:history="1">
+      <w:hyperlink w:anchor="_Toc81345796" w:history="1">
         <w:r>
           <w:rPr>
             <w:rStyle w:val="Hyperlink"/>
@@ -715,7 +734,7 @@
             <w:noProof/>
             <w:webHidden/>
           </w:rPr>
-          <w:instrText xml:space="preserve"> PAGEREF _Toc81206126 \h </w:instrText>
+          <w:instrText xml:space="preserve"> PAGEREF _Toc81345796 \h </w:instrText>
         </w:r>
         <w:r>
           <w:rPr>
@@ -757,7 +776,7 @@
           <w:lang w:val="en-ZA" w:eastAsia="en-ZA"/>
         </w:rPr>
       </w:pPr>
-      <w:hyperlink w:anchor="_Toc81206127" w:history="1">
+      <w:hyperlink w:anchor="_Toc81345797" w:history="1">
         <w:r>
           <w:rPr>
             <w:rStyle w:val="Hyperlink"/>
@@ -784,7 +803,7 @@
             <w:noProof/>
             <w:webHidden/>
           </w:rPr>
-          <w:instrText xml:space="preserve"> PAGEREF _Toc81206127 \h </w:instrText>
+          <w:instrText xml:space="preserve"> PAGEREF _Toc81345797 \h </w:instrText>
         </w:r>
         <w:r>
           <w:rPr>
@@ -828,7 +847,7 @@
           <w:lang w:val="en-ZA" w:eastAsia="en-ZA"/>
         </w:rPr>
       </w:pPr>
-      <w:hyperlink w:anchor="_Toc81206128" w:history="1">
+      <w:hyperlink w:anchor="_Toc81345798" w:history="1">
         <w:r>
           <w:rPr>
             <w:rStyle w:val="Hyperlink"/>
@@ -856,7 +875,7 @@
             <w:noProof/>
             <w:webHidden/>
           </w:rPr>
-          <w:instrText xml:space="preserve"> PAGEREF _Toc81206128 \h </w:instrText>
+          <w:instrText xml:space="preserve"> PAGEREF _Toc81345798 \h </w:instrText>
         </w:r>
         <w:r>
           <w:rPr>
@@ -900,7 +919,7 @@
           <w:lang w:val="en-ZA" w:eastAsia="en-ZA"/>
         </w:rPr>
       </w:pPr>
-      <w:hyperlink w:anchor="_Toc81206129" w:history="1">
+      <w:hyperlink w:anchor="_Toc81345799" w:history="1">
         <w:r>
           <w:rPr>
             <w:rStyle w:val="Hyperlink"/>
@@ -927,7 +946,7 @@
             <w:noProof/>
             <w:webHidden/>
           </w:rPr>
-          <w:instrText xml:space="preserve"> PAGEREF _Toc81206129 \h </w:instrText>
+          <w:instrText xml:space="preserve"> PAGEREF _Toc81345799 \h </w:instrText>
         </w:r>
         <w:r>
           <w:rPr>
@@ -971,7 +990,7 @@
           <w:lang w:val="en-ZA" w:eastAsia="en-ZA"/>
         </w:rPr>
       </w:pPr>
-      <w:hyperlink w:anchor="_Toc81206130" w:history="1">
+      <w:hyperlink w:anchor="_Toc81345800" w:history="1">
         <w:r>
           <w:rPr>
             <w:rStyle w:val="Hyperlink"/>
@@ -998,7 +1017,7 @@
             <w:noProof/>
             <w:webHidden/>
           </w:rPr>
-          <w:instrText xml:space="preserve"> PAGEREF _Toc81206130 \h </w:instrText>
+          <w:instrText xml:space="preserve"> PAGEREF _Toc81345800 \h </w:instrText>
         </w:r>
         <w:r>
           <w:rPr>
@@ -1042,7 +1061,7 @@
           <w:lang w:val="en-ZA" w:eastAsia="en-ZA"/>
         </w:rPr>
       </w:pPr>
-      <w:hyperlink w:anchor="_Toc81206131" w:history="1">
+      <w:hyperlink w:anchor="_Toc81345801" w:history="1">
         <w:r>
           <w:rPr>
             <w:rStyle w:val="Hyperlink"/>
@@ -1069,7 +1088,7 @@
             <w:noProof/>
             <w:webHidden/>
           </w:rPr>
-          <w:instrText xml:space="preserve"> PAGEREF _Toc81206131 \h </w:instrText>
+          <w:instrText xml:space="preserve"> PAGEREF _Toc81345801 \h </w:instrText>
         </w:r>
         <w:r>
           <w:rPr>
@@ -1102,9 +1121,10 @@
     </w:p>
     <w:p>
       <w:pPr>
-        <w:pStyle w:val="TOC3"/>
+        <w:pStyle w:val="TOC2"/>
         <w:rPr>
           <w:rFonts w:asciiTheme="minorHAnsi" w:eastAsiaTheme="minorEastAsia" w:hAnsiTheme="minorHAnsi" w:cstheme="minorBidi"/>
+          <w:b w:val="0"/>
           <w:i w:val="0"/>
           <w:noProof/>
           <w:sz w:val="22"/>
@@ -1112,13 +1132,13 @@
           <w:lang w:val="en-ZA" w:eastAsia="en-ZA"/>
         </w:rPr>
       </w:pPr>
-      <w:hyperlink w:anchor="_Toc81206132" w:history="1">
+      <w:hyperlink w:anchor="_Toc81345802" w:history="1">
         <w:r>
           <w:rPr>
             <w:rStyle w:val="Hyperlink"/>
             <w:noProof/>
           </w:rPr>
-          <w:t>4.4.1. What should the web application regarding communication accomplish at a software company?</w:t>
+          <w:t>4.5. Analysis of data obtained from interview</w:t>
         </w:r>
         <w:r>
           <w:rPr>
@@ -1139,427 +1159,7 @@
             <w:noProof/>
             <w:webHidden/>
           </w:rPr>
-          <w:instrText xml:space="preserve"> PAGEREF _Toc81206132 \h </w:instrText>
-        </w:r>
-        <w:r>
-          <w:rPr>
-            <w:noProof/>
-            <w:webHidden/>
-          </w:rPr>
-        </w:r>
-        <w:r>
-          <w:rPr>
-            <w:noProof/>
-            <w:webHidden/>
-          </w:rPr>
-          <w:fldChar w:fldCharType="separate"/>
-        </w:r>
-        <w:r>
-          <w:rPr>
-            <w:noProof/>
-            <w:webHidden/>
-          </w:rPr>
-          <w:t>4</w:t>
-        </w:r>
-        <w:r>
-          <w:rPr>
-            <w:noProof/>
-            <w:webHidden/>
-          </w:rPr>
-          <w:fldChar w:fldCharType="end"/>
-        </w:r>
-      </w:hyperlink>
-    </w:p>
-    <w:p>
-      <w:pPr>
-        <w:pStyle w:val="TOC3"/>
-        <w:rPr>
-          <w:rFonts w:asciiTheme="minorHAnsi" w:eastAsiaTheme="minorEastAsia" w:hAnsiTheme="minorHAnsi" w:cstheme="minorBidi"/>
-          <w:i w:val="0"/>
-          <w:noProof/>
-          <w:sz w:val="22"/>
-          <w:szCs w:val="22"/>
-          <w:lang w:val="en-ZA" w:eastAsia="en-ZA"/>
-        </w:rPr>
-      </w:pPr>
-      <w:hyperlink w:anchor="_Toc81206133" w:history="1">
-        <w:r>
-          <w:rPr>
-            <w:rStyle w:val="Hyperlink"/>
-            <w:noProof/>
-          </w:rPr>
-          <w:t>4.4.2. What problems will the web application solve at a software company?</w:t>
-        </w:r>
-        <w:r>
-          <w:rPr>
-            <w:noProof/>
-            <w:webHidden/>
-          </w:rPr>
-          <w:tab/>
-        </w:r>
-        <w:r>
-          <w:rPr>
-            <w:noProof/>
-            <w:webHidden/>
-          </w:rPr>
-          <w:fldChar w:fldCharType="begin"/>
-        </w:r>
-        <w:r>
-          <w:rPr>
-            <w:noProof/>
-            <w:webHidden/>
-          </w:rPr>
-          <w:instrText xml:space="preserve"> PAGEREF _Toc81206133 \h </w:instrText>
-        </w:r>
-        <w:r>
-          <w:rPr>
-            <w:noProof/>
-            <w:webHidden/>
-          </w:rPr>
-        </w:r>
-        <w:r>
-          <w:rPr>
-            <w:noProof/>
-            <w:webHidden/>
-          </w:rPr>
-          <w:fldChar w:fldCharType="separate"/>
-        </w:r>
-        <w:r>
-          <w:rPr>
-            <w:noProof/>
-            <w:webHidden/>
-          </w:rPr>
-          <w:t>5</w:t>
-        </w:r>
-        <w:r>
-          <w:rPr>
-            <w:noProof/>
-            <w:webHidden/>
-          </w:rPr>
-          <w:fldChar w:fldCharType="end"/>
-        </w:r>
-      </w:hyperlink>
-    </w:p>
-    <w:p>
-      <w:pPr>
-        <w:pStyle w:val="TOC3"/>
-        <w:rPr>
-          <w:rFonts w:asciiTheme="minorHAnsi" w:eastAsiaTheme="minorEastAsia" w:hAnsiTheme="minorHAnsi" w:cstheme="minorBidi"/>
-          <w:i w:val="0"/>
-          <w:noProof/>
-          <w:sz w:val="22"/>
-          <w:szCs w:val="22"/>
-          <w:lang w:val="en-ZA" w:eastAsia="en-ZA"/>
-        </w:rPr>
-      </w:pPr>
-      <w:hyperlink w:anchor="_Toc81206134" w:history="1">
-        <w:r>
-          <w:rPr>
-            <w:rStyle w:val="Hyperlink"/>
-            <w:noProof/>
-          </w:rPr>
-          <w:t>4.4.3. What other products or tools can, should, or need to integrate into the web application?</w:t>
-        </w:r>
-        <w:r>
-          <w:rPr>
-            <w:noProof/>
-            <w:webHidden/>
-          </w:rPr>
-          <w:tab/>
-        </w:r>
-        <w:r>
-          <w:rPr>
-            <w:noProof/>
-            <w:webHidden/>
-          </w:rPr>
-          <w:fldChar w:fldCharType="begin"/>
-        </w:r>
-        <w:r>
-          <w:rPr>
-            <w:noProof/>
-            <w:webHidden/>
-          </w:rPr>
-          <w:instrText xml:space="preserve"> PAGEREF _Toc81206134 \h </w:instrText>
-        </w:r>
-        <w:r>
-          <w:rPr>
-            <w:noProof/>
-            <w:webHidden/>
-          </w:rPr>
-        </w:r>
-        <w:r>
-          <w:rPr>
-            <w:noProof/>
-            <w:webHidden/>
-          </w:rPr>
-          <w:fldChar w:fldCharType="separate"/>
-        </w:r>
-        <w:r>
-          <w:rPr>
-            <w:noProof/>
-            <w:webHidden/>
-          </w:rPr>
-          <w:t>5</w:t>
-        </w:r>
-        <w:r>
-          <w:rPr>
-            <w:noProof/>
-            <w:webHidden/>
-          </w:rPr>
-          <w:fldChar w:fldCharType="end"/>
-        </w:r>
-      </w:hyperlink>
-    </w:p>
-    <w:p>
-      <w:pPr>
-        <w:pStyle w:val="TOC3"/>
-        <w:rPr>
-          <w:rFonts w:asciiTheme="minorHAnsi" w:eastAsiaTheme="minorEastAsia" w:hAnsiTheme="minorHAnsi" w:cstheme="minorBidi"/>
-          <w:i w:val="0"/>
-          <w:noProof/>
-          <w:sz w:val="22"/>
-          <w:szCs w:val="22"/>
-          <w:lang w:val="en-ZA" w:eastAsia="en-ZA"/>
-        </w:rPr>
-      </w:pPr>
-      <w:hyperlink w:anchor="_Toc81206135" w:history="1">
-        <w:r>
-          <w:rPr>
-            <w:rStyle w:val="Hyperlink"/>
-            <w:noProof/>
-          </w:rPr>
-          <w:t>4.4.4. What features are the most important to add in the web application to improve communication?</w:t>
-        </w:r>
-        <w:r>
-          <w:rPr>
-            <w:noProof/>
-            <w:webHidden/>
-          </w:rPr>
-          <w:tab/>
-        </w:r>
-        <w:r>
-          <w:rPr>
-            <w:noProof/>
-            <w:webHidden/>
-          </w:rPr>
-          <w:fldChar w:fldCharType="begin"/>
-        </w:r>
-        <w:r>
-          <w:rPr>
-            <w:noProof/>
-            <w:webHidden/>
-          </w:rPr>
-          <w:instrText xml:space="preserve"> PAGEREF _Toc81206135 \h </w:instrText>
-        </w:r>
-        <w:r>
-          <w:rPr>
-            <w:noProof/>
-            <w:webHidden/>
-          </w:rPr>
-        </w:r>
-        <w:r>
-          <w:rPr>
-            <w:noProof/>
-            <w:webHidden/>
-          </w:rPr>
-          <w:fldChar w:fldCharType="separate"/>
-        </w:r>
-        <w:r>
-          <w:rPr>
-            <w:noProof/>
-            <w:webHidden/>
-          </w:rPr>
-          <w:t>6</w:t>
-        </w:r>
-        <w:r>
-          <w:rPr>
-            <w:noProof/>
-            <w:webHidden/>
-          </w:rPr>
-          <w:fldChar w:fldCharType="end"/>
-        </w:r>
-      </w:hyperlink>
-    </w:p>
-    <w:p>
-      <w:pPr>
-        <w:pStyle w:val="TOC3"/>
-        <w:rPr>
-          <w:rFonts w:asciiTheme="minorHAnsi" w:eastAsiaTheme="minorEastAsia" w:hAnsiTheme="minorHAnsi" w:cstheme="minorBidi"/>
-          <w:i w:val="0"/>
-          <w:noProof/>
-          <w:sz w:val="22"/>
-          <w:szCs w:val="22"/>
-          <w:lang w:val="en-ZA" w:eastAsia="en-ZA"/>
-        </w:rPr>
-      </w:pPr>
-      <w:hyperlink w:anchor="_Toc81206136" w:history="1">
-        <w:r>
-          <w:rPr>
-            <w:rStyle w:val="Hyperlink"/>
-            <w:noProof/>
-          </w:rPr>
-          <w:t>4.4.5. What value are we adding to the company?</w:t>
-        </w:r>
-        <w:r>
-          <w:rPr>
-            <w:noProof/>
-            <w:webHidden/>
-          </w:rPr>
-          <w:tab/>
-        </w:r>
-        <w:r>
-          <w:rPr>
-            <w:noProof/>
-            <w:webHidden/>
-          </w:rPr>
-          <w:fldChar w:fldCharType="begin"/>
-        </w:r>
-        <w:r>
-          <w:rPr>
-            <w:noProof/>
-            <w:webHidden/>
-          </w:rPr>
-          <w:instrText xml:space="preserve"> PAGEREF _Toc81206136 \h </w:instrText>
-        </w:r>
-        <w:r>
-          <w:rPr>
-            <w:noProof/>
-            <w:webHidden/>
-          </w:rPr>
-        </w:r>
-        <w:r>
-          <w:rPr>
-            <w:noProof/>
-            <w:webHidden/>
-          </w:rPr>
-          <w:fldChar w:fldCharType="separate"/>
-        </w:r>
-        <w:r>
-          <w:rPr>
-            <w:noProof/>
-            <w:webHidden/>
-          </w:rPr>
-          <w:t>6</w:t>
-        </w:r>
-        <w:r>
-          <w:rPr>
-            <w:noProof/>
-            <w:webHidden/>
-          </w:rPr>
-          <w:fldChar w:fldCharType="end"/>
-        </w:r>
-      </w:hyperlink>
-    </w:p>
-    <w:p>
-      <w:pPr>
-        <w:pStyle w:val="TOC3"/>
-        <w:rPr>
-          <w:rFonts w:asciiTheme="minorHAnsi" w:eastAsiaTheme="minorEastAsia" w:hAnsiTheme="minorHAnsi" w:cstheme="minorBidi"/>
-          <w:i w:val="0"/>
-          <w:noProof/>
-          <w:sz w:val="22"/>
-          <w:szCs w:val="22"/>
-          <w:lang w:val="en-ZA" w:eastAsia="en-ZA"/>
-        </w:rPr>
-      </w:pPr>
-      <w:hyperlink w:anchor="_Toc81206137" w:history="1">
-        <w:r>
-          <w:rPr>
-            <w:rStyle w:val="Hyperlink"/>
-            <w:noProof/>
-          </w:rPr>
-          <w:t>4.4.6. At each stage of development, what do you see as success?</w:t>
-        </w:r>
-        <w:r>
-          <w:rPr>
-            <w:noProof/>
-            <w:webHidden/>
-          </w:rPr>
-          <w:tab/>
-        </w:r>
-        <w:r>
-          <w:rPr>
-            <w:noProof/>
-            <w:webHidden/>
-          </w:rPr>
-          <w:fldChar w:fldCharType="begin"/>
-        </w:r>
-        <w:r>
-          <w:rPr>
-            <w:noProof/>
-            <w:webHidden/>
-          </w:rPr>
-          <w:instrText xml:space="preserve"> PAGEREF _Toc81206137 \h </w:instrText>
-        </w:r>
-        <w:r>
-          <w:rPr>
-            <w:noProof/>
-            <w:webHidden/>
-          </w:rPr>
-        </w:r>
-        <w:r>
-          <w:rPr>
-            <w:noProof/>
-            <w:webHidden/>
-          </w:rPr>
-          <w:fldChar w:fldCharType="separate"/>
-        </w:r>
-        <w:r>
-          <w:rPr>
-            <w:noProof/>
-            <w:webHidden/>
-          </w:rPr>
-          <w:t>6</w:t>
-        </w:r>
-        <w:r>
-          <w:rPr>
-            <w:noProof/>
-            <w:webHidden/>
-          </w:rPr>
-          <w:fldChar w:fldCharType="end"/>
-        </w:r>
-      </w:hyperlink>
-    </w:p>
-    <w:p>
-      <w:pPr>
-        <w:pStyle w:val="TOC3"/>
-        <w:rPr>
-          <w:rFonts w:asciiTheme="minorHAnsi" w:eastAsiaTheme="minorEastAsia" w:hAnsiTheme="minorHAnsi" w:cstheme="minorBidi"/>
-          <w:i w:val="0"/>
-          <w:noProof/>
-          <w:sz w:val="22"/>
-          <w:szCs w:val="22"/>
-          <w:lang w:val="en-ZA" w:eastAsia="en-ZA"/>
-        </w:rPr>
-      </w:pPr>
-      <w:hyperlink w:anchor="_Toc81206138" w:history="1">
-        <w:r>
-          <w:rPr>
-            <w:rStyle w:val="Hyperlink"/>
-            <w:noProof/>
-          </w:rPr>
-          <w:t>4.4.2. What are the underlying assumptions when developing the web application?</w:t>
-        </w:r>
-        <w:r>
-          <w:rPr>
-            <w:noProof/>
-            <w:webHidden/>
-          </w:rPr>
-          <w:tab/>
-        </w:r>
-        <w:r>
-          <w:rPr>
-            <w:noProof/>
-            <w:webHidden/>
-          </w:rPr>
-          <w:fldChar w:fldCharType="begin"/>
-        </w:r>
-        <w:r>
-          <w:rPr>
-            <w:noProof/>
-            <w:webHidden/>
-          </w:rPr>
-          <w:instrText xml:space="preserve"> PAGEREF _Toc81206138 \h </w:instrText>
+          <w:instrText xml:space="preserve"> PAGEREF _Toc81345802 \h </w:instrText>
         </w:r>
         <w:r>
           <w:rPr>
@@ -1592,24 +1192,22 @@
     </w:p>
     <w:p>
       <w:pPr>
-        <w:pStyle w:val="TOC2"/>
+        <w:pStyle w:val="TOC1"/>
         <w:rPr>
           <w:rFonts w:asciiTheme="minorHAnsi" w:eastAsiaTheme="minorEastAsia" w:hAnsiTheme="minorHAnsi" w:cstheme="minorBidi"/>
           <w:b w:val="0"/>
-          <w:i w:val="0"/>
           <w:noProof/>
           <w:sz w:val="22"/>
-          <w:szCs w:val="22"/>
           <w:lang w:val="en-ZA" w:eastAsia="en-ZA"/>
         </w:rPr>
       </w:pPr>
-      <w:hyperlink w:anchor="_Toc81206139" w:history="1">
+      <w:hyperlink w:anchor="_Toc81345803" w:history="1">
         <w:r>
           <w:rPr>
             <w:rStyle w:val="Hyperlink"/>
             <w:noProof/>
           </w:rPr>
-          <w:t>4.5. Analysing the data obtained from the interview</w:t>
+          <w:t>6. Conclusion</w:t>
         </w:r>
         <w:r>
           <w:rPr>
@@ -1630,7 +1228,7 @@
             <w:noProof/>
             <w:webHidden/>
           </w:rPr>
-          <w:instrText xml:space="preserve"> PAGEREF _Toc81206139 \h </w:instrText>
+          <w:instrText xml:space="preserve"> PAGEREF _Toc81345803 \h </w:instrText>
         </w:r>
         <w:r>
           <w:rPr>
@@ -1650,7 +1248,7 @@
             <w:noProof/>
             <w:webHidden/>
           </w:rPr>
-          <w:t>7</w:t>
+          <w:t>13</w:t>
         </w:r>
         <w:r>
           <w:rPr>
@@ -1672,76 +1270,7 @@
           <w:lang w:val="en-ZA" w:eastAsia="en-ZA"/>
         </w:rPr>
       </w:pPr>
-      <w:hyperlink w:anchor="_Toc81206140" w:history="1">
-        <w:r>
-          <w:rPr>
-            <w:rStyle w:val="Hyperlink"/>
-            <w:noProof/>
-          </w:rPr>
-          <w:t>6. Summary</w:t>
-        </w:r>
-        <w:r>
-          <w:rPr>
-            <w:noProof/>
-            <w:webHidden/>
-          </w:rPr>
-          <w:tab/>
-        </w:r>
-        <w:r>
-          <w:rPr>
-            <w:noProof/>
-            <w:webHidden/>
-          </w:rPr>
-          <w:fldChar w:fldCharType="begin"/>
-        </w:r>
-        <w:r>
-          <w:rPr>
-            <w:noProof/>
-            <w:webHidden/>
-          </w:rPr>
-          <w:instrText xml:space="preserve"> PAGEREF _Toc81206140 \h </w:instrText>
-        </w:r>
-        <w:r>
-          <w:rPr>
-            <w:noProof/>
-            <w:webHidden/>
-          </w:rPr>
-        </w:r>
-        <w:r>
-          <w:rPr>
-            <w:noProof/>
-            <w:webHidden/>
-          </w:rPr>
-          <w:fldChar w:fldCharType="separate"/>
-        </w:r>
-        <w:r>
-          <w:rPr>
-            <w:noProof/>
-            <w:webHidden/>
-          </w:rPr>
-          <w:t>7</w:t>
-        </w:r>
-        <w:r>
-          <w:rPr>
-            <w:noProof/>
-            <w:webHidden/>
-          </w:rPr>
-          <w:fldChar w:fldCharType="end"/>
-        </w:r>
-      </w:hyperlink>
-    </w:p>
-    <w:p>
-      <w:pPr>
-        <w:pStyle w:val="TOC1"/>
-        <w:rPr>
-          <w:rFonts w:asciiTheme="minorHAnsi" w:eastAsiaTheme="minorEastAsia" w:hAnsiTheme="minorHAnsi" w:cstheme="minorBidi"/>
-          <w:b w:val="0"/>
-          <w:noProof/>
-          <w:sz w:val="22"/>
-          <w:lang w:val="en-ZA" w:eastAsia="en-ZA"/>
-        </w:rPr>
-      </w:pPr>
-      <w:hyperlink w:anchor="_Toc81206141" w:history="1">
+      <w:hyperlink w:anchor="_Toc81345804" w:history="1">
         <w:r>
           <w:rPr>
             <w:rStyle w:val="Hyperlink"/>
@@ -1768,7 +1297,7 @@
             <w:noProof/>
             <w:webHidden/>
           </w:rPr>
-          <w:instrText xml:space="preserve"> PAGEREF _Toc81206141 \h </w:instrText>
+          <w:instrText xml:space="preserve"> PAGEREF _Toc81345804 \h </w:instrText>
         </w:r>
         <w:r>
           <w:rPr>
@@ -1788,7 +1317,7 @@
             <w:noProof/>
             <w:webHidden/>
           </w:rPr>
-          <w:t>7</w:t>
+          <w:t>14</w:t>
         </w:r>
         <w:r>
           <w:rPr>
@@ -1816,12 +1345,12 @@
       <w:pPr>
         <w:pStyle w:val="TOCHeading0"/>
       </w:pPr>
-      <w:bookmarkStart w:id="1" w:name="_Toc81206122"/>
-      <w:bookmarkStart w:id="2" w:name="_Toc350776064"/>
-      <w:bookmarkStart w:id="3" w:name="_Toc376938984"/>
-      <w:bookmarkStart w:id="4" w:name="_Toc395687202"/>
-      <w:bookmarkStart w:id="5" w:name="_Toc395691309"/>
-      <w:bookmarkStart w:id="6" w:name="_Toc397017531"/>
+      <w:bookmarkStart w:id="1" w:name="_Toc350776064"/>
+      <w:bookmarkStart w:id="2" w:name="_Toc376938984"/>
+      <w:bookmarkStart w:id="3" w:name="_Toc395687202"/>
+      <w:bookmarkStart w:id="4" w:name="_Toc395691309"/>
+      <w:bookmarkStart w:id="5" w:name="_Toc397017531"/>
+      <w:bookmarkStart w:id="6" w:name="_Toc81345792"/>
       <w:r>
         <w:rPr>
           <w:caps w:val="0"/>
@@ -1829,18 +1358,18 @@
         <w:lastRenderedPageBreak/>
         <w:t>LIST OF ABBREVIATIONS</w:t>
       </w:r>
+      <w:bookmarkEnd w:id="6"/>
+      <w:r>
+        <w:rPr>
+          <w:caps w:val="0"/>
+        </w:rPr>
+        <w:t xml:space="preserve"> </w:t>
+      </w:r>
       <w:bookmarkEnd w:id="1"/>
-      <w:r>
-        <w:rPr>
-          <w:caps w:val="0"/>
-        </w:rPr>
-        <w:t xml:space="preserve"> </w:t>
-      </w:r>
       <w:bookmarkEnd w:id="2"/>
       <w:bookmarkEnd w:id="3"/>
       <w:bookmarkEnd w:id="4"/>
       <w:bookmarkEnd w:id="5"/>
-      <w:bookmarkEnd w:id="6"/>
     </w:p>
     <w:p>
       <w:pPr>
@@ -1964,8 +1493,8 @@
           <w:lang w:eastAsia="en-ZA"/>
         </w:rPr>
       </w:pPr>
-      <w:bookmarkStart w:id="7" w:name="_Toc81206123"/>
-      <w:bookmarkStart w:id="8" w:name="_Toc349293625"/>
+      <w:bookmarkStart w:id="7" w:name="_Toc349293625"/>
+      <w:bookmarkStart w:id="8" w:name="_Toc81345793"/>
       <w:r>
         <w:rPr>
           <w:lang w:eastAsia="en-ZA"/>
@@ -1991,7 +1520,7 @@
         </w:rPr>
         <w:t>Data Analysis</w:t>
       </w:r>
-      <w:bookmarkEnd w:id="7"/>
+      <w:bookmarkEnd w:id="8"/>
     </w:p>
     <w:p>
       <w:pPr>
@@ -2001,7 +1530,7 @@
           <w:numId w:val="0"/>
         </w:numPr>
       </w:pPr>
-      <w:bookmarkStart w:id="9" w:name="_Toc81206124"/>
+      <w:bookmarkStart w:id="9" w:name="_Toc81345794"/>
       <w:r>
         <w:t>1.</w:t>
       </w:r>
@@ -2183,7 +1712,7 @@
         </w:numPr>
       </w:pPr>
       <w:bookmarkStart w:id="10" w:name="_Toc72714031"/>
-      <w:bookmarkStart w:id="11" w:name="_Toc81206125"/>
+      <w:bookmarkStart w:id="11" w:name="_Toc81345795"/>
       <w:r>
         <w:t>2. Problem description and background</w:t>
       </w:r>
@@ -2243,7 +1772,7 @@
         </w:numPr>
       </w:pPr>
       <w:bookmarkStart w:id="12" w:name="_Toc72714032"/>
-      <w:bookmarkStart w:id="13" w:name="_Toc81206126"/>
+      <w:bookmarkStart w:id="13" w:name="_Toc81345796"/>
       <w:r>
         <w:t>3. Aims and objectives of project</w:t>
       </w:r>
@@ -2267,7 +1796,7 @@
           <w:numId w:val="0"/>
         </w:numPr>
       </w:pPr>
-      <w:bookmarkStart w:id="14" w:name="_Toc81206127"/>
+      <w:bookmarkStart w:id="14" w:name="_Toc81345797"/>
       <w:r>
         <w:t xml:space="preserve">4. </w:t>
       </w:r>
@@ -2288,7 +1817,7 @@
           <w:lang w:eastAsia="en-ZA"/>
         </w:rPr>
       </w:pPr>
-      <w:bookmarkStart w:id="15" w:name="_Toc81206128"/>
+      <w:bookmarkStart w:id="15" w:name="_Toc81345798"/>
       <w:r>
         <w:rPr>
           <w:lang w:eastAsia="en-ZA"/>
@@ -2442,7 +1971,7 @@
         </w:numPr>
         <w:ind w:left="567" w:hanging="113"/>
       </w:pPr>
-      <w:bookmarkStart w:id="16" w:name="_Toc81206129"/>
+      <w:bookmarkStart w:id="16" w:name="_Toc81345799"/>
       <w:r>
         <w:t xml:space="preserve">4.2. </w:t>
       </w:r>
@@ -2533,7 +2062,7 @@
         </w:numPr>
         <w:ind w:left="567" w:hanging="113"/>
       </w:pPr>
-      <w:bookmarkStart w:id="17" w:name="_Toc81206130"/>
+      <w:bookmarkStart w:id="17" w:name="_Toc81345800"/>
       <w:r>
         <w:t>4.3. Interview Questions</w:t>
       </w:r>
@@ -3139,6 +2668,7 @@
         <w:t xml:space="preserve"> to be as accurate as possible. The questions that are adapted are shown in the table below.</w:t>
       </w:r>
     </w:p>
+    <w:p/>
     <w:tbl>
       <w:tblPr>
         <w:tblStyle w:val="TableGrid"/>
@@ -3362,6 +2892,7 @@
           </w:tcPr>
           <w:p>
             <w:r>
+              <w:lastRenderedPageBreak/>
               <w:t>3.</w:t>
             </w:r>
           </w:p>
@@ -3375,14 +2906,7 @@
               <w:rPr>
                 <w:lang w:val="en-ZA"/>
               </w:rPr>
-              <w:t xml:space="preserve">Are there other products or tools </w:t>
-            </w:r>
-            <w:r>
-              <w:rPr>
-                <w:lang w:val="en-ZA"/>
-              </w:rPr>
-              <w:lastRenderedPageBreak/>
-              <w:t>that we can, should, or need to integrate with?</w:t>
+              <w:t>Are there other products or tools that we can, should, or need to integrate with?</w:t>
             </w:r>
             <w:r>
               <w:rPr>
@@ -3429,21 +2953,13 @@
           </w:tcPr>
           <w:p>
             <w:r>
-              <w:lastRenderedPageBreak/>
               <w:t>What other products or tools can</w:t>
             </w:r>
             <w:r>
               <w:rPr>
                 <w:lang w:val="en-ZA"/>
               </w:rPr>
-              <w:t xml:space="preserve">, </w:t>
-            </w:r>
-            <w:r>
-              <w:rPr>
-                <w:lang w:val="en-ZA"/>
-              </w:rPr>
-              <w:lastRenderedPageBreak/>
-              <w:t xml:space="preserve">should, or need to integrate </w:t>
+              <w:t xml:space="preserve">, should, or need to integrate </w:t>
             </w:r>
             <w:r>
               <w:rPr>
@@ -3461,7 +2977,6 @@
           </w:tcPr>
           <w:p>
             <w:r>
-              <w:lastRenderedPageBreak/>
               <w:t>4.</w:t>
             </w:r>
           </w:p>
@@ -3819,7 +3334,7 @@
         </w:numPr>
         <w:ind w:left="567" w:hanging="113"/>
       </w:pPr>
-      <w:bookmarkStart w:id="18" w:name="_Toc81206131"/>
+      <w:bookmarkStart w:id="18" w:name="_Toc81345801"/>
       <w:r>
         <w:t>4.4. Feedback from the interview</w:t>
       </w:r>
@@ -3827,17 +3342,28 @@
     </w:p>
     <w:p>
       <w:pPr>
-        <w:pStyle w:val="Heading3"/>
         <w:rPr>
           <w:b/>
-          <w:bCs w:val="0"/>
-        </w:rPr>
-      </w:pPr>
-      <w:bookmarkStart w:id="19" w:name="_Toc81206132"/>
-      <w:r>
-        <w:t>4.4.1. What should the web application regarding communication accomplish at a software company?</w:t>
-      </w:r>
-      <w:bookmarkEnd w:id="19"/>
+          <w:bCs/>
+        </w:rPr>
+      </w:pPr>
+      <w:r>
+        <w:rPr>
+          <w:i/>
+          <w:iCs/>
+        </w:rPr>
+        <w:t>4.4.1.</w:t>
+      </w:r>
+      <w:r>
+        <w:t xml:space="preserve"> </w:t>
+      </w:r>
+      <w:r>
+        <w:rPr>
+          <w:i/>
+          <w:iCs/>
+        </w:rPr>
+        <w:t>What should the web application regarding communication accomplish at a software company?</w:t>
+      </w:r>
     </w:p>
     <w:p>
       <w:pPr>
@@ -3899,6 +3425,7 @@
         </w:rPr>
       </w:pPr>
       <w:r>
+        <w:lastRenderedPageBreak/>
         <w:t>The web application</w:t>
       </w:r>
       <w:r>
@@ -3941,7 +3468,6 @@
         </w:rPr>
       </w:pPr>
       <w:r>
-        <w:lastRenderedPageBreak/>
         <w:t>The web application should send notifications to remind you of something important.</w:t>
       </w:r>
     </w:p>
@@ -3975,23 +3501,34 @@
     </w:p>
     <w:p>
       <w:pPr>
-        <w:pStyle w:val="Heading3"/>
         <w:rPr>
           <w:b/>
-          <w:bCs w:val="0"/>
-        </w:rPr>
-      </w:pPr>
-      <w:bookmarkStart w:id="20" w:name="_Toc81206133"/>
-      <w:r>
+          <w:bCs/>
+          <w:i/>
+          <w:iCs/>
+        </w:rPr>
+      </w:pPr>
+      <w:r>
+        <w:rPr>
+          <w:i/>
+          <w:iCs/>
+        </w:rPr>
         <w:t>4.4.2. What problem</w:t>
       </w:r>
       <w:r>
+        <w:rPr>
+          <w:i/>
+          <w:iCs/>
+        </w:rPr>
         <w:t>s</w:t>
       </w:r>
       <w:r>
+        <w:rPr>
+          <w:i/>
+          <w:iCs/>
+        </w:rPr>
         <w:t xml:space="preserve"> will the web application solve at a software company?</w:t>
       </w:r>
-      <w:bookmarkEnd w:id="20"/>
     </w:p>
     <w:p>
       <w:pPr>
@@ -4065,36 +3602,43 @@
     </w:p>
     <w:p>
       <w:pPr>
-        <w:pStyle w:val="Heading3"/>
         <w:rPr>
           <w:b/>
-          <w:bCs w:val="0"/>
+          <w:bCs/>
+          <w:i/>
+          <w:iCs/>
           <w:lang w:val="en-ZA"/>
         </w:rPr>
       </w:pPr>
-      <w:bookmarkStart w:id="21" w:name="_Toc81206134"/>
-      <w:r>
+      <w:r>
+        <w:rPr>
+          <w:i/>
+          <w:iCs/>
+        </w:rPr>
         <w:t>4.4.</w:t>
       </w:r>
       <w:r>
+        <w:rPr>
+          <w:i/>
+          <w:iCs/>
+        </w:rPr>
         <w:t>3</w:t>
       </w:r>
       <w:r>
+        <w:rPr>
+          <w:i/>
+          <w:iCs/>
+        </w:rPr>
         <w:t>. What other products or tools can</w:t>
       </w:r>
       <w:r>
         <w:rPr>
+          <w:i/>
+          <w:iCs/>
           <w:lang w:val="en-ZA"/>
         </w:rPr>
-        <w:t xml:space="preserve">, should, or need to integrate </w:t>
-      </w:r>
-      <w:r>
-        <w:rPr>
-          <w:lang w:val="en-ZA"/>
-        </w:rPr>
-        <w:t>into the web application?</w:t>
-      </w:r>
-      <w:bookmarkEnd w:id="21"/>
+        <w:t>, should, or need to integrate into the web application?</w:t>
+      </w:r>
     </w:p>
     <w:p>
       <w:pPr>
@@ -4189,6 +3733,7 @@
         <w:rPr>
           <w:lang w:val="en-ZA"/>
         </w:rPr>
+        <w:lastRenderedPageBreak/>
         <w:t>Trello can be used to organize the companies sprints and communicate on how each project is doing.</w:t>
       </w:r>
     </w:p>
@@ -4203,35 +3748,41 @@
     </w:p>
     <w:p>
       <w:pPr>
-        <w:pStyle w:val="Heading3"/>
-        <w:rPr>
+        <w:rPr>
+          <w:i/>
+          <w:iCs/>
           <w:lang w:val="en-ZA"/>
         </w:rPr>
       </w:pPr>
-      <w:bookmarkStart w:id="22" w:name="_Toc81206135"/>
-      <w:r>
-        <w:lastRenderedPageBreak/>
+      <w:r>
+        <w:rPr>
+          <w:i/>
+          <w:iCs/>
+        </w:rPr>
         <w:t>4.4.</w:t>
       </w:r>
       <w:r>
+        <w:rPr>
+          <w:i/>
+          <w:iCs/>
+        </w:rPr>
         <w:t>4</w:t>
       </w:r>
       <w:r>
-        <w:t>. What</w:t>
-      </w:r>
-      <w:r>
-        <w:t xml:space="preserve"> </w:t>
-      </w:r>
-      <w:r>
-        <w:t>features are the most important to add in the web application to improve communication</w:t>
-      </w:r>
-      <w:r>
-        <w:rPr>
+        <w:rPr>
+          <w:i/>
+          <w:iCs/>
+        </w:rPr>
+        <w:t>. What features are the most important to add in the web application to improve communication</w:t>
+      </w:r>
+      <w:r>
+        <w:rPr>
+          <w:i/>
+          <w:iCs/>
           <w:lang w:val="en-ZA"/>
         </w:rPr>
         <w:t>?</w:t>
       </w:r>
-      <w:bookmarkEnd w:id="22"/>
     </w:p>
     <w:p>
       <w:pPr>
@@ -4361,36 +3912,50 @@
     </w:p>
     <w:p>
       <w:pPr>
-        <w:pStyle w:val="Heading3"/>
         <w:rPr>
           <w:b/>
-          <w:bCs w:val="0"/>
+          <w:bCs/>
+          <w:i/>
+          <w:iCs/>
           <w:lang w:val="en-ZA"/>
         </w:rPr>
       </w:pPr>
-      <w:bookmarkStart w:id="23" w:name="_Toc81206136"/>
-      <w:r>
+      <w:r>
+        <w:rPr>
+          <w:i/>
+          <w:iCs/>
+        </w:rPr>
         <w:t>4.4.</w:t>
       </w:r>
       <w:r>
+        <w:rPr>
+          <w:i/>
+          <w:iCs/>
+        </w:rPr>
         <w:t>5</w:t>
       </w:r>
       <w:r>
-        <w:t>. What</w:t>
-      </w:r>
-      <w:r>
-        <w:t xml:space="preserve"> </w:t>
-      </w:r>
-      <w:r>
+        <w:rPr>
+          <w:i/>
+          <w:iCs/>
+        </w:rPr>
+        <w:t xml:space="preserve">. What </w:t>
+      </w:r>
+      <w:r>
+        <w:rPr>
+          <w:i/>
+          <w:iCs/>
+        </w:rPr>
         <w:t>value are we adding to the company</w:t>
       </w:r>
       <w:r>
         <w:rPr>
+          <w:i/>
+          <w:iCs/>
           <w:lang w:val="en-ZA"/>
         </w:rPr>
         <w:t>?</w:t>
       </w:r>
-      <w:bookmarkEnd w:id="23"/>
     </w:p>
     <w:p>
       <w:pPr>
@@ -4407,7 +3972,7 @@
         <w:rPr>
           <w:lang w:val="en-ZA"/>
         </w:rPr>
-        <w:t>Not immediately interrupting an employee, but still notify that something important is waiting for their attention. This will create a more relaxed environment, while still maintaining order in the company.</w:t>
+        <w:t xml:space="preserve">Not immediately interrupting an employee, but still notify that something important is waiting for their attention. </w:t>
       </w:r>
     </w:p>
     <w:p>
@@ -4425,13 +3990,13 @@
         <w:rPr>
           <w:lang w:val="en-ZA"/>
         </w:rPr>
-        <w:t>Easy access to the desired communication in the company</w:t>
+        <w:t>C</w:t>
       </w:r>
       <w:r>
         <w:rPr>
           <w:lang w:val="en-ZA"/>
         </w:rPr>
-        <w:t xml:space="preserve"> and less miscommunication.</w:t>
+        <w:t>reate a more relaxed environment, while still maintaining order in the company.</w:t>
       </w:r>
     </w:p>
     <w:p>
@@ -4449,41 +4014,78 @@
         <w:rPr>
           <w:lang w:val="en-ZA"/>
         </w:rPr>
-        <w:t>More effective communication between employees</w:t>
+        <w:t>Easy access to the desired communication in the company</w:t>
       </w:r>
       <w:r>
         <w:rPr>
           <w:lang w:val="en-ZA"/>
         </w:rPr>
-        <w:t>, this leads to less time wasted, better quality of work and more money being made.</w:t>
+        <w:t xml:space="preserve"> and less miscommunication.</w:t>
       </w:r>
     </w:p>
     <w:p>
       <w:pPr>
-        <w:pStyle w:val="Heading3"/>
+        <w:pStyle w:val="ListParagraph"/>
+        <w:numPr>
+          <w:ilvl w:val="0"/>
+          <w:numId w:val="38"/>
+        </w:numPr>
+        <w:rPr>
+          <w:lang w:val="en-ZA"/>
+        </w:rPr>
+      </w:pPr>
+      <w:r>
+        <w:rPr>
+          <w:lang w:val="en-ZA"/>
+        </w:rPr>
+        <w:t>More effective communication between employees</w:t>
+      </w:r>
+      <w:r>
+        <w:rPr>
+          <w:lang w:val="en-ZA"/>
+        </w:rPr>
+        <w:t>, this leads to less time wasted, better quality of work and more money being made.</w:t>
+      </w:r>
+    </w:p>
+    <w:p>
+      <w:pPr>
         <w:rPr>
           <w:b/>
-          <w:bCs w:val="0"/>
+          <w:bCs/>
+          <w:i/>
+          <w:iCs/>
           <w:lang w:val="en-ZA"/>
         </w:rPr>
       </w:pPr>
-      <w:bookmarkStart w:id="24" w:name="_Toc81206137"/>
-      <w:r>
+      <w:r>
+        <w:rPr>
+          <w:i/>
+          <w:iCs/>
+        </w:rPr>
         <w:t>4.4.</w:t>
       </w:r>
       <w:r>
+        <w:rPr>
+          <w:i/>
+          <w:iCs/>
+        </w:rPr>
         <w:t>6</w:t>
       </w:r>
       <w:r>
+        <w:rPr>
+          <w:i/>
+          <w:iCs/>
+        </w:rPr>
         <w:t>. At each stage of development, what do you see as success</w:t>
       </w:r>
       <w:r>
         <w:rPr>
+          <w:i/>
+          <w:iCs/>
           <w:lang w:val="en-ZA"/>
         </w:rPr>
         <w:t>?</w:t>
       </w:r>
-      <w:bookmarkEnd w:id="24"/>
     </w:p>
     <w:p>
       <w:pPr>
@@ -4533,6 +4135,7 @@
         <w:rPr>
           <w:lang w:val="en-ZA"/>
         </w:rPr>
+        <w:lastRenderedPageBreak/>
         <w:t>As a project manager, each sprint</w:t>
       </w:r>
       <w:proofErr w:type="gramEnd"/>
@@ -4564,7 +4167,6 @@
         <w:rPr>
           <w:lang w:val="en-ZA"/>
         </w:rPr>
-        <w:lastRenderedPageBreak/>
         <w:t xml:space="preserve">Propper testing should be in place, this should include unit testing and </w:t>
       </w:r>
       <w:r>
@@ -4600,24 +4202,35 @@
     </w:p>
     <w:p>
       <w:pPr>
-        <w:pStyle w:val="Heading3"/>
         <w:rPr>
           <w:b/>
-          <w:bCs w:val="0"/>
+          <w:bCs/>
+          <w:i/>
+          <w:iCs/>
           <w:lang w:val="en-ZA"/>
         </w:rPr>
       </w:pPr>
-      <w:bookmarkStart w:id="25" w:name="_Toc81206138"/>
-      <w:r>
+      <w:r>
+        <w:rPr>
+          <w:i/>
+          <w:iCs/>
+        </w:rPr>
         <w:t>4.4.</w:t>
       </w:r>
       <w:r>
+        <w:rPr>
+          <w:i/>
+          <w:iCs/>
+        </w:rPr>
         <w:t>7</w:t>
       </w:r>
       <w:r>
+        <w:rPr>
+          <w:i/>
+          <w:iCs/>
+        </w:rPr>
         <w:t>. What are the underlying assumptions when developing the web application?</w:t>
       </w:r>
-      <w:bookmarkEnd w:id="25"/>
     </w:p>
     <w:p>
       <w:pPr>
@@ -4632,7 +4245,13 @@
         </w:rPr>
       </w:pPr>
       <w:r>
-        <w:t>The users’ role is always first, and the changes should be made to benefit them.</w:t>
+        <w:t xml:space="preserve">The users’ </w:t>
+      </w:r>
+      <w:r>
+        <w:t>experience</w:t>
+      </w:r>
+      <w:r>
+        <w:t xml:space="preserve"> is always first, and the changes should be made to benefit them.</w:t>
       </w:r>
     </w:p>
     <w:p>
@@ -4665,6 +4284,22 @@
       </w:pPr>
       <w:r>
         <w:t>It is sometimes better to use an off the shelf product than to make your own, it is usually cheaper.</w:t>
+      </w:r>
+    </w:p>
+    <w:p>
+      <w:pPr>
+        <w:pStyle w:val="ListParagraph"/>
+        <w:numPr>
+          <w:ilvl w:val="0"/>
+          <w:numId w:val="42"/>
+        </w:numPr>
+        <w:rPr>
+          <w:b/>
+          <w:bCs/>
+        </w:rPr>
+      </w:pPr>
+      <w:r>
+        <w:t>Do not waste time or money on creating functionality that do not benefit your project.</w:t>
       </w:r>
     </w:p>
     <w:p>
@@ -4676,17 +4311,17 @@
         </w:numPr>
         <w:ind w:left="567" w:hanging="113"/>
       </w:pPr>
-      <w:bookmarkStart w:id="26" w:name="_Toc81206139"/>
+      <w:bookmarkStart w:id="19" w:name="_Toc81345802"/>
       <w:r>
         <w:t>4.</w:t>
       </w:r>
       <w:r>
         <w:t>5</w:t>
       </w:r>
-      <w:bookmarkEnd w:id="26"/>
       <w:r>
         <w:t>. Analysis of data obtained from interview</w:t>
       </w:r>
+      <w:bookmarkEnd w:id="19"/>
     </w:p>
     <w:p>
       <w:r>
@@ -4780,6 +4415,481 @@
     <w:p>
       <w:r>
         <w:t>Feedback obtained by question 1 is analysed in table 4.5.1 below.</w:t>
+      </w:r>
+    </w:p>
+    <w:tbl>
+      <w:tblPr>
+        <w:tblStyle w:val="TableGrid"/>
+        <w:tblW w:w="0" w:type="auto"/>
+        <w:tblLook w:val="04A0" w:firstRow="1" w:lastRow="0" w:firstColumn="1" w:lastColumn="0" w:noHBand="0" w:noVBand="1"/>
+      </w:tblPr>
+      <w:tblGrid>
+        <w:gridCol w:w="3936"/>
+        <w:gridCol w:w="5635"/>
+      </w:tblGrid>
+      <w:tr>
+        <w:tc>
+          <w:tcPr>
+            <w:tcW w:w="9571" w:type="dxa"/>
+            <w:gridSpan w:val="2"/>
+          </w:tcPr>
+          <w:p>
+            <w:pPr>
+              <w:rPr>
+                <w:b/>
+                <w:bCs/>
+                <w:i/>
+                <w:iCs/>
+              </w:rPr>
+            </w:pPr>
+            <w:r>
+              <w:rPr>
+                <w:b/>
+                <w:bCs/>
+                <w:i/>
+                <w:iCs/>
+              </w:rPr>
+              <w:t>What should the web application regarding communication accomplish at a software company?</w:t>
+            </w:r>
+          </w:p>
+        </w:tc>
+      </w:tr>
+      <w:tr>
+        <w:trPr>
+          <w:trHeight w:val="418"/>
+        </w:trPr>
+        <w:tc>
+          <w:tcPr>
+            <w:tcW w:w="3936" w:type="dxa"/>
+          </w:tcPr>
+          <w:p>
+            <w:pPr>
+              <w:rPr>
+                <w:b/>
+                <w:bCs/>
+              </w:rPr>
+            </w:pPr>
+            <w:r>
+              <w:rPr>
+                <w:b/>
+                <w:bCs/>
+              </w:rPr>
+              <w:lastRenderedPageBreak/>
+              <w:t>Main idea</w:t>
+            </w:r>
+          </w:p>
+        </w:tc>
+        <w:tc>
+          <w:tcPr>
+            <w:tcW w:w="5635" w:type="dxa"/>
+          </w:tcPr>
+          <w:p>
+            <w:pPr>
+              <w:rPr>
+                <w:b/>
+                <w:bCs/>
+              </w:rPr>
+            </w:pPr>
+            <w:r>
+              <w:rPr>
+                <w:b/>
+                <w:bCs/>
+              </w:rPr>
+              <w:t>Example answers</w:t>
+            </w:r>
+          </w:p>
+        </w:tc>
+      </w:tr>
+      <w:tr>
+        <w:tc>
+          <w:tcPr>
+            <w:tcW w:w="3936" w:type="dxa"/>
+            <w:vMerge w:val="restart"/>
+          </w:tcPr>
+          <w:p>
+            <w:r>
+              <w:t>Improve</w:t>
+            </w:r>
+            <w:r>
+              <w:t xml:space="preserve"> communication</w:t>
+            </w:r>
+          </w:p>
+        </w:tc>
+        <w:tc>
+          <w:tcPr>
+            <w:tcW w:w="5635" w:type="dxa"/>
+          </w:tcPr>
+          <w:p>
+            <w:r>
+              <w:t>“</w:t>
+            </w:r>
+            <w:r>
+              <w:t>The web application should enhance the communication between management and developers at the company</w:t>
+            </w:r>
+            <w:r>
+              <w:t>”</w:t>
+            </w:r>
+          </w:p>
+        </w:tc>
+      </w:tr>
+      <w:tr>
+        <w:tc>
+          <w:tcPr>
+            <w:tcW w:w="3936" w:type="dxa"/>
+            <w:vMerge/>
+          </w:tcPr>
+          <w:p/>
+        </w:tc>
+        <w:tc>
+          <w:tcPr>
+            <w:tcW w:w="5635" w:type="dxa"/>
+          </w:tcPr>
+          <w:p>
+            <w:r>
+              <w:t>“I</w:t>
+            </w:r>
+            <w:r>
+              <w:t>t should feel that you put less effort into communicating with your employees</w:t>
+            </w:r>
+            <w:r>
+              <w:t>.”</w:t>
+            </w:r>
+          </w:p>
+        </w:tc>
+      </w:tr>
+      <w:tr>
+        <w:tc>
+          <w:tcPr>
+            <w:tcW w:w="3936" w:type="dxa"/>
+            <w:vMerge w:val="restart"/>
+          </w:tcPr>
+          <w:p>
+            <w:r>
+              <w:t>Update user about important information</w:t>
+            </w:r>
+          </w:p>
+        </w:tc>
+        <w:tc>
+          <w:tcPr>
+            <w:tcW w:w="5635" w:type="dxa"/>
+          </w:tcPr>
+          <w:p>
+            <w:r>
+              <w:t>“</w:t>
+            </w:r>
+            <w:r>
+              <w:t xml:space="preserve">The web application has to let us know when the plans of the project </w:t>
+            </w:r>
+            <w:proofErr w:type="gramStart"/>
+            <w:r>
+              <w:t>has</w:t>
+            </w:r>
+            <w:proofErr w:type="gramEnd"/>
+            <w:r>
+              <w:t xml:space="preserve"> changed</w:t>
+            </w:r>
+            <w:r>
+              <w:t>.”</w:t>
+            </w:r>
+          </w:p>
+        </w:tc>
+      </w:tr>
+      <w:tr>
+        <w:tc>
+          <w:tcPr>
+            <w:tcW w:w="3936" w:type="dxa"/>
+            <w:vMerge/>
+          </w:tcPr>
+          <w:p/>
+        </w:tc>
+        <w:tc>
+          <w:tcPr>
+            <w:tcW w:w="5635" w:type="dxa"/>
+          </w:tcPr>
+          <w:p>
+            <w:pPr>
+              <w:rPr>
+                <w:b/>
+                <w:bCs/>
+              </w:rPr>
+            </w:pPr>
+            <w:r>
+              <w:t>“</w:t>
+            </w:r>
+            <w:r>
+              <w:t>The web application should send notifications to remind you of something important.</w:t>
+            </w:r>
+            <w:r>
+              <w:t>”</w:t>
+            </w:r>
+          </w:p>
+        </w:tc>
+      </w:tr>
+    </w:tbl>
+    <w:p/>
+    <w:p>
+      <w:r>
+        <w:t>As seen in Table 4.5.1 above, the artefact should focus on improving communication while putting less effort into communicating with employees. The user should also be getting updates on important information on an efficient manner.</w:t>
+      </w:r>
+    </w:p>
+    <w:p>
+      <w:r>
+        <w:t>The f</w:t>
+      </w:r>
+      <w:r>
+        <w:t xml:space="preserve">eedback obtained by question </w:t>
+      </w:r>
+      <w:r>
+        <w:t>2</w:t>
+      </w:r>
+      <w:r>
+        <w:t xml:space="preserve"> is analysed in table 4.5.</w:t>
+      </w:r>
+      <w:r>
+        <w:t>2</w:t>
+      </w:r>
+      <w:r>
+        <w:t xml:space="preserve"> below.</w:t>
+      </w:r>
+    </w:p>
+    <w:tbl>
+      <w:tblPr>
+        <w:tblStyle w:val="TableGrid"/>
+        <w:tblW w:w="0" w:type="auto"/>
+        <w:tblLook w:val="04A0" w:firstRow="1" w:lastRow="0" w:firstColumn="1" w:lastColumn="0" w:noHBand="0" w:noVBand="1"/>
+      </w:tblPr>
+      <w:tblGrid>
+        <w:gridCol w:w="3936"/>
+        <w:gridCol w:w="5635"/>
+      </w:tblGrid>
+      <w:tr>
+        <w:tc>
+          <w:tcPr>
+            <w:tcW w:w="9571" w:type="dxa"/>
+            <w:gridSpan w:val="2"/>
+          </w:tcPr>
+          <w:p>
+            <w:pPr>
+              <w:rPr>
+                <w:b/>
+                <w:bCs/>
+                <w:i/>
+              </w:rPr>
+            </w:pPr>
+            <w:r>
+              <w:rPr>
+                <w:b/>
+                <w:bCs/>
+                <w:i/>
+              </w:rPr>
+              <w:t>What problems will the web application solve at a software company?</w:t>
+            </w:r>
+          </w:p>
+        </w:tc>
+      </w:tr>
+      <w:tr>
+        <w:trPr>
+          <w:trHeight w:val="418"/>
+        </w:trPr>
+        <w:tc>
+          <w:tcPr>
+            <w:tcW w:w="3936" w:type="dxa"/>
+          </w:tcPr>
+          <w:p>
+            <w:pPr>
+              <w:rPr>
+                <w:b/>
+                <w:bCs/>
+              </w:rPr>
+            </w:pPr>
+            <w:r>
+              <w:rPr>
+                <w:b/>
+                <w:bCs/>
+              </w:rPr>
+              <w:t>Main idea</w:t>
+            </w:r>
+          </w:p>
+        </w:tc>
+        <w:tc>
+          <w:tcPr>
+            <w:tcW w:w="5635" w:type="dxa"/>
+          </w:tcPr>
+          <w:p>
+            <w:pPr>
+              <w:rPr>
+                <w:b/>
+                <w:bCs/>
+              </w:rPr>
+            </w:pPr>
+            <w:r>
+              <w:rPr>
+                <w:b/>
+                <w:bCs/>
+              </w:rPr>
+              <w:t>Example answers</w:t>
+            </w:r>
+          </w:p>
+        </w:tc>
+      </w:tr>
+      <w:tr>
+        <w:tc>
+          <w:tcPr>
+            <w:tcW w:w="3936" w:type="dxa"/>
+            <w:vMerge w:val="restart"/>
+          </w:tcPr>
+          <w:p>
+            <w:r>
+              <w:t>More productivity</w:t>
+            </w:r>
+          </w:p>
+        </w:tc>
+        <w:tc>
+          <w:tcPr>
+            <w:tcW w:w="5635" w:type="dxa"/>
+          </w:tcPr>
+          <w:p>
+            <w:r>
+              <w:t>“</w:t>
+            </w:r>
+            <w:r>
+              <w:t>Making developers more productive and creative as they do not have to look at their phones periodically</w:t>
+            </w:r>
+            <w:r>
+              <w:t>.”</w:t>
+            </w:r>
+          </w:p>
+        </w:tc>
+      </w:tr>
+      <w:tr>
+        <w:tc>
+          <w:tcPr>
+            <w:tcW w:w="3936" w:type="dxa"/>
+            <w:vMerge/>
+          </w:tcPr>
+          <w:p/>
+        </w:tc>
+        <w:tc>
+          <w:tcPr>
+            <w:tcW w:w="5635" w:type="dxa"/>
+          </w:tcPr>
+          <w:p>
+            <w:pPr>
+              <w:rPr>
+                <w:b/>
+                <w:bCs/>
+              </w:rPr>
+            </w:pPr>
+            <w:r>
+              <w:t>“</w:t>
+            </w:r>
+            <w:r>
+              <w:t>Project managers have more freedom and can handle more than one project with ease.</w:t>
+            </w:r>
+            <w:r>
+              <w:t>”</w:t>
+            </w:r>
+          </w:p>
+        </w:tc>
+      </w:tr>
+      <w:tr>
+        <w:tc>
+          <w:tcPr>
+            <w:tcW w:w="3936" w:type="dxa"/>
+            <w:vMerge w:val="restart"/>
+          </w:tcPr>
+          <w:p>
+            <w:r>
+              <w:t>More flexibility</w:t>
+            </w:r>
+          </w:p>
+        </w:tc>
+        <w:tc>
+          <w:tcPr>
+            <w:tcW w:w="5635" w:type="dxa"/>
+          </w:tcPr>
+          <w:p>
+            <w:pPr>
+              <w:rPr>
+                <w:b/>
+                <w:bCs/>
+              </w:rPr>
+            </w:pPr>
+            <w:r>
+              <w:t>“</w:t>
+            </w:r>
+            <w:r>
+              <w:t xml:space="preserve">Make it easier for important messages to reach the team, including project manager and </w:t>
+            </w:r>
+            <w:r>
+              <w:lastRenderedPageBreak/>
+              <w:t>developers.</w:t>
+            </w:r>
+            <w:r>
+              <w:t>”</w:t>
+            </w:r>
+          </w:p>
+        </w:tc>
+      </w:tr>
+      <w:tr>
+        <w:tc>
+          <w:tcPr>
+            <w:tcW w:w="3936" w:type="dxa"/>
+            <w:vMerge/>
+          </w:tcPr>
+          <w:p/>
+        </w:tc>
+        <w:tc>
+          <w:tcPr>
+            <w:tcW w:w="5635" w:type="dxa"/>
+          </w:tcPr>
+          <w:p>
+            <w:r>
+              <w:t>“</w:t>
+            </w:r>
+            <w:r>
+              <w:t>Developers have less tabs open while they work, as only one is needed and they can switch between programs easier</w:t>
+            </w:r>
+            <w:r>
+              <w:t>”</w:t>
+            </w:r>
+          </w:p>
+        </w:tc>
+      </w:tr>
+    </w:tbl>
+    <w:p/>
+    <w:p>
+      <w:r>
+        <w:t>As seen in Table 4.5.</w:t>
+      </w:r>
+      <w:r>
+        <w:t>2</w:t>
+      </w:r>
+      <w:r>
+        <w:t xml:space="preserve"> above, </w:t>
+      </w:r>
+      <w:r>
+        <w:t>while using the artefact the users should be more productive and have more flexibility as they will not have so many tabs open at a time.</w:t>
+      </w:r>
+    </w:p>
+    <w:p>
+      <w:r>
+        <w:t>The f</w:t>
+      </w:r>
+      <w:r>
+        <w:t xml:space="preserve">eedback obtained by question </w:t>
+      </w:r>
+      <w:r>
+        <w:t>3</w:t>
+      </w:r>
+      <w:r>
+        <w:t xml:space="preserve"> is analysed in table 4.5.</w:t>
+      </w:r>
+      <w:r>
+        <w:t>3</w:t>
+      </w:r>
+      <w:r>
+        <w:t xml:space="preserve"> below.</w:t>
       </w:r>
     </w:p>
     <w:tbl>
@@ -4814,7 +4924,17 @@
                 <w:i/>
                 <w:iCs/>
               </w:rPr>
-              <w:t>What should the web application regarding communication accomplish at a software company?</w:t>
+              <w:t>What other products or tools can</w:t>
+            </w:r>
+            <w:r>
+              <w:rPr>
+                <w:b/>
+                <w:bCs/>
+                <w:i/>
+                <w:iCs/>
+                <w:lang w:val="en-ZA"/>
+              </w:rPr>
+              <w:t>, should, or need to integrate into the web application?</w:t>
             </w:r>
           </w:p>
         </w:tc>
@@ -4872,10 +4992,7 @@
           </w:tcPr>
           <w:p>
             <w:r>
-              <w:t>Improve</w:t>
-            </w:r>
-            <w:r>
-              <w:t xml:space="preserve"> communication</w:t>
+              <w:t>Text messages</w:t>
             </w:r>
           </w:p>
         </w:tc>
@@ -4888,7 +5005,10 @@
               <w:t>“</w:t>
             </w:r>
             <w:r>
-              <w:t>The web application should enhance the communication between management and developers at the company</w:t>
+              <w:rPr>
+                <w:lang w:val="en-ZA"/>
+              </w:rPr>
+              <w:t>As the company is already using Slack as their main communication application</w:t>
             </w:r>
             <w:r>
               <w:t>”</w:t>
@@ -4910,17 +5030,16 @@
           </w:tcPr>
           <w:p>
             <w:r>
-              <w:t>“I</w:t>
-            </w:r>
-            <w:r>
-              <w:t xml:space="preserve">t should feel that you put less effort into </w:t>
-            </w:r>
-            <w:r>
-              <w:lastRenderedPageBreak/>
-              <w:t>communicating with your employees</w:t>
-            </w:r>
-            <w:r>
-              <w:t>.”</w:t>
+              <w:t>“</w:t>
+            </w:r>
+            <w:r>
+              <w:rPr>
+                <w:lang w:val="en-ZA"/>
+              </w:rPr>
+              <w:t>WhatsApp is also an application that is generally used to communicate when employees are not at their computers</w:t>
+            </w:r>
+            <w:r>
+              <w:t>”</w:t>
             </w:r>
           </w:p>
         </w:tc>
@@ -4933,8 +5052,7 @@
           </w:tcPr>
           <w:p>
             <w:r>
-              <w:lastRenderedPageBreak/>
-              <w:t>Update user about important information</w:t>
+              <w:t>Project related</w:t>
             </w:r>
           </w:p>
         </w:tc>
@@ -4947,18 +5065,13 @@
               <w:t>“</w:t>
             </w:r>
             <w:r>
-              <w:t xml:space="preserve">The web application has to let us know when the plans of the project </w:t>
-            </w:r>
-            <w:proofErr w:type="gramStart"/>
-            <w:r>
-              <w:t>has</w:t>
-            </w:r>
-            <w:proofErr w:type="gramEnd"/>
-            <w:r>
-              <w:t xml:space="preserve"> changed</w:t>
-            </w:r>
-            <w:r>
-              <w:t>.”</w:t>
+              <w:rPr>
+                <w:lang w:val="en-ZA"/>
+              </w:rPr>
+              <w:t>Discord is a good Voice over Internet Protocol</w:t>
+            </w:r>
+            <w:r>
+              <w:t>”</w:t>
             </w:r>
           </w:p>
         </w:tc>
@@ -4976,17 +5089,14 @@
             <w:tcW w:w="4786" w:type="dxa"/>
           </w:tcPr>
           <w:p>
-            <w:pPr>
-              <w:rPr>
-                <w:b/>
-                <w:bCs/>
-              </w:rPr>
-            </w:pPr>
             <w:r>
               <w:t>“</w:t>
             </w:r>
             <w:r>
-              <w:t>The web application should send notifications to remind you of something important.</w:t>
+              <w:rPr>
+                <w:lang w:val="en-ZA"/>
+              </w:rPr>
+              <w:t>Trello can be used to organize the companies sprints and communicate on how each project is doing</w:t>
             </w:r>
             <w:r>
               <w:t>”</w:t>
@@ -4998,24 +5108,37 @@
     <w:p/>
     <w:p>
       <w:r>
-        <w:t>As seen in Table 4.5.1 above, the artefact should focus on improving communication while putting less effort into communicating with employees. The user should also be getting updates on important information on an efficient manner.</w:t>
+        <w:t>As seen in Table 4.5.</w:t>
+      </w:r>
+      <w:r>
+        <w:t>3</w:t>
+      </w:r>
+      <w:r>
+        <w:t xml:space="preserve"> above</w:t>
+      </w:r>
+      <w:r>
+        <w:t>, the artefact should focus not only on communication between employees, but also focus on communicating the project details to the user</w:t>
+      </w:r>
+      <w:r>
+        <w:t>.</w:t>
       </w:r>
     </w:p>
     <w:p>
       <w:r>
+        <w:lastRenderedPageBreak/>
         <w:t>The f</w:t>
       </w:r>
       <w:r>
         <w:t xml:space="preserve">eedback obtained by question </w:t>
       </w:r>
       <w:r>
-        <w:t>2</w:t>
+        <w:t>4</w:t>
       </w:r>
       <w:r>
         <w:t xml:space="preserve"> is analysed in table 4.5.</w:t>
       </w:r>
       <w:r>
-        <w:t>2</w:t>
+        <w:t>4</w:t>
       </w:r>
       <w:r>
         <w:t xml:space="preserve"> below.</w:t>
@@ -5043,6 +5166,7 @@
                 <w:b/>
                 <w:bCs/>
                 <w:i/>
+                <w:iCs/>
               </w:rPr>
             </w:pPr>
             <w:r>
@@ -5050,8 +5174,19 @@
                 <w:b/>
                 <w:bCs/>
                 <w:i/>
-              </w:rPr>
-              <w:t>What problems will the web application solve at a software company?</w:t>
+                <w:iCs/>
+              </w:rPr>
+              <w:t>What features are the most important to add in the web application to improve communication</w:t>
+            </w:r>
+            <w:r>
+              <w:rPr>
+                <w:b/>
+                <w:bCs/>
+                <w:i/>
+                <w:iCs/>
+                <w:lang w:val="en-ZA"/>
+              </w:rPr>
+              <w:t>?</w:t>
             </w:r>
           </w:p>
         </w:tc>
@@ -5105,6 +5240,50 @@
         <w:tc>
           <w:tcPr>
             <w:tcW w:w="4785" w:type="dxa"/>
+            <w:vMerge w:val="restart"/>
+          </w:tcPr>
+          <w:p>
+            <w:r>
+              <w:t>Quick review</w:t>
+            </w:r>
+          </w:p>
+        </w:tc>
+        <w:tc>
+          <w:tcPr>
+            <w:tcW w:w="4786" w:type="dxa"/>
+          </w:tcPr>
+          <w:p>
+            <w:pPr>
+              <w:rPr>
+                <w:lang w:val="en-ZA"/>
+              </w:rPr>
+            </w:pPr>
+            <w:r>
+              <w:rPr>
+                <w:lang w:val="en-ZA"/>
+              </w:rPr>
+              <w:t>“</w:t>
+            </w:r>
+            <w:r>
+              <w:rPr>
+                <w:lang w:val="en-ZA"/>
+              </w:rPr>
+              <w:t>There should also be a calendar, to make it easier to organize meetings between employees and have a general idea of what is going on in the company.</w:t>
+            </w:r>
+            <w:r>
+              <w:rPr>
+                <w:lang w:val="en-ZA"/>
+              </w:rPr>
+              <w:t>”</w:t>
+            </w:r>
+          </w:p>
+        </w:tc>
+      </w:tr>
+      <w:tr>
+        <w:tc>
+          <w:tcPr>
+            <w:tcW w:w="4785" w:type="dxa"/>
+            <w:vMerge/>
           </w:tcPr>
           <w:p/>
         </w:tc>
@@ -5112,13 +5291,81 @@
           <w:tcPr>
             <w:tcW w:w="4786" w:type="dxa"/>
           </w:tcPr>
-          <w:p/>
+          <w:p>
+            <w:pPr>
+              <w:rPr>
+                <w:lang w:val="en-ZA"/>
+              </w:rPr>
+            </w:pPr>
+            <w:r>
+              <w:rPr>
+                <w:lang w:val="en-ZA"/>
+              </w:rPr>
+              <w:t>“</w:t>
+            </w:r>
+            <w:r>
+              <w:rPr>
+                <w:lang w:val="en-ZA"/>
+              </w:rPr>
+              <w:t>There should be a way for everyone to see with what other employees are busy with, and if they are too busy to talk to.</w:t>
+            </w:r>
+            <w:r>
+              <w:rPr>
+                <w:lang w:val="en-ZA"/>
+              </w:rPr>
+              <w:t>”</w:t>
+            </w:r>
+          </w:p>
         </w:tc>
       </w:tr>
       <w:tr>
         <w:tc>
           <w:tcPr>
             <w:tcW w:w="4785" w:type="dxa"/>
+            <w:vMerge w:val="restart"/>
+          </w:tcPr>
+          <w:p>
+            <w:r>
+              <w:t>Development related</w:t>
+            </w:r>
+          </w:p>
+        </w:tc>
+        <w:tc>
+          <w:tcPr>
+            <w:tcW w:w="4786" w:type="dxa"/>
+          </w:tcPr>
+          <w:p>
+            <w:pPr>
+              <w:rPr>
+                <w:lang w:val="en-ZA"/>
+              </w:rPr>
+            </w:pPr>
+            <w:r>
+              <w:rPr>
+                <w:lang w:val="en-ZA"/>
+              </w:rPr>
+              <w:t>“</w:t>
+            </w:r>
+            <w:r>
+              <w:rPr>
+                <w:lang w:val="en-ZA"/>
+              </w:rPr>
+              <w:t>Issue queues, to exchange information about development, to give feedback as a project manager and developer</w:t>
+            </w:r>
+            <w:r>
+              <w:rPr>
+                <w:lang w:val="en-ZA"/>
+              </w:rPr>
+              <w:t>”</w:t>
+            </w:r>
+          </w:p>
+        </w:tc>
+      </w:tr>
+      <w:tr>
+        <w:tc>
+          <w:tcPr>
+            <w:tcW w:w="4785" w:type="dxa"/>
+            <w:vMerge/>
           </w:tcPr>
           <w:p/>
         </w:tc>
@@ -5126,23 +5373,64 @@
           <w:tcPr>
             <w:tcW w:w="4786" w:type="dxa"/>
           </w:tcPr>
-          <w:p/>
+          <w:p>
+            <w:pPr>
+              <w:rPr>
+                <w:lang w:val="en-ZA"/>
+              </w:rPr>
+            </w:pPr>
+            <w:r>
+              <w:rPr>
+                <w:lang w:val="en-ZA"/>
+              </w:rPr>
+              <w:t>“</w:t>
+            </w:r>
+            <w:r>
+              <w:rPr>
+                <w:lang w:val="en-ZA"/>
+              </w:rPr>
+              <w:t>There should also be a calendar, to make it easier to organize meetings between employees and have a general idea of what is going on in the company.</w:t>
+            </w:r>
+            <w:r>
+              <w:rPr>
+                <w:lang w:val="en-ZA"/>
+              </w:rPr>
+              <w:t>”</w:t>
+            </w:r>
+          </w:p>
         </w:tc>
       </w:tr>
     </w:tbl>
     <w:p/>
     <w:p>
       <w:r>
-        <w:t xml:space="preserve">Feedback obtained by question </w:t>
-      </w:r>
-      <w:r>
-        <w:t>3</w:t>
+        <w:t>As seen in Table 4.5.</w:t>
+      </w:r>
+      <w:r>
+        <w:t>4</w:t>
+      </w:r>
+      <w:r>
+        <w:t xml:space="preserve"> above, </w:t>
+      </w:r>
+      <w:r>
+        <w:t xml:space="preserve">the artefact should be designed to have a quick way of viewing important information, for example a calendar feature and a way to view all employees to see if they are busy. The artefact should also focus on features that benefit the project that they are working on, for example issue queues. </w:t>
+      </w:r>
+    </w:p>
+    <w:p>
+      <w:r>
+        <w:t>The f</w:t>
+      </w:r>
+      <w:r>
+        <w:t xml:space="preserve">eedback obtained by question </w:t>
+      </w:r>
+      <w:r>
+        <w:t>5</w:t>
       </w:r>
       <w:r>
         <w:t xml:space="preserve"> is analysed in table 4.5.</w:t>
       </w:r>
       <w:r>
-        <w:t>3</w:t>
+        <w:t>5</w:t>
       </w:r>
       <w:r>
         <w:t xml:space="preserve"> below.</w:t>
@@ -5180,7 +5468,7 @@
                 <w:i/>
                 <w:iCs/>
               </w:rPr>
-              <w:t>What other products or tools can</w:t>
+              <w:t>What value are we adding to the company</w:t>
             </w:r>
             <w:r>
               <w:rPr>
@@ -5190,7 +5478,7 @@
                 <w:iCs/>
                 <w:lang w:val="en-ZA"/>
               </w:rPr>
-              <w:t>, should, or need to integrate into the web application?</w:t>
+              <w:t>?</w:t>
             </w:r>
           </w:p>
         </w:tc>
@@ -5215,6 +5503,7 @@
                 <w:b/>
                 <w:bCs/>
               </w:rPr>
+              <w:lastRenderedPageBreak/>
               <w:t>Main idea</w:t>
             </w:r>
           </w:p>
@@ -5244,6 +5533,56 @@
         <w:tc>
           <w:tcPr>
             <w:tcW w:w="4785" w:type="dxa"/>
+            <w:vMerge w:val="restart"/>
+          </w:tcPr>
+          <w:p>
+            <w:r>
+              <w:t>Relaxed environment</w:t>
+            </w:r>
+          </w:p>
+        </w:tc>
+        <w:tc>
+          <w:tcPr>
+            <w:tcW w:w="4786" w:type="dxa"/>
+          </w:tcPr>
+          <w:p>
+            <w:pPr>
+              <w:rPr>
+                <w:lang w:val="en-ZA"/>
+              </w:rPr>
+            </w:pPr>
+            <w:r>
+              <w:rPr>
+                <w:lang w:val="en-ZA"/>
+              </w:rPr>
+              <w:t>“</w:t>
+            </w:r>
+            <w:r>
+              <w:rPr>
+                <w:lang w:val="en-ZA"/>
+              </w:rPr>
+              <w:t>Not immediately interrupting an employee, but still notify that something important is waiting for their attention.</w:t>
+            </w:r>
+            <w:r>
+              <w:rPr>
+                <w:lang w:val="en-ZA"/>
+              </w:rPr>
+              <w:t>”</w:t>
+            </w:r>
+            <w:r>
+              <w:rPr>
+                <w:lang w:val="en-ZA"/>
+              </w:rPr>
+              <w:t xml:space="preserve"> </w:t>
+            </w:r>
+          </w:p>
+        </w:tc>
+      </w:tr>
+      <w:tr>
+        <w:tc>
+          <w:tcPr>
+            <w:tcW w:w="4785" w:type="dxa"/>
+            <w:vMerge/>
           </w:tcPr>
           <w:p/>
         </w:tc>
@@ -5251,13 +5590,82 @@
           <w:tcPr>
             <w:tcW w:w="4786" w:type="dxa"/>
           </w:tcPr>
-          <w:p/>
+          <w:p>
+            <w:r>
+              <w:rPr>
+                <w:lang w:val="en-ZA"/>
+              </w:rPr>
+              <w:t>“</w:t>
+            </w:r>
+            <w:r>
+              <w:rPr>
+                <w:lang w:val="en-ZA"/>
+              </w:rPr>
+              <w:t>Create a more relaxed environment, while still maintaining order in the company</w:t>
+            </w:r>
+            <w:r>
+              <w:rPr>
+                <w:lang w:val="en-ZA"/>
+              </w:rPr>
+              <w:t>.”</w:t>
+            </w:r>
+          </w:p>
         </w:tc>
       </w:tr>
       <w:tr>
         <w:tc>
           <w:tcPr>
             <w:tcW w:w="4785" w:type="dxa"/>
+            <w:vMerge w:val="restart"/>
+          </w:tcPr>
+          <w:p>
+            <w:r>
+              <w:t xml:space="preserve">Less </w:t>
+            </w:r>
+            <w:r>
+              <w:t>m</w:t>
+            </w:r>
+            <w:r>
+              <w:t>iscommunication</w:t>
+            </w:r>
+          </w:p>
+        </w:tc>
+        <w:tc>
+          <w:tcPr>
+            <w:tcW w:w="4786" w:type="dxa"/>
+          </w:tcPr>
+          <w:p>
+            <w:pPr>
+              <w:rPr>
+                <w:lang w:val="en-ZA"/>
+              </w:rPr>
+            </w:pPr>
+            <w:r>
+              <w:rPr>
+                <w:lang w:val="en-ZA"/>
+              </w:rPr>
+              <w:t>“</w:t>
+            </w:r>
+            <w:r>
+              <w:rPr>
+                <w:lang w:val="en-ZA"/>
+              </w:rPr>
+              <w:t>Easy access to the desired communication in the company and less miscommunication.</w:t>
+            </w:r>
+            <w:r>
+              <w:rPr>
+                <w:lang w:val="en-ZA"/>
+              </w:rPr>
+              <w:t>”</w:t>
+            </w:r>
+          </w:p>
+        </w:tc>
+      </w:tr>
+      <w:tr>
+        <w:tc>
+          <w:tcPr>
+            <w:tcW w:w="4785" w:type="dxa"/>
+            <w:vMerge/>
           </w:tcPr>
           <w:p/>
         </w:tc>
@@ -5265,24 +5673,56 @@
           <w:tcPr>
             <w:tcW w:w="4786" w:type="dxa"/>
           </w:tcPr>
-          <w:p/>
+          <w:p>
+            <w:r>
+              <w:rPr>
+                <w:lang w:val="en-ZA"/>
+              </w:rPr>
+              <w:t>“</w:t>
+            </w:r>
+            <w:r>
+              <w:rPr>
+                <w:lang w:val="en-ZA"/>
+              </w:rPr>
+              <w:t>More effective communication between employees, this leads to less time wasted, better quality of work and more money being made.</w:t>
+            </w:r>
+            <w:r>
+              <w:rPr>
+                <w:lang w:val="en-ZA"/>
+              </w:rPr>
+              <w:t>”</w:t>
+            </w:r>
+          </w:p>
         </w:tc>
       </w:tr>
     </w:tbl>
     <w:p/>
-    <w:p/>
     <w:p>
       <w:r>
-        <w:t xml:space="preserve">Feedback obtained by question </w:t>
-      </w:r>
-      <w:r>
-        <w:t>4</w:t>
+        <w:t xml:space="preserve">As seen in Table 4.5.4 above, </w:t>
+      </w:r>
+      <w:r>
+        <w:t>the two most important values that the artefact will bring into the company is creating a more relaxed environment</w:t>
+      </w:r>
+      <w:r>
+        <w:t xml:space="preserve"> while creating less miscommunication between employees.</w:t>
+      </w:r>
+    </w:p>
+    <w:p>
+      <w:r>
+        <w:t>The f</w:t>
+      </w:r>
+      <w:r>
+        <w:t xml:space="preserve">eedback obtained by question </w:t>
+      </w:r>
+      <w:r>
+        <w:t>6</w:t>
       </w:r>
       <w:r>
         <w:t xml:space="preserve"> is analysed in table 4.5.</w:t>
       </w:r>
       <w:r>
-        <w:t>4</w:t>
+        <w:t>6</w:t>
       </w:r>
       <w:r>
         <w:t xml:space="preserve"> below.</w:t>
@@ -5320,7 +5760,7 @@
                 <w:i/>
                 <w:iCs/>
               </w:rPr>
-              <w:t>What features are the most important to add in the web application to improve communication</w:t>
+              <w:t>At each stage of development, what do you see as success</w:t>
             </w:r>
             <w:r>
               <w:rPr>
@@ -5384,6 +5824,51 @@
         <w:tc>
           <w:tcPr>
             <w:tcW w:w="4785" w:type="dxa"/>
+            <w:vMerge w:val="restart"/>
+          </w:tcPr>
+          <w:p>
+            <w:r>
+              <w:t>User Experience</w:t>
+            </w:r>
+          </w:p>
+        </w:tc>
+        <w:tc>
+          <w:tcPr>
+            <w:tcW w:w="4786" w:type="dxa"/>
+          </w:tcPr>
+          <w:p>
+            <w:pPr>
+              <w:rPr>
+                <w:b/>
+                <w:bCs/>
+              </w:rPr>
+            </w:pPr>
+            <w:r>
+              <w:rPr>
+                <w:lang w:val="en-ZA"/>
+              </w:rPr>
+              <w:t>“</w:t>
+            </w:r>
+            <w:r>
+              <w:rPr>
+                <w:lang w:val="en-ZA"/>
+              </w:rPr>
+              <w:t>As a user, the end product is important.</w:t>
+            </w:r>
+            <w:r>
+              <w:rPr>
+                <w:lang w:val="en-ZA"/>
+              </w:rPr>
+              <w:t>”</w:t>
+            </w:r>
+          </w:p>
+        </w:tc>
+      </w:tr>
+      <w:tr>
+        <w:tc>
+          <w:tcPr>
+            <w:tcW w:w="4785" w:type="dxa"/>
+            <w:vMerge/>
           </w:tcPr>
           <w:p/>
         </w:tc>
@@ -5391,13 +5876,88 @@
           <w:tcPr>
             <w:tcW w:w="4786" w:type="dxa"/>
           </w:tcPr>
-          <w:p/>
+          <w:p>
+            <w:pPr>
+              <w:rPr>
+                <w:lang w:val="en-ZA"/>
+              </w:rPr>
+            </w:pPr>
+            <w:r>
+              <w:rPr>
+                <w:lang w:val="en-ZA"/>
+              </w:rPr>
+              <w:t>“</w:t>
+            </w:r>
+            <w:r>
+              <w:rPr>
+                <w:lang w:val="en-ZA"/>
+              </w:rPr>
+              <w:t>At the end documentation should be in place for users.</w:t>
+            </w:r>
+            <w:r>
+              <w:rPr>
+                <w:lang w:val="en-ZA"/>
+              </w:rPr>
+              <w:t>”</w:t>
+            </w:r>
+          </w:p>
         </w:tc>
       </w:tr>
       <w:tr>
         <w:tc>
           <w:tcPr>
             <w:tcW w:w="4785" w:type="dxa"/>
+            <w:vMerge w:val="restart"/>
+          </w:tcPr>
+          <w:p>
+            <w:r>
+              <w:t>Project integrity</w:t>
+            </w:r>
+          </w:p>
+        </w:tc>
+        <w:tc>
+          <w:tcPr>
+            <w:tcW w:w="4786" w:type="dxa"/>
+          </w:tcPr>
+          <w:p>
+            <w:pPr>
+              <w:rPr>
+                <w:lang w:val="en-ZA"/>
+              </w:rPr>
+            </w:pPr>
+            <w:r>
+              <w:rPr>
+                <w:lang w:val="en-ZA"/>
+              </w:rPr>
+              <w:t>“</w:t>
+            </w:r>
+            <w:r>
+              <w:rPr>
+                <w:lang w:val="en-ZA"/>
+              </w:rPr>
+              <w:t xml:space="preserve">Propper testing should be in place, this should include unit testing and user </w:t>
+            </w:r>
+            <w:r>
+              <w:rPr>
+                <w:lang w:val="en-ZA"/>
+              </w:rPr>
+              <w:lastRenderedPageBreak/>
+              <w:t>acceptance testing.</w:t>
+            </w:r>
+            <w:r>
+              <w:rPr>
+                <w:lang w:val="en-ZA"/>
+              </w:rPr>
+              <w:t>”</w:t>
+            </w:r>
+          </w:p>
+        </w:tc>
+      </w:tr>
+      <w:tr>
+        <w:tc>
+          <w:tcPr>
+            <w:tcW w:w="4785" w:type="dxa"/>
+            <w:vMerge/>
           </w:tcPr>
           <w:p/>
         </w:tc>
@@ -5405,24 +5965,73 @@
           <w:tcPr>
             <w:tcW w:w="4786" w:type="dxa"/>
           </w:tcPr>
-          <w:p/>
+          <w:p>
+            <w:pPr>
+              <w:rPr>
+                <w:b/>
+                <w:bCs/>
+              </w:rPr>
+            </w:pPr>
+            <w:r>
+              <w:rPr>
+                <w:lang w:val="en-ZA"/>
+              </w:rPr>
+              <w:t>“E</w:t>
+            </w:r>
+            <w:r>
+              <w:rPr>
+                <w:lang w:val="en-ZA"/>
+              </w:rPr>
+              <w:t xml:space="preserve">ach sprint should be finished on </w:t>
+            </w:r>
+            <w:proofErr w:type="gramStart"/>
+            <w:r>
+              <w:rPr>
+                <w:lang w:val="en-ZA"/>
+              </w:rPr>
+              <w:t>time,</w:t>
+            </w:r>
+            <w:proofErr w:type="gramEnd"/>
+            <w:r>
+              <w:rPr>
+                <w:lang w:val="en-ZA"/>
+              </w:rPr>
+              <w:t xml:space="preserve"> bugs should be to a minimum</w:t>
+            </w:r>
+            <w:r>
+              <w:rPr>
+                <w:lang w:val="en-ZA"/>
+              </w:rPr>
+              <w:t>”</w:t>
+            </w:r>
+          </w:p>
         </w:tc>
       </w:tr>
     </w:tbl>
     <w:p/>
-    <w:p/>
     <w:p>
       <w:r>
-        <w:t xml:space="preserve">Feedback obtained by question </w:t>
-      </w:r>
-      <w:r>
-        <w:t>5</w:t>
+        <w:t>As seen in Table 4.5.4 above,</w:t>
+      </w:r>
+      <w:r>
+        <w:t xml:space="preserve"> success is having a user that is satisfied with the artefact, as well as having documentation for the user to follow. Having a project that is bug free while finishing on time is also seen as a success. </w:t>
+      </w:r>
+    </w:p>
+    <w:p>
+      <w:r>
+        <w:t>The f</w:t>
+      </w:r>
+      <w:r>
+        <w:t xml:space="preserve">eedback obtained by question </w:t>
+      </w:r>
+      <w:r>
+        <w:t>7</w:t>
       </w:r>
       <w:r>
         <w:t xml:space="preserve"> is analysed in table 4.5.</w:t>
       </w:r>
       <w:r>
-        <w:t>5</w:t>
+        <w:t>7</w:t>
       </w:r>
       <w:r>
         <w:t xml:space="preserve"> below.</w:t>
@@ -5460,17 +6069,7 @@
                 <w:i/>
                 <w:iCs/>
               </w:rPr>
-              <w:t>What value are we adding to the company</w:t>
-            </w:r>
-            <w:r>
-              <w:rPr>
-                <w:b/>
-                <w:bCs/>
-                <w:i/>
-                <w:iCs/>
-                <w:lang w:val="en-ZA"/>
-              </w:rPr>
-              <w:t>?</w:t>
+              <w:t>What are the underlying assumptions when developing the web application?</w:t>
             </w:r>
           </w:p>
         </w:tc>
@@ -5524,6 +6123,30 @@
         <w:tc>
           <w:tcPr>
             <w:tcW w:w="4785" w:type="dxa"/>
+            <w:vMerge w:val="restart"/>
+          </w:tcPr>
+          <w:p>
+            <w:r>
+              <w:t>Users first</w:t>
+            </w:r>
+          </w:p>
+        </w:tc>
+        <w:tc>
+          <w:tcPr>
+            <w:tcW w:w="4786" w:type="dxa"/>
+          </w:tcPr>
+          <w:p>
+            <w:r>
+              <w:t>The users’ experience is always first, and the changes should be made to benefit them.</w:t>
+            </w:r>
+          </w:p>
+        </w:tc>
+      </w:tr>
+      <w:tr>
+        <w:tc>
+          <w:tcPr>
+            <w:tcW w:w="4785" w:type="dxa"/>
+            <w:vMerge/>
           </w:tcPr>
           <w:p/>
         </w:tc>
@@ -5531,13 +6154,44 @@
           <w:tcPr>
             <w:tcW w:w="4786" w:type="dxa"/>
           </w:tcPr>
-          <w:p/>
+          <w:p>
+            <w:r>
+              <w:t>There should always be a preview of the work that has been done, this will happen after each sprint.</w:t>
+            </w:r>
+          </w:p>
         </w:tc>
       </w:tr>
       <w:tr>
         <w:tc>
           <w:tcPr>
             <w:tcW w:w="4785" w:type="dxa"/>
+            <w:vMerge w:val="restart"/>
+          </w:tcPr>
+          <w:p>
+            <w:r>
+              <w:t>Resource</w:t>
+            </w:r>
+            <w:r>
+              <w:t xml:space="preserve"> management</w:t>
+            </w:r>
+          </w:p>
+        </w:tc>
+        <w:tc>
+          <w:tcPr>
+            <w:tcW w:w="4786" w:type="dxa"/>
+          </w:tcPr>
+          <w:p>
+            <w:r>
+              <w:t>It is sometimes better to use an off the shelf product than to make your own, it is usually cheaper.</w:t>
+            </w:r>
+          </w:p>
+        </w:tc>
+      </w:tr>
+      <w:tr>
+        <w:tc>
+          <w:tcPr>
+            <w:tcW w:w="4785" w:type="dxa"/>
+            <w:vMerge/>
           </w:tcPr>
           <w:p/>
         </w:tc>
@@ -5545,27 +6199,218 @@
           <w:tcPr>
             <w:tcW w:w="4786" w:type="dxa"/>
           </w:tcPr>
-          <w:p/>
+          <w:p>
+            <w:r>
+              <w:t>Do not waste time or money on creating functionality that do not benefit your project.</w:t>
+            </w:r>
+          </w:p>
         </w:tc>
       </w:tr>
     </w:tbl>
-    <w:p/>
+    <w:p>
+      <w:pPr>
+        <w:pStyle w:val="Abbreviation"/>
+      </w:pPr>
+    </w:p>
+    <w:p>
+      <w:r>
+        <w:lastRenderedPageBreak/>
+        <w:t>As seen in Table 4.5.4 above,</w:t>
+      </w:r>
+      <w:r>
+        <w:t xml:space="preserve"> the two common underlying assumptions are putting the user first and making sure that they get what they want while spending the right </w:t>
+      </w:r>
+      <w:proofErr w:type="gramStart"/>
+      <w:r>
+        <w:t>amount</w:t>
+      </w:r>
+      <w:proofErr w:type="gramEnd"/>
+      <w:r>
+        <w:t xml:space="preserve"> of resources to achieve the end goal</w:t>
+      </w:r>
+      <w:r>
+        <w:t>.</w:t>
+      </w:r>
+    </w:p>
     <w:p/>
     <w:p>
-      <w:r>
-        <w:t xml:space="preserve">Feedback obtained by question </w:t>
-      </w:r>
+      <w:pPr>
+        <w:pStyle w:val="Heading1"/>
+        <w:numPr>
+          <w:ilvl w:val="0"/>
+          <w:numId w:val="0"/>
+        </w:numPr>
+      </w:pPr>
+      <w:bookmarkStart w:id="20" w:name="_Toc81345803"/>
       <w:r>
         <w:t>6</w:t>
       </w:r>
       <w:r>
-        <w:t xml:space="preserve"> is analysed in table 4.5.</w:t>
-      </w:r>
-      <w:r>
-        <w:t>6</w:t>
-      </w:r>
-      <w:r>
-        <w:t xml:space="preserve"> below.</w:t>
+        <w:t xml:space="preserve">. </w:t>
+      </w:r>
+      <w:r>
+        <w:t>Conclusion</w:t>
+      </w:r>
+      <w:bookmarkEnd w:id="20"/>
+    </w:p>
+    <w:p>
+      <w:pPr>
+        <w:rPr>
+          <w:lang w:eastAsia="en-ZA"/>
+        </w:rPr>
+      </w:pPr>
+      <w:r>
+        <w:rPr>
+          <w:lang w:eastAsia="en-ZA"/>
+        </w:rPr>
+        <w:t xml:space="preserve">Qualitative data analysis is then making sense of the data gathered from the interview that was conducted </w:t>
+      </w:r>
+      <w:r>
+        <w:rPr>
+          <w:lang w:eastAsia="en-ZA"/>
+        </w:rPr>
+        <w:fldChar w:fldCharType="begin"/>
+      </w:r>
+      <w:r>
+        <w:rPr>
+          <w:lang w:eastAsia="en-ZA"/>
+        </w:rPr>
+        <w:instrText xml:space="preserve"> ADDIN EN.CITE &lt;EndNote&gt;&lt;Cite&gt;&lt;Author&gt;Caudle&lt;/Author&gt;&lt;Year&gt;2004&lt;/Year&gt;&lt;RecNum&gt;150&lt;/RecNum&gt;&lt;DisplayText&gt;(Caudle, 2004)&lt;/DisplayText&gt;&lt;record&gt;&lt;rec-number&gt;150&lt;/rec-number&gt;&lt;foreign-keys&gt;&lt;key app="EN" db-id="525d9sr0qsvde5evfr0ps52ifpp52v555xtd" timestamp="1630147975"&gt;150&lt;/key&gt;&lt;/foreign-keys&gt;&lt;ref-type name="Journal Article"&gt;17&lt;/ref-type&gt;&lt;contributors&gt;&lt;authors&gt;&lt;author&gt;Caudle, Sharon L&lt;/author&gt;&lt;/authors&gt;&lt;/contributors&gt;&lt;titles&gt;&lt;title&gt;Qualitative data analysis&lt;/title&gt;&lt;secondary-title&gt;Handbook of practical program evaluation&lt;/secondary-title&gt;&lt;/titles&gt;&lt;periodical&gt;&lt;full-title&gt;Handbook of practical program evaluation&lt;/full-title&gt;&lt;/periodical&gt;&lt;pages&gt;417-438&lt;/pages&gt;&lt;volume&gt;2&lt;/volume&gt;&lt;number&gt;1&lt;/number&gt;&lt;dates&gt;&lt;year&gt;2004&lt;/year&gt;&lt;/dates&gt;&lt;urls&gt;&lt;/urls&gt;&lt;/record&gt;&lt;/Cite&gt;&lt;/EndNote&gt;</w:instrText>
+      </w:r>
+      <w:r>
+        <w:rPr>
+          <w:lang w:eastAsia="en-ZA"/>
+        </w:rPr>
+        <w:fldChar w:fldCharType="separate"/>
+      </w:r>
+      <w:r>
+        <w:rPr>
+          <w:noProof/>
+          <w:lang w:eastAsia="en-ZA"/>
+        </w:rPr>
+        <w:t>(Caudle, 2004)</w:t>
+      </w:r>
+      <w:r>
+        <w:rPr>
+          <w:lang w:eastAsia="en-ZA"/>
+        </w:rPr>
+        <w:fldChar w:fldCharType="end"/>
+      </w:r>
+      <w:r>
+        <w:rPr>
+          <w:lang w:eastAsia="en-ZA"/>
+        </w:rPr>
+        <w:t xml:space="preserve">. The Analysis makes what would have been important to the study clearer. </w:t>
+      </w:r>
+    </w:p>
+    <w:p>
+      <w:r>
+        <w:t xml:space="preserve">The participant that </w:t>
+      </w:r>
+      <w:r>
+        <w:t>was</w:t>
+      </w:r>
+      <w:r>
+        <w:t xml:space="preserve"> </w:t>
+      </w:r>
+      <w:r>
+        <w:t>interviewed</w:t>
+      </w:r>
+      <w:r>
+        <w:t xml:space="preserve"> </w:t>
+      </w:r>
+      <w:r>
+        <w:t>in</w:t>
+      </w:r>
+      <w:r>
+        <w:t xml:space="preserve"> this study </w:t>
+      </w:r>
+      <w:r>
+        <w:t>was</w:t>
+      </w:r>
+      <w:r>
+        <w:t xml:space="preserve"> a specialist in project management and has experience in working in the industry. The feedback that </w:t>
+      </w:r>
+      <w:r>
+        <w:t xml:space="preserve">was </w:t>
+      </w:r>
+      <w:r>
+        <w:t>obtained benefit</w:t>
+      </w:r>
+      <w:r>
+        <w:t>ed</w:t>
+      </w:r>
+      <w:r>
+        <w:t xml:space="preserve"> the design and layout of the artefact</w:t>
+      </w:r>
+      <w:r>
+        <w:t>.</w:t>
+      </w:r>
+    </w:p>
+    <w:p>
+      <w:r>
+        <w:t xml:space="preserve">The data analysis technique that was used for this study is open coding, more specifically line-by-line coding, which is analysing the data line by line </w:t>
+      </w:r>
+      <w:r>
+        <w:fldChar w:fldCharType="begin"/>
+      </w:r>
+      <w:r>
+        <w:instrText xml:space="preserve"> ADDIN EN.CITE &lt;EndNote&gt;&lt;Cite&gt;&lt;Author&gt;Khandkar&lt;/Author&gt;&lt;Year&gt;2009&lt;/Year&gt;&lt;RecNum&gt;156&lt;/RecNum&gt;&lt;DisplayText&gt;(Khandkar, 2009)&lt;/DisplayText&gt;&lt;record&gt;&lt;rec-number&gt;156&lt;/rec-number&gt;&lt;foreign-keys&gt;&lt;key app="EN" db-id="525d9sr0qsvde5evfr0ps52ifpp52v555xtd" timestamp="1630428981"&gt;156&lt;/key&gt;&lt;/foreign-keys&gt;&lt;ref-type name="Journal Article"&gt;17&lt;/ref-type&gt;&lt;contributors&gt;&lt;authors&gt;&lt;author&gt;Khandkar, Shahedul Huq&lt;/author&gt;&lt;/authors&gt;&lt;/contributors&gt;&lt;titles&gt;&lt;title&gt;Open coding&lt;/title&gt;&lt;secondary-title&gt;University of Calgary&lt;/secondary-title&gt;&lt;/titles&gt;&lt;periodical&gt;&lt;full-title&gt;University of Calgary&lt;/full-title&gt;&lt;/periodical&gt;&lt;pages&gt;2009&lt;/pages&gt;&lt;volume&gt;23&lt;/volume&gt;&lt;dates&gt;&lt;year&gt;2009&lt;/year&gt;&lt;/dates&gt;&lt;urls&gt;&lt;/urls&gt;&lt;/record&gt;&lt;/Cite&gt;&lt;/EndNote&gt;</w:instrText>
+      </w:r>
+      <w:r>
+        <w:fldChar w:fldCharType="separate"/>
+      </w:r>
+      <w:r>
+        <w:rPr>
+          <w:noProof/>
+        </w:rPr>
+        <w:t>(Khandkar, 2009)</w:t>
+      </w:r>
+      <w:r>
+        <w:fldChar w:fldCharType="end"/>
+      </w:r>
+      <w:r>
+        <w:t>.</w:t>
+      </w:r>
+      <w:r>
+        <w:t xml:space="preserve"> </w:t>
+      </w:r>
+      <w:r>
+        <w:t xml:space="preserve">Open coding is the qualitative data analysis technique for create categories that order data according to their similarities and differences </w:t>
+      </w:r>
+      <w:r>
+        <w:fldChar w:fldCharType="begin"/>
+      </w:r>
+      <w:r>
+        <w:instrText xml:space="preserve"> ADDIN EN.CITE &lt;EndNote&gt;&lt;Cite AuthorYear="1"&gt;&lt;Author&gt;Khandkar&lt;/Author&gt;&lt;Year&gt;2009&lt;/Year&gt;&lt;RecNum&gt;156&lt;/RecNum&gt;&lt;DisplayText&gt;Khandkar (2009)&lt;/DisplayText&gt;&lt;record&gt;&lt;rec-number&gt;156&lt;/rec-number&gt;&lt;foreign-keys&gt;&lt;key app="EN" db-id="525d9sr0qsvde5evfr0ps52ifpp52v555xtd" timestamp="1630428981"&gt;156&lt;/key&gt;&lt;/foreign-keys&gt;&lt;ref-type name="Journal Article"&gt;17&lt;/ref-type&gt;&lt;contributors&gt;&lt;authors&gt;&lt;author&gt;Khandkar, Shahedul Huq&lt;/author&gt;&lt;/authors&gt;&lt;/contributors&gt;&lt;titles&gt;&lt;title&gt;Open coding&lt;/title&gt;&lt;secondary-title&gt;University of Calgary&lt;/secondary-title&gt;&lt;/titles&gt;&lt;periodical&gt;&lt;full-title&gt;University of Calgary&lt;/full-title&gt;&lt;/periodical&gt;&lt;pages&gt;2009&lt;/pages&gt;&lt;volume&gt;23&lt;/volume&gt;&lt;dates&gt;&lt;year&gt;2009&lt;/year&gt;&lt;/dates&gt;&lt;urls&gt;&lt;/urls&gt;&lt;/record&gt;&lt;/Cite&gt;&lt;/EndNote&gt;</w:instrText>
+      </w:r>
+      <w:r>
+        <w:fldChar w:fldCharType="separate"/>
+      </w:r>
+      <w:r>
+        <w:rPr>
+          <w:noProof/>
+        </w:rPr>
+        <w:t>Khandkar (2009)</w:t>
+      </w:r>
+      <w:r>
+        <w:fldChar w:fldCharType="end"/>
+      </w:r>
+      <w:r>
+        <w:t>.</w:t>
+      </w:r>
+    </w:p>
+    <w:p>
+      <w:pPr>
+        <w:rPr>
+          <w:lang w:eastAsia="en-ZA"/>
+        </w:rPr>
+      </w:pPr>
+      <w:r>
+        <w:rPr>
+          <w:lang w:eastAsia="en-ZA"/>
+        </w:rPr>
+        <w:t>After the data analysis the most important requirements and specifications was identified and is shown in Table 6.1 below.</w:t>
       </w:r>
     </w:p>
     <w:tbl>
@@ -5575,8 +6420,8 @@
         <w:tblLook w:val="04A0" w:firstRow="1" w:lastRow="0" w:firstColumn="1" w:lastColumn="0" w:noHBand="0" w:noVBand="1"/>
       </w:tblPr>
       <w:tblGrid>
-        <w:gridCol w:w="4785"/>
-        <w:gridCol w:w="4786"/>
+        <w:gridCol w:w="1242"/>
+        <w:gridCol w:w="8329"/>
       </w:tblGrid>
       <w:tr>
         <w:tc>
@@ -5589,74 +6434,24 @@
               <w:rPr>
                 <w:b/>
                 <w:bCs/>
-                <w:i/>
-                <w:iCs/>
+                <w:lang w:eastAsia="en-ZA"/>
               </w:rPr>
             </w:pPr>
             <w:r>
               <w:rPr>
                 <w:b/>
                 <w:bCs/>
-                <w:i/>
-                <w:iCs/>
-              </w:rPr>
-              <w:t>At each stage of development, what do you see as success</w:t>
+                <w:lang w:eastAsia="en-ZA"/>
+              </w:rPr>
+              <w:t>M</w:t>
             </w:r>
             <w:r>
               <w:rPr>
                 <w:b/>
                 <w:bCs/>
-                <w:i/>
-                <w:iCs/>
-                <w:lang w:val="en-ZA"/>
-              </w:rPr>
-              <w:t>?</w:t>
-            </w:r>
-          </w:p>
-        </w:tc>
-      </w:tr>
-      <w:tr>
-        <w:trPr>
-          <w:trHeight w:val="418"/>
-        </w:trPr>
-        <w:tc>
-          <w:tcPr>
-            <w:tcW w:w="4785" w:type="dxa"/>
-          </w:tcPr>
-          <w:p>
-            <w:pPr>
-              <w:rPr>
-                <w:b/>
-                <w:bCs/>
-              </w:rPr>
-            </w:pPr>
-            <w:r>
-              <w:rPr>
-                <w:b/>
-                <w:bCs/>
-              </w:rPr>
-              <w:lastRenderedPageBreak/>
-              <w:t>Main idea</w:t>
-            </w:r>
-          </w:p>
-        </w:tc>
-        <w:tc>
-          <w:tcPr>
-            <w:tcW w:w="4786" w:type="dxa"/>
-          </w:tcPr>
-          <w:p>
-            <w:pPr>
-              <w:rPr>
-                <w:b/>
-                <w:bCs/>
-              </w:rPr>
-            </w:pPr>
-            <w:r>
-              <w:rPr>
-                <w:b/>
-                <w:bCs/>
-              </w:rPr>
-              <w:t>Example answers</w:t>
+                <w:lang w:eastAsia="en-ZA"/>
+              </w:rPr>
+              <w:t>ost important requirements and specifications</w:t>
             </w:r>
           </w:p>
         </w:tc>
@@ -5664,129 +6459,45 @@
       <w:tr>
         <w:tc>
           <w:tcPr>
-            <w:tcW w:w="4785" w:type="dxa"/>
-          </w:tcPr>
-          <w:p/>
-        </w:tc>
-        <w:tc>
-          <w:tcPr>
-            <w:tcW w:w="4786" w:type="dxa"/>
-          </w:tcPr>
-          <w:p/>
-        </w:tc>
-      </w:tr>
-      <w:tr>
-        <w:tc>
-          <w:tcPr>
-            <w:tcW w:w="4785" w:type="dxa"/>
-          </w:tcPr>
-          <w:p/>
-        </w:tc>
-        <w:tc>
-          <w:tcPr>
-            <w:tcW w:w="4786" w:type="dxa"/>
-          </w:tcPr>
-          <w:p/>
-        </w:tc>
-      </w:tr>
-    </w:tbl>
-    <w:p/>
-    <w:p/>
-    <w:p>
-      <w:r>
-        <w:t xml:space="preserve">Feedback obtained by question </w:t>
-      </w:r>
-      <w:r>
-        <w:t>7</w:t>
-      </w:r>
-      <w:r>
-        <w:t xml:space="preserve"> is analysed in table 4.5.</w:t>
-      </w:r>
-      <w:r>
-        <w:t>7</w:t>
-      </w:r>
-      <w:r>
-        <w:t xml:space="preserve"> below.</w:t>
-      </w:r>
-    </w:p>
-    <w:tbl>
-      <w:tblPr>
-        <w:tblStyle w:val="TableGrid"/>
-        <w:tblW w:w="0" w:type="auto"/>
-        <w:tblLook w:val="04A0" w:firstRow="1" w:lastRow="0" w:firstColumn="1" w:lastColumn="0" w:noHBand="0" w:noVBand="1"/>
-      </w:tblPr>
-      <w:tblGrid>
-        <w:gridCol w:w="4785"/>
-        <w:gridCol w:w="4786"/>
-      </w:tblGrid>
-      <w:tr>
-        <w:tc>
-          <w:tcPr>
-            <w:tcW w:w="9571" w:type="dxa"/>
-            <w:gridSpan w:val="2"/>
+            <w:tcW w:w="1242" w:type="dxa"/>
           </w:tcPr>
           <w:p>
             <w:pPr>
               <w:rPr>
                 <w:b/>
                 <w:bCs/>
-                <w:i/>
-                <w:iCs/>
+                <w:lang w:eastAsia="en-ZA"/>
               </w:rPr>
             </w:pPr>
             <w:r>
               <w:rPr>
                 <w:b/>
                 <w:bCs/>
-                <w:i/>
-                <w:iCs/>
-              </w:rPr>
-              <w:t>What are the underlying assumptions when developing the web application?</w:t>
-            </w:r>
-          </w:p>
-        </w:tc>
-      </w:tr>
-      <w:tr>
-        <w:trPr>
-          <w:trHeight w:val="418"/>
-        </w:trPr>
-        <w:tc>
-          <w:tcPr>
-            <w:tcW w:w="4785" w:type="dxa"/>
-          </w:tcPr>
-          <w:p>
-            <w:pPr>
-              <w:rPr>
-                <w:b/>
-                <w:bCs/>
-              </w:rPr>
-            </w:pPr>
-            <w:r>
-              <w:rPr>
-                <w:b/>
-                <w:bCs/>
-              </w:rPr>
-              <w:t>Main idea</w:t>
+                <w:lang w:eastAsia="en-ZA"/>
+              </w:rPr>
+              <w:t>Number</w:t>
             </w:r>
           </w:p>
         </w:tc>
         <w:tc>
           <w:tcPr>
-            <w:tcW w:w="4786" w:type="dxa"/>
+            <w:tcW w:w="8329" w:type="dxa"/>
           </w:tcPr>
           <w:p>
             <w:pPr>
               <w:rPr>
                 <w:b/>
                 <w:bCs/>
+                <w:lang w:eastAsia="en-ZA"/>
               </w:rPr>
             </w:pPr>
             <w:r>
               <w:rPr>
                 <w:b/>
                 <w:bCs/>
-              </w:rPr>
-              <w:t>Example answers</w:t>
+                <w:lang w:eastAsia="en-ZA"/>
+              </w:rPr>
+              <w:t>Requirement or specification</w:t>
             </w:r>
           </w:p>
         </w:tc>
@@ -5794,46 +6505,240 @@
       <w:tr>
         <w:tc>
           <w:tcPr>
-            <w:tcW w:w="4785" w:type="dxa"/>
+            <w:tcW w:w="1242" w:type="dxa"/>
           </w:tcPr>
-          <w:p/>
+          <w:p>
+            <w:pPr>
+              <w:rPr>
+                <w:lang w:eastAsia="en-ZA"/>
+              </w:rPr>
+            </w:pPr>
+            <w:r>
+              <w:rPr>
+                <w:lang w:eastAsia="en-ZA"/>
+              </w:rPr>
+              <w:t>1.</w:t>
+            </w:r>
+          </w:p>
         </w:tc>
         <w:tc>
           <w:tcPr>
-            <w:tcW w:w="4786" w:type="dxa"/>
+            <w:tcW w:w="8329" w:type="dxa"/>
           </w:tcPr>
-          <w:p/>
+          <w:p>
+            <w:pPr>
+              <w:rPr>
+                <w:lang w:eastAsia="en-ZA"/>
+              </w:rPr>
+            </w:pPr>
+            <w:r>
+              <w:rPr>
+                <w:lang w:eastAsia="en-ZA"/>
+              </w:rPr>
+              <w:t>Improve communication.</w:t>
+            </w:r>
+          </w:p>
         </w:tc>
       </w:tr>
       <w:tr>
         <w:tc>
           <w:tcPr>
-            <w:tcW w:w="4785" w:type="dxa"/>
+            <w:tcW w:w="1242" w:type="dxa"/>
           </w:tcPr>
-          <w:p/>
+          <w:p>
+            <w:pPr>
+              <w:rPr>
+                <w:lang w:eastAsia="en-ZA"/>
+              </w:rPr>
+            </w:pPr>
+            <w:r>
+              <w:rPr>
+                <w:lang w:eastAsia="en-ZA"/>
+              </w:rPr>
+              <w:t>2.</w:t>
+            </w:r>
+          </w:p>
         </w:tc>
         <w:tc>
           <w:tcPr>
-            <w:tcW w:w="4786" w:type="dxa"/>
+            <w:tcW w:w="8329" w:type="dxa"/>
           </w:tcPr>
-          <w:p/>
+          <w:p>
+            <w:pPr>
+              <w:rPr>
+                <w:lang w:eastAsia="en-ZA"/>
+              </w:rPr>
+            </w:pPr>
+            <w:r>
+              <w:rPr>
+                <w:lang w:eastAsia="en-ZA"/>
+              </w:rPr>
+              <w:t>Improved productivity.</w:t>
+            </w:r>
+          </w:p>
+        </w:tc>
+      </w:tr>
+      <w:tr>
+        <w:tc>
+          <w:tcPr>
+            <w:tcW w:w="1242" w:type="dxa"/>
+          </w:tcPr>
+          <w:p>
+            <w:pPr>
+              <w:rPr>
+                <w:lang w:eastAsia="en-ZA"/>
+              </w:rPr>
+            </w:pPr>
+            <w:r>
+              <w:rPr>
+                <w:lang w:eastAsia="en-ZA"/>
+              </w:rPr>
+              <w:t>3.</w:t>
+            </w:r>
+          </w:p>
+        </w:tc>
+        <w:tc>
+          <w:tcPr>
+            <w:tcW w:w="8329" w:type="dxa"/>
+          </w:tcPr>
+          <w:p>
+            <w:pPr>
+              <w:rPr>
+                <w:lang w:eastAsia="en-ZA"/>
+              </w:rPr>
+            </w:pPr>
+            <w:r>
+              <w:rPr>
+                <w:lang w:eastAsia="en-ZA"/>
+              </w:rPr>
+              <w:t>Artefact should focus on communication between employees and communication about the project.</w:t>
+            </w:r>
+          </w:p>
+        </w:tc>
+      </w:tr>
+      <w:tr>
+        <w:tc>
+          <w:tcPr>
+            <w:tcW w:w="1242" w:type="dxa"/>
+          </w:tcPr>
+          <w:p>
+            <w:pPr>
+              <w:rPr>
+                <w:lang w:eastAsia="en-ZA"/>
+              </w:rPr>
+            </w:pPr>
+            <w:r>
+              <w:rPr>
+                <w:lang w:eastAsia="en-ZA"/>
+              </w:rPr>
+              <w:t>4.</w:t>
+            </w:r>
+          </w:p>
+        </w:tc>
+        <w:tc>
+          <w:tcPr>
+            <w:tcW w:w="8329" w:type="dxa"/>
+          </w:tcPr>
+          <w:p>
+            <w:pPr>
+              <w:rPr>
+                <w:lang w:eastAsia="en-ZA"/>
+              </w:rPr>
+            </w:pPr>
+            <w:r>
+              <w:rPr>
+                <w:lang w:eastAsia="en-ZA"/>
+              </w:rPr>
+              <w:t>Create a relaxed environment.</w:t>
+            </w:r>
+          </w:p>
+        </w:tc>
+      </w:tr>
+      <w:tr>
+        <w:tc>
+          <w:tcPr>
+            <w:tcW w:w="1242" w:type="dxa"/>
+          </w:tcPr>
+          <w:p>
+            <w:pPr>
+              <w:rPr>
+                <w:lang w:eastAsia="en-ZA"/>
+              </w:rPr>
+            </w:pPr>
+            <w:r>
+              <w:rPr>
+                <w:lang w:eastAsia="en-ZA"/>
+              </w:rPr>
+              <w:lastRenderedPageBreak/>
+              <w:t>5</w:t>
+            </w:r>
+            <w:r>
+              <w:rPr>
+                <w:lang w:eastAsia="en-ZA"/>
+              </w:rPr>
+              <w:t>.</w:t>
+            </w:r>
+          </w:p>
+        </w:tc>
+        <w:tc>
+          <w:tcPr>
+            <w:tcW w:w="8329" w:type="dxa"/>
+          </w:tcPr>
+          <w:p>
+            <w:pPr>
+              <w:rPr>
+                <w:lang w:eastAsia="en-ZA"/>
+              </w:rPr>
+            </w:pPr>
+            <w:r>
+              <w:rPr>
+                <w:lang w:eastAsia="en-ZA"/>
+              </w:rPr>
+              <w:t>The user experience comes first.</w:t>
+            </w:r>
+          </w:p>
         </w:tc>
       </w:tr>
     </w:tbl>
     <w:p>
       <w:pPr>
-        <w:pStyle w:val="Abbreviation"/>
+        <w:rPr>
+          <w:lang w:eastAsia="en-ZA"/>
+        </w:rPr>
       </w:pPr>
     </w:p>
     <w:p>
       <w:pPr>
         <w:rPr>
-          <w:b/>
-          <w:bCs/>
-        </w:rPr>
-      </w:pPr>
+          <w:lang w:eastAsia="en-ZA"/>
+        </w:rPr>
+      </w:pPr>
+      <w:r>
+        <w:rPr>
+          <w:lang w:eastAsia="en-ZA"/>
+        </w:rPr>
+        <w:t>As shown in Table 6.1 above, the conclusion is that the artefact should improve both communication and productivity in the company. The artefact should focus not only on communication between employees, but also communicate the information about the project.</w:t>
+      </w:r>
+      <w:r>
+        <w:rPr>
+          <w:lang w:eastAsia="en-ZA"/>
+        </w:rPr>
+        <w:t xml:space="preserve"> The artefact should create a more relaxed environment in the company, while making it easier for the users to interact with the communication aspect that is required in the industry.</w:t>
+      </w:r>
     </w:p>
-    <w:p/>
+    <w:p>
+      <w:pPr>
+        <w:rPr>
+          <w:lang w:eastAsia="en-ZA"/>
+        </w:rPr>
+      </w:pPr>
+      <w:r>
+        <w:rPr>
+          <w:lang w:eastAsia="en-ZA"/>
+        </w:rPr>
+        <w:t>In the next chapter the artefact is designed and developed according to the finding of the data analysis.</w:t>
+      </w:r>
+    </w:p>
     <w:p>
       <w:pPr>
         <w:pStyle w:val="Heading1"/>
@@ -5842,45 +6747,18 @@
           <w:numId w:val="0"/>
         </w:numPr>
       </w:pPr>
-      <w:bookmarkStart w:id="27" w:name="_Toc81206140"/>
-      <w:r>
-        <w:t>6</w:t>
+      <w:bookmarkStart w:id="21" w:name="_Toc81345804"/>
+      <w:bookmarkEnd w:id="7"/>
+      <w:r>
+        <w:t>7</w:t>
       </w:r>
       <w:r>
         <w:t xml:space="preserve">. </w:t>
       </w:r>
       <w:r>
-        <w:t>Summary</w:t>
-      </w:r>
-      <w:bookmarkEnd w:id="27"/>
-    </w:p>
-    <w:p>
-      <w:pPr>
-        <w:rPr>
-          <w:lang w:eastAsia="en-ZA"/>
-        </w:rPr>
-      </w:pPr>
-    </w:p>
-    <w:p>
-      <w:pPr>
-        <w:pStyle w:val="Heading1"/>
-        <w:numPr>
-          <w:ilvl w:val="0"/>
-          <w:numId w:val="0"/>
-        </w:numPr>
-      </w:pPr>
-      <w:bookmarkStart w:id="28" w:name="_Toc81206141"/>
-      <w:bookmarkEnd w:id="8"/>
-      <w:r>
-        <w:t>7</w:t>
-      </w:r>
-      <w:r>
-        <w:t xml:space="preserve">. </w:t>
-      </w:r>
-      <w:r>
         <w:t>Reference List</w:t>
       </w:r>
-      <w:bookmarkEnd w:id="28"/>
+      <w:bookmarkEnd w:id="21"/>
     </w:p>
     <w:p>
       <w:pPr>
@@ -6029,7 +6907,6 @@
         <w:ind w:left="720" w:hanging="720"/>
       </w:pPr>
       <w:r>
-        <w:lastRenderedPageBreak/>
         <w:t xml:space="preserve">McNamara, C. (2019). Key Questions When Planning a Computer System. </w:t>
       </w:r>
       <w:hyperlink r:id="rId14" w:history="1">
@@ -6173,6 +7050,7 @@
         <w:rPr>
           <w:lang w:eastAsia="en-ZA"/>
         </w:rPr>
+        <w:lastRenderedPageBreak/>
         <w:fldChar w:fldCharType="end"/>
       </w:r>
     </w:p>
@@ -10192,6 +11070,42 @@
   </w:num>
   <w:num w:numId="42">
     <w:abstractNumId w:val="38"/>
+  </w:num>
+  <w:num w:numId="43">
+    <w:abstractNumId w:val="13"/>
+    <w:lvlOverride w:ilvl="0"/>
+    <w:lvlOverride w:ilvl="1"/>
+    <w:lvlOverride w:ilvl="2"/>
+    <w:lvlOverride w:ilvl="3"/>
+    <w:lvlOverride w:ilvl="4"/>
+    <w:lvlOverride w:ilvl="5"/>
+    <w:lvlOverride w:ilvl="6"/>
+    <w:lvlOverride w:ilvl="7"/>
+    <w:lvlOverride w:ilvl="8"/>
+  </w:num>
+  <w:num w:numId="44">
+    <w:abstractNumId w:val="29"/>
+    <w:lvlOverride w:ilvl="0"/>
+    <w:lvlOverride w:ilvl="1"/>
+    <w:lvlOverride w:ilvl="2"/>
+    <w:lvlOverride w:ilvl="3"/>
+    <w:lvlOverride w:ilvl="4"/>
+    <w:lvlOverride w:ilvl="5"/>
+    <w:lvlOverride w:ilvl="6"/>
+    <w:lvlOverride w:ilvl="7"/>
+    <w:lvlOverride w:ilvl="8"/>
+  </w:num>
+  <w:num w:numId="45">
+    <w:abstractNumId w:val="26"/>
+    <w:lvlOverride w:ilvl="0"/>
+    <w:lvlOverride w:ilvl="1"/>
+    <w:lvlOverride w:ilvl="2"/>
+    <w:lvlOverride w:ilvl="3"/>
+    <w:lvlOverride w:ilvl="4"/>
+    <w:lvlOverride w:ilvl="5"/>
+    <w:lvlOverride w:ilvl="6"/>
+    <w:lvlOverride w:ilvl="7"/>
+    <w:lvlOverride w:ilvl="8"/>
   </w:num>
   <w:numIdMacAtCleanup w:val="32"/>
 </w:numbering>
@@ -10588,7 +11502,7 @@
   <w:style w:type="paragraph" w:default="1" w:styleId="Normal">
     <w:name w:val="Normal"/>
     <w:qFormat/>
-    <w:rsid w:val="008D6374"/>
+    <w:rsid w:val="00F343AA"/>
     <w:pPr>
       <w:spacing w:after="240" w:line="360" w:lineRule="auto"/>
       <w:jc w:val="both"/>

</xml_diff>

<commit_message>
Chapter 4 version 1 + databases assignment 2
</commit_message>
<xml_diff>
--- a/Z ITRI 671 Research/Chapter 4/Enrico Dreyer Project Chapter 4.docx
+++ b/Z ITRI 671 Research/Chapter 4/Enrico Dreyer Project Chapter 4.docx
@@ -429,7 +429,7 @@
         </w:rPr>
         <w:fldChar w:fldCharType="separate"/>
       </w:r>
-      <w:hyperlink w:anchor="_Toc81345792" w:history="1">
+      <w:hyperlink w:anchor="_Toc81346191" w:history="1">
         <w:r>
           <w:rPr>
             <w:rStyle w:val="Hyperlink"/>
@@ -456,7 +456,7 @@
             <w:noProof/>
             <w:webHidden/>
           </w:rPr>
-          <w:instrText xml:space="preserve"> PAGEREF _Toc81345792 \h </w:instrText>
+          <w:instrText xml:space="preserve"> PAGEREF _Toc81346191 \h </w:instrText>
         </w:r>
         <w:r>
           <w:rPr>
@@ -499,7 +499,7 @@
           <w:lang w:val="en-ZA" w:eastAsia="en-ZA"/>
         </w:rPr>
       </w:pPr>
-      <w:hyperlink w:anchor="_Toc81345793" w:history="1">
+      <w:hyperlink w:anchor="_Toc81346192" w:history="1">
         <w:r>
           <w:rPr>
             <w:rStyle w:val="Hyperlink"/>
@@ -527,7 +527,7 @@
             <w:noProof/>
             <w:webHidden/>
           </w:rPr>
-          <w:instrText xml:space="preserve"> PAGEREF _Toc81345793 \h </w:instrText>
+          <w:instrText xml:space="preserve"> PAGEREF _Toc81346192 \h </w:instrText>
         </w:r>
         <w:r>
           <w:rPr>
@@ -569,7 +569,7 @@
           <w:lang w:val="en-ZA" w:eastAsia="en-ZA"/>
         </w:rPr>
       </w:pPr>
-      <w:hyperlink w:anchor="_Toc81345794" w:history="1">
+      <w:hyperlink w:anchor="_Toc81346193" w:history="1">
         <w:r>
           <w:rPr>
             <w:rStyle w:val="Hyperlink"/>
@@ -596,7 +596,7 @@
             <w:noProof/>
             <w:webHidden/>
           </w:rPr>
-          <w:instrText xml:space="preserve"> PAGEREF _Toc81345794 \h </w:instrText>
+          <w:instrText xml:space="preserve"> PAGEREF _Toc81346193 \h </w:instrText>
         </w:r>
         <w:r>
           <w:rPr>
@@ -638,7 +638,7 @@
           <w:lang w:val="en-ZA" w:eastAsia="en-ZA"/>
         </w:rPr>
       </w:pPr>
-      <w:hyperlink w:anchor="_Toc81345795" w:history="1">
+      <w:hyperlink w:anchor="_Toc81346194" w:history="1">
         <w:r>
           <w:rPr>
             <w:rStyle w:val="Hyperlink"/>
@@ -665,7 +665,7 @@
             <w:noProof/>
             <w:webHidden/>
           </w:rPr>
-          <w:instrText xml:space="preserve"> PAGEREF _Toc81345795 \h </w:instrText>
+          <w:instrText xml:space="preserve"> PAGEREF _Toc81346194 \h </w:instrText>
         </w:r>
         <w:r>
           <w:rPr>
@@ -707,7 +707,7 @@
           <w:lang w:val="en-ZA" w:eastAsia="en-ZA"/>
         </w:rPr>
       </w:pPr>
-      <w:hyperlink w:anchor="_Toc81345796" w:history="1">
+      <w:hyperlink w:anchor="_Toc81346195" w:history="1">
         <w:r>
           <w:rPr>
             <w:rStyle w:val="Hyperlink"/>
@@ -734,7 +734,7 @@
             <w:noProof/>
             <w:webHidden/>
           </w:rPr>
-          <w:instrText xml:space="preserve"> PAGEREF _Toc81345796 \h </w:instrText>
+          <w:instrText xml:space="preserve"> PAGEREF _Toc81346195 \h </w:instrText>
         </w:r>
         <w:r>
           <w:rPr>
@@ -776,7 +776,7 @@
           <w:lang w:val="en-ZA" w:eastAsia="en-ZA"/>
         </w:rPr>
       </w:pPr>
-      <w:hyperlink w:anchor="_Toc81345797" w:history="1">
+      <w:hyperlink w:anchor="_Toc81346196" w:history="1">
         <w:r>
           <w:rPr>
             <w:rStyle w:val="Hyperlink"/>
@@ -803,7 +803,7 @@
             <w:noProof/>
             <w:webHidden/>
           </w:rPr>
-          <w:instrText xml:space="preserve"> PAGEREF _Toc81345797 \h </w:instrText>
+          <w:instrText xml:space="preserve"> PAGEREF _Toc81346196 \h </w:instrText>
         </w:r>
         <w:r>
           <w:rPr>
@@ -847,7 +847,7 @@
           <w:lang w:val="en-ZA" w:eastAsia="en-ZA"/>
         </w:rPr>
       </w:pPr>
-      <w:hyperlink w:anchor="_Toc81345798" w:history="1">
+      <w:hyperlink w:anchor="_Toc81346197" w:history="1">
         <w:r>
           <w:rPr>
             <w:rStyle w:val="Hyperlink"/>
@@ -875,7 +875,7 @@
             <w:noProof/>
             <w:webHidden/>
           </w:rPr>
-          <w:instrText xml:space="preserve"> PAGEREF _Toc81345798 \h </w:instrText>
+          <w:instrText xml:space="preserve"> PAGEREF _Toc81346197 \h </w:instrText>
         </w:r>
         <w:r>
           <w:rPr>
@@ -919,7 +919,7 @@
           <w:lang w:val="en-ZA" w:eastAsia="en-ZA"/>
         </w:rPr>
       </w:pPr>
-      <w:hyperlink w:anchor="_Toc81345799" w:history="1">
+      <w:hyperlink w:anchor="_Toc81346198" w:history="1">
         <w:r>
           <w:rPr>
             <w:rStyle w:val="Hyperlink"/>
@@ -946,7 +946,7 @@
             <w:noProof/>
             <w:webHidden/>
           </w:rPr>
-          <w:instrText xml:space="preserve"> PAGEREF _Toc81345799 \h </w:instrText>
+          <w:instrText xml:space="preserve"> PAGEREF _Toc81346198 \h </w:instrText>
         </w:r>
         <w:r>
           <w:rPr>
@@ -990,7 +990,7 @@
           <w:lang w:val="en-ZA" w:eastAsia="en-ZA"/>
         </w:rPr>
       </w:pPr>
-      <w:hyperlink w:anchor="_Toc81345800" w:history="1">
+      <w:hyperlink w:anchor="_Toc81346199" w:history="1">
         <w:r>
           <w:rPr>
             <w:rStyle w:val="Hyperlink"/>
@@ -1017,7 +1017,7 @@
             <w:noProof/>
             <w:webHidden/>
           </w:rPr>
-          <w:instrText xml:space="preserve"> PAGEREF _Toc81345800 \h </w:instrText>
+          <w:instrText xml:space="preserve"> PAGEREF _Toc81346199 \h </w:instrText>
         </w:r>
         <w:r>
           <w:rPr>
@@ -1061,7 +1061,7 @@
           <w:lang w:val="en-ZA" w:eastAsia="en-ZA"/>
         </w:rPr>
       </w:pPr>
-      <w:hyperlink w:anchor="_Toc81345801" w:history="1">
+      <w:hyperlink w:anchor="_Toc81346200" w:history="1">
         <w:r>
           <w:rPr>
             <w:rStyle w:val="Hyperlink"/>
@@ -1088,7 +1088,7 @@
             <w:noProof/>
             <w:webHidden/>
           </w:rPr>
-          <w:instrText xml:space="preserve"> PAGEREF _Toc81345801 \h </w:instrText>
+          <w:instrText xml:space="preserve"> PAGEREF _Toc81346200 \h </w:instrText>
         </w:r>
         <w:r>
           <w:rPr>
@@ -1132,7 +1132,7 @@
           <w:lang w:val="en-ZA" w:eastAsia="en-ZA"/>
         </w:rPr>
       </w:pPr>
-      <w:hyperlink w:anchor="_Toc81345802" w:history="1">
+      <w:hyperlink w:anchor="_Toc81346201" w:history="1">
         <w:r>
           <w:rPr>
             <w:rStyle w:val="Hyperlink"/>
@@ -1159,7 +1159,7 @@
             <w:noProof/>
             <w:webHidden/>
           </w:rPr>
-          <w:instrText xml:space="preserve"> PAGEREF _Toc81345802 \h </w:instrText>
+          <w:instrText xml:space="preserve"> PAGEREF _Toc81346201 \h </w:instrText>
         </w:r>
         <w:r>
           <w:rPr>
@@ -1201,13 +1201,13 @@
           <w:lang w:val="en-ZA" w:eastAsia="en-ZA"/>
         </w:rPr>
       </w:pPr>
-      <w:hyperlink w:anchor="_Toc81345803" w:history="1">
+      <w:hyperlink w:anchor="_Toc81346202" w:history="1">
         <w:r>
           <w:rPr>
             <w:rStyle w:val="Hyperlink"/>
             <w:noProof/>
           </w:rPr>
-          <w:t>6. Conclusion</w:t>
+          <w:t>5. Conclusion</w:t>
         </w:r>
         <w:r>
           <w:rPr>
@@ -1228,7 +1228,7 @@
             <w:noProof/>
             <w:webHidden/>
           </w:rPr>
-          <w:instrText xml:space="preserve"> PAGEREF _Toc81345803 \h </w:instrText>
+          <w:instrText xml:space="preserve"> PAGEREF _Toc81346202 \h </w:instrText>
         </w:r>
         <w:r>
           <w:rPr>
@@ -1270,7 +1270,7 @@
           <w:lang w:val="en-ZA" w:eastAsia="en-ZA"/>
         </w:rPr>
       </w:pPr>
-      <w:hyperlink w:anchor="_Toc81345804" w:history="1">
+      <w:hyperlink w:anchor="_Toc81346203" w:history="1">
         <w:r>
           <w:rPr>
             <w:rStyle w:val="Hyperlink"/>
@@ -1297,7 +1297,7 @@
             <w:noProof/>
             <w:webHidden/>
           </w:rPr>
-          <w:instrText xml:space="preserve"> PAGEREF _Toc81345804 \h </w:instrText>
+          <w:instrText xml:space="preserve"> PAGEREF _Toc81346203 \h </w:instrText>
         </w:r>
         <w:r>
           <w:rPr>
@@ -1350,7 +1350,7 @@
       <w:bookmarkStart w:id="3" w:name="_Toc395687202"/>
       <w:bookmarkStart w:id="4" w:name="_Toc395691309"/>
       <w:bookmarkStart w:id="5" w:name="_Toc397017531"/>
-      <w:bookmarkStart w:id="6" w:name="_Toc81345792"/>
+      <w:bookmarkStart w:id="6" w:name="_Toc81346191"/>
       <w:r>
         <w:rPr>
           <w:caps w:val="0"/>
@@ -1494,7 +1494,7 @@
         </w:rPr>
       </w:pPr>
       <w:bookmarkStart w:id="7" w:name="_Toc349293625"/>
-      <w:bookmarkStart w:id="8" w:name="_Toc81345793"/>
+      <w:bookmarkStart w:id="8" w:name="_Toc81346192"/>
       <w:r>
         <w:rPr>
           <w:lang w:eastAsia="en-ZA"/>
@@ -1530,7 +1530,7 @@
           <w:numId w:val="0"/>
         </w:numPr>
       </w:pPr>
-      <w:bookmarkStart w:id="9" w:name="_Toc81345794"/>
+      <w:bookmarkStart w:id="9" w:name="_Toc81346193"/>
       <w:r>
         <w:t>1.</w:t>
       </w:r>
@@ -1712,7 +1712,7 @@
         </w:numPr>
       </w:pPr>
       <w:bookmarkStart w:id="10" w:name="_Toc72714031"/>
-      <w:bookmarkStart w:id="11" w:name="_Toc81345795"/>
+      <w:bookmarkStart w:id="11" w:name="_Toc81346194"/>
       <w:r>
         <w:t>2. Problem description and background</w:t>
       </w:r>
@@ -1772,7 +1772,7 @@
         </w:numPr>
       </w:pPr>
       <w:bookmarkStart w:id="12" w:name="_Toc72714032"/>
-      <w:bookmarkStart w:id="13" w:name="_Toc81345796"/>
+      <w:bookmarkStart w:id="13" w:name="_Toc81346195"/>
       <w:r>
         <w:t>3. Aims and objectives of project</w:t>
       </w:r>
@@ -1796,7 +1796,7 @@
           <w:numId w:val="0"/>
         </w:numPr>
       </w:pPr>
-      <w:bookmarkStart w:id="14" w:name="_Toc81345797"/>
+      <w:bookmarkStart w:id="14" w:name="_Toc81346196"/>
       <w:r>
         <w:t xml:space="preserve">4. </w:t>
       </w:r>
@@ -1817,7 +1817,7 @@
           <w:lang w:eastAsia="en-ZA"/>
         </w:rPr>
       </w:pPr>
-      <w:bookmarkStart w:id="15" w:name="_Toc81345798"/>
+      <w:bookmarkStart w:id="15" w:name="_Toc81346197"/>
       <w:r>
         <w:rPr>
           <w:lang w:eastAsia="en-ZA"/>
@@ -1971,7 +1971,7 @@
         </w:numPr>
         <w:ind w:left="567" w:hanging="113"/>
       </w:pPr>
-      <w:bookmarkStart w:id="16" w:name="_Toc81345799"/>
+      <w:bookmarkStart w:id="16" w:name="_Toc81346198"/>
       <w:r>
         <w:t xml:space="preserve">4.2. </w:t>
       </w:r>
@@ -2062,7 +2062,7 @@
         </w:numPr>
         <w:ind w:left="567" w:hanging="113"/>
       </w:pPr>
-      <w:bookmarkStart w:id="17" w:name="_Toc81345800"/>
+      <w:bookmarkStart w:id="17" w:name="_Toc81346199"/>
       <w:r>
         <w:t>4.3. Interview Questions</w:t>
       </w:r>
@@ -2086,9 +2086,26 @@
       </w:r>
     </w:p>
     <w:p>
+      <w:pPr>
+        <w:pStyle w:val="Caption"/>
+      </w:pPr>
       <w:r>
         <w:lastRenderedPageBreak/>
         <w:t xml:space="preserve"> </w:t>
+      </w:r>
+      <w:bookmarkStart w:id="18" w:name="_Toc72028635"/>
+      <w:r>
+        <w:t xml:space="preserve">Table </w:t>
+      </w:r>
+      <w:r>
+        <w:t>4.3.1</w:t>
+      </w:r>
+      <w:r>
+        <w:t xml:space="preserve">: </w:t>
+      </w:r>
+      <w:bookmarkEnd w:id="18"/>
+      <w:r>
+        <w:t>Interview questions</w:t>
       </w:r>
     </w:p>
     <w:tbl>
@@ -2668,7 +2685,26 @@
         <w:t xml:space="preserve"> to be as accurate as possible. The questions that are adapted are shown in the table below.</w:t>
       </w:r>
     </w:p>
-    <w:p/>
+    <w:p>
+      <w:pPr>
+        <w:pStyle w:val="Caption"/>
+      </w:pPr>
+      <w:r>
+        <w:t>Table 4.3.</w:t>
+      </w:r>
+      <w:r>
+        <w:t>2</w:t>
+      </w:r>
+      <w:r>
+        <w:t xml:space="preserve">: </w:t>
+      </w:r>
+      <w:r>
+        <w:t>Adapted i</w:t>
+      </w:r>
+      <w:r>
+        <w:t>nterview questions</w:t>
+      </w:r>
+    </w:p>
     <w:tbl>
       <w:tblPr>
         <w:tblStyle w:val="TableGrid"/>
@@ -2892,7 +2928,6 @@
           </w:tcPr>
           <w:p>
             <w:r>
-              <w:lastRenderedPageBreak/>
               <w:t>3.</w:t>
             </w:r>
           </w:p>
@@ -2906,7 +2941,14 @@
               <w:rPr>
                 <w:lang w:val="en-ZA"/>
               </w:rPr>
-              <w:t>Are there other products or tools that we can, should, or need to integrate with?</w:t>
+              <w:t xml:space="preserve">Are there other products or tools </w:t>
+            </w:r>
+            <w:r>
+              <w:rPr>
+                <w:lang w:val="en-ZA"/>
+              </w:rPr>
+              <w:lastRenderedPageBreak/>
+              <w:t>that we can, should, or need to integrate with?</w:t>
             </w:r>
             <w:r>
               <w:rPr>
@@ -2953,13 +2995,21 @@
           </w:tcPr>
           <w:p>
             <w:r>
+              <w:lastRenderedPageBreak/>
               <w:t>What other products or tools can</w:t>
             </w:r>
             <w:r>
               <w:rPr>
                 <w:lang w:val="en-ZA"/>
               </w:rPr>
-              <w:t xml:space="preserve">, should, or need to integrate </w:t>
+              <w:t xml:space="preserve">, </w:t>
+            </w:r>
+            <w:r>
+              <w:rPr>
+                <w:lang w:val="en-ZA"/>
+              </w:rPr>
+              <w:lastRenderedPageBreak/>
+              <w:t xml:space="preserve">should, or need to integrate </w:t>
             </w:r>
             <w:r>
               <w:rPr>
@@ -2977,6 +3027,7 @@
           </w:tcPr>
           <w:p>
             <w:r>
+              <w:lastRenderedPageBreak/>
               <w:t>4.</w:t>
             </w:r>
           </w:p>
@@ -3334,11 +3385,11 @@
         </w:numPr>
         <w:ind w:left="567" w:hanging="113"/>
       </w:pPr>
-      <w:bookmarkStart w:id="18" w:name="_Toc81345801"/>
+      <w:bookmarkStart w:id="19" w:name="_Toc81346200"/>
       <w:r>
         <w:t>4.4. Feedback from the interview</w:t>
       </w:r>
-      <w:bookmarkEnd w:id="18"/>
+      <w:bookmarkEnd w:id="19"/>
     </w:p>
     <w:p>
       <w:pPr>
@@ -3425,7 +3476,6 @@
         </w:rPr>
       </w:pPr>
       <w:r>
-        <w:lastRenderedPageBreak/>
         <w:t>The web application</w:t>
       </w:r>
       <w:r>
@@ -3468,6 +3518,7 @@
         </w:rPr>
       </w:pPr>
       <w:r>
+        <w:lastRenderedPageBreak/>
         <w:t>The web application should send notifications to remind you of something important.</w:t>
       </w:r>
     </w:p>
@@ -3733,7 +3784,6 @@
         <w:rPr>
           <w:lang w:val="en-ZA"/>
         </w:rPr>
-        <w:lastRenderedPageBreak/>
         <w:t>Trello can be used to organize the companies sprints and communicate on how each project is doing.</w:t>
       </w:r>
     </w:p>
@@ -3759,6 +3809,7 @@
           <w:i/>
           <w:iCs/>
         </w:rPr>
+        <w:lastRenderedPageBreak/>
         <w:t>4.4.</w:t>
       </w:r>
       <w:r>
@@ -4135,7 +4186,6 @@
         <w:rPr>
           <w:lang w:val="en-ZA"/>
         </w:rPr>
-        <w:lastRenderedPageBreak/>
         <w:t>As a project manager, each sprint</w:t>
       </w:r>
       <w:proofErr w:type="gramEnd"/>
@@ -4167,6 +4217,7 @@
         <w:rPr>
           <w:lang w:val="en-ZA"/>
         </w:rPr>
+        <w:lastRenderedPageBreak/>
         <w:t xml:space="preserve">Propper testing should be in place, this should include unit testing and </w:t>
       </w:r>
       <w:r>
@@ -4311,7 +4362,7 @@
         </w:numPr>
         <w:ind w:left="567" w:hanging="113"/>
       </w:pPr>
-      <w:bookmarkStart w:id="19" w:name="_Toc81345802"/>
+      <w:bookmarkStart w:id="20" w:name="_Toc81346201"/>
       <w:r>
         <w:t>4.</w:t>
       </w:r>
@@ -4321,7 +4372,7 @@
       <w:r>
         <w:t>. Analysis of data obtained from interview</w:t>
       </w:r>
-      <w:bookmarkEnd w:id="19"/>
+      <w:bookmarkEnd w:id="20"/>
     </w:p>
     <w:p>
       <w:r>
@@ -4415,6 +4466,23 @@
     <w:p>
       <w:r>
         <w:t>Feedback obtained by question 1 is analysed in table 4.5.1 below.</w:t>
+      </w:r>
+    </w:p>
+    <w:p>
+      <w:pPr>
+        <w:pStyle w:val="Caption"/>
+      </w:pPr>
+      <w:r>
+        <w:t>Table 4.</w:t>
+      </w:r>
+      <w:r>
+        <w:t>5</w:t>
+      </w:r>
+      <w:r>
+        <w:t xml:space="preserve">.1: </w:t>
+      </w:r>
+      <w:r>
+        <w:t>Question 1 feedback</w:t>
       </w:r>
     </w:p>
     <w:tbl>
@@ -4474,7 +4542,6 @@
                 <w:b/>
                 <w:bCs/>
               </w:rPr>
-              <w:lastRenderedPageBreak/>
               <w:t>Main idea</w:t>
             </w:r>
           </w:p>
@@ -4524,7 +4591,11 @@
               <w:t>“</w:t>
             </w:r>
             <w:r>
-              <w:t>The web application should enhance the communication between management and developers at the company</w:t>
+              <w:t xml:space="preserve">The web application should enhance the </w:t>
+            </w:r>
+            <w:r>
+              <w:lastRenderedPageBreak/>
+              <w:t>communication between management and developers at the company</w:t>
             </w:r>
             <w:r>
               <w:t>”</w:t>
@@ -4650,6 +4721,26 @@
       </w:r>
       <w:r>
         <w:t xml:space="preserve"> below.</w:t>
+      </w:r>
+    </w:p>
+    <w:p>
+      <w:pPr>
+        <w:pStyle w:val="Caption"/>
+      </w:pPr>
+      <w:r>
+        <w:t>Table 4.5.</w:t>
+      </w:r>
+      <w:r>
+        <w:t>2</w:t>
+      </w:r>
+      <w:r>
+        <w:t xml:space="preserve">: Question </w:t>
+      </w:r>
+      <w:r>
+        <w:t>2</w:t>
+      </w:r>
+      <w:r>
+        <w:t xml:space="preserve"> feedback</w:t>
       </w:r>
     </w:p>
     <w:tbl>
@@ -4819,11 +4910,7 @@
               <w:t>“</w:t>
             </w:r>
             <w:r>
-              <w:t xml:space="preserve">Make it easier for important messages to reach the team, including project manager and </w:t>
-            </w:r>
-            <w:r>
-              <w:lastRenderedPageBreak/>
-              <w:t>developers.</w:t>
+              <w:t>Make it easier for important messages to reach the team, including project manager and developers.</w:t>
             </w:r>
             <w:r>
               <w:t>”</w:t>
@@ -4848,7 +4935,11 @@
               <w:t>“</w:t>
             </w:r>
             <w:r>
-              <w:t>Developers have less tabs open while they work, as only one is needed and they can switch between programs easier</w:t>
+              <w:t xml:space="preserve">Developers have less tabs open while they work, </w:t>
+            </w:r>
+            <w:r>
+              <w:lastRenderedPageBreak/>
+              <w:t>as only one is needed and they can switch between programs easier</w:t>
             </w:r>
             <w:r>
               <w:t>”</w:t>
@@ -4890,6 +4981,26 @@
       </w:r>
       <w:r>
         <w:t xml:space="preserve"> below.</w:t>
+      </w:r>
+    </w:p>
+    <w:p>
+      <w:pPr>
+        <w:pStyle w:val="Caption"/>
+      </w:pPr>
+      <w:r>
+        <w:t>Table 4.5.</w:t>
+      </w:r>
+      <w:r>
+        <w:t>3</w:t>
+      </w:r>
+      <w:r>
+        <w:t xml:space="preserve">: Question </w:t>
+      </w:r>
+      <w:r>
+        <w:t>3</w:t>
+      </w:r>
+      <w:r>
+        <w:t xml:space="preserve"> feedback</w:t>
       </w:r>
     </w:p>
     <w:tbl>
@@ -5125,7 +5236,6 @@
     </w:p>
     <w:p>
       <w:r>
-        <w:lastRenderedPageBreak/>
         <w:t>The f</w:t>
       </w:r>
       <w:r>
@@ -5142,6 +5252,27 @@
       </w:r>
       <w:r>
         <w:t xml:space="preserve"> below.</w:t>
+      </w:r>
+    </w:p>
+    <w:p/>
+    <w:p>
+      <w:pPr>
+        <w:pStyle w:val="Caption"/>
+      </w:pPr>
+      <w:r>
+        <w:t>Table 4.5.</w:t>
+      </w:r>
+      <w:r>
+        <w:t>4</w:t>
+      </w:r>
+      <w:r>
+        <w:t xml:space="preserve">: Question </w:t>
+      </w:r>
+      <w:r>
+        <w:t>4</w:t>
+      </w:r>
+      <w:r>
+        <w:t xml:space="preserve"> feedback</w:t>
       </w:r>
     </w:p>
     <w:tbl>
@@ -5436,296 +5567,26 @@
         <w:t xml:space="preserve"> below.</w:t>
       </w:r>
     </w:p>
-    <w:tbl>
-      <w:tblPr>
-        <w:tblStyle w:val="TableGrid"/>
-        <w:tblW w:w="0" w:type="auto"/>
-        <w:tblLook w:val="04A0" w:firstRow="1" w:lastRow="0" w:firstColumn="1" w:lastColumn="0" w:noHBand="0" w:noVBand="1"/>
-      </w:tblPr>
-      <w:tblGrid>
-        <w:gridCol w:w="4785"/>
-        <w:gridCol w:w="4786"/>
-      </w:tblGrid>
-      <w:tr>
-        <w:tc>
-          <w:tcPr>
-            <w:tcW w:w="9571" w:type="dxa"/>
-            <w:gridSpan w:val="2"/>
-          </w:tcPr>
-          <w:p>
-            <w:pPr>
-              <w:rPr>
-                <w:b/>
-                <w:bCs/>
-                <w:i/>
-                <w:iCs/>
-              </w:rPr>
-            </w:pPr>
-            <w:r>
-              <w:rPr>
-                <w:b/>
-                <w:bCs/>
-                <w:i/>
-                <w:iCs/>
-              </w:rPr>
-              <w:t>What value are we adding to the company</w:t>
-            </w:r>
-            <w:r>
-              <w:rPr>
-                <w:b/>
-                <w:bCs/>
-                <w:i/>
-                <w:iCs/>
-                <w:lang w:val="en-ZA"/>
-              </w:rPr>
-              <w:t>?</w:t>
-            </w:r>
-          </w:p>
-        </w:tc>
-      </w:tr>
-      <w:tr>
-        <w:trPr>
-          <w:trHeight w:val="418"/>
-        </w:trPr>
-        <w:tc>
-          <w:tcPr>
-            <w:tcW w:w="4785" w:type="dxa"/>
-          </w:tcPr>
-          <w:p>
-            <w:pPr>
-              <w:rPr>
-                <w:b/>
-                <w:bCs/>
-              </w:rPr>
-            </w:pPr>
-            <w:r>
-              <w:rPr>
-                <w:b/>
-                <w:bCs/>
-              </w:rPr>
-              <w:lastRenderedPageBreak/>
-              <w:t>Main idea</w:t>
-            </w:r>
-          </w:p>
-        </w:tc>
-        <w:tc>
-          <w:tcPr>
-            <w:tcW w:w="4786" w:type="dxa"/>
-          </w:tcPr>
-          <w:p>
-            <w:pPr>
-              <w:rPr>
-                <w:b/>
-                <w:bCs/>
-              </w:rPr>
-            </w:pPr>
-            <w:r>
-              <w:rPr>
-                <w:b/>
-                <w:bCs/>
-              </w:rPr>
-              <w:t>Example answers</w:t>
-            </w:r>
-          </w:p>
-        </w:tc>
-      </w:tr>
-      <w:tr>
-        <w:tc>
-          <w:tcPr>
-            <w:tcW w:w="4785" w:type="dxa"/>
-            <w:vMerge w:val="restart"/>
-          </w:tcPr>
-          <w:p>
-            <w:r>
-              <w:t>Relaxed environment</w:t>
-            </w:r>
-          </w:p>
-        </w:tc>
-        <w:tc>
-          <w:tcPr>
-            <w:tcW w:w="4786" w:type="dxa"/>
-          </w:tcPr>
-          <w:p>
-            <w:pPr>
-              <w:rPr>
-                <w:lang w:val="en-ZA"/>
-              </w:rPr>
-            </w:pPr>
-            <w:r>
-              <w:rPr>
-                <w:lang w:val="en-ZA"/>
-              </w:rPr>
-              <w:t>“</w:t>
-            </w:r>
-            <w:r>
-              <w:rPr>
-                <w:lang w:val="en-ZA"/>
-              </w:rPr>
-              <w:t>Not immediately interrupting an employee, but still notify that something important is waiting for their attention.</w:t>
-            </w:r>
-            <w:r>
-              <w:rPr>
-                <w:lang w:val="en-ZA"/>
-              </w:rPr>
-              <w:t>”</w:t>
-            </w:r>
-            <w:r>
-              <w:rPr>
-                <w:lang w:val="en-ZA"/>
-              </w:rPr>
-              <w:t xml:space="preserve"> </w:t>
-            </w:r>
-          </w:p>
-        </w:tc>
-      </w:tr>
-      <w:tr>
-        <w:tc>
-          <w:tcPr>
-            <w:tcW w:w="4785" w:type="dxa"/>
-            <w:vMerge/>
-          </w:tcPr>
-          <w:p/>
-        </w:tc>
-        <w:tc>
-          <w:tcPr>
-            <w:tcW w:w="4786" w:type="dxa"/>
-          </w:tcPr>
-          <w:p>
-            <w:r>
-              <w:rPr>
-                <w:lang w:val="en-ZA"/>
-              </w:rPr>
-              <w:t>“</w:t>
-            </w:r>
-            <w:r>
-              <w:rPr>
-                <w:lang w:val="en-ZA"/>
-              </w:rPr>
-              <w:t>Create a more relaxed environment, while still maintaining order in the company</w:t>
-            </w:r>
-            <w:r>
-              <w:rPr>
-                <w:lang w:val="en-ZA"/>
-              </w:rPr>
-              <w:t>.”</w:t>
-            </w:r>
-          </w:p>
-        </w:tc>
-      </w:tr>
-      <w:tr>
-        <w:tc>
-          <w:tcPr>
-            <w:tcW w:w="4785" w:type="dxa"/>
-            <w:vMerge w:val="restart"/>
-          </w:tcPr>
-          <w:p>
-            <w:r>
-              <w:t xml:space="preserve">Less </w:t>
-            </w:r>
-            <w:r>
-              <w:t>m</w:t>
-            </w:r>
-            <w:r>
-              <w:t>iscommunication</w:t>
-            </w:r>
-          </w:p>
-        </w:tc>
-        <w:tc>
-          <w:tcPr>
-            <w:tcW w:w="4786" w:type="dxa"/>
-          </w:tcPr>
-          <w:p>
-            <w:pPr>
-              <w:rPr>
-                <w:lang w:val="en-ZA"/>
-              </w:rPr>
-            </w:pPr>
-            <w:r>
-              <w:rPr>
-                <w:lang w:val="en-ZA"/>
-              </w:rPr>
-              <w:t>“</w:t>
-            </w:r>
-            <w:r>
-              <w:rPr>
-                <w:lang w:val="en-ZA"/>
-              </w:rPr>
-              <w:t>Easy access to the desired communication in the company and less miscommunication.</w:t>
-            </w:r>
-            <w:r>
-              <w:rPr>
-                <w:lang w:val="en-ZA"/>
-              </w:rPr>
-              <w:t>”</w:t>
-            </w:r>
-          </w:p>
-        </w:tc>
-      </w:tr>
-      <w:tr>
-        <w:tc>
-          <w:tcPr>
-            <w:tcW w:w="4785" w:type="dxa"/>
-            <w:vMerge/>
-          </w:tcPr>
-          <w:p/>
-        </w:tc>
-        <w:tc>
-          <w:tcPr>
-            <w:tcW w:w="4786" w:type="dxa"/>
-          </w:tcPr>
-          <w:p>
-            <w:r>
-              <w:rPr>
-                <w:lang w:val="en-ZA"/>
-              </w:rPr>
-              <w:t>“</w:t>
-            </w:r>
-            <w:r>
-              <w:rPr>
-                <w:lang w:val="en-ZA"/>
-              </w:rPr>
-              <w:t>More effective communication between employees, this leads to less time wasted, better quality of work and more money being made.</w:t>
-            </w:r>
-            <w:r>
-              <w:rPr>
-                <w:lang w:val="en-ZA"/>
-              </w:rPr>
-              <w:t>”</w:t>
-            </w:r>
-          </w:p>
-        </w:tc>
-      </w:tr>
-    </w:tbl>
     <w:p/>
     <w:p>
-      <w:r>
-        <w:t xml:space="preserve">As seen in Table 4.5.4 above, </w:t>
-      </w:r>
-      <w:r>
-        <w:t>the two most important values that the artefact will bring into the company is creating a more relaxed environment</w:t>
-      </w:r>
-      <w:r>
-        <w:t xml:space="preserve"> while creating less miscommunication between employees.</w:t>
-      </w:r>
-    </w:p>
-    <w:p>
-      <w:r>
-        <w:t>The f</w:t>
-      </w:r>
-      <w:r>
-        <w:t xml:space="preserve">eedback obtained by question </w:t>
-      </w:r>
-      <w:r>
-        <w:t>6</w:t>
-      </w:r>
-      <w:r>
-        <w:t xml:space="preserve"> is analysed in table 4.5.</w:t>
-      </w:r>
-      <w:r>
-        <w:t>6</w:t>
-      </w:r>
-      <w:r>
-        <w:t xml:space="preserve"> below.</w:t>
+      <w:pPr>
+        <w:pStyle w:val="Caption"/>
+      </w:pPr>
+      <w:r>
+        <w:lastRenderedPageBreak/>
+        <w:t>Table 4.5.</w:t>
+      </w:r>
+      <w:r>
+        <w:t>5</w:t>
+      </w:r>
+      <w:r>
+        <w:t xml:space="preserve">: Question </w:t>
+      </w:r>
+      <w:r>
+        <w:t>5</w:t>
+      </w:r>
+      <w:r>
+        <w:t xml:space="preserve"> feedback</w:t>
       </w:r>
     </w:p>
     <w:tbl>
@@ -5760,7 +5621,7 @@
                 <w:i/>
                 <w:iCs/>
               </w:rPr>
-              <w:t>At each stage of development, what do you see as success</w:t>
+              <w:t>What value are we adding to the company</w:t>
             </w:r>
             <w:r>
               <w:rPr>
@@ -5828,7 +5689,7 @@
           </w:tcPr>
           <w:p>
             <w:r>
-              <w:t>User Experience</w:t>
+              <w:t>Relaxed environment</w:t>
             </w:r>
           </w:p>
         </w:tc>
@@ -5839,8 +5700,7 @@
           <w:p>
             <w:pPr>
               <w:rPr>
-                <w:b/>
-                <w:bCs/>
+                <w:lang w:val="en-ZA"/>
               </w:rPr>
             </w:pPr>
             <w:r>
@@ -5853,13 +5713,19 @@
               <w:rPr>
                 <w:lang w:val="en-ZA"/>
               </w:rPr>
-              <w:t>As a user, the end product is important.</w:t>
+              <w:t>Not immediately interrupting an employee, but still notify that something important is waiting for their attention.</w:t>
             </w:r>
             <w:r>
               <w:rPr>
                 <w:lang w:val="en-ZA"/>
               </w:rPr>
               <w:t>”</w:t>
+            </w:r>
+            <w:r>
+              <w:rPr>
+                <w:lang w:val="en-ZA"/>
+              </w:rPr>
+              <w:t xml:space="preserve"> </w:t>
             </w:r>
           </w:p>
         </w:tc>
@@ -5877,11 +5743,6 @@
             <w:tcW w:w="4786" w:type="dxa"/>
           </w:tcPr>
           <w:p>
-            <w:pPr>
-              <w:rPr>
-                <w:lang w:val="en-ZA"/>
-              </w:rPr>
-            </w:pPr>
             <w:r>
               <w:rPr>
                 <w:lang w:val="en-ZA"/>
@@ -5892,13 +5753,13 @@
               <w:rPr>
                 <w:lang w:val="en-ZA"/>
               </w:rPr>
-              <w:t>At the end documentation should be in place for users.</w:t>
-            </w:r>
-            <w:r>
-              <w:rPr>
-                <w:lang w:val="en-ZA"/>
-              </w:rPr>
-              <w:t>”</w:t>
+              <w:t>Create a more relaxed environment, while still maintaining order in the company</w:t>
+            </w:r>
+            <w:r>
+              <w:rPr>
+                <w:lang w:val="en-ZA"/>
+              </w:rPr>
+              <w:t>.”</w:t>
             </w:r>
           </w:p>
         </w:tc>
@@ -5911,7 +5772,13 @@
           </w:tcPr>
           <w:p>
             <w:r>
-              <w:t>Project integrity</w:t>
+              <w:t xml:space="preserve">Less </w:t>
+            </w:r>
+            <w:r>
+              <w:t>m</w:t>
+            </w:r>
+            <w:r>
+              <w:t>iscommunication</w:t>
             </w:r>
           </w:p>
         </w:tc>
@@ -5935,14 +5802,7 @@
               <w:rPr>
                 <w:lang w:val="en-ZA"/>
               </w:rPr>
-              <w:t xml:space="preserve">Propper testing should be in place, this should include unit testing and user </w:t>
-            </w:r>
-            <w:r>
-              <w:rPr>
-                <w:lang w:val="en-ZA"/>
-              </w:rPr>
-              <w:lastRenderedPageBreak/>
-              <w:t>acceptance testing.</w:t>
+              <w:t>Easy access to the desired communication in the company and less miscommunication.</w:t>
             </w:r>
             <w:r>
               <w:rPr>
@@ -5966,37 +5826,17 @@
             <w:tcW w:w="4786" w:type="dxa"/>
           </w:tcPr>
           <w:p>
-            <w:pPr>
-              <w:rPr>
-                <w:b/>
-                <w:bCs/>
-              </w:rPr>
-            </w:pPr>
-            <w:r>
-              <w:rPr>
-                <w:lang w:val="en-ZA"/>
-              </w:rPr>
-              <w:t>“E</w:t>
-            </w:r>
-            <w:r>
-              <w:rPr>
-                <w:lang w:val="en-ZA"/>
-              </w:rPr>
-              <w:t xml:space="preserve">ach sprint should be finished on </w:t>
-            </w:r>
-            <w:proofErr w:type="gramStart"/>
-            <w:r>
-              <w:rPr>
-                <w:lang w:val="en-ZA"/>
-              </w:rPr>
-              <w:t>time,</w:t>
-            </w:r>
-            <w:proofErr w:type="gramEnd"/>
-            <w:r>
-              <w:rPr>
-                <w:lang w:val="en-ZA"/>
-              </w:rPr>
-              <w:t xml:space="preserve"> bugs should be to a minimum</w:t>
+            <w:r>
+              <w:rPr>
+                <w:lang w:val="en-ZA"/>
+              </w:rPr>
+              <w:t>“</w:t>
+            </w:r>
+            <w:r>
+              <w:rPr>
+                <w:lang w:val="en-ZA"/>
+              </w:rPr>
+              <w:t>More effective communication between employees, this leads to less time wasted, better quality of work and more money being made.</w:t>
             </w:r>
             <w:r>
               <w:rPr>
@@ -6011,10 +5851,19 @@
     <w:p/>
     <w:p>
       <w:r>
-        <w:t>As seen in Table 4.5.4 above,</w:t>
-      </w:r>
-      <w:r>
-        <w:t xml:space="preserve"> success is having a user that is satisfied with the artefact, as well as having documentation for the user to follow. Having a project that is bug free while finishing on time is also seen as a success. </w:t>
+        <w:t>As seen in Table 4.5.</w:t>
+      </w:r>
+      <w:r>
+        <w:t>5</w:t>
+      </w:r>
+      <w:r>
+        <w:t xml:space="preserve"> above, </w:t>
+      </w:r>
+      <w:r>
+        <w:t>the two most important values that the artefact will bring into the company is creating a more relaxed environment</w:t>
+      </w:r>
+      <w:r>
+        <w:t xml:space="preserve"> while creating less miscommunication between employees.</w:t>
       </w:r>
     </w:p>
     <w:p>
@@ -6025,16 +5874,36 @@
         <w:t xml:space="preserve">eedback obtained by question </w:t>
       </w:r>
       <w:r>
-        <w:t>7</w:t>
+        <w:t>6</w:t>
       </w:r>
       <w:r>
         <w:t xml:space="preserve"> is analysed in table 4.5.</w:t>
       </w:r>
       <w:r>
-        <w:t>7</w:t>
+        <w:t>6</w:t>
       </w:r>
       <w:r>
         <w:t xml:space="preserve"> below.</w:t>
+      </w:r>
+    </w:p>
+    <w:p>
+      <w:pPr>
+        <w:pStyle w:val="Caption"/>
+      </w:pPr>
+      <w:r>
+        <w:t>Table 4.5.</w:t>
+      </w:r>
+      <w:r>
+        <w:t>6</w:t>
+      </w:r>
+      <w:r>
+        <w:t xml:space="preserve">: Question </w:t>
+      </w:r>
+      <w:r>
+        <w:t>6</w:t>
+      </w:r>
+      <w:r>
+        <w:t xml:space="preserve"> feedback</w:t>
       </w:r>
     </w:p>
     <w:tbl>
@@ -6069,7 +5938,17 @@
                 <w:i/>
                 <w:iCs/>
               </w:rPr>
-              <w:t>What are the underlying assumptions when developing the web application?</w:t>
+              <w:t>At each stage of development, what do you see as success</w:t>
+            </w:r>
+            <w:r>
+              <w:rPr>
+                <w:b/>
+                <w:bCs/>
+                <w:i/>
+                <w:iCs/>
+                <w:lang w:val="en-ZA"/>
+              </w:rPr>
+              <w:t>?</w:t>
             </w:r>
           </w:p>
         </w:tc>
@@ -6127,7 +6006,7 @@
           </w:tcPr>
           <w:p>
             <w:r>
-              <w:t>Users first</w:t>
+              <w:t>User Experience</w:t>
             </w:r>
           </w:p>
         </w:tc>
@@ -6136,8 +6015,29 @@
             <w:tcW w:w="4786" w:type="dxa"/>
           </w:tcPr>
           <w:p>
-            <w:r>
-              <w:t>The users’ experience is always first, and the changes should be made to benefit them.</w:t>
+            <w:pPr>
+              <w:rPr>
+                <w:b/>
+                <w:bCs/>
+              </w:rPr>
+            </w:pPr>
+            <w:r>
+              <w:rPr>
+                <w:lang w:val="en-ZA"/>
+              </w:rPr>
+              <w:t>“</w:t>
+            </w:r>
+            <w:r>
+              <w:rPr>
+                <w:lang w:val="en-ZA"/>
+              </w:rPr>
+              <w:t>As a user, the end product is important.</w:t>
+            </w:r>
+            <w:r>
+              <w:rPr>
+                <w:lang w:val="en-ZA"/>
+              </w:rPr>
+              <w:t>”</w:t>
             </w:r>
           </w:p>
         </w:tc>
@@ -6155,8 +6055,35 @@
             <w:tcW w:w="4786" w:type="dxa"/>
           </w:tcPr>
           <w:p>
-            <w:r>
-              <w:t>There should always be a preview of the work that has been done, this will happen after each sprint.</w:t>
+            <w:pPr>
+              <w:rPr>
+                <w:lang w:val="en-ZA"/>
+              </w:rPr>
+            </w:pPr>
+            <w:r>
+              <w:rPr>
+                <w:lang w:val="en-ZA"/>
+              </w:rPr>
+              <w:t>“</w:t>
+            </w:r>
+            <w:r>
+              <w:rPr>
+                <w:lang w:val="en-ZA"/>
+              </w:rPr>
+              <w:t xml:space="preserve">At the end documentation should be in </w:t>
+            </w:r>
+            <w:r>
+              <w:rPr>
+                <w:lang w:val="en-ZA"/>
+              </w:rPr>
+              <w:lastRenderedPageBreak/>
+              <w:t>place for users.</w:t>
+            </w:r>
+            <w:r>
+              <w:rPr>
+                <w:lang w:val="en-ZA"/>
+              </w:rPr>
+              <w:t>”</w:t>
             </w:r>
           </w:p>
         </w:tc>
@@ -6169,10 +6096,8 @@
           </w:tcPr>
           <w:p>
             <w:r>
-              <w:t>Resource</w:t>
-            </w:r>
-            <w:r>
-              <w:t xml:space="preserve"> management</w:t>
+              <w:lastRenderedPageBreak/>
+              <w:t>Project integrity</w:t>
             </w:r>
           </w:p>
         </w:tc>
@@ -6181,8 +6106,28 @@
             <w:tcW w:w="4786" w:type="dxa"/>
           </w:tcPr>
           <w:p>
-            <w:r>
-              <w:t>It is sometimes better to use an off the shelf product than to make your own, it is usually cheaper.</w:t>
+            <w:pPr>
+              <w:rPr>
+                <w:lang w:val="en-ZA"/>
+              </w:rPr>
+            </w:pPr>
+            <w:r>
+              <w:rPr>
+                <w:lang w:val="en-ZA"/>
+              </w:rPr>
+              <w:t>“</w:t>
+            </w:r>
+            <w:r>
+              <w:rPr>
+                <w:lang w:val="en-ZA"/>
+              </w:rPr>
+              <w:t>Propper testing should be in place, this should include unit testing and user acceptance testing.</w:t>
+            </w:r>
+            <w:r>
+              <w:rPr>
+                <w:lang w:val="en-ZA"/>
+              </w:rPr>
+              <w:t>”</w:t>
             </w:r>
           </w:p>
         </w:tc>
@@ -6200,8 +6145,266 @@
             <w:tcW w:w="4786" w:type="dxa"/>
           </w:tcPr>
           <w:p>
-            <w:r>
-              <w:t>Do not waste time or money on creating functionality that do not benefit your project.</w:t>
+            <w:pPr>
+              <w:rPr>
+                <w:b/>
+                <w:bCs/>
+              </w:rPr>
+            </w:pPr>
+            <w:r>
+              <w:rPr>
+                <w:lang w:val="en-ZA"/>
+              </w:rPr>
+              <w:t>“E</w:t>
+            </w:r>
+            <w:r>
+              <w:rPr>
+                <w:lang w:val="en-ZA"/>
+              </w:rPr>
+              <w:t xml:space="preserve">ach sprint should be finished on </w:t>
+            </w:r>
+            <w:proofErr w:type="gramStart"/>
+            <w:r>
+              <w:rPr>
+                <w:lang w:val="en-ZA"/>
+              </w:rPr>
+              <w:t>time,</w:t>
+            </w:r>
+            <w:proofErr w:type="gramEnd"/>
+            <w:r>
+              <w:rPr>
+                <w:lang w:val="en-ZA"/>
+              </w:rPr>
+              <w:t xml:space="preserve"> bugs should be to a minimum</w:t>
+            </w:r>
+            <w:r>
+              <w:rPr>
+                <w:lang w:val="en-ZA"/>
+              </w:rPr>
+              <w:t>”</w:t>
+            </w:r>
+          </w:p>
+        </w:tc>
+      </w:tr>
+    </w:tbl>
+    <w:p/>
+    <w:p>
+      <w:r>
+        <w:t>As seen in Table 4.5.4 above,</w:t>
+      </w:r>
+      <w:r>
+        <w:t xml:space="preserve"> success is having a user that is satisfied with the artefact, as well as having documentation for the user to follow. Having a project that is bug free while finishing on time is also seen as a success. </w:t>
+      </w:r>
+    </w:p>
+    <w:p>
+      <w:r>
+        <w:t>The f</w:t>
+      </w:r>
+      <w:r>
+        <w:t xml:space="preserve">eedback obtained by question </w:t>
+      </w:r>
+      <w:r>
+        <w:t>7</w:t>
+      </w:r>
+      <w:r>
+        <w:t xml:space="preserve"> is analysed in table 4.5.</w:t>
+      </w:r>
+      <w:r>
+        <w:t>7</w:t>
+      </w:r>
+      <w:r>
+        <w:t xml:space="preserve"> below.</w:t>
+      </w:r>
+    </w:p>
+    <w:p>
+      <w:pPr>
+        <w:pStyle w:val="Caption"/>
+      </w:pPr>
+      <w:r>
+        <w:t>Table 4.5.</w:t>
+      </w:r>
+      <w:r>
+        <w:t>7</w:t>
+      </w:r>
+      <w:r>
+        <w:t xml:space="preserve">: Question </w:t>
+      </w:r>
+      <w:r>
+        <w:t>7</w:t>
+      </w:r>
+      <w:r>
+        <w:t xml:space="preserve"> feedback</w:t>
+      </w:r>
+    </w:p>
+    <w:tbl>
+      <w:tblPr>
+        <w:tblStyle w:val="TableGrid"/>
+        <w:tblW w:w="0" w:type="auto"/>
+        <w:tblLook w:val="04A0" w:firstRow="1" w:lastRow="0" w:firstColumn="1" w:lastColumn="0" w:noHBand="0" w:noVBand="1"/>
+      </w:tblPr>
+      <w:tblGrid>
+        <w:gridCol w:w="4785"/>
+        <w:gridCol w:w="4786"/>
+      </w:tblGrid>
+      <w:tr>
+        <w:tc>
+          <w:tcPr>
+            <w:tcW w:w="9571" w:type="dxa"/>
+            <w:gridSpan w:val="2"/>
+          </w:tcPr>
+          <w:p>
+            <w:pPr>
+              <w:rPr>
+                <w:b/>
+                <w:bCs/>
+                <w:i/>
+                <w:iCs/>
+              </w:rPr>
+            </w:pPr>
+            <w:r>
+              <w:rPr>
+                <w:b/>
+                <w:bCs/>
+                <w:i/>
+                <w:iCs/>
+              </w:rPr>
+              <w:t>What are the underlying assumptions when developing the web application?</w:t>
+            </w:r>
+          </w:p>
+        </w:tc>
+      </w:tr>
+      <w:tr>
+        <w:trPr>
+          <w:trHeight w:val="418"/>
+        </w:trPr>
+        <w:tc>
+          <w:tcPr>
+            <w:tcW w:w="4785" w:type="dxa"/>
+          </w:tcPr>
+          <w:p>
+            <w:pPr>
+              <w:rPr>
+                <w:b/>
+                <w:bCs/>
+              </w:rPr>
+            </w:pPr>
+            <w:r>
+              <w:rPr>
+                <w:b/>
+                <w:bCs/>
+              </w:rPr>
+              <w:t>Main idea</w:t>
+            </w:r>
+          </w:p>
+        </w:tc>
+        <w:tc>
+          <w:tcPr>
+            <w:tcW w:w="4786" w:type="dxa"/>
+          </w:tcPr>
+          <w:p>
+            <w:pPr>
+              <w:rPr>
+                <w:b/>
+                <w:bCs/>
+              </w:rPr>
+            </w:pPr>
+            <w:r>
+              <w:rPr>
+                <w:b/>
+                <w:bCs/>
+              </w:rPr>
+              <w:t>Example answers</w:t>
+            </w:r>
+          </w:p>
+        </w:tc>
+      </w:tr>
+      <w:tr>
+        <w:tc>
+          <w:tcPr>
+            <w:tcW w:w="4785" w:type="dxa"/>
+            <w:vMerge w:val="restart"/>
+          </w:tcPr>
+          <w:p>
+            <w:r>
+              <w:t>Users first</w:t>
+            </w:r>
+          </w:p>
+        </w:tc>
+        <w:tc>
+          <w:tcPr>
+            <w:tcW w:w="4786" w:type="dxa"/>
+          </w:tcPr>
+          <w:p>
+            <w:r>
+              <w:t>The users’ experience is always first, and the changes should be made to benefit them.</w:t>
+            </w:r>
+          </w:p>
+        </w:tc>
+      </w:tr>
+      <w:tr>
+        <w:tc>
+          <w:tcPr>
+            <w:tcW w:w="4785" w:type="dxa"/>
+            <w:vMerge/>
+          </w:tcPr>
+          <w:p/>
+        </w:tc>
+        <w:tc>
+          <w:tcPr>
+            <w:tcW w:w="4786" w:type="dxa"/>
+          </w:tcPr>
+          <w:p>
+            <w:r>
+              <w:t>There should always be a preview of the work that has been done, this will happen after each sprint.</w:t>
+            </w:r>
+          </w:p>
+        </w:tc>
+      </w:tr>
+      <w:tr>
+        <w:tc>
+          <w:tcPr>
+            <w:tcW w:w="4785" w:type="dxa"/>
+            <w:vMerge w:val="restart"/>
+          </w:tcPr>
+          <w:p>
+            <w:r>
+              <w:t>Resource</w:t>
+            </w:r>
+            <w:r>
+              <w:t xml:space="preserve"> management</w:t>
+            </w:r>
+          </w:p>
+        </w:tc>
+        <w:tc>
+          <w:tcPr>
+            <w:tcW w:w="4786" w:type="dxa"/>
+          </w:tcPr>
+          <w:p>
+            <w:r>
+              <w:t>It is sometimes better to use an off the shelf product than to make your own, it is usually cheaper.</w:t>
+            </w:r>
+          </w:p>
+        </w:tc>
+      </w:tr>
+      <w:tr>
+        <w:tc>
+          <w:tcPr>
+            <w:tcW w:w="4785" w:type="dxa"/>
+            <w:vMerge/>
+          </w:tcPr>
+          <w:p/>
+        </w:tc>
+        <w:tc>
+          <w:tcPr>
+            <w:tcW w:w="4786" w:type="dxa"/>
+          </w:tcPr>
+          <w:p>
+            <w:r>
+              <w:t xml:space="preserve">Do not waste time or money on creating functionality that do not benefit your </w:t>
+            </w:r>
+            <w:r>
+              <w:lastRenderedPageBreak/>
+              <w:t>project.</w:t>
             </w:r>
           </w:p>
         </w:tc>
@@ -6214,7 +6417,6 @@
     </w:p>
     <w:p>
       <w:r>
-        <w:lastRenderedPageBreak/>
         <w:t>As seen in Table 4.5.4 above,</w:t>
       </w:r>
       <w:r>
@@ -6232,7 +6434,6 @@
         <w:t>.</w:t>
       </w:r>
     </w:p>
-    <w:p/>
     <w:p>
       <w:pPr>
         <w:pStyle w:val="Heading1"/>
@@ -6241,9 +6442,9 @@
           <w:numId w:val="0"/>
         </w:numPr>
       </w:pPr>
-      <w:bookmarkStart w:id="20" w:name="_Toc81345803"/>
-      <w:r>
-        <w:t>6</w:t>
+      <w:bookmarkStart w:id="21" w:name="_Toc81346202"/>
+      <w:r>
+        <w:t>5</w:t>
       </w:r>
       <w:r>
         <w:t xml:space="preserve">. </w:t>
@@ -6251,7 +6452,7 @@
       <w:r>
         <w:t>Conclusion</w:t>
       </w:r>
-      <w:bookmarkEnd w:id="20"/>
+      <w:bookmarkEnd w:id="21"/>
     </w:p>
     <w:p>
       <w:pPr>
@@ -6410,7 +6611,30 @@
         <w:rPr>
           <w:lang w:eastAsia="en-ZA"/>
         </w:rPr>
-        <w:t>After the data analysis the most important requirements and specifications was identified and is shown in Table 6.1 below.</w:t>
+        <w:t xml:space="preserve">After the data analysis the most important requirements and specifications was identified and is shown in Table </w:t>
+      </w:r>
+      <w:r>
+        <w:rPr>
+          <w:lang w:eastAsia="en-ZA"/>
+        </w:rPr>
+        <w:t>5</w:t>
+      </w:r>
+      <w:r>
+        <w:rPr>
+          <w:lang w:eastAsia="en-ZA"/>
+        </w:rPr>
+        <w:t>.1 below.</w:t>
+      </w:r>
+    </w:p>
+    <w:p>
+      <w:pPr>
+        <w:pStyle w:val="Caption"/>
+      </w:pPr>
+      <w:r>
+        <w:t xml:space="preserve">Table 5.1: </w:t>
+      </w:r>
+      <w:r>
+        <w:t>Most important requirements and specifications</w:t>
       </w:r>
     </w:p>
     <w:tbl>
@@ -6611,7 +6835,14 @@
               <w:rPr>
                 <w:lang w:eastAsia="en-ZA"/>
               </w:rPr>
-              <w:t>Artefact should focus on communication between employees and communication about the project.</w:t>
+              <w:t xml:space="preserve">Artefact should focus on communication between employees and </w:t>
+            </w:r>
+            <w:r>
+              <w:rPr>
+                <w:lang w:eastAsia="en-ZA"/>
+              </w:rPr>
+              <w:lastRenderedPageBreak/>
+              <w:t>communication about the project.</w:t>
             </w:r>
           </w:p>
         </w:tc>
@@ -6631,6 +6862,7 @@
               <w:rPr>
                 <w:lang w:eastAsia="en-ZA"/>
               </w:rPr>
+              <w:lastRenderedPageBreak/>
               <w:t>4.</w:t>
             </w:r>
           </w:p>
@@ -6669,7 +6901,6 @@
               <w:rPr>
                 <w:lang w:eastAsia="en-ZA"/>
               </w:rPr>
-              <w:lastRenderedPageBreak/>
               <w:t>5</w:t>
             </w:r>
             <w:r>
@@ -6717,7 +6948,19 @@
         <w:rPr>
           <w:lang w:eastAsia="en-ZA"/>
         </w:rPr>
-        <w:t>As shown in Table 6.1 above, the conclusion is that the artefact should improve both communication and productivity in the company. The artefact should focus not only on communication between employees, but also communicate the information about the project.</w:t>
+        <w:t xml:space="preserve">As shown in Table </w:t>
+      </w:r>
+      <w:r>
+        <w:rPr>
+          <w:lang w:eastAsia="en-ZA"/>
+        </w:rPr>
+        <w:t>5</w:t>
+      </w:r>
+      <w:r>
+        <w:rPr>
+          <w:lang w:eastAsia="en-ZA"/>
+        </w:rPr>
+        <w:t>.1 above, the conclusion is that the artefact should improve both communication and productivity in the company. The artefact should focus not only on communication between employees, but also communicate the information about the project.</w:t>
       </w:r>
       <w:r>
         <w:rPr>
@@ -6747,7 +6990,7 @@
           <w:numId w:val="0"/>
         </w:numPr>
       </w:pPr>
-      <w:bookmarkStart w:id="21" w:name="_Toc81345804"/>
+      <w:bookmarkStart w:id="22" w:name="_Toc81346203"/>
       <w:bookmarkEnd w:id="7"/>
       <w:r>
         <w:t>7</w:t>
@@ -6758,7 +7001,7 @@
       <w:r>
         <w:t>Reference List</w:t>
       </w:r>
-      <w:bookmarkEnd w:id="21"/>
+      <w:bookmarkEnd w:id="22"/>
     </w:p>
     <w:p>
       <w:pPr>
@@ -7007,6 +7250,7 @@
         <w:ind w:left="720" w:hanging="720"/>
       </w:pPr>
       <w:r>
+        <w:lastRenderedPageBreak/>
         <w:t xml:space="preserve">Valenzuela, D., &amp; Shrivastava, P. (2002). Interview as a method for qualitative research. </w:t>
       </w:r>
       <w:r>
@@ -7050,7 +7294,6 @@
         <w:rPr>
           <w:lang w:eastAsia="en-ZA"/>
         </w:rPr>
-        <w:lastRenderedPageBreak/>
         <w:fldChar w:fldCharType="end"/>
       </w:r>
     </w:p>

</xml_diff>

<commit_message>
That Log had a child
</commit_message>
<xml_diff>
--- a/Z ITRI 671 Research/Chapter 4/Enrico Dreyer Project Chapter 4.docx
+++ b/Z ITRI 671 Research/Chapter 4/Enrico Dreyer Project Chapter 4.docx
@@ -429,7 +429,7 @@
         </w:rPr>
         <w:fldChar w:fldCharType="separate"/>
       </w:r>
-      <w:hyperlink w:anchor="_Toc81346191" w:history="1">
+      <w:hyperlink w:anchor="_Toc81582533" w:history="1">
         <w:r>
           <w:rPr>
             <w:rStyle w:val="Hyperlink"/>
@@ -456,7 +456,7 @@
             <w:noProof/>
             <w:webHidden/>
           </w:rPr>
-          <w:instrText xml:space="preserve"> PAGEREF _Toc81346191 \h </w:instrText>
+          <w:instrText xml:space="preserve"> PAGEREF _Toc81582533 \h </w:instrText>
         </w:r>
         <w:r>
           <w:rPr>
@@ -499,7 +499,7 @@
           <w:lang w:val="en-ZA" w:eastAsia="en-ZA"/>
         </w:rPr>
       </w:pPr>
-      <w:hyperlink w:anchor="_Toc81346192" w:history="1">
+      <w:hyperlink w:anchor="_Toc81582534" w:history="1">
         <w:r>
           <w:rPr>
             <w:rStyle w:val="Hyperlink"/>
@@ -527,7 +527,7 @@
             <w:noProof/>
             <w:webHidden/>
           </w:rPr>
-          <w:instrText xml:space="preserve"> PAGEREF _Toc81346192 \h </w:instrText>
+          <w:instrText xml:space="preserve"> PAGEREF _Toc81582534 \h </w:instrText>
         </w:r>
         <w:r>
           <w:rPr>
@@ -569,7 +569,7 @@
           <w:lang w:val="en-ZA" w:eastAsia="en-ZA"/>
         </w:rPr>
       </w:pPr>
-      <w:hyperlink w:anchor="_Toc81346193" w:history="1">
+      <w:hyperlink w:anchor="_Toc81582535" w:history="1">
         <w:r>
           <w:rPr>
             <w:rStyle w:val="Hyperlink"/>
@@ -596,7 +596,7 @@
             <w:noProof/>
             <w:webHidden/>
           </w:rPr>
-          <w:instrText xml:space="preserve"> PAGEREF _Toc81346193 \h </w:instrText>
+          <w:instrText xml:space="preserve"> PAGEREF _Toc81582535 \h </w:instrText>
         </w:r>
         <w:r>
           <w:rPr>
@@ -638,7 +638,7 @@
           <w:lang w:val="en-ZA" w:eastAsia="en-ZA"/>
         </w:rPr>
       </w:pPr>
-      <w:hyperlink w:anchor="_Toc81346194" w:history="1">
+      <w:hyperlink w:anchor="_Toc81582536" w:history="1">
         <w:r>
           <w:rPr>
             <w:rStyle w:val="Hyperlink"/>
@@ -665,7 +665,7 @@
             <w:noProof/>
             <w:webHidden/>
           </w:rPr>
-          <w:instrText xml:space="preserve"> PAGEREF _Toc81346194 \h </w:instrText>
+          <w:instrText xml:space="preserve"> PAGEREF _Toc81582536 \h </w:instrText>
         </w:r>
         <w:r>
           <w:rPr>
@@ -707,7 +707,7 @@
           <w:lang w:val="en-ZA" w:eastAsia="en-ZA"/>
         </w:rPr>
       </w:pPr>
-      <w:hyperlink w:anchor="_Toc81346195" w:history="1">
+      <w:hyperlink w:anchor="_Toc81582537" w:history="1">
         <w:r>
           <w:rPr>
             <w:rStyle w:val="Hyperlink"/>
@@ -734,7 +734,7 @@
             <w:noProof/>
             <w:webHidden/>
           </w:rPr>
-          <w:instrText xml:space="preserve"> PAGEREF _Toc81346195 \h </w:instrText>
+          <w:instrText xml:space="preserve"> PAGEREF _Toc81582537 \h </w:instrText>
         </w:r>
         <w:r>
           <w:rPr>
@@ -776,7 +776,7 @@
           <w:lang w:val="en-ZA" w:eastAsia="en-ZA"/>
         </w:rPr>
       </w:pPr>
-      <w:hyperlink w:anchor="_Toc81346196" w:history="1">
+      <w:hyperlink w:anchor="_Toc81582538" w:history="1">
         <w:r>
           <w:rPr>
             <w:rStyle w:val="Hyperlink"/>
@@ -803,7 +803,7 @@
             <w:noProof/>
             <w:webHidden/>
           </w:rPr>
-          <w:instrText xml:space="preserve"> PAGEREF _Toc81346196 \h </w:instrText>
+          <w:instrText xml:space="preserve"> PAGEREF _Toc81582538 \h </w:instrText>
         </w:r>
         <w:r>
           <w:rPr>
@@ -847,7 +847,7 @@
           <w:lang w:val="en-ZA" w:eastAsia="en-ZA"/>
         </w:rPr>
       </w:pPr>
-      <w:hyperlink w:anchor="_Toc81346197" w:history="1">
+      <w:hyperlink w:anchor="_Toc81582539" w:history="1">
         <w:r>
           <w:rPr>
             <w:rStyle w:val="Hyperlink"/>
@@ -875,7 +875,7 @@
             <w:noProof/>
             <w:webHidden/>
           </w:rPr>
-          <w:instrText xml:space="preserve"> PAGEREF _Toc81346197 \h </w:instrText>
+          <w:instrText xml:space="preserve"> PAGEREF _Toc81582539 \h </w:instrText>
         </w:r>
         <w:r>
           <w:rPr>
@@ -919,7 +919,7 @@
           <w:lang w:val="en-ZA" w:eastAsia="en-ZA"/>
         </w:rPr>
       </w:pPr>
-      <w:hyperlink w:anchor="_Toc81346198" w:history="1">
+      <w:hyperlink w:anchor="_Toc81582540" w:history="1">
         <w:r>
           <w:rPr>
             <w:rStyle w:val="Hyperlink"/>
@@ -946,7 +946,7 @@
             <w:noProof/>
             <w:webHidden/>
           </w:rPr>
-          <w:instrText xml:space="preserve"> PAGEREF _Toc81346198 \h </w:instrText>
+          <w:instrText xml:space="preserve"> PAGEREF _Toc81582540 \h </w:instrText>
         </w:r>
         <w:r>
           <w:rPr>
@@ -990,7 +990,7 @@
           <w:lang w:val="en-ZA" w:eastAsia="en-ZA"/>
         </w:rPr>
       </w:pPr>
-      <w:hyperlink w:anchor="_Toc81346199" w:history="1">
+      <w:hyperlink w:anchor="_Toc81582541" w:history="1">
         <w:r>
           <w:rPr>
             <w:rStyle w:val="Hyperlink"/>
@@ -1017,7 +1017,7 @@
             <w:noProof/>
             <w:webHidden/>
           </w:rPr>
-          <w:instrText xml:space="preserve"> PAGEREF _Toc81346199 \h </w:instrText>
+          <w:instrText xml:space="preserve"> PAGEREF _Toc81582541 \h </w:instrText>
         </w:r>
         <w:r>
           <w:rPr>
@@ -1061,7 +1061,7 @@
           <w:lang w:val="en-ZA" w:eastAsia="en-ZA"/>
         </w:rPr>
       </w:pPr>
-      <w:hyperlink w:anchor="_Toc81346200" w:history="1">
+      <w:hyperlink w:anchor="_Toc81582542" w:history="1">
         <w:r>
           <w:rPr>
             <w:rStyle w:val="Hyperlink"/>
@@ -1088,7 +1088,7 @@
             <w:noProof/>
             <w:webHidden/>
           </w:rPr>
-          <w:instrText xml:space="preserve"> PAGEREF _Toc81346200 \h </w:instrText>
+          <w:instrText xml:space="preserve"> PAGEREF _Toc81582542 \h </w:instrText>
         </w:r>
         <w:r>
           <w:rPr>
@@ -1132,7 +1132,7 @@
           <w:lang w:val="en-ZA" w:eastAsia="en-ZA"/>
         </w:rPr>
       </w:pPr>
-      <w:hyperlink w:anchor="_Toc81346201" w:history="1">
+      <w:hyperlink w:anchor="_Toc81582543" w:history="1">
         <w:r>
           <w:rPr>
             <w:rStyle w:val="Hyperlink"/>
@@ -1159,7 +1159,7 @@
             <w:noProof/>
             <w:webHidden/>
           </w:rPr>
-          <w:instrText xml:space="preserve"> PAGEREF _Toc81346201 \h </w:instrText>
+          <w:instrText xml:space="preserve"> PAGEREF _Toc81582543 \h </w:instrText>
         </w:r>
         <w:r>
           <w:rPr>
@@ -1201,7 +1201,7 @@
           <w:lang w:val="en-ZA" w:eastAsia="en-ZA"/>
         </w:rPr>
       </w:pPr>
-      <w:hyperlink w:anchor="_Toc81346202" w:history="1">
+      <w:hyperlink w:anchor="_Toc81582544" w:history="1">
         <w:r>
           <w:rPr>
             <w:rStyle w:val="Hyperlink"/>
@@ -1228,7 +1228,7 @@
             <w:noProof/>
             <w:webHidden/>
           </w:rPr>
-          <w:instrText xml:space="preserve"> PAGEREF _Toc81346202 \h </w:instrText>
+          <w:instrText xml:space="preserve"> PAGEREF _Toc81582544 \h </w:instrText>
         </w:r>
         <w:r>
           <w:rPr>
@@ -1270,7 +1270,7 @@
           <w:lang w:val="en-ZA" w:eastAsia="en-ZA"/>
         </w:rPr>
       </w:pPr>
-      <w:hyperlink w:anchor="_Toc81346203" w:history="1">
+      <w:hyperlink w:anchor="_Toc81582545" w:history="1">
         <w:r>
           <w:rPr>
             <w:rStyle w:val="Hyperlink"/>
@@ -1297,7 +1297,7 @@
             <w:noProof/>
             <w:webHidden/>
           </w:rPr>
-          <w:instrText xml:space="preserve"> PAGEREF _Toc81346203 \h </w:instrText>
+          <w:instrText xml:space="preserve"> PAGEREF _Toc81582545 \h </w:instrText>
         </w:r>
         <w:r>
           <w:rPr>
@@ -1317,7 +1317,7 @@
             <w:noProof/>
             <w:webHidden/>
           </w:rPr>
-          <w:t>14</w:t>
+          <w:t>15</w:t>
         </w:r>
         <w:r>
           <w:rPr>
@@ -1350,7 +1350,7 @@
       <w:bookmarkStart w:id="3" w:name="_Toc395687202"/>
       <w:bookmarkStart w:id="4" w:name="_Toc395691309"/>
       <w:bookmarkStart w:id="5" w:name="_Toc397017531"/>
-      <w:bookmarkStart w:id="6" w:name="_Toc81346191"/>
+      <w:bookmarkStart w:id="6" w:name="_Toc81582533"/>
       <w:r>
         <w:rPr>
           <w:caps w:val="0"/>
@@ -1494,7 +1494,7 @@
         </w:rPr>
       </w:pPr>
       <w:bookmarkStart w:id="7" w:name="_Toc349293625"/>
-      <w:bookmarkStart w:id="8" w:name="_Toc81346192"/>
+      <w:bookmarkStart w:id="8" w:name="_Toc81582534"/>
       <w:r>
         <w:rPr>
           <w:lang w:eastAsia="en-ZA"/>
@@ -1530,7 +1530,7 @@
           <w:numId w:val="0"/>
         </w:numPr>
       </w:pPr>
-      <w:bookmarkStart w:id="9" w:name="_Toc81346193"/>
+      <w:bookmarkStart w:id="9" w:name="_Toc81582535"/>
       <w:r>
         <w:t>1.</w:t>
       </w:r>
@@ -1712,7 +1712,7 @@
         </w:numPr>
       </w:pPr>
       <w:bookmarkStart w:id="10" w:name="_Toc72714031"/>
-      <w:bookmarkStart w:id="11" w:name="_Toc81346194"/>
+      <w:bookmarkStart w:id="11" w:name="_Toc81582536"/>
       <w:r>
         <w:t>2. Problem description and background</w:t>
       </w:r>
@@ -1721,7 +1721,13 @@
     </w:p>
     <w:p>
       <w:r>
-        <w:t xml:space="preserve">In the corporate world, businesses rely on effective communication to succeed. Developers lack the number of screens that they need to keep all their important tabs open. This makes it harder for important messages to reach developers and influences productivity and creativity </w:t>
+        <w:t>In the corporate world, businesses rely on effective communication to succeed.</w:t>
+      </w:r>
+      <w:r>
+        <w:t xml:space="preserve"> Developers use their screens to communicate and to develop, it often happens that d</w:t>
+      </w:r>
+      <w:r>
+        <w:t xml:space="preserve">evelopers lack the number of screens that they need to keep all their important tabs open. This makes it harder for important messages to reach developers and influences productivity and creativity </w:t>
       </w:r>
       <w:r>
         <w:fldChar w:fldCharType="begin"/>
@@ -1772,7 +1778,7 @@
         </w:numPr>
       </w:pPr>
       <w:bookmarkStart w:id="12" w:name="_Toc72714032"/>
-      <w:bookmarkStart w:id="13" w:name="_Toc81346195"/>
+      <w:bookmarkStart w:id="13" w:name="_Toc81582537"/>
       <w:r>
         <w:t>3. Aims and objectives of project</w:t>
       </w:r>
@@ -1781,11 +1787,11 @@
     </w:p>
     <w:p>
       <w:r>
-        <w:t xml:space="preserve">This study proposes the development of a communication web application that can easily be viewed in an office by all employees to allow easy access to important communication regarding specific software development projects. Where the primary objective is to develop a web application for a South African software development </w:t>
+        <w:t xml:space="preserve">This study proposes the development of a communication web application that can easily be viewed in an office by all employees to allow easy access to important communication regarding specific software development projects. Where the primary </w:t>
       </w:r>
       <w:r>
         <w:lastRenderedPageBreak/>
-        <w:t>company that allows for easy access to important communication relating to specific project.</w:t>
+        <w:t>objective is to develop a web application for a South African software development company that allows for easy access to important communication relating to specific project.</w:t>
       </w:r>
     </w:p>
     <w:p>
@@ -1796,7 +1802,7 @@
           <w:numId w:val="0"/>
         </w:numPr>
       </w:pPr>
-      <w:bookmarkStart w:id="14" w:name="_Toc81346196"/>
+      <w:bookmarkStart w:id="14" w:name="_Toc81582538"/>
       <w:r>
         <w:t xml:space="preserve">4. </w:t>
       </w:r>
@@ -1817,7 +1823,7 @@
           <w:lang w:eastAsia="en-ZA"/>
         </w:rPr>
       </w:pPr>
-      <w:bookmarkStart w:id="15" w:name="_Toc81346197"/>
+      <w:bookmarkStart w:id="15" w:name="_Toc81582539"/>
       <w:r>
         <w:rPr>
           <w:lang w:eastAsia="en-ZA"/>
@@ -1898,7 +1904,7 @@
         <w:rPr>
           <w:lang w:eastAsia="en-ZA"/>
         </w:rPr>
-        <w:t>Qualitative data analysis is then making sense of the data gathered from the interview that was conducted</w:t>
+        <w:t>Qualitative data analysis is making sense of the data gathered from the interview that was conducted</w:t>
       </w:r>
       <w:r>
         <w:rPr>
@@ -1947,19 +1953,7 @@
         <w:rPr>
           <w:lang w:eastAsia="en-ZA"/>
         </w:rPr>
-        <w:t>The Analysis makes what would have been important to the study clearer</w:t>
-      </w:r>
-      <w:r>
-        <w:rPr>
-          <w:lang w:eastAsia="en-ZA"/>
-        </w:rPr>
-        <w:t>.</w:t>
-      </w:r>
-      <w:r>
-        <w:rPr>
-          <w:lang w:eastAsia="en-ZA"/>
-        </w:rPr>
-        <w:t xml:space="preserve"> </w:t>
+        <w:t>The Analysis makes important information to the study clearer.</w:t>
       </w:r>
     </w:p>
     <w:p>
@@ -1971,7 +1965,7 @@
         </w:numPr>
         <w:ind w:left="567" w:hanging="113"/>
       </w:pPr>
-      <w:bookmarkStart w:id="16" w:name="_Toc81346198"/>
+      <w:bookmarkStart w:id="16" w:name="_Toc81582540"/>
       <w:r>
         <w:t xml:space="preserve">4.2. </w:t>
       </w:r>
@@ -2008,19 +2002,51 @@
         <w:t>This participant is perfect in two ways, their daily tasks include streamlining communication across their team</w:t>
       </w:r>
       <w:r>
+        <w:t xml:space="preserve">, </w:t>
+      </w:r>
+      <w:bookmarkStart w:id="17" w:name="_Hlk81581518"/>
+      <w:r>
+        <w:t>w</w:t>
+      </w:r>
+      <w:r>
+        <w:t>hich contribute towards achieving</w:t>
+      </w:r>
+      <w:bookmarkEnd w:id="17"/>
+      <w:r>
+        <w:t xml:space="preserve"> </w:t>
+      </w:r>
+      <w:r>
+        <w:t>the goal of this study</w:t>
+      </w:r>
+      <w:r>
+        <w:t xml:space="preserve">. </w:t>
+      </w:r>
+      <w:r>
+        <w:t>Furthermore,</w:t>
+      </w:r>
+      <w:r>
+        <w:t xml:space="preserve"> </w:t>
+      </w:r>
+      <w:r>
+        <w:t>as</w:t>
+      </w:r>
+      <w:r>
+        <w:t xml:space="preserve"> project managers are superior in understanding an artifact as a whole, focusing on quality, cost and schedule</w:t>
+      </w:r>
+      <w:r>
         <w:t>, this</w:t>
       </w:r>
       <w:r>
-        <w:t xml:space="preserve"> kind of feedback will contribute towards</w:t>
-      </w:r>
-      <w:r>
-        <w:t xml:space="preserve"> achieving the goal of this study</w:t>
-      </w:r>
-      <w:r>
-        <w:t>. As well as</w:t>
-      </w:r>
-      <w:r>
-        <w:t xml:space="preserve"> project managers are superior in understanding an artifact as a whole, focusing on quality, cost and schedule </w:t>
+        <w:t xml:space="preserve"> feedback will contribute </w:t>
+      </w:r>
+      <w:r>
+        <w:t>towards</w:t>
+      </w:r>
+      <w:r>
+        <w:t xml:space="preserve"> the design and development of the artefact</w:t>
+      </w:r>
+      <w:r>
+        <w:t xml:space="preserve"> </w:t>
       </w:r>
       <w:r>
         <w:fldChar w:fldCharType="begin"/>
@@ -2039,15 +2065,6 @@
       </w:r>
       <w:r>
         <w:fldChar w:fldCharType="end"/>
-      </w:r>
-      <w:r>
-        <w:t>, this</w:t>
-      </w:r>
-      <w:r>
-        <w:t xml:space="preserve"> kind of feedback will contribute to</w:t>
-      </w:r>
-      <w:r>
-        <w:t xml:space="preserve"> the design and development of the artefact</w:t>
       </w:r>
       <w:r>
         <w:t xml:space="preserve">. </w:t>
@@ -2062,11 +2079,11 @@
         </w:numPr>
         <w:ind w:left="567" w:hanging="113"/>
       </w:pPr>
-      <w:bookmarkStart w:id="17" w:name="_Toc81346199"/>
+      <w:bookmarkStart w:id="18" w:name="_Toc81582541"/>
       <w:r>
         <w:t>4.3. Interview Questions</w:t>
       </w:r>
-      <w:bookmarkEnd w:id="17"/>
+      <w:bookmarkEnd w:id="18"/>
     </w:p>
     <w:p>
       <w:r>
@@ -2082,7 +2099,21 @@
         <w:t xml:space="preserve"> below con</w:t>
       </w:r>
       <w:r>
-        <w:t>tains interview questions that will be asked for gathering the necessary data needed for analysis. Different sources were used to set up the needed questions.</w:t>
+        <w:t xml:space="preserve">tains interview questions that will be asked </w:t>
+      </w:r>
+      <w:proofErr w:type="gramStart"/>
+      <w:r>
+        <w:t>i</w:t>
+      </w:r>
+      <w:r>
+        <w:t>n order to</w:t>
+      </w:r>
+      <w:proofErr w:type="gramEnd"/>
+      <w:r>
+        <w:t xml:space="preserve"> gather </w:t>
+      </w:r>
+      <w:r>
+        <w:t>the necessary data needed for analysis. Different sources were used to set up the needed questions.</w:t>
       </w:r>
     </w:p>
     <w:p>
@@ -2093,17 +2124,11 @@
         <w:lastRenderedPageBreak/>
         <w:t xml:space="preserve"> </w:t>
       </w:r>
-      <w:bookmarkStart w:id="18" w:name="_Toc72028635"/>
-      <w:r>
-        <w:t xml:space="preserve">Table </w:t>
-      </w:r>
-      <w:r>
-        <w:t>4.3.1</w:t>
-      </w:r>
-      <w:r>
-        <w:t xml:space="preserve">: </w:t>
-      </w:r>
-      <w:bookmarkEnd w:id="18"/>
+      <w:bookmarkStart w:id="19" w:name="_Toc72028635"/>
+      <w:r>
+        <w:t xml:space="preserve">Table 4.3.1: </w:t>
+      </w:r>
+      <w:bookmarkEnd w:id="19"/>
       <w:r>
         <w:t>Interview questions</w:t>
       </w:r>
@@ -2124,7 +2149,17 @@
             <w:tcW w:w="1384" w:type="dxa"/>
           </w:tcPr>
           <w:p>
-            <w:r>
+            <w:pPr>
+              <w:rPr>
+                <w:b/>
+                <w:bCs/>
+              </w:rPr>
+            </w:pPr>
+            <w:r>
+              <w:rPr>
+                <w:b/>
+                <w:bCs/>
+              </w:rPr>
               <w:t>Number</w:t>
             </w:r>
           </w:p>
@@ -2134,7 +2169,17 @@
             <w:tcW w:w="8187" w:type="dxa"/>
           </w:tcPr>
           <w:p>
-            <w:r>
+            <w:pPr>
+              <w:rPr>
+                <w:b/>
+                <w:bCs/>
+              </w:rPr>
+            </w:pPr>
+            <w:r>
+              <w:rPr>
+                <w:b/>
+                <w:bCs/>
+              </w:rPr>
               <w:t>Question</w:t>
             </w:r>
           </w:p>
@@ -2690,19 +2735,7 @@
         <w:pStyle w:val="Caption"/>
       </w:pPr>
       <w:r>
-        <w:t>Table 4.3.</w:t>
-      </w:r>
-      <w:r>
-        <w:t>2</w:t>
-      </w:r>
-      <w:r>
-        <w:t xml:space="preserve">: </w:t>
-      </w:r>
-      <w:r>
-        <w:t>Adapted i</w:t>
-      </w:r>
-      <w:r>
-        <w:t>nterview questions</w:t>
+        <w:t>Table 4.3.2: Adapted interview questions</w:t>
       </w:r>
     </w:p>
     <w:tbl>
@@ -2722,7 +2755,17 @@
             <w:tcW w:w="1242" w:type="dxa"/>
           </w:tcPr>
           <w:p>
-            <w:r>
+            <w:pPr>
+              <w:rPr>
+                <w:b/>
+                <w:bCs/>
+              </w:rPr>
+            </w:pPr>
+            <w:r>
+              <w:rPr>
+                <w:b/>
+                <w:bCs/>
+              </w:rPr>
               <w:t>Number</w:t>
             </w:r>
           </w:p>
@@ -2732,7 +2775,17 @@
             <w:tcW w:w="3828" w:type="dxa"/>
           </w:tcPr>
           <w:p>
-            <w:r>
+            <w:pPr>
+              <w:rPr>
+                <w:b/>
+                <w:bCs/>
+              </w:rPr>
+            </w:pPr>
+            <w:r>
+              <w:rPr>
+                <w:b/>
+                <w:bCs/>
+              </w:rPr>
               <w:t>Question from source</w:t>
             </w:r>
           </w:p>
@@ -2742,7 +2795,17 @@
             <w:tcW w:w="4501" w:type="dxa"/>
           </w:tcPr>
           <w:p>
-            <w:r>
+            <w:pPr>
+              <w:rPr>
+                <w:b/>
+                <w:bCs/>
+              </w:rPr>
+            </w:pPr>
+            <w:r>
+              <w:rPr>
+                <w:b/>
+                <w:bCs/>
+              </w:rPr>
               <w:t>Question adapted for the study</w:t>
             </w:r>
           </w:p>
@@ -3385,11 +3448,11 @@
         </w:numPr>
         <w:ind w:left="567" w:hanging="113"/>
       </w:pPr>
-      <w:bookmarkStart w:id="19" w:name="_Toc81346200"/>
+      <w:bookmarkStart w:id="20" w:name="_Toc81582542"/>
       <w:r>
         <w:t>4.4. Feedback from the interview</w:t>
       </w:r>
-      <w:bookmarkEnd w:id="19"/>
+      <w:bookmarkEnd w:id="20"/>
     </w:p>
     <w:p>
       <w:pPr>
@@ -3487,7 +3550,13 @@
       </w:r>
       <w:proofErr w:type="gramEnd"/>
       <w:r>
-        <w:t xml:space="preserve"> let us know when the plans of the project has changed. T</w:t>
+        <w:t xml:space="preserve"> let </w:t>
+      </w:r>
+      <w:r>
+        <w:t xml:space="preserve">the developers </w:t>
+      </w:r>
+      <w:r>
+        <w:t>know when the plans of the project has changed. T</w:t>
       </w:r>
       <w:r>
         <w:t>he web application needs to keep up, and</w:t>
@@ -3766,7 +3835,19 @@
         <w:rPr>
           <w:lang w:val="en-ZA"/>
         </w:rPr>
-        <w:t>Discord is a good Voice over Internet Protocol and can be very useful when having quick meetings.</w:t>
+        <w:t xml:space="preserve">Discord is a good Voice over Internet Protocol and can be very useful when having </w:t>
+      </w:r>
+      <w:r>
+        <w:rPr>
+          <w:lang w:val="en-ZA"/>
+        </w:rPr>
+        <w:t xml:space="preserve">brief </w:t>
+      </w:r>
+      <w:r>
+        <w:rPr>
+          <w:lang w:val="en-ZA"/>
+        </w:rPr>
+        <w:t>meetings.</w:t>
       </w:r>
     </w:p>
     <w:p>
@@ -4362,7 +4443,7 @@
         </w:numPr>
         <w:ind w:left="567" w:hanging="113"/>
       </w:pPr>
-      <w:bookmarkStart w:id="20" w:name="_Toc81346201"/>
+      <w:bookmarkStart w:id="21" w:name="_Toc81582543"/>
       <w:r>
         <w:t>4.</w:t>
       </w:r>
@@ -4372,7 +4453,7 @@
       <w:r>
         <w:t>. Analysis of data obtained from interview</w:t>
       </w:r>
-      <w:bookmarkEnd w:id="20"/>
+      <w:bookmarkEnd w:id="21"/>
     </w:p>
     <w:p>
       <w:r>
@@ -4421,10 +4502,13 @@
         <w:fldChar w:fldCharType="end"/>
       </w:r>
       <w:r>
-        <w:t xml:space="preserve">. </w:t>
-      </w:r>
-      <w:r>
-        <w:t xml:space="preserve">Open coding is the qualitative data analysis technique for create categories that order data according to their similarities and differences </w:t>
+        <w:t xml:space="preserve">. Open coding is the qualitative data analysis technique for </w:t>
+      </w:r>
+      <w:r>
+        <w:t>creating</w:t>
+      </w:r>
+      <w:r>
+        <w:t xml:space="preserve"> categories that order data according to their similarities and differences </w:t>
       </w:r>
       <w:r>
         <w:fldChar w:fldCharType="begin"/>
@@ -4445,10 +4529,7 @@
         <w:fldChar w:fldCharType="end"/>
       </w:r>
       <w:r>
-        <w:t>.</w:t>
-      </w:r>
-      <w:r>
-        <w:t xml:space="preserve"> Line-by-line coding</w:t>
+        <w:t>. Line-by-line coding</w:t>
       </w:r>
       <w:r>
         <w:t xml:space="preserve"> is important for building different concepts</w:t>
@@ -4473,16 +4554,7 @@
         <w:pStyle w:val="Caption"/>
       </w:pPr>
       <w:r>
-        <w:t>Table 4.</w:t>
-      </w:r>
-      <w:r>
-        <w:t>5</w:t>
-      </w:r>
-      <w:r>
-        <w:t xml:space="preserve">.1: </w:t>
-      </w:r>
-      <w:r>
-        <w:t>Question 1 feedback</w:t>
+        <w:t>Table 4.5.1: Question 1 feedback</w:t>
       </w:r>
     </w:p>
     <w:tbl>
@@ -4588,17 +4660,11 @@
           </w:tcPr>
           <w:p>
             <w:r>
-              <w:t>“</w:t>
-            </w:r>
-            <w:r>
-              <w:t xml:space="preserve">The web application should enhance the </w:t>
+              <w:t xml:space="preserve">“The web application should enhance the </w:t>
             </w:r>
             <w:r>
               <w:lastRenderedPageBreak/>
-              <w:t>communication between management and developers at the company</w:t>
-            </w:r>
-            <w:r>
-              <w:t>”</w:t>
+              <w:t>communication between management and developers at the company”</w:t>
             </w:r>
           </w:p>
         </w:tc>
@@ -4617,13 +4683,7 @@
           </w:tcPr>
           <w:p>
             <w:r>
-              <w:t>“I</w:t>
-            </w:r>
-            <w:r>
-              <w:t>t should feel that you put less effort into communicating with your employees</w:t>
-            </w:r>
-            <w:r>
-              <w:t>.”</w:t>
+              <w:t>“It should feel that you put less effort into communicating with your employees.”</w:t>
             </w:r>
           </w:p>
         </w:tc>
@@ -4646,10 +4706,7 @@
           </w:tcPr>
           <w:p>
             <w:r>
-              <w:t>“</w:t>
-            </w:r>
-            <w:r>
-              <w:t xml:space="preserve">The web application has to let us know when the plans of the project </w:t>
+              <w:t xml:space="preserve">“The web application has to let us know when the plans of the project </w:t>
             </w:r>
             <w:proofErr w:type="gramStart"/>
             <w:r>
@@ -4657,10 +4714,7 @@
             </w:r>
             <w:proofErr w:type="gramEnd"/>
             <w:r>
-              <w:t xml:space="preserve"> changed</w:t>
-            </w:r>
-            <w:r>
-              <w:t>.”</w:t>
+              <w:t xml:space="preserve"> changed.”</w:t>
             </w:r>
           </w:p>
         </w:tc>
@@ -4685,13 +4739,7 @@
               </w:rPr>
             </w:pPr>
             <w:r>
-              <w:t>“</w:t>
-            </w:r>
-            <w:r>
-              <w:t>The web application should send notifications to remind you of something important.</w:t>
-            </w:r>
-            <w:r>
-              <w:t>”</w:t>
+              <w:t>“The web application should send notifications to remind you of something important.”</w:t>
             </w:r>
           </w:p>
         </w:tc>
@@ -4708,19 +4756,7 @@
         <w:t>The f</w:t>
       </w:r>
       <w:r>
-        <w:t xml:space="preserve">eedback obtained by question </w:t>
-      </w:r>
-      <w:r>
-        <w:t>2</w:t>
-      </w:r>
-      <w:r>
-        <w:t xml:space="preserve"> is analysed in table 4.5.</w:t>
-      </w:r>
-      <w:r>
-        <w:t>2</w:t>
-      </w:r>
-      <w:r>
-        <w:t xml:space="preserve"> below.</w:t>
+        <w:t>eedback obtained by question 2 is analysed in table 4.5.2 below.</w:t>
       </w:r>
     </w:p>
     <w:p>
@@ -4728,19 +4764,7 @@
         <w:pStyle w:val="Caption"/>
       </w:pPr>
       <w:r>
-        <w:t>Table 4.5.</w:t>
-      </w:r>
-      <w:r>
-        <w:t>2</w:t>
-      </w:r>
-      <w:r>
-        <w:t xml:space="preserve">: Question </w:t>
-      </w:r>
-      <w:r>
-        <w:t>2</w:t>
-      </w:r>
-      <w:r>
-        <w:t xml:space="preserve"> feedback</w:t>
+        <w:t>Table 4.5.2: Question 2 feedback</w:t>
       </w:r>
     </w:p>
     <w:tbl>
@@ -4841,13 +4865,7 @@
           </w:tcPr>
           <w:p>
             <w:r>
-              <w:t>“</w:t>
-            </w:r>
-            <w:r>
-              <w:t>Making developers more productive and creative as they do not have to look at their phones periodically</w:t>
-            </w:r>
-            <w:r>
-              <w:t>.”</w:t>
+              <w:t>“Making developers more productive and creative as they do not have to look at their phones periodically.”</w:t>
             </w:r>
           </w:p>
         </w:tc>
@@ -4872,13 +4890,7 @@
               </w:rPr>
             </w:pPr>
             <w:r>
-              <w:t>“</w:t>
-            </w:r>
-            <w:r>
-              <w:t>Project managers have more freedom and can handle more than one project with ease.</w:t>
-            </w:r>
-            <w:r>
-              <w:t>”</w:t>
+              <w:t>“Project managers have more freedom and can handle more than one project with ease.”</w:t>
             </w:r>
           </w:p>
         </w:tc>
@@ -4907,13 +4919,7 @@
               </w:rPr>
             </w:pPr>
             <w:r>
-              <w:t>“</w:t>
-            </w:r>
-            <w:r>
-              <w:t>Make it easier for important messages to reach the team, including project manager and developers.</w:t>
-            </w:r>
-            <w:r>
-              <w:t>”</w:t>
+              <w:t>“Make it easier for important messages to reach the team, including project manager and developers.”</w:t>
             </w:r>
           </w:p>
         </w:tc>
@@ -4932,17 +4938,11 @@
           </w:tcPr>
           <w:p>
             <w:r>
-              <w:t>“</w:t>
-            </w:r>
-            <w:r>
-              <w:t xml:space="preserve">Developers have less tabs open while they work, </w:t>
+              <w:t xml:space="preserve">“Developers have less tabs open while they work, </w:t>
             </w:r>
             <w:r>
               <w:lastRenderedPageBreak/>
-              <w:t>as only one is needed and they can switch between programs easier</w:t>
-            </w:r>
-            <w:r>
-              <w:t>”</w:t>
+              <w:t>as only one is needed and they can switch between programs easier”</w:t>
             </w:r>
           </w:p>
         </w:tc>
@@ -4951,16 +4951,7 @@
     <w:p/>
     <w:p>
       <w:r>
-        <w:t>As seen in Table 4.5.</w:t>
-      </w:r>
-      <w:r>
-        <w:t>2</w:t>
-      </w:r>
-      <w:r>
-        <w:t xml:space="preserve"> above, </w:t>
-      </w:r>
-      <w:r>
-        <w:t>while using the artefact the users should be more productive and have more flexibility as they will not have so many tabs open at a time.</w:t>
+        <w:t>As seen in Table 4.5.2 above, while using the artefact the users should be more productive and have more flexibility as they will not have so many tabs open at a time.</w:t>
       </w:r>
     </w:p>
     <w:p>
@@ -4968,13 +4959,7 @@
         <w:t>The f</w:t>
       </w:r>
       <w:r>
-        <w:t xml:space="preserve">eedback obtained by question </w:t>
-      </w:r>
-      <w:r>
-        <w:t>3</w:t>
-      </w:r>
-      <w:r>
-        <w:t xml:space="preserve"> is analysed in table 4.5.</w:t>
+        <w:t>eedback obtained by question 3 is analysed in table 4.5.</w:t>
       </w:r>
       <w:r>
         <w:t>3</w:t>
@@ -4988,19 +4973,7 @@
         <w:pStyle w:val="Caption"/>
       </w:pPr>
       <w:r>
-        <w:t>Table 4.5.</w:t>
-      </w:r>
-      <w:r>
-        <w:t>3</w:t>
-      </w:r>
-      <w:r>
-        <w:t xml:space="preserve">: Question </w:t>
-      </w:r>
-      <w:r>
-        <w:t>3</w:t>
-      </w:r>
-      <w:r>
-        <w:t xml:space="preserve"> feedback</w:t>
+        <w:t>Table 4.5.3: Question 3 feedback</w:t>
       </w:r>
     </w:p>
     <w:tbl>
@@ -5219,19 +5192,7 @@
     <w:p/>
     <w:p>
       <w:r>
-        <w:t>As seen in Table 4.5.</w:t>
-      </w:r>
-      <w:r>
-        <w:t>3</w:t>
-      </w:r>
-      <w:r>
-        <w:t xml:space="preserve"> above</w:t>
-      </w:r>
-      <w:r>
-        <w:t>, the artefact should focus not only on communication between employees, but also focus on communicating the project details to the user</w:t>
-      </w:r>
-      <w:r>
-        <w:t>.</w:t>
+        <w:t>As seen in Table 4.5.3 above, the artefact should focus not only on communication between employees, but also focus on communicating the project details to the user.</w:t>
       </w:r>
     </w:p>
     <w:p>
@@ -5260,19 +5221,7 @@
         <w:pStyle w:val="Caption"/>
       </w:pPr>
       <w:r>
-        <w:t>Table 4.5.</w:t>
-      </w:r>
-      <w:r>
-        <w:t>4</w:t>
-      </w:r>
-      <w:r>
-        <w:t xml:space="preserve">: Question </w:t>
-      </w:r>
-      <w:r>
-        <w:t>4</w:t>
-      </w:r>
-      <w:r>
-        <w:t xml:space="preserve"> feedback</w:t>
+        <w:t>Table 4.5.4: Question 4 feedback</w:t>
       </w:r>
     </w:p>
     <w:tbl>
@@ -5535,13 +5484,7 @@
     <w:p/>
     <w:p>
       <w:r>
-        <w:t>As seen in Table 4.5.</w:t>
-      </w:r>
-      <w:r>
-        <w:t>4</w:t>
-      </w:r>
-      <w:r>
-        <w:t xml:space="preserve"> above, </w:t>
+        <w:t xml:space="preserve">As seen in Table 4.5.4 above, </w:t>
       </w:r>
       <w:r>
         <w:t xml:space="preserve">the artefact should be designed to have a quick way of viewing important information, for example a calendar feature and a way to view all employees to see if they are busy. The artefact should also focus on features that benefit the project that they are working on, for example issue queues. </w:t>
@@ -5574,19 +5517,7 @@
       </w:pPr>
       <w:r>
         <w:lastRenderedPageBreak/>
-        <w:t>Table 4.5.</w:t>
-      </w:r>
-      <w:r>
-        <w:t>5</w:t>
-      </w:r>
-      <w:r>
-        <w:t xml:space="preserve">: Question </w:t>
-      </w:r>
-      <w:r>
-        <w:t>5</w:t>
-      </w:r>
-      <w:r>
-        <w:t xml:space="preserve"> feedback</w:t>
+        <w:t>Table 4.5.5: Question 5 feedback</w:t>
       </w:r>
     </w:p>
     <w:tbl>
@@ -5857,10 +5788,7 @@
         <w:t>5</w:t>
       </w:r>
       <w:r>
-        <w:t xml:space="preserve"> above, </w:t>
-      </w:r>
-      <w:r>
-        <w:t>the two most important values that the artefact will bring into the company is creating a more relaxed environment</w:t>
+        <w:t xml:space="preserve"> above, the two most important values that the artefact will bring into the company is creating a more relaxed environment</w:t>
       </w:r>
       <w:r>
         <w:t xml:space="preserve"> while creating less miscommunication between employees.</w:t>
@@ -5891,19 +5819,7 @@
         <w:pStyle w:val="Caption"/>
       </w:pPr>
       <w:r>
-        <w:t>Table 4.5.</w:t>
-      </w:r>
-      <w:r>
-        <w:t>6</w:t>
-      </w:r>
-      <w:r>
-        <w:t xml:space="preserve">: Question </w:t>
-      </w:r>
-      <w:r>
-        <w:t>6</w:t>
-      </w:r>
-      <w:r>
-        <w:t xml:space="preserve"> feedback</w:t>
+        <w:t>Table 4.5.6: Question 6 feedback</w:t>
       </w:r>
     </w:p>
     <w:tbl>
@@ -6025,19 +5941,7 @@
               <w:rPr>
                 <w:lang w:val="en-ZA"/>
               </w:rPr>
-              <w:t>“</w:t>
-            </w:r>
-            <w:r>
-              <w:rPr>
-                <w:lang w:val="en-ZA"/>
-              </w:rPr>
-              <w:t>As a user, the end product is important.</w:t>
-            </w:r>
-            <w:r>
-              <w:rPr>
-                <w:lang w:val="en-ZA"/>
-              </w:rPr>
-              <w:t>”</w:t>
+              <w:t>“As a user, the end product is important.”</w:t>
             </w:r>
           </w:p>
         </w:tc>
@@ -6155,13 +6059,7 @@
               <w:rPr>
                 <w:lang w:val="en-ZA"/>
               </w:rPr>
-              <w:t>“E</w:t>
-            </w:r>
-            <w:r>
-              <w:rPr>
-                <w:lang w:val="en-ZA"/>
-              </w:rPr>
-              <w:t xml:space="preserve">ach sprint should be finished on </w:t>
+              <w:t xml:space="preserve">“Each sprint should be finished on </w:t>
             </w:r>
             <w:proofErr w:type="gramStart"/>
             <w:r>
@@ -6175,13 +6073,7 @@
               <w:rPr>
                 <w:lang w:val="en-ZA"/>
               </w:rPr>
-              <w:t xml:space="preserve"> bugs should be to a minimum</w:t>
-            </w:r>
-            <w:r>
-              <w:rPr>
-                <w:lang w:val="en-ZA"/>
-              </w:rPr>
-              <w:t>”</w:t>
+              <w:t xml:space="preserve"> bugs should be to a minimum”</w:t>
             </w:r>
           </w:p>
         </w:tc>
@@ -6221,19 +6113,7 @@
         <w:pStyle w:val="Caption"/>
       </w:pPr>
       <w:r>
-        <w:t>Table 4.5.</w:t>
-      </w:r>
-      <w:r>
-        <w:t>7</w:t>
-      </w:r>
-      <w:r>
-        <w:t xml:space="preserve">: Question </w:t>
-      </w:r>
-      <w:r>
-        <w:t>7</w:t>
-      </w:r>
-      <w:r>
-        <w:t xml:space="preserve"> feedback</w:t>
+        <w:t>Table 4.5.7: Question 7 feedback</w:t>
       </w:r>
     </w:p>
     <w:tbl>
@@ -6368,10 +6248,7 @@
           </w:tcPr>
           <w:p>
             <w:r>
-              <w:t>Resource</w:t>
-            </w:r>
-            <w:r>
-              <w:t xml:space="preserve"> management</w:t>
+              <w:t>Resource management</w:t>
             </w:r>
           </w:p>
         </w:tc>
@@ -6442,7 +6319,7 @@
           <w:numId w:val="0"/>
         </w:numPr>
       </w:pPr>
-      <w:bookmarkStart w:id="21" w:name="_Toc81346202"/>
+      <w:bookmarkStart w:id="22" w:name="_Toc81582544"/>
       <w:r>
         <w:t>5</w:t>
       </w:r>
@@ -6452,7 +6329,7 @@
       <w:r>
         <w:t>Conclusion</w:t>
       </w:r>
-      <w:bookmarkEnd w:id="21"/>
+      <w:bookmarkEnd w:id="22"/>
     </w:p>
     <w:p>
       <w:pPr>
@@ -6464,7 +6341,7 @@
         <w:rPr>
           <w:lang w:eastAsia="en-ZA"/>
         </w:rPr>
-        <w:t xml:space="preserve">Qualitative data analysis is then making sense of the data gathered from the interview that was conducted </w:t>
+        <w:t xml:space="preserve">Qualitative data analysis is making sense of the data gathered from the interview that was conducted </w:t>
       </w:r>
       <w:r>
         <w:rPr>
@@ -6501,51 +6378,30 @@
         <w:rPr>
           <w:lang w:eastAsia="en-ZA"/>
         </w:rPr>
-        <w:t xml:space="preserve">. The Analysis makes what would have been important to the study clearer. </w:t>
+        <w:t xml:space="preserve">. The Analysis makes important </w:t>
+      </w:r>
+      <w:r>
+        <w:rPr>
+          <w:lang w:eastAsia="en-ZA"/>
+        </w:rPr>
+        <w:t xml:space="preserve">information </w:t>
+      </w:r>
+      <w:r>
+        <w:rPr>
+          <w:lang w:eastAsia="en-ZA"/>
+        </w:rPr>
+        <w:t xml:space="preserve">to the study clearer. </w:t>
       </w:r>
     </w:p>
     <w:p>
       <w:r>
-        <w:t xml:space="preserve">The participant that </w:t>
-      </w:r>
-      <w:r>
-        <w:t>was</w:t>
-      </w:r>
-      <w:r>
-        <w:t xml:space="preserve"> </w:t>
-      </w:r>
-      <w:r>
-        <w:t>interviewed</w:t>
-      </w:r>
-      <w:r>
-        <w:t xml:space="preserve"> </w:t>
-      </w:r>
-      <w:r>
-        <w:t>in</w:t>
-      </w:r>
-      <w:r>
-        <w:t xml:space="preserve"> this study </w:t>
-      </w:r>
-      <w:r>
-        <w:t>was</w:t>
-      </w:r>
-      <w:r>
-        <w:t xml:space="preserve"> a specialist in project management and has experience in working in the industry. The feedback that </w:t>
-      </w:r>
-      <w:r>
-        <w:t xml:space="preserve">was </w:t>
-      </w:r>
-      <w:r>
-        <w:t>obtained benefit</w:t>
-      </w:r>
-      <w:r>
-        <w:t>ed</w:t>
-      </w:r>
-      <w:r>
-        <w:t xml:space="preserve"> the design and layout of the artefact</w:t>
-      </w:r>
-      <w:r>
-        <w:t>.</w:t>
+        <w:t xml:space="preserve">The participant that was interviewed in this study </w:t>
+      </w:r>
+      <w:r>
+        <w:t xml:space="preserve">is a </w:t>
+      </w:r>
+      <w:r>
+        <w:t>specialist in project management and has experience in working in the industry. The feedback that was obtained benefited the design and layout of the artefact.</w:t>
       </w:r>
     </w:p>
     <w:p>
@@ -6577,7 +6433,13 @@
         <w:t xml:space="preserve"> </w:t>
       </w:r>
       <w:r>
-        <w:t xml:space="preserve">Open coding is the qualitative data analysis technique for create categories that order data according to their similarities and differences </w:t>
+        <w:t>Open coding is the qualitative data analysis technique for creat</w:t>
+      </w:r>
+      <w:r>
+        <w:t>ing</w:t>
+      </w:r>
+      <w:r>
+        <w:t xml:space="preserve"> categories that order data according to their similarities and differences </w:t>
       </w:r>
       <w:r>
         <w:fldChar w:fldCharType="begin"/>
@@ -6631,10 +6493,7 @@
         <w:pStyle w:val="Caption"/>
       </w:pPr>
       <w:r>
-        <w:t xml:space="preserve">Table 5.1: </w:t>
-      </w:r>
-      <w:r>
-        <w:t>Most important requirements and specifications</w:t>
+        <w:t>Table 5.1: Most important requirements and specifications</w:t>
       </w:r>
     </w:p>
     <w:tbl>
@@ -6667,15 +6526,7 @@
                 <w:bCs/>
                 <w:lang w:eastAsia="en-ZA"/>
               </w:rPr>
-              <w:t>M</w:t>
-            </w:r>
-            <w:r>
-              <w:rPr>
-                <w:b/>
-                <w:bCs/>
-                <w:lang w:eastAsia="en-ZA"/>
-              </w:rPr>
-              <w:t>ost important requirements and specifications</w:t>
+              <w:t>Most important requirements and specifications</w:t>
             </w:r>
           </w:p>
         </w:tc>
@@ -6984,13 +6835,35 @@
     </w:p>
     <w:p>
       <w:pPr>
+        <w:spacing w:after="0" w:line="240" w:lineRule="auto"/>
+        <w:jc w:val="left"/>
+        <w:rPr>
+          <w:lang w:eastAsia="en-ZA"/>
+        </w:rPr>
+      </w:pPr>
+      <w:r>
+        <w:rPr>
+          <w:lang w:eastAsia="en-ZA"/>
+        </w:rPr>
+        <w:br w:type="page"/>
+      </w:r>
+    </w:p>
+    <w:p>
+      <w:pPr>
+        <w:rPr>
+          <w:lang w:eastAsia="en-ZA"/>
+        </w:rPr>
+      </w:pPr>
+    </w:p>
+    <w:p>
+      <w:pPr>
         <w:pStyle w:val="Heading1"/>
         <w:numPr>
           <w:ilvl w:val="0"/>
           <w:numId w:val="0"/>
         </w:numPr>
       </w:pPr>
-      <w:bookmarkStart w:id="22" w:name="_Toc81346203"/>
+      <w:bookmarkStart w:id="23" w:name="_Toc81582545"/>
       <w:bookmarkEnd w:id="7"/>
       <w:r>
         <w:t>7</w:t>
@@ -7001,7 +6874,7 @@
       <w:r>
         <w:t>Reference List</w:t>
       </w:r>
-      <w:bookmarkEnd w:id="22"/>
+      <w:bookmarkEnd w:id="23"/>
     </w:p>
     <w:p>
       <w:pPr>
@@ -7152,7 +7025,7 @@
       <w:r>
         <w:t xml:space="preserve">McNamara, C. (2019). Key Questions When Planning a Computer System. </w:t>
       </w:r>
-      <w:hyperlink r:id="rId14" w:history="1">
+      <w:hyperlink r:id="rId14" w:anchor=":~:text=%20Key%20Questions%20When%20Planning%20a%20Computer%20System,certain%20benchmarks%2Fmilestones%20to%20assess%20the%20success...%20More%20" w:history="1">
         <w:r>
           <w:rPr>
             <w:rStyle w:val="Hyperlink"/>
@@ -7250,7 +7123,6 @@
         <w:ind w:left="720" w:hanging="720"/>
       </w:pPr>
       <w:r>
-        <w:lastRenderedPageBreak/>
         <w:t xml:space="preserve">Valenzuela, D., &amp; Shrivastava, P. (2002). Interview as a method for qualitative research. </w:t>
       </w:r>
       <w:r>
@@ -11316,39 +11188,12 @@
   </w:num>
   <w:num w:numId="43">
     <w:abstractNumId w:val="13"/>
-    <w:lvlOverride w:ilvl="0"/>
-    <w:lvlOverride w:ilvl="1"/>
-    <w:lvlOverride w:ilvl="2"/>
-    <w:lvlOverride w:ilvl="3"/>
-    <w:lvlOverride w:ilvl="4"/>
-    <w:lvlOverride w:ilvl="5"/>
-    <w:lvlOverride w:ilvl="6"/>
-    <w:lvlOverride w:ilvl="7"/>
-    <w:lvlOverride w:ilvl="8"/>
   </w:num>
   <w:num w:numId="44">
     <w:abstractNumId w:val="29"/>
-    <w:lvlOverride w:ilvl="0"/>
-    <w:lvlOverride w:ilvl="1"/>
-    <w:lvlOverride w:ilvl="2"/>
-    <w:lvlOverride w:ilvl="3"/>
-    <w:lvlOverride w:ilvl="4"/>
-    <w:lvlOverride w:ilvl="5"/>
-    <w:lvlOverride w:ilvl="6"/>
-    <w:lvlOverride w:ilvl="7"/>
-    <w:lvlOverride w:ilvl="8"/>
   </w:num>
   <w:num w:numId="45">
     <w:abstractNumId w:val="26"/>
-    <w:lvlOverride w:ilvl="0"/>
-    <w:lvlOverride w:ilvl="1"/>
-    <w:lvlOverride w:ilvl="2"/>
-    <w:lvlOverride w:ilvl="3"/>
-    <w:lvlOverride w:ilvl="4"/>
-    <w:lvlOverride w:ilvl="5"/>
-    <w:lvlOverride w:ilvl="6"/>
-    <w:lvlOverride w:ilvl="7"/>
-    <w:lvlOverride w:ilvl="8"/>
   </w:num>
   <w:numIdMacAtCleanup w:val="32"/>
 </w:numbering>
@@ -11952,6 +11797,7 @@
   <w:style w:type="character" w:default="1" w:styleId="DefaultParagraphFont">
     <w:name w:val="Default Paragraph Font"/>
     <w:uiPriority w:val="1"/>
+    <w:semiHidden/>
     <w:unhideWhenUsed/>
   </w:style>
   <w:style w:type="table" w:default="1" w:styleId="TableNormal">

</xml_diff>

<commit_message>
Finished security, chapter 4, Databases
</commit_message>
<xml_diff>
--- a/Z ITRI 671 Research/Chapter 4/Enrico Dreyer Project Chapter 4.docx
+++ b/Z ITRI 671 Research/Chapter 4/Enrico Dreyer Project Chapter 4.docx
@@ -429,7 +429,7 @@
         </w:rPr>
         <w:fldChar w:fldCharType="separate"/>
       </w:r>
-      <w:hyperlink w:anchor="_Toc81582533" w:history="1">
+      <w:hyperlink w:anchor="_Toc82224972" w:history="1">
         <w:r>
           <w:rPr>
             <w:rStyle w:val="Hyperlink"/>
@@ -456,7 +456,7 @@
             <w:noProof/>
             <w:webHidden/>
           </w:rPr>
-          <w:instrText xml:space="preserve"> PAGEREF _Toc81582533 \h </w:instrText>
+          <w:instrText xml:space="preserve"> PAGEREF _Toc82224972 \h </w:instrText>
         </w:r>
         <w:r>
           <w:rPr>
@@ -499,14 +499,14 @@
           <w:lang w:val="en-ZA" w:eastAsia="en-ZA"/>
         </w:rPr>
       </w:pPr>
-      <w:hyperlink w:anchor="_Toc81582534" w:history="1">
+      <w:hyperlink w:anchor="_Toc82224973" w:history="1">
         <w:r>
           <w:rPr>
             <w:rStyle w:val="Hyperlink"/>
             <w:noProof/>
             <w:lang w:eastAsia="en-ZA"/>
           </w:rPr>
-          <w:t>Chapter 4: Data Analysis</w:t>
+          <w:t>Chapter 4: Data Gathering and Analysis</w:t>
         </w:r>
         <w:r>
           <w:rPr>
@@ -527,7 +527,7 @@
             <w:noProof/>
             <w:webHidden/>
           </w:rPr>
-          <w:instrText xml:space="preserve"> PAGEREF _Toc81582534 \h </w:instrText>
+          <w:instrText xml:space="preserve"> PAGEREF _Toc82224973 \h </w:instrText>
         </w:r>
         <w:r>
           <w:rPr>
@@ -569,7 +569,7 @@
           <w:lang w:val="en-ZA" w:eastAsia="en-ZA"/>
         </w:rPr>
       </w:pPr>
-      <w:hyperlink w:anchor="_Toc81582535" w:history="1">
+      <w:hyperlink w:anchor="_Toc82224974" w:history="1">
         <w:r>
           <w:rPr>
             <w:rStyle w:val="Hyperlink"/>
@@ -596,7 +596,7 @@
             <w:noProof/>
             <w:webHidden/>
           </w:rPr>
-          <w:instrText xml:space="preserve"> PAGEREF _Toc81582535 \h </w:instrText>
+          <w:instrText xml:space="preserve"> PAGEREF _Toc82224974 \h </w:instrText>
         </w:r>
         <w:r>
           <w:rPr>
@@ -638,7 +638,7 @@
           <w:lang w:val="en-ZA" w:eastAsia="en-ZA"/>
         </w:rPr>
       </w:pPr>
-      <w:hyperlink w:anchor="_Toc81582536" w:history="1">
+      <w:hyperlink w:anchor="_Toc82224975" w:history="1">
         <w:r>
           <w:rPr>
             <w:rStyle w:val="Hyperlink"/>
@@ -665,7 +665,7 @@
             <w:noProof/>
             <w:webHidden/>
           </w:rPr>
-          <w:instrText xml:space="preserve"> PAGEREF _Toc81582536 \h </w:instrText>
+          <w:instrText xml:space="preserve"> PAGEREF _Toc82224975 \h </w:instrText>
         </w:r>
         <w:r>
           <w:rPr>
@@ -707,7 +707,7 @@
           <w:lang w:val="en-ZA" w:eastAsia="en-ZA"/>
         </w:rPr>
       </w:pPr>
-      <w:hyperlink w:anchor="_Toc81582537" w:history="1">
+      <w:hyperlink w:anchor="_Toc82224976" w:history="1">
         <w:r>
           <w:rPr>
             <w:rStyle w:val="Hyperlink"/>
@@ -734,76 +734,7 @@
             <w:noProof/>
             <w:webHidden/>
           </w:rPr>
-          <w:instrText xml:space="preserve"> PAGEREF _Toc81582537 \h </w:instrText>
-        </w:r>
-        <w:r>
-          <w:rPr>
-            <w:noProof/>
-            <w:webHidden/>
-          </w:rPr>
-        </w:r>
-        <w:r>
-          <w:rPr>
-            <w:noProof/>
-            <w:webHidden/>
-          </w:rPr>
-          <w:fldChar w:fldCharType="separate"/>
-        </w:r>
-        <w:r>
-          <w:rPr>
-            <w:noProof/>
-            <w:webHidden/>
-          </w:rPr>
-          <w:t>1</w:t>
-        </w:r>
-        <w:r>
-          <w:rPr>
-            <w:noProof/>
-            <w:webHidden/>
-          </w:rPr>
-          <w:fldChar w:fldCharType="end"/>
-        </w:r>
-      </w:hyperlink>
-    </w:p>
-    <w:p>
-      <w:pPr>
-        <w:pStyle w:val="TOC1"/>
-        <w:rPr>
-          <w:rFonts w:asciiTheme="minorHAnsi" w:eastAsiaTheme="minorEastAsia" w:hAnsiTheme="minorHAnsi" w:cstheme="minorBidi"/>
-          <w:b w:val="0"/>
-          <w:noProof/>
-          <w:sz w:val="22"/>
-          <w:lang w:val="en-ZA" w:eastAsia="en-ZA"/>
-        </w:rPr>
-      </w:pPr>
-      <w:hyperlink w:anchor="_Toc81582538" w:history="1">
-        <w:r>
-          <w:rPr>
-            <w:rStyle w:val="Hyperlink"/>
-            <w:noProof/>
-          </w:rPr>
-          <w:t>4. Data Analysis</w:t>
-        </w:r>
-        <w:r>
-          <w:rPr>
-            <w:noProof/>
-            <w:webHidden/>
-          </w:rPr>
-          <w:tab/>
-        </w:r>
-        <w:r>
-          <w:rPr>
-            <w:noProof/>
-            <w:webHidden/>
-          </w:rPr>
-          <w:fldChar w:fldCharType="begin"/>
-        </w:r>
-        <w:r>
-          <w:rPr>
-            <w:noProof/>
-            <w:webHidden/>
-          </w:rPr>
-          <w:instrText xml:space="preserve"> PAGEREF _Toc81582538 \h </w:instrText>
+          <w:instrText xml:space="preserve"> PAGEREF _Toc82224976 \h </w:instrText>
         </w:r>
         <w:r>
           <w:rPr>
@@ -836,25 +767,22 @@
     </w:p>
     <w:p>
       <w:pPr>
-        <w:pStyle w:val="TOC2"/>
+        <w:pStyle w:val="TOC1"/>
         <w:rPr>
           <w:rFonts w:asciiTheme="minorHAnsi" w:eastAsiaTheme="minorEastAsia" w:hAnsiTheme="minorHAnsi" w:cstheme="minorBidi"/>
           <w:b w:val="0"/>
-          <w:i w:val="0"/>
           <w:noProof/>
           <w:sz w:val="22"/>
-          <w:szCs w:val="22"/>
           <w:lang w:val="en-ZA" w:eastAsia="en-ZA"/>
         </w:rPr>
       </w:pPr>
-      <w:hyperlink w:anchor="_Toc81582539" w:history="1">
+      <w:hyperlink w:anchor="_Toc82224977" w:history="1">
         <w:r>
           <w:rPr>
             <w:rStyle w:val="Hyperlink"/>
             <w:noProof/>
-            <w:lang w:eastAsia="en-ZA"/>
           </w:rPr>
-          <w:t>4.1. Introduction</w:t>
+          <w:t>4. Data Analysis</w:t>
         </w:r>
         <w:r>
           <w:rPr>
@@ -875,7 +803,7 @@
             <w:noProof/>
             <w:webHidden/>
           </w:rPr>
-          <w:instrText xml:space="preserve"> PAGEREF _Toc81582539 \h </w:instrText>
+          <w:instrText xml:space="preserve"> PAGEREF _Toc82224977 \h </w:instrText>
         </w:r>
         <w:r>
           <w:rPr>
@@ -919,7 +847,7 @@
           <w:lang w:val="en-ZA" w:eastAsia="en-ZA"/>
         </w:rPr>
       </w:pPr>
-      <w:hyperlink w:anchor="_Toc81582540" w:history="1">
+      <w:hyperlink w:anchor="_Toc82224978" w:history="1">
         <w:r>
           <w:rPr>
             <w:rStyle w:val="Hyperlink"/>
@@ -946,7 +874,7 @@
             <w:noProof/>
             <w:webHidden/>
           </w:rPr>
-          <w:instrText xml:space="preserve"> PAGEREF _Toc81582540 \h </w:instrText>
+          <w:instrText xml:space="preserve"> PAGEREF _Toc82224978 \h </w:instrText>
         </w:r>
         <w:r>
           <w:rPr>
@@ -966,7 +894,7 @@
             <w:noProof/>
             <w:webHidden/>
           </w:rPr>
-          <w:t>2</w:t>
+          <w:t>3</w:t>
         </w:r>
         <w:r>
           <w:rPr>
@@ -990,7 +918,7 @@
           <w:lang w:val="en-ZA" w:eastAsia="en-ZA"/>
         </w:rPr>
       </w:pPr>
-      <w:hyperlink w:anchor="_Toc81582541" w:history="1">
+      <w:hyperlink w:anchor="_Toc82224979" w:history="1">
         <w:r>
           <w:rPr>
             <w:rStyle w:val="Hyperlink"/>
@@ -1017,7 +945,7 @@
             <w:noProof/>
             <w:webHidden/>
           </w:rPr>
-          <w:instrText xml:space="preserve"> PAGEREF _Toc81582541 \h </w:instrText>
+          <w:instrText xml:space="preserve"> PAGEREF _Toc82224979 \h </w:instrText>
         </w:r>
         <w:r>
           <w:rPr>
@@ -1037,7 +965,7 @@
             <w:noProof/>
             <w:webHidden/>
           </w:rPr>
-          <w:t>2</w:t>
+          <w:t>3</w:t>
         </w:r>
         <w:r>
           <w:rPr>
@@ -1061,13 +989,13 @@
           <w:lang w:val="en-ZA" w:eastAsia="en-ZA"/>
         </w:rPr>
       </w:pPr>
-      <w:hyperlink w:anchor="_Toc81582542" w:history="1">
+      <w:hyperlink w:anchor="_Toc82224980" w:history="1">
         <w:r>
           <w:rPr>
             <w:rStyle w:val="Hyperlink"/>
             <w:noProof/>
           </w:rPr>
-          <w:t>4.4. Feedback from the interview</w:t>
+          <w:t>4.4. Interview response</w:t>
         </w:r>
         <w:r>
           <w:rPr>
@@ -1088,7 +1016,7 @@
             <w:noProof/>
             <w:webHidden/>
           </w:rPr>
-          <w:instrText xml:space="preserve"> PAGEREF _Toc81582542 \h </w:instrText>
+          <w:instrText xml:space="preserve"> PAGEREF _Toc82224980 \h </w:instrText>
         </w:r>
         <w:r>
           <w:rPr>
@@ -1108,7 +1036,7 @@
             <w:noProof/>
             <w:webHidden/>
           </w:rPr>
-          <w:t>4</w:t>
+          <w:t>5</w:t>
         </w:r>
         <w:r>
           <w:rPr>
@@ -1132,13 +1060,13 @@
           <w:lang w:val="en-ZA" w:eastAsia="en-ZA"/>
         </w:rPr>
       </w:pPr>
-      <w:hyperlink w:anchor="_Toc81582543" w:history="1">
+      <w:hyperlink w:anchor="_Toc82224981" w:history="1">
         <w:r>
           <w:rPr>
             <w:rStyle w:val="Hyperlink"/>
             <w:noProof/>
           </w:rPr>
-          <w:t>4.5. Analysis of data obtained from interview</w:t>
+          <w:t>4.5. Analysis of data obtained from data Analysis</w:t>
         </w:r>
         <w:r>
           <w:rPr>
@@ -1159,7 +1087,7 @@
             <w:noProof/>
             <w:webHidden/>
           </w:rPr>
-          <w:instrText xml:space="preserve"> PAGEREF _Toc81582543 \h </w:instrText>
+          <w:instrText xml:space="preserve"> PAGEREF _Toc82224981 \h </w:instrText>
         </w:r>
         <w:r>
           <w:rPr>
@@ -1179,7 +1107,7 @@
             <w:noProof/>
             <w:webHidden/>
           </w:rPr>
-          <w:t>7</w:t>
+          <w:t>8</w:t>
         </w:r>
         <w:r>
           <w:rPr>
@@ -1192,6 +1120,77 @@
     </w:p>
     <w:p>
       <w:pPr>
+        <w:pStyle w:val="TOC2"/>
+        <w:rPr>
+          <w:rFonts w:asciiTheme="minorHAnsi" w:eastAsiaTheme="minorEastAsia" w:hAnsiTheme="minorHAnsi" w:cstheme="minorBidi"/>
+          <w:b w:val="0"/>
+          <w:i w:val="0"/>
+          <w:noProof/>
+          <w:sz w:val="22"/>
+          <w:szCs w:val="22"/>
+          <w:lang w:val="en-ZA" w:eastAsia="en-ZA"/>
+        </w:rPr>
+      </w:pPr>
+      <w:hyperlink w:anchor="_Toc82224982" w:history="1">
+        <w:r>
+          <w:rPr>
+            <w:rStyle w:val="Hyperlink"/>
+            <w:noProof/>
+          </w:rPr>
+          <w:t>4.6. Report on findings</w:t>
+        </w:r>
+        <w:r>
+          <w:rPr>
+            <w:noProof/>
+            <w:webHidden/>
+          </w:rPr>
+          <w:tab/>
+        </w:r>
+        <w:r>
+          <w:rPr>
+            <w:noProof/>
+            <w:webHidden/>
+          </w:rPr>
+          <w:fldChar w:fldCharType="begin"/>
+        </w:r>
+        <w:r>
+          <w:rPr>
+            <w:noProof/>
+            <w:webHidden/>
+          </w:rPr>
+          <w:instrText xml:space="preserve"> PAGEREF _Toc82224982 \h </w:instrText>
+        </w:r>
+        <w:r>
+          <w:rPr>
+            <w:noProof/>
+            <w:webHidden/>
+          </w:rPr>
+        </w:r>
+        <w:r>
+          <w:rPr>
+            <w:noProof/>
+            <w:webHidden/>
+          </w:rPr>
+          <w:fldChar w:fldCharType="separate"/>
+        </w:r>
+        <w:r>
+          <w:rPr>
+            <w:noProof/>
+            <w:webHidden/>
+          </w:rPr>
+          <w:t>14</w:t>
+        </w:r>
+        <w:r>
+          <w:rPr>
+            <w:noProof/>
+            <w:webHidden/>
+          </w:rPr>
+          <w:fldChar w:fldCharType="end"/>
+        </w:r>
+      </w:hyperlink>
+    </w:p>
+    <w:p>
+      <w:pPr>
         <w:pStyle w:val="TOC1"/>
         <w:rPr>
           <w:rFonts w:asciiTheme="minorHAnsi" w:eastAsiaTheme="minorEastAsia" w:hAnsiTheme="minorHAnsi" w:cstheme="minorBidi"/>
@@ -1201,7 +1200,7 @@
           <w:lang w:val="en-ZA" w:eastAsia="en-ZA"/>
         </w:rPr>
       </w:pPr>
-      <w:hyperlink w:anchor="_Toc81582544" w:history="1">
+      <w:hyperlink w:anchor="_Toc82224983" w:history="1">
         <w:r>
           <w:rPr>
             <w:rStyle w:val="Hyperlink"/>
@@ -1228,76 +1227,7 @@
             <w:noProof/>
             <w:webHidden/>
           </w:rPr>
-          <w:instrText xml:space="preserve"> PAGEREF _Toc81582544 \h </w:instrText>
-        </w:r>
-        <w:r>
-          <w:rPr>
-            <w:noProof/>
-            <w:webHidden/>
-          </w:rPr>
-        </w:r>
-        <w:r>
-          <w:rPr>
-            <w:noProof/>
-            <w:webHidden/>
-          </w:rPr>
-          <w:fldChar w:fldCharType="separate"/>
-        </w:r>
-        <w:r>
-          <w:rPr>
-            <w:noProof/>
-            <w:webHidden/>
-          </w:rPr>
-          <w:t>13</w:t>
-        </w:r>
-        <w:r>
-          <w:rPr>
-            <w:noProof/>
-            <w:webHidden/>
-          </w:rPr>
-          <w:fldChar w:fldCharType="end"/>
-        </w:r>
-      </w:hyperlink>
-    </w:p>
-    <w:p>
-      <w:pPr>
-        <w:pStyle w:val="TOC1"/>
-        <w:rPr>
-          <w:rFonts w:asciiTheme="minorHAnsi" w:eastAsiaTheme="minorEastAsia" w:hAnsiTheme="minorHAnsi" w:cstheme="minorBidi"/>
-          <w:b w:val="0"/>
-          <w:noProof/>
-          <w:sz w:val="22"/>
-          <w:lang w:val="en-ZA" w:eastAsia="en-ZA"/>
-        </w:rPr>
-      </w:pPr>
-      <w:hyperlink w:anchor="_Toc81582545" w:history="1">
-        <w:r>
-          <w:rPr>
-            <w:rStyle w:val="Hyperlink"/>
-            <w:noProof/>
-          </w:rPr>
-          <w:t>7. Reference List</w:t>
-        </w:r>
-        <w:r>
-          <w:rPr>
-            <w:noProof/>
-            <w:webHidden/>
-          </w:rPr>
-          <w:tab/>
-        </w:r>
-        <w:r>
-          <w:rPr>
-            <w:noProof/>
-            <w:webHidden/>
-          </w:rPr>
-          <w:fldChar w:fldCharType="begin"/>
-        </w:r>
-        <w:r>
-          <w:rPr>
-            <w:noProof/>
-            <w:webHidden/>
-          </w:rPr>
-          <w:instrText xml:space="preserve"> PAGEREF _Toc81582545 \h </w:instrText>
+          <w:instrText xml:space="preserve"> PAGEREF _Toc82224983 \h </w:instrText>
         </w:r>
         <w:r>
           <w:rPr>
@@ -1329,6 +1259,75 @@
       </w:hyperlink>
     </w:p>
     <w:p>
+      <w:pPr>
+        <w:pStyle w:val="TOC1"/>
+        <w:rPr>
+          <w:rFonts w:asciiTheme="minorHAnsi" w:eastAsiaTheme="minorEastAsia" w:hAnsiTheme="minorHAnsi" w:cstheme="minorBidi"/>
+          <w:b w:val="0"/>
+          <w:noProof/>
+          <w:sz w:val="22"/>
+          <w:lang w:val="en-ZA" w:eastAsia="en-ZA"/>
+        </w:rPr>
+      </w:pPr>
+      <w:hyperlink w:anchor="_Toc82224984" w:history="1">
+        <w:r>
+          <w:rPr>
+            <w:rStyle w:val="Hyperlink"/>
+            <w:noProof/>
+          </w:rPr>
+          <w:t>6. Reference List</w:t>
+        </w:r>
+        <w:r>
+          <w:rPr>
+            <w:noProof/>
+            <w:webHidden/>
+          </w:rPr>
+          <w:tab/>
+        </w:r>
+        <w:r>
+          <w:rPr>
+            <w:noProof/>
+            <w:webHidden/>
+          </w:rPr>
+          <w:fldChar w:fldCharType="begin"/>
+        </w:r>
+        <w:r>
+          <w:rPr>
+            <w:noProof/>
+            <w:webHidden/>
+          </w:rPr>
+          <w:instrText xml:space="preserve"> PAGEREF _Toc82224984 \h </w:instrText>
+        </w:r>
+        <w:r>
+          <w:rPr>
+            <w:noProof/>
+            <w:webHidden/>
+          </w:rPr>
+        </w:r>
+        <w:r>
+          <w:rPr>
+            <w:noProof/>
+            <w:webHidden/>
+          </w:rPr>
+          <w:fldChar w:fldCharType="separate"/>
+        </w:r>
+        <w:r>
+          <w:rPr>
+            <w:noProof/>
+            <w:webHidden/>
+          </w:rPr>
+          <w:t>16</w:t>
+        </w:r>
+        <w:r>
+          <w:rPr>
+            <w:noProof/>
+            <w:webHidden/>
+          </w:rPr>
+          <w:fldChar w:fldCharType="end"/>
+        </w:r>
+      </w:hyperlink>
+    </w:p>
+    <w:p>
       <w:r>
         <w:rPr>
           <w:rFonts w:ascii="Arial Bold" w:hAnsi="Arial Bold"/>
@@ -1350,7 +1349,7 @@
       <w:bookmarkStart w:id="3" w:name="_Toc395687202"/>
       <w:bookmarkStart w:id="4" w:name="_Toc395691309"/>
       <w:bookmarkStart w:id="5" w:name="_Toc397017531"/>
-      <w:bookmarkStart w:id="6" w:name="_Toc81582533"/>
+      <w:bookmarkStart w:id="6" w:name="_Toc82224972"/>
       <w:r>
         <w:rPr>
           <w:caps w:val="0"/>
@@ -1494,7 +1493,7 @@
         </w:rPr>
       </w:pPr>
       <w:bookmarkStart w:id="7" w:name="_Toc349293625"/>
-      <w:bookmarkStart w:id="8" w:name="_Toc81582534"/>
+      <w:bookmarkStart w:id="8" w:name="_Toc82224973"/>
       <w:r>
         <w:rPr>
           <w:lang w:eastAsia="en-ZA"/>
@@ -1518,7 +1517,19 @@
         <w:rPr>
           <w:lang w:eastAsia="en-ZA"/>
         </w:rPr>
-        <w:t>Data Analysis</w:t>
+        <w:t xml:space="preserve">Data </w:t>
+      </w:r>
+      <w:r>
+        <w:rPr>
+          <w:lang w:eastAsia="en-ZA"/>
+        </w:rPr>
+        <w:t xml:space="preserve">Gathering and </w:t>
+      </w:r>
+      <w:r>
+        <w:rPr>
+          <w:lang w:eastAsia="en-ZA"/>
+        </w:rPr>
+        <w:t>Analysis</w:t>
       </w:r>
       <w:bookmarkEnd w:id="8"/>
     </w:p>
@@ -1530,7 +1541,7 @@
           <w:numId w:val="0"/>
         </w:numPr>
       </w:pPr>
-      <w:bookmarkStart w:id="9" w:name="_Toc81582535"/>
+      <w:bookmarkStart w:id="9" w:name="_Toc82224974"/>
       <w:r>
         <w:t>1.</w:t>
       </w:r>
@@ -1621,6 +1632,85 @@
         </w:rPr>
         <w:t xml:space="preserve"> process model, this chapter will focus on the “Suggestion” phase.</w:t>
       </w:r>
+      <w:r>
+        <w:rPr>
+          <w:lang w:eastAsia="en-ZA"/>
+        </w:rPr>
+        <w:t xml:space="preserve"> </w:t>
+      </w:r>
+      <w:r>
+        <w:rPr>
+          <w:lang w:eastAsia="en-ZA"/>
+        </w:rPr>
+        <w:t>The art</w:t>
+      </w:r>
+      <w:r>
+        <w:rPr>
+          <w:lang w:eastAsia="en-ZA"/>
+        </w:rPr>
+        <w:t>e</w:t>
+      </w:r>
+      <w:r>
+        <w:rPr>
+          <w:lang w:eastAsia="en-ZA"/>
+        </w:rPr>
+        <w:t>fact needs to be built according to what the end user expects, this phase of the study is there to define the requirements properly and do an analysis on what is intended for the art</w:t>
+      </w:r>
+      <w:r>
+        <w:rPr>
+          <w:lang w:eastAsia="en-ZA"/>
+        </w:rPr>
+        <w:t>e</w:t>
+      </w:r>
+      <w:r>
+        <w:rPr>
+          <w:lang w:eastAsia="en-ZA"/>
+        </w:rPr>
+        <w:t>fact</w:t>
+      </w:r>
+      <w:r>
+        <w:rPr>
+          <w:lang w:eastAsia="en-ZA"/>
+        </w:rPr>
+        <w:t xml:space="preserve"> </w:t>
+      </w:r>
+      <w:r>
+        <w:rPr>
+          <w:lang w:eastAsia="en-ZA"/>
+        </w:rPr>
+        <w:fldChar w:fldCharType="begin"/>
+      </w:r>
+      <w:r>
+        <w:rPr>
+          <w:lang w:eastAsia="en-ZA"/>
+        </w:rPr>
+        <w:instrText xml:space="preserve"> ADDIN EN.CITE &lt;EndNote&gt;&lt;Cite&gt;&lt;Author&gt;Softwaretestinghelp&lt;/Author&gt;&lt;Year&gt;2021&lt;/Year&gt;&lt;RecNum&gt;175&lt;/RecNum&gt;&lt;DisplayText&gt;(Softwaretestinghelp, 2021)&lt;/DisplayText&gt;&lt;record&gt;&lt;rec-number&gt;175&lt;/rec-number&gt;&lt;foreign-keys&gt;&lt;key app="EN" db-id="525d9sr0qsvde5evfr0ps52ifpp52v555xtd" timestamp="1631320327"&gt;175&lt;/key&gt;&lt;/foreign-keys&gt;&lt;ref-type name="Journal Article"&gt;17&lt;/ref-type&gt;&lt;contributors&gt;&lt;authors&gt;&lt;author&gt;Softwaretestinghelp&lt;/author&gt;&lt;/authors&gt;&lt;/contributors&gt;&lt;titles&gt;&lt;title&gt;What Is Requirement Analysis And Gathering In SDLC?&lt;/title&gt;&lt;/titles&gt;&lt;dates&gt;&lt;year&gt;2021&lt;/year&gt;&lt;/dates&gt;&lt;urls&gt;&lt;related-urls&gt;&lt;url&gt;https://www.softwaretestinghelp.com/requirement-analysis-in-sdlc/&lt;/url&gt;&lt;/related-urls&gt;&lt;/urls&gt;&lt;/record&gt;&lt;/Cite&gt;&lt;/EndNote&gt;</w:instrText>
+      </w:r>
+      <w:r>
+        <w:rPr>
+          <w:lang w:eastAsia="en-ZA"/>
+        </w:rPr>
+        <w:fldChar w:fldCharType="separate"/>
+      </w:r>
+      <w:r>
+        <w:rPr>
+          <w:noProof/>
+          <w:lang w:eastAsia="en-ZA"/>
+        </w:rPr>
+        <w:t>(Softwaretestinghelp, 2021)</w:t>
+      </w:r>
+      <w:r>
+        <w:rPr>
+          <w:lang w:eastAsia="en-ZA"/>
+        </w:rPr>
+        <w:fldChar w:fldCharType="end"/>
+      </w:r>
+      <w:r>
+        <w:rPr>
+          <w:lang w:eastAsia="en-ZA"/>
+        </w:rPr>
+        <w:t>.</w:t>
+      </w:r>
     </w:p>
     <w:p>
       <w:pPr>
@@ -1669,24 +1759,84 @@
         <w:rPr>
           <w:lang w:eastAsia="en-ZA"/>
         </w:rPr>
-        <w:t xml:space="preserve"> the reason behind conducting an interview is to get a better understanding and insight on how to design the artifact. An interview was done with an experienced project manager</w:t>
+        <w:t xml:space="preserve"> the reason behind conducting an interview is to get a better understanding and insight on how to design the art</w:t>
       </w:r>
       <w:r>
         <w:rPr>
           <w:lang w:eastAsia="en-ZA"/>
         </w:rPr>
+        <w:t>e</w:t>
+      </w:r>
+      <w:r>
+        <w:rPr>
+          <w:lang w:eastAsia="en-ZA"/>
+        </w:rPr>
+        <w:t>fact. An interview was done with an experienced project manager</w:t>
+      </w:r>
+      <w:r>
+        <w:rPr>
+          <w:lang w:eastAsia="en-ZA"/>
+        </w:rPr>
         <w:t xml:space="preserve"> from the industry</w:t>
       </w:r>
       <w:r>
         <w:rPr>
           <w:lang w:eastAsia="en-ZA"/>
         </w:rPr>
-        <w:t>, as part of the analysis that is required to design the artifact</w:t>
+        <w:t>, as part of the analysis that is required to design the art</w:t>
       </w:r>
       <w:r>
         <w:rPr>
           <w:lang w:eastAsia="en-ZA"/>
         </w:rPr>
+        <w:t>e</w:t>
+      </w:r>
+      <w:r>
+        <w:rPr>
+          <w:lang w:eastAsia="en-ZA"/>
+        </w:rPr>
+        <w:t>fact</w:t>
+      </w:r>
+      <w:r>
+        <w:rPr>
+          <w:lang w:eastAsia="en-ZA"/>
+        </w:rPr>
+        <w:t>.</w:t>
+      </w:r>
+      <w:r>
+        <w:rPr>
+          <w:lang w:eastAsia="en-ZA"/>
+        </w:rPr>
+        <w:t xml:space="preserve"> </w:t>
+      </w:r>
+      <w:r>
+        <w:t>The data analysis technique that was used for this study is open coding</w:t>
+      </w:r>
+      <w:r>
+        <w:t xml:space="preserve">. Open coding is the first step in gradually making sense of data, the technique to open coding is to go through the data collected line-by-line and generate </w:t>
+      </w:r>
+      <w:r>
+        <w:t xml:space="preserve">as many codes as possible and ultimately putting everything together </w:t>
+      </w:r>
+      <w:r>
+        <w:fldChar w:fldCharType="begin"/>
+      </w:r>
+      <w:r>
+        <w:instrText xml:space="preserve"> ADDIN EN.CITE &lt;EndNote&gt;&lt;Cite&gt;&lt;Author&gt;Utsc&lt;/Author&gt;&lt;Year&gt;2020&lt;/Year&gt;&lt;RecNum&gt;176&lt;/RecNum&gt;&lt;DisplayText&gt;(Utsc, 2020)&lt;/DisplayText&gt;&lt;record&gt;&lt;rec-number&gt;176&lt;/rec-number&gt;&lt;foreign-keys&gt;&lt;key app="EN" db-id="525d9sr0qsvde5evfr0ps52ifpp52v555xtd" timestamp="1631320748"&gt;176&lt;/key&gt;&lt;/foreign-keys&gt;&lt;ref-type name="Journal Article"&gt;17&lt;/ref-type&gt;&lt;contributors&gt;&lt;authors&gt;&lt;author&gt;Utsc&lt;/author&gt;&lt;/authors&gt;&lt;/contributors&gt;&lt;titles&gt;&lt;title&gt;Open Coding&lt;/title&gt;&lt;/titles&gt;&lt;dates&gt;&lt;year&gt;2020&lt;/year&gt;&lt;/dates&gt;&lt;urls&gt;&lt;related-urls&gt;&lt;url&gt;https://www.utsc.utoronto.ca/~pchsiung/LAL/analysis/opencoding&lt;/url&gt;&lt;/related-urls&gt;&lt;/urls&gt;&lt;/record&gt;&lt;/Cite&gt;&lt;/EndNote&gt;</w:instrText>
+      </w:r>
+      <w:r>
+        <w:fldChar w:fldCharType="separate"/>
+      </w:r>
+      <w:r>
+        <w:rPr>
+          <w:noProof/>
+        </w:rPr>
+        <w:t>(Utsc, 2020)</w:t>
+      </w:r>
+      <w:r>
+        <w:fldChar w:fldCharType="end"/>
+      </w:r>
+      <w:r>
         <w:t>.</w:t>
       </w:r>
     </w:p>
@@ -1712,7 +1862,7 @@
         </w:numPr>
       </w:pPr>
       <w:bookmarkStart w:id="10" w:name="_Toc72714031"/>
-      <w:bookmarkStart w:id="11" w:name="_Toc81582536"/>
+      <w:bookmarkStart w:id="11" w:name="_Toc82224975"/>
       <w:r>
         <w:t>2. Problem description and background</w:t>
       </w:r>
@@ -1758,7 +1908,14 @@
         </w:rPr>
       </w:pPr>
       <w:r>
-        <w:t xml:space="preserve">As a solution, an artifact </w:t>
+        <w:lastRenderedPageBreak/>
+        <w:t>As a solution, an art</w:t>
+      </w:r>
+      <w:r>
+        <w:t>e</w:t>
+      </w:r>
+      <w:r>
+        <w:t xml:space="preserve">fact </w:t>
       </w:r>
       <w:proofErr w:type="gramStart"/>
       <w:r>
@@ -1778,7 +1935,7 @@
         </w:numPr>
       </w:pPr>
       <w:bookmarkStart w:id="12" w:name="_Toc72714032"/>
-      <w:bookmarkStart w:id="13" w:name="_Toc81582537"/>
+      <w:bookmarkStart w:id="13" w:name="_Toc82224976"/>
       <w:r>
         <w:t>3. Aims and objectives of project</w:t>
       </w:r>
@@ -1787,11 +1944,83 @@
     </w:p>
     <w:p>
       <w:r>
-        <w:t xml:space="preserve">This study proposes the development of a communication web application that can easily be viewed in an office by all employees to allow easy access to important communication regarding specific software development projects. Where the primary </w:t>
-      </w:r>
-      <w:r>
-        <w:lastRenderedPageBreak/>
-        <w:t>objective is to develop a web application for a South African software development company that allows for easy access to important communication relating to specific project.</w:t>
+        <w:t>This study proposes the development of a communication web application that can easily be viewed in an office by all employees to allow easy access to important communication regarding specific software development projects. Where the primary objective is to develop a web application for a South African software development company that allows for easy access to important communication relating to specific project.</w:t>
+      </w:r>
+    </w:p>
+    <w:p>
+      <w:r>
+        <w:t xml:space="preserve">The type of interview used for this study is a semi-structured interview. A semi-structured interview is a combination between an unstructured interview and a structure interview, a researcher will ask questions from a list of questions, but after receiving the answer continue to have a deeper and more in detail conversation with the respondent </w:t>
+      </w:r>
+      <w:r>
+        <w:fldChar w:fldCharType="begin"/>
+      </w:r>
+      <w:r>
+        <w:instrText xml:space="preserve"> ADDIN EN.CITE &lt;EndNote&gt;&lt;Cite&gt;&lt;Author&gt;Bhasin&lt;/Author&gt;&lt;Year&gt;2019&lt;/Year&gt;&lt;RecNum&gt;177&lt;/RecNum&gt;&lt;DisplayText&gt;(Bhasin, 2019)&lt;/DisplayText&gt;&lt;record&gt;&lt;rec-number&gt;177&lt;/rec-number&gt;&lt;foreign-keys&gt;&lt;key app="EN" db-id="525d9sr0qsvde5evfr0ps52ifpp52v555xtd" timestamp="1631320950"&gt;177&lt;/key&gt;&lt;/foreign-keys&gt;&lt;ref-type name="Journal Article"&gt;17&lt;/ref-type&gt;&lt;contributors&gt;&lt;authors&gt;&lt;author&gt;Hitesh Bhasin&lt;/author&gt;&lt;/authors&gt;&lt;/contributors&gt;&lt;titles&gt;&lt;title&gt;Types of interviews in Qualitative Research&lt;/title&gt;&lt;/titles&gt;&lt;dates&gt;&lt;year&gt;2019&lt;/year&gt;&lt;/dates&gt;&lt;urls&gt;&lt;related-urls&gt;&lt;url&gt;https://www.marketing91.com/types-of-interviews-in-qualitative-research/#:~:text=Types%20of%20interviews%20in%20Qualitative%20Research%201%201%29,a%20group%20discussion%20on%20the%20topic%20of%20research.&lt;/url&gt;&lt;/related-urls&gt;&lt;/urls&gt;&lt;/record&gt;&lt;/Cite&gt;&lt;/EndNote&gt;</w:instrText>
+      </w:r>
+      <w:r>
+        <w:fldChar w:fldCharType="separate"/>
+      </w:r>
+      <w:r>
+        <w:rPr>
+          <w:noProof/>
+        </w:rPr>
+        <w:t>(Bhasin, 2019)</w:t>
+      </w:r>
+      <w:r>
+        <w:fldChar w:fldCharType="end"/>
+      </w:r>
+      <w:r>
+        <w:t>.</w:t>
+      </w:r>
+      <w:r>
+        <w:t xml:space="preserve"> The interview was done in person and notes were made during the interview and is discussed later in the chapter.</w:t>
+      </w:r>
+    </w:p>
+    <w:p>
+      <w:r>
+        <w:t xml:space="preserve">After the interview open coding will be used as a data analysis technique to sort out important points and group them together </w:t>
+      </w:r>
+      <w:r>
+        <w:fldChar w:fldCharType="begin"/>
+      </w:r>
+      <w:r>
+        <w:instrText xml:space="preserve"> ADDIN EN.CITE &lt;EndNote&gt;&lt;Cite&gt;&lt;Author&gt;Utsc&lt;/Author&gt;&lt;Year&gt;2020&lt;/Year&gt;&lt;RecNum&gt;176&lt;/RecNum&gt;&lt;DisplayText&gt;(Utsc, 2020)&lt;/DisplayText&gt;&lt;record&gt;&lt;rec-number&gt;176&lt;/rec-number&gt;&lt;foreign-keys&gt;&lt;key app="EN" db-id="525d9sr0qsvde5evfr0ps52ifpp52v555xtd" timestamp="1631320748"&gt;176&lt;/key&gt;&lt;/foreign-keys&gt;&lt;ref-type name="Journal Article"&gt;17&lt;/ref-type&gt;&lt;contributors&gt;&lt;authors&gt;&lt;author&gt;Utsc&lt;/author&gt;&lt;/authors&gt;&lt;/contributors&gt;&lt;titles&gt;&lt;title&gt;Open Coding&lt;/title&gt;&lt;/titles&gt;&lt;dates&gt;&lt;year&gt;2020&lt;/year&gt;&lt;/dates&gt;&lt;urls&gt;&lt;related-urls&gt;&lt;url&gt;https://www.utsc.utoronto.ca/~pchsiung/LAL/analysis/opencoding&lt;/url&gt;&lt;/related-urls&gt;&lt;/urls&gt;&lt;/record&gt;&lt;/Cite&gt;&lt;/EndNote&gt;</w:instrText>
+      </w:r>
+      <w:r>
+        <w:fldChar w:fldCharType="separate"/>
+      </w:r>
+      <w:r>
+        <w:rPr>
+          <w:noProof/>
+        </w:rPr>
+        <w:t>(Utsc, 2020)</w:t>
+      </w:r>
+      <w:r>
+        <w:fldChar w:fldCharType="end"/>
+      </w:r>
+      <w:r>
+        <w:t xml:space="preserve">. By grouping the points together, you answer the following questions: “What is the respondent trying to say?”, “What does it mean?” and “How is it said?”. Open coding is used to extract the most important information out of the gathered data </w:t>
+      </w:r>
+      <w:r>
+        <w:fldChar w:fldCharType="begin"/>
+      </w:r>
+      <w:r>
+        <w:instrText xml:space="preserve"> ADDIN EN.CITE &lt;EndNote&gt;&lt;Cite&gt;&lt;Author&gt;Khandkar&lt;/Author&gt;&lt;Year&gt;2009&lt;/Year&gt;&lt;RecNum&gt;156&lt;/RecNum&gt;&lt;DisplayText&gt;(Khandkar, 2009)&lt;/DisplayText&gt;&lt;record&gt;&lt;rec-number&gt;156&lt;/rec-number&gt;&lt;foreign-keys&gt;&lt;key app="EN" db-id="525d9sr0qsvde5evfr0ps52ifpp52v555xtd" timestamp="1630428981"&gt;156&lt;/key&gt;&lt;/foreign-keys&gt;&lt;ref-type name="Journal Article"&gt;17&lt;/ref-type&gt;&lt;contributors&gt;&lt;authors&gt;&lt;author&gt;Khandkar, Shahedul Huq&lt;/author&gt;&lt;/authors&gt;&lt;/contributors&gt;&lt;titles&gt;&lt;title&gt;Open coding&lt;/title&gt;&lt;secondary-title&gt;University of Calgary&lt;/secondary-title&gt;&lt;/titles&gt;&lt;periodical&gt;&lt;full-title&gt;University of Calgary&lt;/full-title&gt;&lt;/periodical&gt;&lt;pages&gt;2009&lt;/pages&gt;&lt;volume&gt;23&lt;/volume&gt;&lt;dates&gt;&lt;year&gt;2009&lt;/year&gt;&lt;/dates&gt;&lt;urls&gt;&lt;/urls&gt;&lt;/record&gt;&lt;/Cite&gt;&lt;/EndNote&gt;</w:instrText>
+      </w:r>
+      <w:r>
+        <w:fldChar w:fldCharType="separate"/>
+      </w:r>
+      <w:r>
+        <w:rPr>
+          <w:noProof/>
+        </w:rPr>
+        <w:t>(Khandkar, 2009)</w:t>
+      </w:r>
+      <w:r>
+        <w:fldChar w:fldCharType="end"/>
+      </w:r>
+      <w:r>
+        <w:t>.</w:t>
       </w:r>
     </w:p>
     <w:p>
@@ -1802,7 +2031,7 @@
           <w:numId w:val="0"/>
         </w:numPr>
       </w:pPr>
-      <w:bookmarkStart w:id="14" w:name="_Toc81582538"/>
+      <w:bookmarkStart w:id="14" w:name="_Toc82224977"/>
       <w:r>
         <w:t xml:space="preserve">4. </w:t>
       </w:r>
@@ -1810,6 +2039,124 @@
         <w:t>Data Analysis</w:t>
       </w:r>
       <w:bookmarkEnd w:id="14"/>
+    </w:p>
+    <w:p>
+      <w:pPr>
+        <w:rPr>
+          <w:lang w:eastAsia="en-ZA"/>
+        </w:rPr>
+      </w:pPr>
+      <w:r>
+        <w:rPr>
+          <w:lang w:eastAsia="en-ZA"/>
+        </w:rPr>
+        <w:t xml:space="preserve">According to </w:t>
+      </w:r>
+      <w:r>
+        <w:rPr>
+          <w:lang w:eastAsia="en-ZA"/>
+        </w:rPr>
+        <w:fldChar w:fldCharType="begin"/>
+      </w:r>
+      <w:r>
+        <w:rPr>
+          <w:lang w:eastAsia="en-ZA"/>
+        </w:rPr>
+        <w:instrText xml:space="preserve"> ADDIN EN.CITE &lt;EndNote&gt;&lt;Cite AuthorYear="1"&gt;&lt;Author&gt;Seers&lt;/Author&gt;&lt;Year&gt;2012&lt;/Year&gt;&lt;RecNum&gt;148&lt;/RecNum&gt;&lt;DisplayText&gt;Seers (2012)&lt;/DisplayText&gt;&lt;record&gt;&lt;rec-number&gt;148&lt;/rec-number&gt;&lt;foreign-keys&gt;&lt;key app="EN" db-id="525d9sr0qsvde5evfr0ps52ifpp52v555xtd" timestamp="1630145117"&gt;148&lt;/key&gt;&lt;/foreign-keys&gt;&lt;ref-type name="Journal Article"&gt;17&lt;/ref-type&gt;&lt;contributors&gt;&lt;authors&gt;&lt;author&gt;Seers, Kate&lt;/author&gt;&lt;/authors&gt;&lt;/contributors&gt;&lt;titles&gt;&lt;title&gt;Qualitative data analysis&lt;/title&gt;&lt;secondary-title&gt;Evidence-based nursing&lt;/secondary-title&gt;&lt;/titles&gt;&lt;periodical&gt;&lt;full-title&gt;Evidence-based nursing&lt;/full-title&gt;&lt;/periodical&gt;&lt;pages&gt;2-2&lt;/pages&gt;&lt;volume&gt;15&lt;/volume&gt;&lt;number&gt;1&lt;/number&gt;&lt;dates&gt;&lt;year&gt;2012&lt;/year&gt;&lt;/dates&gt;&lt;isbn&gt;1367-6539&lt;/isbn&gt;&lt;urls&gt;&lt;/urls&gt;&lt;/record&gt;&lt;/Cite&gt;&lt;/EndNote&gt;</w:instrText>
+      </w:r>
+      <w:r>
+        <w:rPr>
+          <w:lang w:eastAsia="en-ZA"/>
+        </w:rPr>
+        <w:fldChar w:fldCharType="separate"/>
+      </w:r>
+      <w:r>
+        <w:rPr>
+          <w:noProof/>
+          <w:lang w:eastAsia="en-ZA"/>
+        </w:rPr>
+        <w:t>Seers (2012)</w:t>
+      </w:r>
+      <w:r>
+        <w:rPr>
+          <w:lang w:eastAsia="en-ZA"/>
+        </w:rPr>
+        <w:fldChar w:fldCharType="end"/>
+      </w:r>
+      <w:r>
+        <w:rPr>
+          <w:lang w:eastAsia="en-ZA"/>
+        </w:rPr>
+        <w:t xml:space="preserve"> qualitative research uses a rigorous and systematic approach to answer questions </w:t>
+      </w:r>
+      <w:r>
+        <w:rPr>
+          <w:lang w:eastAsia="en-ZA"/>
+        </w:rPr>
+        <w:t>on what people feel or think about something. This can address why something is what it is, or why something happened. Qualitative data takes the form of text or words, for example an interview.</w:t>
+      </w:r>
+    </w:p>
+    <w:p>
+      <w:pPr>
+        <w:rPr>
+          <w:lang w:eastAsia="en-ZA"/>
+        </w:rPr>
+      </w:pPr>
+      <w:r>
+        <w:rPr>
+          <w:lang w:eastAsia="en-ZA"/>
+        </w:rPr>
+        <w:t>Qualitative data analysis is making sense of the data gathered from the interview that was conducted</w:t>
+      </w:r>
+      <w:r>
+        <w:rPr>
+          <w:lang w:eastAsia="en-ZA"/>
+        </w:rPr>
+        <w:t xml:space="preserve"> </w:t>
+      </w:r>
+      <w:r>
+        <w:rPr>
+          <w:lang w:eastAsia="en-ZA"/>
+        </w:rPr>
+        <w:fldChar w:fldCharType="begin"/>
+      </w:r>
+      <w:r>
+        <w:rPr>
+          <w:lang w:eastAsia="en-ZA"/>
+        </w:rPr>
+        <w:instrText xml:space="preserve"> ADDIN EN.CITE &lt;EndNote&gt;&lt;Cite&gt;&lt;Author&gt;Caudle&lt;/Author&gt;&lt;Year&gt;2004&lt;/Year&gt;&lt;RecNum&gt;150&lt;/RecNum&gt;&lt;DisplayText&gt;(Caudle, 2004)&lt;/DisplayText&gt;&lt;record&gt;&lt;rec-number&gt;150&lt;/rec-number&gt;&lt;foreign-keys&gt;&lt;key app="EN" db-id="525d9sr0qsvde5evfr0ps52ifpp52v555xtd" timestamp="1630147975"&gt;150&lt;/key&gt;&lt;/foreign-keys&gt;&lt;ref-type name="Journal Article"&gt;17&lt;/ref-type&gt;&lt;contributors&gt;&lt;authors&gt;&lt;author&gt;Caudle, Sharon L&lt;/author&gt;&lt;/authors&gt;&lt;/contributors&gt;&lt;titles&gt;&lt;title&gt;Qualitative data analysis&lt;/title&gt;&lt;secondary-title&gt;Handbook of practical program evaluation&lt;/secondary-title&gt;&lt;/titles&gt;&lt;periodical&gt;&lt;full-title&gt;Handbook of practical program evaluation&lt;/full-title&gt;&lt;/periodical&gt;&lt;pages&gt;417-438&lt;/pages&gt;&lt;volume&gt;2&lt;/volume&gt;&lt;number&gt;1&lt;/number&gt;&lt;dates&gt;&lt;year&gt;2004&lt;/year&gt;&lt;/dates&gt;&lt;urls&gt;&lt;/urls&gt;&lt;/record&gt;&lt;/Cite&gt;&lt;/EndNote&gt;</w:instrText>
+      </w:r>
+      <w:r>
+        <w:rPr>
+          <w:lang w:eastAsia="en-ZA"/>
+        </w:rPr>
+        <w:fldChar w:fldCharType="separate"/>
+      </w:r>
+      <w:r>
+        <w:rPr>
+          <w:noProof/>
+          <w:lang w:eastAsia="en-ZA"/>
+        </w:rPr>
+        <w:t>(Caudle, 2004)</w:t>
+      </w:r>
+      <w:r>
+        <w:rPr>
+          <w:lang w:eastAsia="en-ZA"/>
+        </w:rPr>
+        <w:fldChar w:fldCharType="end"/>
+      </w:r>
+      <w:r>
+        <w:rPr>
+          <w:lang w:eastAsia="en-ZA"/>
+        </w:rPr>
+        <w:t xml:space="preserve">. </w:t>
+      </w:r>
+      <w:r>
+        <w:rPr>
+          <w:lang w:eastAsia="en-ZA"/>
+        </w:rPr>
+        <w:t>The Analysis makes important information to the study clearer.</w:t>
+      </w:r>
     </w:p>
     <w:p>
       <w:pPr>
@@ -1819,141 +2166,135 @@
           <w:numId w:val="0"/>
         </w:numPr>
         <w:ind w:left="567" w:hanging="113"/>
-        <w:rPr>
-          <w:lang w:eastAsia="en-ZA"/>
-        </w:rPr>
-      </w:pPr>
-      <w:bookmarkStart w:id="15" w:name="_Toc81582539"/>
-      <w:r>
-        <w:rPr>
-          <w:lang w:eastAsia="en-ZA"/>
-        </w:rPr>
-        <w:t xml:space="preserve">4.1. </w:t>
-      </w:r>
-      <w:r>
-        <w:rPr>
-          <w:lang w:eastAsia="en-ZA"/>
-        </w:rPr>
-        <w:t>Introduction</w:t>
+      </w:pPr>
+      <w:bookmarkStart w:id="15" w:name="_Toc82224978"/>
+      <w:r>
+        <w:lastRenderedPageBreak/>
+        <w:t xml:space="preserve">4.2. </w:t>
+      </w:r>
+      <w:r>
+        <w:t>Participant</w:t>
       </w:r>
       <w:bookmarkEnd w:id="15"/>
     </w:p>
     <w:p>
-      <w:pPr>
-        <w:rPr>
-          <w:lang w:eastAsia="en-ZA"/>
-        </w:rPr>
-      </w:pPr>
-      <w:r>
-        <w:rPr>
-          <w:lang w:eastAsia="en-ZA"/>
-        </w:rPr>
-        <w:t xml:space="preserve">According to </w:t>
-      </w:r>
-      <w:r>
-        <w:rPr>
-          <w:lang w:eastAsia="en-ZA"/>
-        </w:rPr>
+      <w:r>
+        <w:t xml:space="preserve">The participant that </w:t>
+      </w:r>
+      <w:proofErr w:type="gramStart"/>
+      <w:r>
+        <w:t>is</w:t>
+      </w:r>
+      <w:proofErr w:type="gramEnd"/>
+      <w:r>
+        <w:t xml:space="preserve"> </w:t>
+      </w:r>
+      <w:r>
+        <w:t>w</w:t>
+      </w:r>
+      <w:r>
+        <w:t>as selected to participate</w:t>
+      </w:r>
+      <w:r>
+        <w:t xml:space="preserve"> </w:t>
+      </w:r>
+      <w:r>
+        <w:t>is a specialist in project management and has experience in working in the industry.</w:t>
+      </w:r>
+      <w:r>
+        <w:t xml:space="preserve"> The feedback that is going to be obtained will benefit towards the design and layout of the artefact, as the participant </w:t>
+      </w:r>
+      <w:r>
+        <w:t>has developed</w:t>
+      </w:r>
+      <w:r>
+        <w:t>, designed, and managed various artefacts that are similar</w:t>
+      </w:r>
+      <w:r>
+        <w:t xml:space="preserve"> in the ways of client’s expectations and needs</w:t>
+      </w:r>
+      <w:r>
+        <w:t>.</w:t>
+      </w:r>
+      <w:r>
+        <w:t xml:space="preserve"> </w:t>
+      </w:r>
+      <w:r>
+        <w:t xml:space="preserve">This participant </w:t>
+      </w:r>
+      <w:r>
+        <w:t xml:space="preserve">was selected because </w:t>
+      </w:r>
+      <w:r>
+        <w:t>their daily tasks include streamlining communication across their team</w:t>
+      </w:r>
+      <w:r>
+        <w:t xml:space="preserve">, </w:t>
+      </w:r>
+      <w:bookmarkStart w:id="16" w:name="_Hlk81581518"/>
+      <w:r>
+        <w:t>which contribute towards achieving</w:t>
+      </w:r>
+      <w:bookmarkEnd w:id="16"/>
+      <w:r>
+        <w:t xml:space="preserve"> </w:t>
+      </w:r>
+      <w:r>
+        <w:t>the goal of this study</w:t>
+      </w:r>
+      <w:r>
+        <w:t xml:space="preserve">. </w:t>
+      </w:r>
+      <w:r>
+        <w:t xml:space="preserve">Furthermore, </w:t>
+      </w:r>
+      <w:r>
+        <w:t>as</w:t>
+      </w:r>
+      <w:r>
+        <w:t xml:space="preserve"> project managers are superior in understanding an art</w:t>
+      </w:r>
+      <w:r>
+        <w:t>e</w:t>
+      </w:r>
+      <w:r>
+        <w:t>fact as a whole, focusing on quality, cost and schedule</w:t>
+      </w:r>
+      <w:r>
+        <w:t>, this</w:t>
+      </w:r>
+      <w:r>
+        <w:t xml:space="preserve"> feedback will contribute </w:t>
+      </w:r>
+      <w:r>
+        <w:t>towards</w:t>
+      </w:r>
+      <w:r>
+        <w:t xml:space="preserve"> the design and development of the artefact</w:t>
+      </w:r>
+      <w:r>
+        <w:t xml:space="preserve"> </w:t>
+      </w:r>
+      <w:r>
         <w:fldChar w:fldCharType="begin"/>
       </w:r>
       <w:r>
-        <w:rPr>
-          <w:lang w:eastAsia="en-ZA"/>
-        </w:rPr>
-        <w:instrText xml:space="preserve"> ADDIN EN.CITE &lt;EndNote&gt;&lt;Cite AuthorYear="1"&gt;&lt;Author&gt;Seers&lt;/Author&gt;&lt;Year&gt;2012&lt;/Year&gt;&lt;RecNum&gt;148&lt;/RecNum&gt;&lt;DisplayText&gt;Seers (2012)&lt;/DisplayText&gt;&lt;record&gt;&lt;rec-number&gt;148&lt;/rec-number&gt;&lt;foreign-keys&gt;&lt;key app="EN" db-id="525d9sr0qsvde5evfr0ps52ifpp52v555xtd" timestamp="1630145117"&gt;148&lt;/key&gt;&lt;/foreign-keys&gt;&lt;ref-type name="Journal Article"&gt;17&lt;/ref-type&gt;&lt;contributors&gt;&lt;authors&gt;&lt;author&gt;Seers, Kate&lt;/author&gt;&lt;/authors&gt;&lt;/contributors&gt;&lt;titles&gt;&lt;title&gt;Qualitative data analysis&lt;/title&gt;&lt;secondary-title&gt;Evidence-based nursing&lt;/secondary-title&gt;&lt;/titles&gt;&lt;periodical&gt;&lt;full-title&gt;Evidence-based nursing&lt;/full-title&gt;&lt;/periodical&gt;&lt;pages&gt;2-2&lt;/pages&gt;&lt;volume&gt;15&lt;/volume&gt;&lt;number&gt;1&lt;/number&gt;&lt;dates&gt;&lt;year&gt;2012&lt;/year&gt;&lt;/dates&gt;&lt;isbn&gt;1367-6539&lt;/isbn&gt;&lt;urls&gt;&lt;/urls&gt;&lt;/record&gt;&lt;/Cite&gt;&lt;/EndNote&gt;</w:instrText>
-      </w:r>
-      <w:r>
-        <w:rPr>
-          <w:lang w:eastAsia="en-ZA"/>
-        </w:rPr>
+        <w:instrText xml:space="preserve"> ADDIN EN.CITE &lt;EndNote&gt;&lt;Cite&gt;&lt;Author&gt;DiStasi&lt;/Author&gt;&lt;Year&gt;2020&lt;/Year&gt;&lt;RecNum&gt;151&lt;/RecNum&gt;&lt;DisplayText&gt;(DiStasi, 2020)&lt;/DisplayText&gt;&lt;record&gt;&lt;rec-number&gt;151&lt;/rec-number&gt;&lt;foreign-keys&gt;&lt;key app="EN" db-id="525d9sr0qsvde5evfr0ps52ifpp52v555xtd" timestamp="1630252083"&gt;151&lt;/key&gt;&lt;/foreign-keys&gt;&lt;ref-type name="Journal Article"&gt;17&lt;/ref-type&gt;&lt;contributors&gt;&lt;authors&gt;&lt;author&gt;Michael DiStasi&lt;/author&gt;&lt;/authors&gt;&lt;/contributors&gt;&lt;titles&gt;&lt;title&gt;Project Managers - What Are They Good For?&lt;/title&gt;&lt;/titles&gt;&lt;dates&gt;&lt;year&gt;2020&lt;/year&gt;&lt;/dates&gt;&lt;urls&gt;&lt;related-urls&gt;&lt;url&gt;https://www.linkedin.com/pulse/project-managers-what-good-michael-distasi&lt;/url&gt;&lt;/related-urls&gt;&lt;/urls&gt;&lt;/record&gt;&lt;/Cite&gt;&lt;/EndNote&gt;</w:instrText>
+      </w:r>
+      <w:r>
         <w:fldChar w:fldCharType="separate"/>
       </w:r>
       <w:r>
         <w:rPr>
           <w:noProof/>
-          <w:lang w:eastAsia="en-ZA"/>
-        </w:rPr>
-        <w:t>Seers (2012)</w:t>
-      </w:r>
-      <w:r>
-        <w:rPr>
-          <w:lang w:eastAsia="en-ZA"/>
-        </w:rPr>
+        </w:rPr>
+        <w:t>(DiStasi, 2020)</w:t>
+      </w:r>
+      <w:r>
         <w:fldChar w:fldCharType="end"/>
       </w:r>
       <w:r>
-        <w:rPr>
-          <w:lang w:eastAsia="en-ZA"/>
-        </w:rPr>
-        <w:t xml:space="preserve"> qualitative research uses a rigorous and systematic approach to answer questions </w:t>
-      </w:r>
-      <w:r>
-        <w:rPr>
-          <w:lang w:eastAsia="en-ZA"/>
-        </w:rPr>
-        <w:t>on what people feel or think about something. This can address why something is what it is, or why something happened. Qualitative data takes the form of text or words, for example an interview.</w:t>
-      </w:r>
-    </w:p>
-    <w:p>
-      <w:pPr>
-        <w:rPr>
-          <w:lang w:eastAsia="en-ZA"/>
-        </w:rPr>
-      </w:pPr>
-      <w:r>
-        <w:rPr>
-          <w:lang w:eastAsia="en-ZA"/>
-        </w:rPr>
-        <w:t>Qualitative data analysis is making sense of the data gathered from the interview that was conducted</w:t>
-      </w:r>
-      <w:r>
-        <w:rPr>
-          <w:lang w:eastAsia="en-ZA"/>
-        </w:rPr>
-        <w:t xml:space="preserve"> </w:t>
-      </w:r>
-      <w:r>
-        <w:rPr>
-          <w:lang w:eastAsia="en-ZA"/>
-        </w:rPr>
-        <w:fldChar w:fldCharType="begin"/>
-      </w:r>
-      <w:r>
-        <w:rPr>
-          <w:lang w:eastAsia="en-ZA"/>
-        </w:rPr>
-        <w:instrText xml:space="preserve"> ADDIN EN.CITE &lt;EndNote&gt;&lt;Cite&gt;&lt;Author&gt;Caudle&lt;/Author&gt;&lt;Year&gt;2004&lt;/Year&gt;&lt;RecNum&gt;150&lt;/RecNum&gt;&lt;DisplayText&gt;(Caudle, 2004)&lt;/DisplayText&gt;&lt;record&gt;&lt;rec-number&gt;150&lt;/rec-number&gt;&lt;foreign-keys&gt;&lt;key app="EN" db-id="525d9sr0qsvde5evfr0ps52ifpp52v555xtd" timestamp="1630147975"&gt;150&lt;/key&gt;&lt;/foreign-keys&gt;&lt;ref-type name="Journal Article"&gt;17&lt;/ref-type&gt;&lt;contributors&gt;&lt;authors&gt;&lt;author&gt;Caudle, Sharon L&lt;/author&gt;&lt;/authors&gt;&lt;/contributors&gt;&lt;titles&gt;&lt;title&gt;Qualitative data analysis&lt;/title&gt;&lt;secondary-title&gt;Handbook of practical program evaluation&lt;/secondary-title&gt;&lt;/titles&gt;&lt;periodical&gt;&lt;full-title&gt;Handbook of practical program evaluation&lt;/full-title&gt;&lt;/periodical&gt;&lt;pages&gt;417-438&lt;/pages&gt;&lt;volume&gt;2&lt;/volume&gt;&lt;number&gt;1&lt;/number&gt;&lt;dates&gt;&lt;year&gt;2004&lt;/year&gt;&lt;/dates&gt;&lt;urls&gt;&lt;/urls&gt;&lt;/record&gt;&lt;/Cite&gt;&lt;/EndNote&gt;</w:instrText>
-      </w:r>
-      <w:r>
-        <w:rPr>
-          <w:lang w:eastAsia="en-ZA"/>
-        </w:rPr>
-        <w:fldChar w:fldCharType="separate"/>
-      </w:r>
-      <w:r>
-        <w:rPr>
-          <w:noProof/>
-          <w:lang w:eastAsia="en-ZA"/>
-        </w:rPr>
-        <w:t>(Caudle, 2004)</w:t>
-      </w:r>
-      <w:r>
-        <w:rPr>
-          <w:lang w:eastAsia="en-ZA"/>
-        </w:rPr>
-        <w:fldChar w:fldCharType="end"/>
-      </w:r>
-      <w:r>
-        <w:rPr>
-          <w:lang w:eastAsia="en-ZA"/>
-        </w:rPr>
         <w:t xml:space="preserve">. </w:t>
-      </w:r>
-      <w:r>
-        <w:rPr>
-          <w:lang w:eastAsia="en-ZA"/>
-        </w:rPr>
-        <w:t>The Analysis makes important information to the study clearer.</w:t>
       </w:r>
     </w:p>
     <w:p>
@@ -1965,170 +2306,58 @@
         </w:numPr>
         <w:ind w:left="567" w:hanging="113"/>
       </w:pPr>
-      <w:bookmarkStart w:id="16" w:name="_Toc81582540"/>
-      <w:r>
-        <w:t xml:space="preserve">4.2. </w:t>
-      </w:r>
-      <w:r>
-        <w:t>Participant</w:t>
-      </w:r>
-      <w:bookmarkEnd w:id="16"/>
+      <w:bookmarkStart w:id="17" w:name="_Toc82224979"/>
+      <w:r>
+        <w:t>4.3. Interview Questions</w:t>
+      </w:r>
+      <w:bookmarkEnd w:id="17"/>
     </w:p>
     <w:p>
       <w:r>
-        <w:t>The participant that is applicable to this study is a specialist in project management and has experience in working in the industry.</w:t>
-      </w:r>
-      <w:r>
-        <w:t xml:space="preserve"> The feedback that is going to be obtained will benefit towards the design and layout of the artefact, as the participant </w:t>
-      </w:r>
-      <w:r>
-        <w:t>has developed</w:t>
-      </w:r>
-      <w:r>
-        <w:t>, designed, and managed various artefacts that are similar</w:t>
-      </w:r>
-      <w:r>
-        <w:t xml:space="preserve"> in the ways of client’s expectations and needs</w:t>
-      </w:r>
-      <w:r>
-        <w:t>.</w:t>
-      </w:r>
-      <w:r>
-        <w:t xml:space="preserve"> </w:t>
+        <w:t xml:space="preserve">Table </w:t>
+      </w:r>
+      <w:r>
+        <w:t>4.</w:t>
+      </w:r>
+      <w:r>
+        <w:t>1</w:t>
+      </w:r>
+      <w:r>
+        <w:t xml:space="preserve"> below con</w:t>
+      </w:r>
+      <w:r>
+        <w:t xml:space="preserve">tains interview questions that </w:t>
+      </w:r>
+      <w:r>
+        <w:t>was</w:t>
+      </w:r>
+      <w:r>
+        <w:t xml:space="preserve"> asked </w:t>
+      </w:r>
+      <w:proofErr w:type="gramStart"/>
+      <w:r>
+        <w:t>in order to</w:t>
+      </w:r>
+      <w:proofErr w:type="gramEnd"/>
+      <w:r>
+        <w:t xml:space="preserve"> gather </w:t>
+      </w:r>
+      <w:r>
+        <w:t>the necessary data needed for analysis. Different sources were used to set up the needed questions.</w:t>
       </w:r>
     </w:p>
     <w:p>
-      <w:r>
-        <w:t>This participant is perfect in two ways, their daily tasks include streamlining communication across their team</w:t>
-      </w:r>
-      <w:r>
-        <w:t xml:space="preserve">, </w:t>
-      </w:r>
-      <w:bookmarkStart w:id="17" w:name="_Hlk81581518"/>
-      <w:r>
-        <w:t>w</w:t>
-      </w:r>
-      <w:r>
-        <w:t>hich contribute towards achieving</w:t>
-      </w:r>
-      <w:bookmarkEnd w:id="17"/>
+      <w:pPr>
+        <w:pStyle w:val="Caption"/>
+      </w:pPr>
       <w:r>
         <w:t xml:space="preserve"> </w:t>
       </w:r>
-      <w:r>
-        <w:t>the goal of this study</w:t>
-      </w:r>
-      <w:r>
-        <w:t xml:space="preserve">. </w:t>
-      </w:r>
-      <w:r>
-        <w:t>Furthermore,</w:t>
-      </w:r>
-      <w:r>
-        <w:t xml:space="preserve"> </w:t>
-      </w:r>
-      <w:r>
-        <w:t>as</w:t>
-      </w:r>
-      <w:r>
-        <w:t xml:space="preserve"> project managers are superior in understanding an artifact as a whole, focusing on quality, cost and schedule</w:t>
-      </w:r>
-      <w:r>
-        <w:t>, this</w:t>
-      </w:r>
-      <w:r>
-        <w:t xml:space="preserve"> feedback will contribute </w:t>
-      </w:r>
-      <w:r>
-        <w:t>towards</w:t>
-      </w:r>
-      <w:r>
-        <w:t xml:space="preserve"> the design and development of the artefact</w:t>
-      </w:r>
-      <w:r>
-        <w:t xml:space="preserve"> </w:t>
-      </w:r>
-      <w:r>
-        <w:fldChar w:fldCharType="begin"/>
-      </w:r>
-      <w:r>
-        <w:instrText xml:space="preserve"> ADDIN EN.CITE &lt;EndNote&gt;&lt;Cite&gt;&lt;Author&gt;DiStasi&lt;/Author&gt;&lt;Year&gt;2020&lt;/Year&gt;&lt;RecNum&gt;151&lt;/RecNum&gt;&lt;DisplayText&gt;(DiStasi, 2020)&lt;/DisplayText&gt;&lt;record&gt;&lt;rec-number&gt;151&lt;/rec-number&gt;&lt;foreign-keys&gt;&lt;key app="EN" db-id="525d9sr0qsvde5evfr0ps52ifpp52v555xtd" timestamp="1630252083"&gt;151&lt;/key&gt;&lt;/foreign-keys&gt;&lt;ref-type name="Journal Article"&gt;17&lt;/ref-type&gt;&lt;contributors&gt;&lt;authors&gt;&lt;author&gt;Michael DiStasi&lt;/author&gt;&lt;/authors&gt;&lt;/contributors&gt;&lt;titles&gt;&lt;title&gt;Project Managers - What Are They Good For?&lt;/title&gt;&lt;/titles&gt;&lt;dates&gt;&lt;year&gt;2020&lt;/year&gt;&lt;/dates&gt;&lt;urls&gt;&lt;related-urls&gt;&lt;url&gt;https://www.linkedin.com/pulse/project-managers-what-good-michael-distasi&lt;/url&gt;&lt;/related-urls&gt;&lt;/urls&gt;&lt;/record&gt;&lt;/Cite&gt;&lt;/EndNote&gt;</w:instrText>
-      </w:r>
-      <w:r>
-        <w:fldChar w:fldCharType="separate"/>
-      </w:r>
-      <w:r>
-        <w:rPr>
-          <w:noProof/>
-        </w:rPr>
-        <w:t>(DiStasi, 2020)</w:t>
-      </w:r>
-      <w:r>
-        <w:fldChar w:fldCharType="end"/>
-      </w:r>
-      <w:r>
-        <w:t xml:space="preserve">. </w:t>
-      </w:r>
-    </w:p>
-    <w:p>
-      <w:pPr>
-        <w:pStyle w:val="Heading2"/>
-        <w:numPr>
-          <w:ilvl w:val="0"/>
-          <w:numId w:val="0"/>
-        </w:numPr>
-        <w:ind w:left="567" w:hanging="113"/>
-      </w:pPr>
-      <w:bookmarkStart w:id="18" w:name="_Toc81582541"/>
-      <w:r>
-        <w:t>4.3. Interview Questions</w:t>
+      <w:bookmarkStart w:id="18" w:name="_Toc72028635"/>
+      <w:r>
+        <w:t xml:space="preserve">Table 4.3.1: </w:t>
       </w:r>
       <w:bookmarkEnd w:id="18"/>
-    </w:p>
-    <w:p>
-      <w:r>
-        <w:t xml:space="preserve">Table </w:t>
-      </w:r>
-      <w:r>
-        <w:t>4.</w:t>
-      </w:r>
-      <w:r>
-        <w:t>1</w:t>
-      </w:r>
-      <w:r>
-        <w:t xml:space="preserve"> below con</w:t>
-      </w:r>
-      <w:r>
-        <w:t xml:space="preserve">tains interview questions that will be asked </w:t>
-      </w:r>
-      <w:proofErr w:type="gramStart"/>
-      <w:r>
-        <w:t>i</w:t>
-      </w:r>
-      <w:r>
-        <w:t>n order to</w:t>
-      </w:r>
-      <w:proofErr w:type="gramEnd"/>
-      <w:r>
-        <w:t xml:space="preserve"> gather </w:t>
-      </w:r>
-      <w:r>
-        <w:t>the necessary data needed for analysis. Different sources were used to set up the needed questions.</w:t>
-      </w:r>
-    </w:p>
-    <w:p>
-      <w:pPr>
-        <w:pStyle w:val="Caption"/>
-      </w:pPr>
-      <w:r>
-        <w:lastRenderedPageBreak/>
-        <w:t xml:space="preserve"> </w:t>
-      </w:r>
-      <w:bookmarkStart w:id="19" w:name="_Toc72028635"/>
-      <w:r>
-        <w:t xml:space="preserve">Table 4.3.1: </w:t>
-      </w:r>
-      <w:bookmarkEnd w:id="19"/>
       <w:r>
         <w:t>Interview questions</w:t>
       </w:r>
@@ -2727,7 +2956,27 @@
         <w:t>The questions in table 4.1 are the basic questions that are asked in such an interview, the last question is there to get information on what happens after the study. These questions need to be adapted to fulfil the purpose of the study and for the data analysis</w:t>
       </w:r>
       <w:r>
-        <w:t xml:space="preserve"> to be as accurate as possible. The questions that are adapted are shown in the table below.</w:t>
+        <w:t xml:space="preserve"> to be as accurate as possible. The questions that</w:t>
+      </w:r>
+      <w:r>
+        <w:t xml:space="preserve"> </w:t>
+      </w:r>
+      <w:proofErr w:type="gramStart"/>
+      <w:r>
+        <w:t>was</w:t>
+      </w:r>
+      <w:proofErr w:type="gramEnd"/>
+      <w:r>
+        <w:t xml:space="preserve"> adapted are shown in the table below</w:t>
+      </w:r>
+      <w:r>
+        <w:t xml:space="preserve">, as well as why the question </w:t>
+      </w:r>
+      <w:r>
+        <w:t>were</w:t>
+      </w:r>
+      <w:r>
+        <w:t xml:space="preserve"> asked for this study.</w:t>
       </w:r>
     </w:p>
     <w:p>
@@ -2745,17 +2994,19 @@
         <w:tblLook w:val="04A0" w:firstRow="1" w:lastRow="0" w:firstColumn="1" w:lastColumn="0" w:noHBand="0" w:noVBand="1"/>
       </w:tblPr>
       <w:tblGrid>
-        <w:gridCol w:w="1242"/>
-        <w:gridCol w:w="3828"/>
-        <w:gridCol w:w="4501"/>
+        <w:gridCol w:w="1213"/>
+        <w:gridCol w:w="2747"/>
+        <w:gridCol w:w="3229"/>
+        <w:gridCol w:w="2382"/>
       </w:tblGrid>
       <w:tr>
         <w:tc>
           <w:tcPr>
-            <w:tcW w:w="1242" w:type="dxa"/>
+            <w:tcW w:w="1213" w:type="dxa"/>
           </w:tcPr>
           <w:p>
             <w:pPr>
+              <w:jc w:val="left"/>
               <w:rPr>
                 <w:b/>
                 <w:bCs/>
@@ -2772,10 +3023,11 @@
         </w:tc>
         <w:tc>
           <w:tcPr>
-            <w:tcW w:w="3828" w:type="dxa"/>
+            <w:tcW w:w="2747" w:type="dxa"/>
           </w:tcPr>
           <w:p>
             <w:pPr>
+              <w:jc w:val="left"/>
               <w:rPr>
                 <w:b/>
                 <w:bCs/>
@@ -2792,10 +3044,11 @@
         </w:tc>
         <w:tc>
           <w:tcPr>
-            <w:tcW w:w="4501" w:type="dxa"/>
+            <w:tcW w:w="3229" w:type="dxa"/>
           </w:tcPr>
           <w:p>
             <w:pPr>
+              <w:jc w:val="left"/>
               <w:rPr>
                 <w:b/>
                 <w:bCs/>
@@ -2807,6 +3060,27 @@
                 <w:bCs/>
               </w:rPr>
               <w:t>Question adapted for the study</w:t>
+            </w:r>
+          </w:p>
+        </w:tc>
+        <w:tc>
+          <w:tcPr>
+            <w:tcW w:w="2382" w:type="dxa"/>
+          </w:tcPr>
+          <w:p>
+            <w:pPr>
+              <w:jc w:val="left"/>
+              <w:rPr>
+                <w:b/>
+                <w:bCs/>
+              </w:rPr>
+            </w:pPr>
+            <w:r>
+              <w:rPr>
+                <w:b/>
+                <w:bCs/>
+              </w:rPr>
+              <w:t>Why this question?</w:t>
             </w:r>
           </w:p>
         </w:tc>
@@ -2814,9 +3088,12 @@
       <w:tr>
         <w:tc>
           <w:tcPr>
-            <w:tcW w:w="1242" w:type="dxa"/>
+            <w:tcW w:w="1213" w:type="dxa"/>
           </w:tcPr>
           <w:p>
+            <w:pPr>
+              <w:jc w:val="left"/>
+            </w:pPr>
             <w:r>
               <w:t>1.</w:t>
             </w:r>
@@ -2824,11 +3101,20 @@
         </w:tc>
         <w:tc>
           <w:tcPr>
-            <w:tcW w:w="3828" w:type="dxa"/>
+            <w:tcW w:w="2747" w:type="dxa"/>
           </w:tcPr>
           <w:p>
-            <w:r>
-              <w:t xml:space="preserve">What is the overall purpose of the artefact? </w:t>
+            <w:pPr>
+              <w:jc w:val="left"/>
+            </w:pPr>
+            <w:r>
+              <w:t>What is the overall purpose of the art</w:t>
+            </w:r>
+            <w:r>
+              <w:t>e</w:t>
+            </w:r>
+            <w:r>
+              <w:t xml:space="preserve">fact? </w:t>
             </w:r>
             <w:r>
               <w:fldChar w:fldCharType="begin"/>
@@ -2852,17 +3138,33 @@
         </w:tc>
         <w:tc>
           <w:tcPr>
-            <w:tcW w:w="4501" w:type="dxa"/>
+            <w:tcW w:w="3229" w:type="dxa"/>
           </w:tcPr>
           <w:p>
-            <w:r>
-              <w:t>What should the web application regarding communication accomplish</w:t>
-            </w:r>
-            <w:r>
-              <w:t xml:space="preserve"> at a software company</w:t>
-            </w:r>
-            <w:r>
-              <w:t>?</w:t>
+            <w:pPr>
+              <w:jc w:val="left"/>
+            </w:pPr>
+            <w:r>
+              <w:t>What should the web application regarding communication accomplish at a software company?</w:t>
+            </w:r>
+          </w:p>
+        </w:tc>
+        <w:tc>
+          <w:tcPr>
+            <w:tcW w:w="2382" w:type="dxa"/>
+          </w:tcPr>
+          <w:p>
+            <w:pPr>
+              <w:jc w:val="left"/>
+            </w:pPr>
+            <w:r>
+              <w:t>This question will ensure that the art</w:t>
+            </w:r>
+            <w:r>
+              <w:t>e</w:t>
+            </w:r>
+            <w:r>
+              <w:t>fact will indeed solve the problem of this study.</w:t>
             </w:r>
           </w:p>
         </w:tc>
@@ -2870,9 +3172,12 @@
       <w:tr>
         <w:tc>
           <w:tcPr>
-            <w:tcW w:w="1242" w:type="dxa"/>
+            <w:tcW w:w="1213" w:type="dxa"/>
           </w:tcPr>
           <w:p>
+            <w:pPr>
+              <w:jc w:val="left"/>
+            </w:pPr>
             <w:r>
               <w:t>2.</w:t>
             </w:r>
@@ -2880,9 +3185,12 @@
         </w:tc>
         <w:tc>
           <w:tcPr>
-            <w:tcW w:w="3828" w:type="dxa"/>
+            <w:tcW w:w="2747" w:type="dxa"/>
           </w:tcPr>
           <w:p>
+            <w:pPr>
+              <w:jc w:val="left"/>
+            </w:pPr>
             <w:r>
               <w:rPr>
                 <w:lang w:val="en-ZA"/>
@@ -2966,20 +3274,39 @@
         </w:tc>
         <w:tc>
           <w:tcPr>
-            <w:tcW w:w="4501" w:type="dxa"/>
+            <w:tcW w:w="3229" w:type="dxa"/>
           </w:tcPr>
           <w:p>
-            <w:r>
-              <w:t xml:space="preserve">What </w:t>
-            </w:r>
-            <w:r>
-              <w:t>problem</w:t>
-            </w:r>
-            <w:r>
-              <w:t>s</w:t>
-            </w:r>
-            <w:r>
-              <w:t xml:space="preserve"> will the web application solve at a software company?</w:t>
+            <w:pPr>
+              <w:jc w:val="left"/>
+            </w:pPr>
+            <w:r>
+              <w:t>What problems will the web application solve at a software company?</w:t>
+            </w:r>
+          </w:p>
+        </w:tc>
+        <w:tc>
+          <w:tcPr>
+            <w:tcW w:w="2382" w:type="dxa"/>
+          </w:tcPr>
+          <w:p>
+            <w:pPr>
+              <w:jc w:val="left"/>
+            </w:pPr>
+            <w:r>
+              <w:t xml:space="preserve">This question will give feedback on how successful </w:t>
+            </w:r>
+            <w:r>
+              <w:t>the art</w:t>
+            </w:r>
+            <w:r>
+              <w:t>e</w:t>
+            </w:r>
+            <w:r>
+              <w:t>fact will</w:t>
+            </w:r>
+            <w:r>
+              <w:t xml:space="preserve"> be.</w:t>
             </w:r>
           </w:p>
         </w:tc>
@@ -2987,9 +3314,12 @@
       <w:tr>
         <w:tc>
           <w:tcPr>
-            <w:tcW w:w="1242" w:type="dxa"/>
+            <w:tcW w:w="1213" w:type="dxa"/>
           </w:tcPr>
           <w:p>
+            <w:pPr>
+              <w:jc w:val="left"/>
+            </w:pPr>
             <w:r>
               <w:t>3.</w:t>
             </w:r>
@@ -2997,21 +3327,17 @@
         </w:tc>
         <w:tc>
           <w:tcPr>
-            <w:tcW w:w="3828" w:type="dxa"/>
+            <w:tcW w:w="2747" w:type="dxa"/>
           </w:tcPr>
           <w:p>
-            <w:r>
-              <w:rPr>
-                <w:lang w:val="en-ZA"/>
-              </w:rPr>
-              <w:t xml:space="preserve">Are there other products or tools </w:t>
-            </w:r>
-            <w:r>
-              <w:rPr>
-                <w:lang w:val="en-ZA"/>
-              </w:rPr>
-              <w:lastRenderedPageBreak/>
-              <w:t>that we can, should, or need to integrate with?</w:t>
+            <w:pPr>
+              <w:jc w:val="left"/>
+            </w:pPr>
+            <w:r>
+              <w:rPr>
+                <w:lang w:val="en-ZA"/>
+              </w:rPr>
+              <w:t>Are there other products or tools that we can, should, or need to integrate with?</w:t>
             </w:r>
             <w:r>
               <w:rPr>
@@ -3054,31 +3380,39 @@
         </w:tc>
         <w:tc>
           <w:tcPr>
-            <w:tcW w:w="4501" w:type="dxa"/>
+            <w:tcW w:w="3229" w:type="dxa"/>
           </w:tcPr>
           <w:p>
-            <w:r>
-              <w:lastRenderedPageBreak/>
+            <w:pPr>
+              <w:jc w:val="left"/>
+            </w:pPr>
+            <w:r>
               <w:t>What other products or tools can</w:t>
             </w:r>
             <w:r>
               <w:rPr>
                 <w:lang w:val="en-ZA"/>
               </w:rPr>
-              <w:t xml:space="preserve">, </w:t>
-            </w:r>
-            <w:r>
-              <w:rPr>
-                <w:lang w:val="en-ZA"/>
-              </w:rPr>
-              <w:lastRenderedPageBreak/>
-              <w:t xml:space="preserve">should, or need to integrate </w:t>
+              <w:t xml:space="preserve">, should, or need to integrate </w:t>
             </w:r>
             <w:r>
               <w:rPr>
                 <w:lang w:val="en-ZA"/>
               </w:rPr>
               <w:t>into the web application?</w:t>
+            </w:r>
+          </w:p>
+        </w:tc>
+        <w:tc>
+          <w:tcPr>
+            <w:tcW w:w="2382" w:type="dxa"/>
+          </w:tcPr>
+          <w:p>
+            <w:pPr>
+              <w:jc w:val="left"/>
+            </w:pPr>
+            <w:r>
+              <w:t>One of the goals of the study was to collect data on existing applications and adapt accordingly.</w:t>
             </w:r>
           </w:p>
         </w:tc>
@@ -3086,20 +3420,25 @@
       <w:tr>
         <w:tc>
           <w:tcPr>
-            <w:tcW w:w="1242" w:type="dxa"/>
+            <w:tcW w:w="1213" w:type="dxa"/>
           </w:tcPr>
           <w:p>
-            <w:r>
-              <w:lastRenderedPageBreak/>
+            <w:pPr>
+              <w:jc w:val="left"/>
+            </w:pPr>
+            <w:r>
               <w:t>4.</w:t>
             </w:r>
           </w:p>
         </w:tc>
         <w:tc>
           <w:tcPr>
-            <w:tcW w:w="3828" w:type="dxa"/>
+            <w:tcW w:w="2747" w:type="dxa"/>
           </w:tcPr>
           <w:p>
+            <w:pPr>
+              <w:jc w:val="left"/>
+            </w:pPr>
             <w:r>
               <w:rPr>
                 <w:lang w:val="en-ZA"/>
@@ -3219,11 +3558,37 @@
         </w:tc>
         <w:tc>
           <w:tcPr>
-            <w:tcW w:w="4501" w:type="dxa"/>
+            <w:tcW w:w="3229" w:type="dxa"/>
           </w:tcPr>
           <w:p>
+            <w:pPr>
+              <w:jc w:val="left"/>
+            </w:pPr>
             <w:r>
               <w:t>What features are the most important to add in the web application to improve communication?</w:t>
+            </w:r>
+          </w:p>
+        </w:tc>
+        <w:tc>
+          <w:tcPr>
+            <w:tcW w:w="2382" w:type="dxa"/>
+          </w:tcPr>
+          <w:p>
+            <w:pPr>
+              <w:jc w:val="left"/>
+            </w:pPr>
+            <w:r>
+              <w:t xml:space="preserve">This question will give feedback on what features are crucial to the </w:t>
+            </w:r>
+            <w:r>
+              <w:lastRenderedPageBreak/>
+              <w:t>art</w:t>
+            </w:r>
+            <w:r>
+              <w:t>e</w:t>
+            </w:r>
+            <w:r>
+              <w:t>fact’s success.</w:t>
             </w:r>
           </w:p>
         </w:tc>
@@ -3231,19 +3596,26 @@
       <w:tr>
         <w:tc>
           <w:tcPr>
-            <w:tcW w:w="1242" w:type="dxa"/>
+            <w:tcW w:w="1213" w:type="dxa"/>
           </w:tcPr>
           <w:p>
-            <w:r>
+            <w:pPr>
+              <w:jc w:val="left"/>
+            </w:pPr>
+            <w:r>
+              <w:lastRenderedPageBreak/>
               <w:t>5.</w:t>
             </w:r>
           </w:p>
         </w:tc>
         <w:tc>
           <w:tcPr>
-            <w:tcW w:w="3828" w:type="dxa"/>
+            <w:tcW w:w="2747" w:type="dxa"/>
           </w:tcPr>
           <w:p>
+            <w:pPr>
+              <w:jc w:val="left"/>
+            </w:pPr>
             <w:r>
               <w:rPr>
                 <w:lang w:val="en-ZA"/>
@@ -3291,11 +3663,33 @@
         </w:tc>
         <w:tc>
           <w:tcPr>
-            <w:tcW w:w="4501" w:type="dxa"/>
+            <w:tcW w:w="3229" w:type="dxa"/>
           </w:tcPr>
           <w:p>
+            <w:pPr>
+              <w:jc w:val="left"/>
+            </w:pPr>
             <w:r>
               <w:t>What value are we adding to the company?</w:t>
+            </w:r>
+          </w:p>
+        </w:tc>
+        <w:tc>
+          <w:tcPr>
+            <w:tcW w:w="2382" w:type="dxa"/>
+          </w:tcPr>
+          <w:p>
+            <w:pPr>
+              <w:jc w:val="left"/>
+            </w:pPr>
+            <w:r>
+              <w:t>This question will give feedback on if the company will benefit from using the art</w:t>
+            </w:r>
+            <w:r>
+              <w:t>e</w:t>
+            </w:r>
+            <w:r>
+              <w:t>fact.</w:t>
             </w:r>
           </w:p>
         </w:tc>
@@ -3303,9 +3697,12 @@
       <w:tr>
         <w:tc>
           <w:tcPr>
-            <w:tcW w:w="1242" w:type="dxa"/>
+            <w:tcW w:w="1213" w:type="dxa"/>
           </w:tcPr>
           <w:p>
+            <w:pPr>
+              <w:jc w:val="left"/>
+            </w:pPr>
             <w:r>
               <w:t>6.</w:t>
             </w:r>
@@ -3313,9 +3710,12 @@
         </w:tc>
         <w:tc>
           <w:tcPr>
-            <w:tcW w:w="3828" w:type="dxa"/>
+            <w:tcW w:w="2747" w:type="dxa"/>
           </w:tcPr>
           <w:p>
+            <w:pPr>
+              <w:jc w:val="left"/>
+            </w:pPr>
             <w:r>
               <w:rPr>
                 <w:lang w:val="en-ZA"/>
@@ -3357,11 +3757,33 @@
         </w:tc>
         <w:tc>
           <w:tcPr>
-            <w:tcW w:w="4501" w:type="dxa"/>
+            <w:tcW w:w="3229" w:type="dxa"/>
           </w:tcPr>
           <w:p>
+            <w:pPr>
+              <w:jc w:val="left"/>
+            </w:pPr>
             <w:r>
               <w:t xml:space="preserve">At each stage of development, what do you see as success? </w:t>
+            </w:r>
+          </w:p>
+        </w:tc>
+        <w:tc>
+          <w:tcPr>
+            <w:tcW w:w="2382" w:type="dxa"/>
+          </w:tcPr>
+          <w:p>
+            <w:pPr>
+              <w:jc w:val="left"/>
+            </w:pPr>
+            <w:r>
+              <w:t>This question will give feedback on what the users expect at the end of the art</w:t>
+            </w:r>
+            <w:r>
+              <w:t>e</w:t>
+            </w:r>
+            <w:r>
+              <w:t>fact.</w:t>
             </w:r>
           </w:p>
         </w:tc>
@@ -3369,9 +3791,12 @@
       <w:tr>
         <w:tc>
           <w:tcPr>
-            <w:tcW w:w="1242" w:type="dxa"/>
+            <w:tcW w:w="1213" w:type="dxa"/>
           </w:tcPr>
           <w:p>
+            <w:pPr>
+              <w:jc w:val="left"/>
+            </w:pPr>
             <w:r>
               <w:t>7.</w:t>
             </w:r>
@@ -3379,9 +3804,12 @@
         </w:tc>
         <w:tc>
           <w:tcPr>
-            <w:tcW w:w="3828" w:type="dxa"/>
+            <w:tcW w:w="2747" w:type="dxa"/>
           </w:tcPr>
           <w:p>
+            <w:pPr>
+              <w:jc w:val="left"/>
+            </w:pPr>
             <w:r>
               <w:rPr>
                 <w:lang w:val="en-ZA"/>
@@ -3423,11 +3851,27 @@
         </w:tc>
         <w:tc>
           <w:tcPr>
-            <w:tcW w:w="4501" w:type="dxa"/>
+            <w:tcW w:w="3229" w:type="dxa"/>
           </w:tcPr>
           <w:p>
+            <w:pPr>
+              <w:jc w:val="left"/>
+            </w:pPr>
             <w:r>
               <w:t>What are the underlying assumptions when developing the web application?</w:t>
+            </w:r>
+          </w:p>
+        </w:tc>
+        <w:tc>
+          <w:tcPr>
+            <w:tcW w:w="2382" w:type="dxa"/>
+          </w:tcPr>
+          <w:p>
+            <w:pPr>
+              <w:jc w:val="left"/>
+            </w:pPr>
+            <w:r>
+              <w:t>This question will give feedback on how to approach the development.</w:t>
             </w:r>
           </w:p>
         </w:tc>
@@ -3448,11 +3892,14 @@
         </w:numPr>
         <w:ind w:left="567" w:hanging="113"/>
       </w:pPr>
-      <w:bookmarkStart w:id="20" w:name="_Toc81582542"/>
-      <w:r>
-        <w:t>4.4. Feedback from the interview</w:t>
-      </w:r>
-      <w:bookmarkEnd w:id="20"/>
+      <w:bookmarkStart w:id="19" w:name="_Toc82224980"/>
+      <w:r>
+        <w:t xml:space="preserve">4.4. </w:t>
+      </w:r>
+      <w:r>
+        <w:t>Interview response</w:t>
+      </w:r>
+      <w:bookmarkEnd w:id="19"/>
     </w:p>
     <w:p>
       <w:pPr>
@@ -3520,7 +3967,13 @@
         <w:t>information regarding communication between employees</w:t>
       </w:r>
       <w:r>
-        <w:t>, the artefact should focus on user friendliness</w:t>
+        <w:t>, the art</w:t>
+      </w:r>
+      <w:r>
+        <w:t>e</w:t>
+      </w:r>
+      <w:r>
+        <w:t>fact should focus on user friendliness</w:t>
       </w:r>
       <w:r>
         <w:t>.</w:t>
@@ -3539,6 +3992,7 @@
         </w:rPr>
       </w:pPr>
       <w:r>
+        <w:lastRenderedPageBreak/>
         <w:t>The web application</w:t>
       </w:r>
       <w:r>
@@ -3587,7 +4041,6 @@
         </w:rPr>
       </w:pPr>
       <w:r>
-        <w:lastRenderedPageBreak/>
         <w:t>The web application should send notifications to remind you of something important.</w:t>
       </w:r>
     </w:p>
@@ -3865,6 +4318,7 @@
         <w:rPr>
           <w:lang w:val="en-ZA"/>
         </w:rPr>
+        <w:lastRenderedPageBreak/>
         <w:t>Trello can be used to organize the companies sprints and communicate on how each project is doing.</w:t>
       </w:r>
     </w:p>
@@ -3890,7 +4344,6 @@
           <w:i/>
           <w:iCs/>
         </w:rPr>
-        <w:lastRenderedPageBreak/>
         <w:t>4.4.</w:t>
       </w:r>
       <w:r>
@@ -4267,6 +4720,7 @@
         <w:rPr>
           <w:lang w:val="en-ZA"/>
         </w:rPr>
+        <w:lastRenderedPageBreak/>
         <w:t>As a project manager, each sprint</w:t>
       </w:r>
       <w:proofErr w:type="gramEnd"/>
@@ -4298,7 +4752,6 @@
         <w:rPr>
           <w:lang w:val="en-ZA"/>
         </w:rPr>
-        <w:lastRenderedPageBreak/>
         <w:t xml:space="preserve">Propper testing should be in place, this should include unit testing and </w:t>
       </w:r>
       <w:r>
@@ -4443,7 +4896,7 @@
         </w:numPr>
         <w:ind w:left="567" w:hanging="113"/>
       </w:pPr>
-      <w:bookmarkStart w:id="21" w:name="_Toc81582543"/>
+      <w:bookmarkStart w:id="20" w:name="_Toc82224981"/>
       <w:r>
         <w:t>4.</w:t>
       </w:r>
@@ -4451,9 +4904,12 @@
         <w:t>5</w:t>
       </w:r>
       <w:r>
-        <w:t>. Analysis of data obtained from interview</w:t>
-      </w:r>
-      <w:bookmarkEnd w:id="21"/>
+        <w:t xml:space="preserve">. Analysis of data obtained from </w:t>
+      </w:r>
+      <w:r>
+        <w:t>data Analysis</w:t>
+      </w:r>
+      <w:bookmarkEnd w:id="20"/>
     </w:p>
     <w:p>
       <w:r>
@@ -4546,7 +5002,22 @@
     </w:p>
     <w:p>
       <w:r>
-        <w:t>Feedback obtained by question 1 is analysed in table 4.5.1 below.</w:t>
+        <w:t xml:space="preserve">When the analysis of the qualitative data was done, meaning units were extracted from the transcribed interview texts, then condensed into smaller meaning units, this relates to an assigned code and form part of the category. Each question was broken up into </w:t>
+      </w:r>
+      <w:r>
+        <w:lastRenderedPageBreak/>
+        <w:t xml:space="preserve">meaning units and examples of the interviewee response was given of that meaning unit. </w:t>
+      </w:r>
+    </w:p>
+    <w:p>
+      <w:r>
+        <w:t xml:space="preserve">Feedback obtained </w:t>
+      </w:r>
+      <w:r>
+        <w:t>for</w:t>
+      </w:r>
+      <w:r>
+        <w:t xml:space="preserve"> question 1 is analysed in table 4.5.1 below.</w:t>
       </w:r>
     </w:p>
     <w:p>
@@ -4589,6 +5060,15 @@
                 <w:i/>
                 <w:iCs/>
               </w:rPr>
+              <w:t xml:space="preserve">1. </w:t>
+            </w:r>
+            <w:r>
+              <w:rPr>
+                <w:b/>
+                <w:bCs/>
+                <w:i/>
+                <w:iCs/>
+              </w:rPr>
               <w:t>What should the web application regarding communication accomplish at a software company?</w:t>
             </w:r>
           </w:p>
@@ -4614,7 +5094,7 @@
                 <w:b/>
                 <w:bCs/>
               </w:rPr>
-              <w:t>Main idea</w:t>
+              <w:t>Meaning unit</w:t>
             </w:r>
           </w:p>
         </w:tc>
@@ -4634,7 +5114,7 @@
                 <w:b/>
                 <w:bCs/>
               </w:rPr>
-              <w:t>Example answers</w:t>
+              <w:t>Interviewee response</w:t>
             </w:r>
           </w:p>
         </w:tc>
@@ -4660,11 +5140,7 @@
           </w:tcPr>
           <w:p>
             <w:r>
-              <w:t xml:space="preserve">“The web application should enhance the </w:t>
-            </w:r>
-            <w:r>
-              <w:lastRenderedPageBreak/>
-              <w:t>communication between management and developers at the company”</w:t>
+              <w:t>“The web application should enhance the communication between management and developers at the company”</w:t>
             </w:r>
           </w:p>
         </w:tc>
@@ -4756,7 +5232,13 @@
         <w:t>The f</w:t>
       </w:r>
       <w:r>
-        <w:t>eedback obtained by question 2 is analysed in table 4.5.2 below.</w:t>
+        <w:t xml:space="preserve">eedback obtained </w:t>
+      </w:r>
+      <w:r>
+        <w:t>for</w:t>
+      </w:r>
+      <w:r>
+        <w:t xml:space="preserve"> question 2 is analysed in table 4.5.2 below.</w:t>
       </w:r>
     </w:p>
     <w:p>
@@ -4797,6 +5279,14 @@
                 <w:bCs/>
                 <w:i/>
               </w:rPr>
+              <w:t xml:space="preserve">2. </w:t>
+            </w:r>
+            <w:r>
+              <w:rPr>
+                <w:b/>
+                <w:bCs/>
+                <w:i/>
+              </w:rPr>
               <w:t>What problems will the web application solve at a software company?</w:t>
             </w:r>
           </w:p>
@@ -4822,7 +5312,7 @@
                 <w:b/>
                 <w:bCs/>
               </w:rPr>
-              <w:t>Main idea</w:t>
+              <w:t>Meaning unit</w:t>
             </w:r>
           </w:p>
         </w:tc>
@@ -4842,7 +5332,7 @@
                 <w:b/>
                 <w:bCs/>
               </w:rPr>
-              <w:t>Example answers</w:t>
+              <w:t>Interviewee response</w:t>
             </w:r>
           </w:p>
         </w:tc>
@@ -4855,6 +5345,7 @@
           </w:tcPr>
           <w:p>
             <w:r>
+              <w:lastRenderedPageBreak/>
               <w:t>More productivity</w:t>
             </w:r>
           </w:p>
@@ -4938,11 +5429,7 @@
           </w:tcPr>
           <w:p>
             <w:r>
-              <w:t xml:space="preserve">“Developers have less tabs open while they work, </w:t>
-            </w:r>
-            <w:r>
-              <w:lastRenderedPageBreak/>
-              <w:t>as only one is needed and they can switch between programs easier”</w:t>
+              <w:t>“Developers have less tabs open while they work, as only one is needed and they can switch between programs easier”</w:t>
             </w:r>
           </w:p>
         </w:tc>
@@ -4959,7 +5446,13 @@
         <w:t>The f</w:t>
       </w:r>
       <w:r>
-        <w:t>eedback obtained by question 3 is analysed in table 4.5.</w:t>
+        <w:t xml:space="preserve">eedback obtained </w:t>
+      </w:r>
+      <w:r>
+        <w:t>for</w:t>
+      </w:r>
+      <w:r>
+        <w:t xml:space="preserve"> question 3 is analysed in table 4.5.</w:t>
       </w:r>
       <w:r>
         <w:t>3</w:t>
@@ -5008,6 +5501,15 @@
                 <w:i/>
                 <w:iCs/>
               </w:rPr>
+              <w:t xml:space="preserve">3. </w:t>
+            </w:r>
+            <w:r>
+              <w:rPr>
+                <w:b/>
+                <w:bCs/>
+                <w:i/>
+                <w:iCs/>
+              </w:rPr>
               <w:t>What other products or tools can</w:t>
             </w:r>
             <w:r>
@@ -5043,7 +5545,7 @@
                 <w:b/>
                 <w:bCs/>
               </w:rPr>
-              <w:t>Main idea</w:t>
+              <w:t>Meaning unit</w:t>
             </w:r>
           </w:p>
         </w:tc>
@@ -5063,7 +5565,7 @@
                 <w:b/>
                 <w:bCs/>
               </w:rPr>
-              <w:t>Example answers</w:t>
+              <w:t>Interviewee response</w:t>
             </w:r>
           </w:p>
         </w:tc>
@@ -5152,7 +5654,14 @@
               <w:rPr>
                 <w:lang w:val="en-ZA"/>
               </w:rPr>
-              <w:t>Discord is a good Voice over Internet Protocol</w:t>
+              <w:t xml:space="preserve">Discord is a good Voice over Internet </w:t>
+            </w:r>
+            <w:r>
+              <w:rPr>
+                <w:lang w:val="en-ZA"/>
+              </w:rPr>
+              <w:lastRenderedPageBreak/>
+              <w:t>Protocol</w:t>
             </w:r>
             <w:r>
               <w:t>”</w:t>
@@ -5200,7 +5709,13 @@
         <w:t>The f</w:t>
       </w:r>
       <w:r>
-        <w:t xml:space="preserve">eedback obtained by question </w:t>
+        <w:t xml:space="preserve">eedback obtained </w:t>
+      </w:r>
+      <w:r>
+        <w:t>for</w:t>
+      </w:r>
+      <w:r>
+        <w:t xml:space="preserve"> question </w:t>
       </w:r>
       <w:r>
         <w:t>4</w:t>
@@ -5215,7 +5730,6 @@
         <w:t xml:space="preserve"> below.</w:t>
       </w:r>
     </w:p>
-    <w:p/>
     <w:p>
       <w:pPr>
         <w:pStyle w:val="Caption"/>
@@ -5256,6 +5770,15 @@
                 <w:i/>
                 <w:iCs/>
               </w:rPr>
+              <w:t xml:space="preserve">4. </w:t>
+            </w:r>
+            <w:r>
+              <w:rPr>
+                <w:b/>
+                <w:bCs/>
+                <w:i/>
+                <w:iCs/>
+              </w:rPr>
               <w:t>What features are the most important to add in the web application to improve communication</w:t>
             </w:r>
             <w:r>
@@ -5291,7 +5814,7 @@
                 <w:b/>
                 <w:bCs/>
               </w:rPr>
-              <w:t>Main idea</w:t>
+              <w:t>Meaning unit</w:t>
             </w:r>
           </w:p>
         </w:tc>
@@ -5311,7 +5834,7 @@
                 <w:b/>
                 <w:bCs/>
               </w:rPr>
-              <w:t>Example answers</w:t>
+              <w:t>Interviewee response</w:t>
             </w:r>
           </w:p>
         </w:tc>
@@ -5469,7 +5992,14 @@
               <w:rPr>
                 <w:lang w:val="en-ZA"/>
               </w:rPr>
-              <w:t>There should also be a calendar, to make it easier to organize meetings between employees and have a general idea of what is going on in the company.</w:t>
+              <w:t xml:space="preserve">There should also be a calendar, to make it easier to organize meetings between employees and have a general idea of </w:t>
+            </w:r>
+            <w:r>
+              <w:rPr>
+                <w:lang w:val="en-ZA"/>
+              </w:rPr>
+              <w:lastRenderedPageBreak/>
+              <w:t>what is going on in the company.</w:t>
             </w:r>
             <w:r>
               <w:rPr>
@@ -5495,7 +6025,13 @@
         <w:t>The f</w:t>
       </w:r>
       <w:r>
-        <w:t xml:space="preserve">eedback obtained by question </w:t>
+        <w:t xml:space="preserve">eedback obtained </w:t>
+      </w:r>
+      <w:r>
+        <w:t>for</w:t>
+      </w:r>
+      <w:r>
+        <w:t xml:space="preserve"> question </w:t>
       </w:r>
       <w:r>
         <w:t>5</w:t>
@@ -5510,13 +6046,11 @@
         <w:t xml:space="preserve"> below.</w:t>
       </w:r>
     </w:p>
-    <w:p/>
     <w:p>
       <w:pPr>
         <w:pStyle w:val="Caption"/>
       </w:pPr>
       <w:r>
-        <w:lastRenderedPageBreak/>
         <w:t>Table 4.5.5: Question 5 feedback</w:t>
       </w:r>
     </w:p>
@@ -5552,6 +6086,15 @@
                 <w:i/>
                 <w:iCs/>
               </w:rPr>
+              <w:t xml:space="preserve">5. </w:t>
+            </w:r>
+            <w:r>
+              <w:rPr>
+                <w:b/>
+                <w:bCs/>
+                <w:i/>
+                <w:iCs/>
+              </w:rPr>
               <w:t>What value are we adding to the company</w:t>
             </w:r>
             <w:r>
@@ -5587,7 +6130,7 @@
                 <w:b/>
                 <w:bCs/>
               </w:rPr>
-              <w:t>Main idea</w:t>
+              <w:t>Meaning unit</w:t>
             </w:r>
           </w:p>
         </w:tc>
@@ -5607,7 +6150,7 @@
                 <w:b/>
                 <w:bCs/>
               </w:rPr>
-              <w:t>Example answers</w:t>
+              <w:t>Interviewee response</w:t>
             </w:r>
           </w:p>
         </w:tc>
@@ -5796,10 +6339,17 @@
     </w:p>
     <w:p>
       <w:r>
+        <w:lastRenderedPageBreak/>
         <w:t>The f</w:t>
       </w:r>
       <w:r>
-        <w:t xml:space="preserve">eedback obtained by question </w:t>
+        <w:t xml:space="preserve">eedback obtained </w:t>
+      </w:r>
+      <w:r>
+        <w:t>for</w:t>
+      </w:r>
+      <w:r>
+        <w:t xml:space="preserve"> question </w:t>
       </w:r>
       <w:r>
         <w:t>6</w:t>
@@ -5854,6 +6404,15 @@
                 <w:i/>
                 <w:iCs/>
               </w:rPr>
+              <w:t xml:space="preserve">6. </w:t>
+            </w:r>
+            <w:r>
+              <w:rPr>
+                <w:b/>
+                <w:bCs/>
+                <w:i/>
+                <w:iCs/>
+              </w:rPr>
               <w:t>At each stage of development, what do you see as success</w:t>
             </w:r>
             <w:r>
@@ -5889,7 +6448,7 @@
                 <w:b/>
                 <w:bCs/>
               </w:rPr>
-              <w:t>Main idea</w:t>
+              <w:t>Meaning unit</w:t>
             </w:r>
           </w:p>
         </w:tc>
@@ -5909,7 +6468,7 @@
                 <w:b/>
                 <w:bCs/>
               </w:rPr>
-              <w:t>Example answers</w:t>
+              <w:t>Interviewee response</w:t>
             </w:r>
           </w:p>
         </w:tc>
@@ -5974,14 +6533,7 @@
               <w:rPr>
                 <w:lang w:val="en-ZA"/>
               </w:rPr>
-              <w:t xml:space="preserve">At the end documentation should be in </w:t>
-            </w:r>
-            <w:r>
-              <w:rPr>
-                <w:lang w:val="en-ZA"/>
-              </w:rPr>
-              <w:lastRenderedPageBreak/>
-              <w:t>place for users.</w:t>
+              <w:t>At the end documentation should be in place for users.</w:t>
             </w:r>
             <w:r>
               <w:rPr>
@@ -6000,7 +6552,6 @@
           </w:tcPr>
           <w:p>
             <w:r>
-              <w:lastRenderedPageBreak/>
               <w:t>Project integrity</w:t>
             </w:r>
           </w:p>
@@ -6093,7 +6644,13 @@
         <w:t>The f</w:t>
       </w:r>
       <w:r>
-        <w:t xml:space="preserve">eedback obtained by question </w:t>
+        <w:t xml:space="preserve">eedback obtained </w:t>
+      </w:r>
+      <w:r>
+        <w:t>for</w:t>
+      </w:r>
+      <w:r>
+        <w:t xml:space="preserve"> question </w:t>
       </w:r>
       <w:r>
         <w:t>7</w:t>
@@ -6148,6 +6705,15 @@
                 <w:i/>
                 <w:iCs/>
               </w:rPr>
+              <w:t xml:space="preserve">7. </w:t>
+            </w:r>
+            <w:r>
+              <w:rPr>
+                <w:b/>
+                <w:bCs/>
+                <w:i/>
+                <w:iCs/>
+              </w:rPr>
               <w:t>What are the underlying assumptions when developing the web application?</w:t>
             </w:r>
           </w:p>
@@ -6173,7 +6739,7 @@
                 <w:b/>
                 <w:bCs/>
               </w:rPr>
-              <w:t>Main idea</w:t>
+              <w:t>Meaning unit</w:t>
             </w:r>
           </w:p>
         </w:tc>
@@ -6193,7 +6759,7 @@
                 <w:b/>
                 <w:bCs/>
               </w:rPr>
-              <w:t>Example answers</w:t>
+              <w:t>Interviewee response</w:t>
             </w:r>
           </w:p>
         </w:tc>
@@ -6277,11 +6843,7 @@
           </w:tcPr>
           <w:p>
             <w:r>
-              <w:t xml:space="preserve">Do not waste time or money on creating functionality that do not benefit your </w:t>
-            </w:r>
-            <w:r>
-              <w:lastRenderedPageBreak/>
-              <w:t>project.</w:t>
+              <w:t>Do not waste time or money on creating functionality that do not benefit your project.</w:t>
             </w:r>
           </w:p>
         </w:tc>
@@ -6313,23 +6875,27 @@
     </w:p>
     <w:p>
       <w:pPr>
-        <w:pStyle w:val="Heading1"/>
+        <w:pStyle w:val="Heading2"/>
         <w:numPr>
           <w:ilvl w:val="0"/>
           <w:numId w:val="0"/>
         </w:numPr>
-      </w:pPr>
-      <w:bookmarkStart w:id="22" w:name="_Toc81582544"/>
-      <w:r>
-        <w:t>5</w:t>
+        <w:ind w:left="567" w:hanging="113"/>
+      </w:pPr>
+      <w:bookmarkStart w:id="21" w:name="_Toc82224982"/>
+      <w:r>
+        <w:t>4.</w:t>
+      </w:r>
+      <w:r>
+        <w:t>6</w:t>
       </w:r>
       <w:r>
         <w:t xml:space="preserve">. </w:t>
       </w:r>
       <w:r>
-        <w:t>Conclusion</w:t>
-      </w:r>
-      <w:bookmarkEnd w:id="22"/>
+        <w:t>Report on findings</w:t>
+      </w:r>
+      <w:bookmarkEnd w:id="21"/>
     </w:p>
     <w:p>
       <w:pPr>
@@ -6341,151 +6907,7 @@
         <w:rPr>
           <w:lang w:eastAsia="en-ZA"/>
         </w:rPr>
-        <w:t xml:space="preserve">Qualitative data analysis is making sense of the data gathered from the interview that was conducted </w:t>
-      </w:r>
-      <w:r>
-        <w:rPr>
-          <w:lang w:eastAsia="en-ZA"/>
-        </w:rPr>
-        <w:fldChar w:fldCharType="begin"/>
-      </w:r>
-      <w:r>
-        <w:rPr>
-          <w:lang w:eastAsia="en-ZA"/>
-        </w:rPr>
-        <w:instrText xml:space="preserve"> ADDIN EN.CITE &lt;EndNote&gt;&lt;Cite&gt;&lt;Author&gt;Caudle&lt;/Author&gt;&lt;Year&gt;2004&lt;/Year&gt;&lt;RecNum&gt;150&lt;/RecNum&gt;&lt;DisplayText&gt;(Caudle, 2004)&lt;/DisplayText&gt;&lt;record&gt;&lt;rec-number&gt;150&lt;/rec-number&gt;&lt;foreign-keys&gt;&lt;key app="EN" db-id="525d9sr0qsvde5evfr0ps52ifpp52v555xtd" timestamp="1630147975"&gt;150&lt;/key&gt;&lt;/foreign-keys&gt;&lt;ref-type name="Journal Article"&gt;17&lt;/ref-type&gt;&lt;contributors&gt;&lt;authors&gt;&lt;author&gt;Caudle, Sharon L&lt;/author&gt;&lt;/authors&gt;&lt;/contributors&gt;&lt;titles&gt;&lt;title&gt;Qualitative data analysis&lt;/title&gt;&lt;secondary-title&gt;Handbook of practical program evaluation&lt;/secondary-title&gt;&lt;/titles&gt;&lt;periodical&gt;&lt;full-title&gt;Handbook of practical program evaluation&lt;/full-title&gt;&lt;/periodical&gt;&lt;pages&gt;417-438&lt;/pages&gt;&lt;volume&gt;2&lt;/volume&gt;&lt;number&gt;1&lt;/number&gt;&lt;dates&gt;&lt;year&gt;2004&lt;/year&gt;&lt;/dates&gt;&lt;urls&gt;&lt;/urls&gt;&lt;/record&gt;&lt;/Cite&gt;&lt;/EndNote&gt;</w:instrText>
-      </w:r>
-      <w:r>
-        <w:rPr>
-          <w:lang w:eastAsia="en-ZA"/>
-        </w:rPr>
-        <w:fldChar w:fldCharType="separate"/>
-      </w:r>
-      <w:r>
-        <w:rPr>
-          <w:noProof/>
-          <w:lang w:eastAsia="en-ZA"/>
-        </w:rPr>
-        <w:t>(Caudle, 2004)</w:t>
-      </w:r>
-      <w:r>
-        <w:rPr>
-          <w:lang w:eastAsia="en-ZA"/>
-        </w:rPr>
-        <w:fldChar w:fldCharType="end"/>
-      </w:r>
-      <w:r>
-        <w:rPr>
-          <w:lang w:eastAsia="en-ZA"/>
-        </w:rPr>
-        <w:t xml:space="preserve">. The Analysis makes important </w:t>
-      </w:r>
-      <w:r>
-        <w:rPr>
-          <w:lang w:eastAsia="en-ZA"/>
-        </w:rPr>
-        <w:t xml:space="preserve">information </w:t>
-      </w:r>
-      <w:r>
-        <w:rPr>
-          <w:lang w:eastAsia="en-ZA"/>
-        </w:rPr>
-        <w:t xml:space="preserve">to the study clearer. </w:t>
-      </w:r>
-    </w:p>
-    <w:p>
-      <w:r>
-        <w:t xml:space="preserve">The participant that was interviewed in this study </w:t>
-      </w:r>
-      <w:r>
-        <w:t xml:space="preserve">is a </w:t>
-      </w:r>
-      <w:r>
-        <w:t>specialist in project management and has experience in working in the industry. The feedback that was obtained benefited the design and layout of the artefact.</w:t>
-      </w:r>
-    </w:p>
-    <w:p>
-      <w:r>
-        <w:t xml:space="preserve">The data analysis technique that was used for this study is open coding, more specifically line-by-line coding, which is analysing the data line by line </w:t>
-      </w:r>
-      <w:r>
-        <w:fldChar w:fldCharType="begin"/>
-      </w:r>
-      <w:r>
-        <w:instrText xml:space="preserve"> ADDIN EN.CITE &lt;EndNote&gt;&lt;Cite&gt;&lt;Author&gt;Khandkar&lt;/Author&gt;&lt;Year&gt;2009&lt;/Year&gt;&lt;RecNum&gt;156&lt;/RecNum&gt;&lt;DisplayText&gt;(Khandkar, 2009)&lt;/DisplayText&gt;&lt;record&gt;&lt;rec-number&gt;156&lt;/rec-number&gt;&lt;foreign-keys&gt;&lt;key app="EN" db-id="525d9sr0qsvde5evfr0ps52ifpp52v555xtd" timestamp="1630428981"&gt;156&lt;/key&gt;&lt;/foreign-keys&gt;&lt;ref-type name="Journal Article"&gt;17&lt;/ref-type&gt;&lt;contributors&gt;&lt;authors&gt;&lt;author&gt;Khandkar, Shahedul Huq&lt;/author&gt;&lt;/authors&gt;&lt;/contributors&gt;&lt;titles&gt;&lt;title&gt;Open coding&lt;/title&gt;&lt;secondary-title&gt;University of Calgary&lt;/secondary-title&gt;&lt;/titles&gt;&lt;periodical&gt;&lt;full-title&gt;University of Calgary&lt;/full-title&gt;&lt;/periodical&gt;&lt;pages&gt;2009&lt;/pages&gt;&lt;volume&gt;23&lt;/volume&gt;&lt;dates&gt;&lt;year&gt;2009&lt;/year&gt;&lt;/dates&gt;&lt;urls&gt;&lt;/urls&gt;&lt;/record&gt;&lt;/Cite&gt;&lt;/EndNote&gt;</w:instrText>
-      </w:r>
-      <w:r>
-        <w:fldChar w:fldCharType="separate"/>
-      </w:r>
-      <w:r>
-        <w:rPr>
-          <w:noProof/>
-        </w:rPr>
-        <w:t>(Khandkar, 2009)</w:t>
-      </w:r>
-      <w:r>
-        <w:fldChar w:fldCharType="end"/>
-      </w:r>
-      <w:r>
-        <w:t>.</w:t>
-      </w:r>
-      <w:r>
-        <w:t xml:space="preserve"> </w:t>
-      </w:r>
-      <w:r>
-        <w:t>Open coding is the qualitative data analysis technique for creat</w:t>
-      </w:r>
-      <w:r>
-        <w:t>ing</w:t>
-      </w:r>
-      <w:r>
-        <w:t xml:space="preserve"> categories that order data according to their similarities and differences </w:t>
-      </w:r>
-      <w:r>
-        <w:fldChar w:fldCharType="begin"/>
-      </w:r>
-      <w:r>
-        <w:instrText xml:space="preserve"> ADDIN EN.CITE &lt;EndNote&gt;&lt;Cite AuthorYear="1"&gt;&lt;Author&gt;Khandkar&lt;/Author&gt;&lt;Year&gt;2009&lt;/Year&gt;&lt;RecNum&gt;156&lt;/RecNum&gt;&lt;DisplayText&gt;Khandkar (2009)&lt;/DisplayText&gt;&lt;record&gt;&lt;rec-number&gt;156&lt;/rec-number&gt;&lt;foreign-keys&gt;&lt;key app="EN" db-id="525d9sr0qsvde5evfr0ps52ifpp52v555xtd" timestamp="1630428981"&gt;156&lt;/key&gt;&lt;/foreign-keys&gt;&lt;ref-type name="Journal Article"&gt;17&lt;/ref-type&gt;&lt;contributors&gt;&lt;authors&gt;&lt;author&gt;Khandkar, Shahedul Huq&lt;/author&gt;&lt;/authors&gt;&lt;/contributors&gt;&lt;titles&gt;&lt;title&gt;Open coding&lt;/title&gt;&lt;secondary-title&gt;University of Calgary&lt;/secondary-title&gt;&lt;/titles&gt;&lt;periodical&gt;&lt;full-title&gt;University of Calgary&lt;/full-title&gt;&lt;/periodical&gt;&lt;pages&gt;2009&lt;/pages&gt;&lt;volume&gt;23&lt;/volume&gt;&lt;dates&gt;&lt;year&gt;2009&lt;/year&gt;&lt;/dates&gt;&lt;urls&gt;&lt;/urls&gt;&lt;/record&gt;&lt;/Cite&gt;&lt;/EndNote&gt;</w:instrText>
-      </w:r>
-      <w:r>
-        <w:fldChar w:fldCharType="separate"/>
-      </w:r>
-      <w:r>
-        <w:rPr>
-          <w:noProof/>
-        </w:rPr>
-        <w:t>Khandkar (2009)</w:t>
-      </w:r>
-      <w:r>
-        <w:fldChar w:fldCharType="end"/>
-      </w:r>
-      <w:r>
-        <w:t>.</w:t>
-      </w:r>
-    </w:p>
-    <w:p>
-      <w:pPr>
-        <w:rPr>
-          <w:lang w:eastAsia="en-ZA"/>
-        </w:rPr>
-      </w:pPr>
-      <w:r>
-        <w:rPr>
-          <w:lang w:eastAsia="en-ZA"/>
-        </w:rPr>
-        <w:t xml:space="preserve">After the data analysis the most important requirements and specifications was identified and is shown in Table </w:t>
-      </w:r>
-      <w:r>
-        <w:rPr>
-          <w:lang w:eastAsia="en-ZA"/>
-        </w:rPr>
-        <w:t>5</w:t>
-      </w:r>
-      <w:r>
-        <w:rPr>
-          <w:lang w:eastAsia="en-ZA"/>
-        </w:rPr>
-        <w:t>.1 below.</w:t>
+        <w:t>After the data analysis the most important requirements and specifications was identified and is shown in Table 5.1 below.</w:t>
       </w:r>
     </w:p>
     <w:p>
@@ -6686,14 +7108,7 @@
               <w:rPr>
                 <w:lang w:eastAsia="en-ZA"/>
               </w:rPr>
-              <w:t xml:space="preserve">Artefact should focus on communication between employees and </w:t>
-            </w:r>
-            <w:r>
-              <w:rPr>
-                <w:lang w:eastAsia="en-ZA"/>
-              </w:rPr>
-              <w:lastRenderedPageBreak/>
-              <w:t>communication about the project.</w:t>
+              <w:t>Artefact should focus on communication between employees and communication about the project.</w:t>
             </w:r>
           </w:p>
         </w:tc>
@@ -6713,7 +7128,6 @@
               <w:rPr>
                 <w:lang w:eastAsia="en-ZA"/>
               </w:rPr>
-              <w:lastRenderedPageBreak/>
               <w:t>4.</w:t>
             </w:r>
           </w:p>
@@ -6752,13 +7166,8 @@
               <w:rPr>
                 <w:lang w:eastAsia="en-ZA"/>
               </w:rPr>
-              <w:t>5</w:t>
-            </w:r>
-            <w:r>
-              <w:rPr>
-                <w:lang w:eastAsia="en-ZA"/>
-              </w:rPr>
-              <w:t>.</w:t>
+              <w:lastRenderedPageBreak/>
+              <w:t>5.</w:t>
             </w:r>
           </w:p>
         </w:tc>
@@ -6799,61 +7208,8 @@
         <w:rPr>
           <w:lang w:eastAsia="en-ZA"/>
         </w:rPr>
-        <w:t xml:space="preserve">As shown in Table </w:t>
-      </w:r>
-      <w:r>
-        <w:rPr>
-          <w:lang w:eastAsia="en-ZA"/>
-        </w:rPr>
-        <w:t>5</w:t>
-      </w:r>
-      <w:r>
-        <w:rPr>
-          <w:lang w:eastAsia="en-ZA"/>
-        </w:rPr>
-        <w:t>.1 above, the conclusion is that the artefact should improve both communication and productivity in the company. The artefact should focus not only on communication between employees, but also communicate the information about the project.</w:t>
-      </w:r>
-      <w:r>
-        <w:rPr>
-          <w:lang w:eastAsia="en-ZA"/>
-        </w:rPr>
-        <w:t xml:space="preserve"> The artefact should create a more relaxed environment in the company, while making it easier for the users to interact with the communication aspect that is required in the industry.</w:t>
-      </w:r>
-    </w:p>
-    <w:p>
-      <w:pPr>
-        <w:rPr>
-          <w:lang w:eastAsia="en-ZA"/>
-        </w:rPr>
-      </w:pPr>
-      <w:r>
-        <w:rPr>
-          <w:lang w:eastAsia="en-ZA"/>
-        </w:rPr>
-        <w:t>In the next chapter the artefact is designed and developed according to the finding of the data analysis.</w:t>
-      </w:r>
-    </w:p>
-    <w:p>
-      <w:pPr>
-        <w:spacing w:after="0" w:line="240" w:lineRule="auto"/>
-        <w:jc w:val="left"/>
-        <w:rPr>
-          <w:lang w:eastAsia="en-ZA"/>
-        </w:rPr>
-      </w:pPr>
-      <w:r>
-        <w:rPr>
-          <w:lang w:eastAsia="en-ZA"/>
-        </w:rPr>
-        <w:br w:type="page"/>
-      </w:r>
-    </w:p>
-    <w:p>
-      <w:pPr>
-        <w:rPr>
-          <w:lang w:eastAsia="en-ZA"/>
-        </w:rPr>
-      </w:pPr>
+        <w:t>As shown in Table 5.1 above, the conclusion is that the artefact should improve both communication and productivity in the company. The artefact should focus not only on communication between employees, but also communicate the information about the project. The artefact should create a more relaxed environment in the company, while making it easier for the users to interact with the communication aspect that is required in the industry.</w:t>
+      </w:r>
     </w:p>
     <w:p>
       <w:pPr>
@@ -6863,10 +7219,223 @@
           <w:numId w:val="0"/>
         </w:numPr>
       </w:pPr>
-      <w:bookmarkStart w:id="23" w:name="_Toc81582545"/>
+      <w:bookmarkStart w:id="22" w:name="_Toc82224983"/>
+      <w:r>
+        <w:t>5</w:t>
+      </w:r>
+      <w:r>
+        <w:t xml:space="preserve">. </w:t>
+      </w:r>
+      <w:r>
+        <w:t>Conclusion</w:t>
+      </w:r>
+      <w:bookmarkEnd w:id="22"/>
+    </w:p>
+    <w:p>
+      <w:pPr>
+        <w:rPr>
+          <w:lang w:eastAsia="en-ZA"/>
+        </w:rPr>
+      </w:pPr>
+      <w:r>
+        <w:rPr>
+          <w:lang w:eastAsia="en-ZA"/>
+        </w:rPr>
+        <w:t xml:space="preserve">Qualitative data analysis is making sense of the data gathered from the interview that was conducted </w:t>
+      </w:r>
+      <w:r>
+        <w:rPr>
+          <w:lang w:eastAsia="en-ZA"/>
+        </w:rPr>
+        <w:fldChar w:fldCharType="begin"/>
+      </w:r>
+      <w:r>
+        <w:rPr>
+          <w:lang w:eastAsia="en-ZA"/>
+        </w:rPr>
+        <w:instrText xml:space="preserve"> ADDIN EN.CITE &lt;EndNote&gt;&lt;Cite&gt;&lt;Author&gt;Caudle&lt;/Author&gt;&lt;Year&gt;2004&lt;/Year&gt;&lt;RecNum&gt;150&lt;/RecNum&gt;&lt;DisplayText&gt;(Caudle, 2004)&lt;/DisplayText&gt;&lt;record&gt;&lt;rec-number&gt;150&lt;/rec-number&gt;&lt;foreign-keys&gt;&lt;key app="EN" db-id="525d9sr0qsvde5evfr0ps52ifpp52v555xtd" timestamp="1630147975"&gt;150&lt;/key&gt;&lt;/foreign-keys&gt;&lt;ref-type name="Journal Article"&gt;17&lt;/ref-type&gt;&lt;contributors&gt;&lt;authors&gt;&lt;author&gt;Caudle, Sharon L&lt;/author&gt;&lt;/authors&gt;&lt;/contributors&gt;&lt;titles&gt;&lt;title&gt;Qualitative data analysis&lt;/title&gt;&lt;secondary-title&gt;Handbook of practical program evaluation&lt;/secondary-title&gt;&lt;/titles&gt;&lt;periodical&gt;&lt;full-title&gt;Handbook of practical program evaluation&lt;/full-title&gt;&lt;/periodical&gt;&lt;pages&gt;417-438&lt;/pages&gt;&lt;volume&gt;2&lt;/volume&gt;&lt;number&gt;1&lt;/number&gt;&lt;dates&gt;&lt;year&gt;2004&lt;/year&gt;&lt;/dates&gt;&lt;urls&gt;&lt;/urls&gt;&lt;/record&gt;&lt;/Cite&gt;&lt;/EndNote&gt;</w:instrText>
+      </w:r>
+      <w:r>
+        <w:rPr>
+          <w:lang w:eastAsia="en-ZA"/>
+        </w:rPr>
+        <w:fldChar w:fldCharType="separate"/>
+      </w:r>
+      <w:r>
+        <w:rPr>
+          <w:noProof/>
+          <w:lang w:eastAsia="en-ZA"/>
+        </w:rPr>
+        <w:t>(Caudle, 2004)</w:t>
+      </w:r>
+      <w:r>
+        <w:rPr>
+          <w:lang w:eastAsia="en-ZA"/>
+        </w:rPr>
+        <w:fldChar w:fldCharType="end"/>
+      </w:r>
+      <w:r>
+        <w:rPr>
+          <w:lang w:eastAsia="en-ZA"/>
+        </w:rPr>
+        <w:t xml:space="preserve">. The Analysis makes important </w:t>
+      </w:r>
+      <w:r>
+        <w:rPr>
+          <w:lang w:eastAsia="en-ZA"/>
+        </w:rPr>
+        <w:t xml:space="preserve">information </w:t>
+      </w:r>
+      <w:r>
+        <w:rPr>
+          <w:lang w:eastAsia="en-ZA"/>
+        </w:rPr>
+        <w:t xml:space="preserve">to the study clearer. </w:t>
+      </w:r>
+    </w:p>
+    <w:p>
+      <w:r>
+        <w:t xml:space="preserve">The participant that was interviewed in this study </w:t>
+      </w:r>
+      <w:r>
+        <w:t xml:space="preserve">is a </w:t>
+      </w:r>
+      <w:r>
+        <w:t>specialist in project management and has experience in working in the industry. The feedback that was obtained benefited the design and layout of the artefact.</w:t>
+      </w:r>
+    </w:p>
+    <w:p>
+      <w:r>
+        <w:t xml:space="preserve">The data analysis technique that was used for this study is open coding, more specifically line-by-line coding, which is analysing the data line by line </w:t>
+      </w:r>
+      <w:r>
+        <w:fldChar w:fldCharType="begin"/>
+      </w:r>
+      <w:r>
+        <w:instrText xml:space="preserve"> ADDIN EN.CITE &lt;EndNote&gt;&lt;Cite&gt;&lt;Author&gt;Khandkar&lt;/Author&gt;&lt;Year&gt;2009&lt;/Year&gt;&lt;RecNum&gt;156&lt;/RecNum&gt;&lt;DisplayText&gt;(Khandkar, 2009)&lt;/DisplayText&gt;&lt;record&gt;&lt;rec-number&gt;156&lt;/rec-number&gt;&lt;foreign-keys&gt;&lt;key app="EN" db-id="525d9sr0qsvde5evfr0ps52ifpp52v555xtd" timestamp="1630428981"&gt;156&lt;/key&gt;&lt;/foreign-keys&gt;&lt;ref-type name="Journal Article"&gt;17&lt;/ref-type&gt;&lt;contributors&gt;&lt;authors&gt;&lt;author&gt;Khandkar, Shahedul Huq&lt;/author&gt;&lt;/authors&gt;&lt;/contributors&gt;&lt;titles&gt;&lt;title&gt;Open coding&lt;/title&gt;&lt;secondary-title&gt;University of Calgary&lt;/secondary-title&gt;&lt;/titles&gt;&lt;periodical&gt;&lt;full-title&gt;University of Calgary&lt;/full-title&gt;&lt;/periodical&gt;&lt;pages&gt;2009&lt;/pages&gt;&lt;volume&gt;23&lt;/volume&gt;&lt;dates&gt;&lt;year&gt;2009&lt;/year&gt;&lt;/dates&gt;&lt;urls&gt;&lt;/urls&gt;&lt;/record&gt;&lt;/Cite&gt;&lt;/EndNote&gt;</w:instrText>
+      </w:r>
+      <w:r>
+        <w:fldChar w:fldCharType="separate"/>
+      </w:r>
+      <w:r>
+        <w:rPr>
+          <w:noProof/>
+        </w:rPr>
+        <w:t>(Khandkar, 2009)</w:t>
+      </w:r>
+      <w:r>
+        <w:fldChar w:fldCharType="end"/>
+      </w:r>
+      <w:r>
+        <w:t>.</w:t>
+      </w:r>
+      <w:r>
+        <w:t xml:space="preserve"> </w:t>
+      </w:r>
+      <w:r>
+        <w:t>Open coding is the qualitative data analysis technique for creat</w:t>
+      </w:r>
+      <w:r>
+        <w:t>ing</w:t>
+      </w:r>
+      <w:r>
+        <w:t xml:space="preserve"> categories that order data according to their similarities and differences </w:t>
+      </w:r>
+      <w:r>
+        <w:fldChar w:fldCharType="begin"/>
+      </w:r>
+      <w:r>
+        <w:instrText xml:space="preserve"> ADDIN EN.CITE &lt;EndNote&gt;&lt;Cite AuthorYear="1"&gt;&lt;Author&gt;Khandkar&lt;/Author&gt;&lt;Year&gt;2009&lt;/Year&gt;&lt;RecNum&gt;156&lt;/RecNum&gt;&lt;DisplayText&gt;Khandkar (2009)&lt;/DisplayText&gt;&lt;record&gt;&lt;rec-number&gt;156&lt;/rec-number&gt;&lt;foreign-keys&gt;&lt;key app="EN" db-id="525d9sr0qsvde5evfr0ps52ifpp52v555xtd" timestamp="1630428981"&gt;156&lt;/key&gt;&lt;/foreign-keys&gt;&lt;ref-type name="Journal Article"&gt;17&lt;/ref-type&gt;&lt;contributors&gt;&lt;authors&gt;&lt;author&gt;Khandkar, Shahedul Huq&lt;/author&gt;&lt;/authors&gt;&lt;/contributors&gt;&lt;titles&gt;&lt;title&gt;Open coding&lt;/title&gt;&lt;secondary-title&gt;University of Calgary&lt;/secondary-title&gt;&lt;/titles&gt;&lt;periodical&gt;&lt;full-title&gt;University of Calgary&lt;/full-title&gt;&lt;/periodical&gt;&lt;pages&gt;2009&lt;/pages&gt;&lt;volume&gt;23&lt;/volume&gt;&lt;dates&gt;&lt;year&gt;2009&lt;/year&gt;&lt;/dates&gt;&lt;urls&gt;&lt;/urls&gt;&lt;/record&gt;&lt;/Cite&gt;&lt;/EndNote&gt;</w:instrText>
+      </w:r>
+      <w:r>
+        <w:fldChar w:fldCharType="separate"/>
+      </w:r>
+      <w:r>
+        <w:rPr>
+          <w:noProof/>
+        </w:rPr>
+        <w:t>Khandkar (2009)</w:t>
+      </w:r>
+      <w:r>
+        <w:fldChar w:fldCharType="end"/>
+      </w:r>
+      <w:r>
+        <w:t>.</w:t>
+      </w:r>
+    </w:p>
+    <w:p>
+      <w:r>
+        <w:rPr>
+          <w:lang w:eastAsia="en-ZA"/>
+        </w:rPr>
+        <w:t>After the data analysis the most important requirements and specifications was identified and is shown</w:t>
+      </w:r>
+      <w:r>
+        <w:rPr>
+          <w:lang w:eastAsia="en-ZA"/>
+        </w:rPr>
+        <w:t>. T</w:t>
+      </w:r>
+      <w:r>
+        <w:rPr>
+          <w:lang w:eastAsia="en-ZA"/>
+        </w:rPr>
+        <w:t>he conclusion is that the artefact should improve both communication and productivity in the company</w:t>
+      </w:r>
+      <w:r>
+        <w:rPr>
+          <w:lang w:eastAsia="en-ZA"/>
+        </w:rPr>
+        <w:t>.</w:t>
+      </w:r>
+    </w:p>
+    <w:p>
+      <w:pPr>
+        <w:rPr>
+          <w:lang w:eastAsia="en-ZA"/>
+        </w:rPr>
+      </w:pPr>
+      <w:r>
+        <w:rPr>
+          <w:lang w:eastAsia="en-ZA"/>
+        </w:rPr>
+        <w:t>In the next chapter the artefact is designed and developed according to the finding of the data analysis.</w:t>
+      </w:r>
+    </w:p>
+    <w:p>
+      <w:pPr>
+        <w:spacing w:after="0" w:line="240" w:lineRule="auto"/>
+        <w:jc w:val="left"/>
+        <w:rPr>
+          <w:lang w:eastAsia="en-ZA"/>
+        </w:rPr>
+      </w:pPr>
+      <w:r>
+        <w:rPr>
+          <w:lang w:eastAsia="en-ZA"/>
+        </w:rPr>
+        <w:br w:type="page"/>
+      </w:r>
+    </w:p>
+    <w:p>
+      <w:pPr>
+        <w:rPr>
+          <w:lang w:eastAsia="en-ZA"/>
+        </w:rPr>
+      </w:pPr>
+    </w:p>
+    <w:p>
+      <w:pPr>
+        <w:pStyle w:val="Heading1"/>
+        <w:numPr>
+          <w:ilvl w:val="0"/>
+          <w:numId w:val="0"/>
+        </w:numPr>
+      </w:pPr>
+      <w:bookmarkStart w:id="23" w:name="_Toc82224984"/>
       <w:bookmarkEnd w:id="7"/>
       <w:r>
-        <w:t>7</w:t>
+        <w:t>6</w:t>
       </w:r>
       <w:r>
         <w:t xml:space="preserve">. </w:t>
@@ -6901,9 +7470,31 @@
         <w:fldChar w:fldCharType="separate"/>
       </w:r>
       <w:r>
+        <w:t xml:space="preserve">Bhasin, H. (2019). Types of interviews in Qualitative Research. </w:t>
+      </w:r>
+      <w:hyperlink r:id="rId11" w:history="1">
+        <w:r>
+          <w:rPr>
+            <w:rStyle w:val="Hyperlink"/>
+            <w:lang w:val="en-US"/>
+          </w:rPr>
+          <w:t>https://www.marketing91.com/types-of-interviews-in-qualitative-research/#:~:text=Types%20of%20interviews%20in%20Qualitative%20Research%201%201%29,a%20group%20discussion%20on%20the%20topic%20of%20research</w:t>
+        </w:r>
+      </w:hyperlink>
+      <w:r>
+        <w:t xml:space="preserve">. </w:t>
+      </w:r>
+    </w:p>
+    <w:p>
+      <w:pPr>
+        <w:pStyle w:val="EndNoteBibliography"/>
+        <w:spacing w:after="0"/>
+        <w:ind w:left="720" w:hanging="720"/>
+      </w:pPr>
+      <w:r>
         <w:t xml:space="preserve">Brockett, S. (2020). 15 Questions to Ask at the Start of a New Software Project. </w:t>
       </w:r>
-      <w:hyperlink r:id="rId11" w:history="1">
+      <w:hyperlink r:id="rId12" w:history="1">
         <w:r>
           <w:rPr>
             <w:rStyle w:val="Hyperlink"/>
@@ -6953,7 +7544,7 @@
       <w:r>
         <w:t xml:space="preserve">DiStasi, M. (2020). Project Managers - What Are They Good For? </w:t>
       </w:r>
-      <w:hyperlink r:id="rId12" w:history="1">
+      <w:hyperlink r:id="rId13" w:history="1">
         <w:r>
           <w:rPr>
             <w:rStyle w:val="Hyperlink"/>
@@ -7003,7 +7594,7 @@
       <w:r>
         <w:t xml:space="preserve">Kumulos, R. (2015). 20 QUESTIONS TO ASK YOUR CLIENT BEFORE YOU BUILD THEIR MOBILE APP. </w:t>
       </w:r>
-      <w:hyperlink r:id="rId13" w:history="1">
+      <w:hyperlink r:id="rId14" w:history="1">
         <w:r>
           <w:rPr>
             <w:rStyle w:val="Hyperlink"/>
@@ -7025,7 +7616,7 @@
       <w:r>
         <w:t xml:space="preserve">McNamara, C. (2019). Key Questions When Planning a Computer System. </w:t>
       </w:r>
-      <w:hyperlink r:id="rId14" w:anchor=":~:text=%20Key%20Questions%20When%20Planning%20a%20Computer%20System,certain%20benchmarks%2Fmilestones%20to%20assess%20the%20success...%20More%20" w:history="1">
+      <w:hyperlink r:id="rId15" w:history="1">
         <w:r>
           <w:rPr>
             <w:rStyle w:val="Hyperlink"/>
@@ -7056,7 +7647,7 @@
       <w:r>
         <w:t xml:space="preserve">. </w:t>
       </w:r>
-      <w:hyperlink r:id="rId15" w:history="1">
+      <w:hyperlink r:id="rId16" w:history="1">
         <w:r>
           <w:rPr>
             <w:rStyle w:val="Hyperlink"/>
@@ -7101,9 +7692,31 @@
         <w:ind w:left="720" w:hanging="720"/>
       </w:pPr>
       <w:r>
+        <w:t xml:space="preserve">Softwaretestinghelp. (2021). What Is Requirement Analysis And Gathering In SDLC? </w:t>
+      </w:r>
+      <w:hyperlink r:id="rId17" w:history="1">
+        <w:r>
+          <w:rPr>
+            <w:rStyle w:val="Hyperlink"/>
+            <w:lang w:val="en-US"/>
+          </w:rPr>
+          <w:t>https://www.softwaretestinghelp.com/requirement-analysis-in-sdlc/</w:t>
+        </w:r>
+      </w:hyperlink>
+      <w:r>
+        <w:t xml:space="preserve"> </w:t>
+      </w:r>
+    </w:p>
+    <w:p>
+      <w:pPr>
+        <w:pStyle w:val="EndNoteBibliography"/>
+        <w:spacing w:after="0"/>
+        <w:ind w:left="720" w:hanging="720"/>
+      </w:pPr>
+      <w:r>
         <w:t xml:space="preserve">Tripathi, B. (2017). 10 Questions to Ask a Client When Developing Software. </w:t>
       </w:r>
-      <w:hyperlink r:id="rId16" w:history="1">
+      <w:hyperlink r:id="rId18" w:history="1">
         <w:r>
           <w:rPr>
             <w:rStyle w:val="Hyperlink"/>
@@ -7123,27 +7736,49 @@
         <w:ind w:left="720" w:hanging="720"/>
       </w:pPr>
       <w:r>
-        <w:t xml:space="preserve">Valenzuela, D., &amp; Shrivastava, P. (2002). Interview as a method for qualitative research. </w:t>
-      </w:r>
-      <w:r>
-        <w:rPr>
-          <w:i/>
-        </w:rPr>
-        <w:t>Southern Cross University and the Southern Cross Institute of Action Research (SCIAR)</w:t>
-      </w:r>
-      <w:r>
-        <w:t xml:space="preserve">. </w:t>
+        <w:t xml:space="preserve">Utsc. (2020). Open Coding. </w:t>
+      </w:r>
+      <w:hyperlink r:id="rId19" w:history="1">
+        <w:r>
+          <w:rPr>
+            <w:rStyle w:val="Hyperlink"/>
+            <w:lang w:val="en-US"/>
+          </w:rPr>
+          <w:t>https://www.utsc.utoronto.ca/~pchsiung/LAL/analysis/opencoding</w:t>
+        </w:r>
+      </w:hyperlink>
+      <w:r>
+        <w:t xml:space="preserve"> </w:t>
       </w:r>
     </w:p>
     <w:p>
       <w:pPr>
         <w:pStyle w:val="EndNoteBibliography"/>
+        <w:spacing w:after="0"/>
         <w:ind w:left="720" w:hanging="720"/>
       </w:pPr>
       <w:r>
+        <w:t xml:space="preserve">Valenzuela, D., &amp; Shrivastava, P. (2002). Interview as a method for qualitative research. </w:t>
+      </w:r>
+      <w:r>
+        <w:rPr>
+          <w:i/>
+        </w:rPr>
+        <w:t>Southern Cross University and the Southern Cross Institute of Action Research (SCIAR)</w:t>
+      </w:r>
+      <w:r>
+        <w:t xml:space="preserve">. </w:t>
+      </w:r>
+    </w:p>
+    <w:p>
+      <w:pPr>
+        <w:pStyle w:val="EndNoteBibliography"/>
+        <w:ind w:left="720" w:hanging="720"/>
+      </w:pPr>
+      <w:r>
         <w:t xml:space="preserve">Vijay Vaishnavi, B. K., and Stacie Petter. (2004). DESIGN SCIENCE RESEARCH IN INFORMATION SYSTEMS. 62. </w:t>
       </w:r>
-      <w:hyperlink r:id="rId17" w:history="1">
+      <w:hyperlink r:id="rId20" w:history="1">
         <w:r>
           <w:rPr>
             <w:rStyle w:val="Hyperlink"/>
@@ -7170,7 +7805,7 @@
       </w:r>
     </w:p>
     <w:sectPr>
-      <w:footerReference w:type="default" r:id="rId18"/>
+      <w:footerReference w:type="default" r:id="rId21"/>
       <w:pgSz w:w="11907" w:h="16840" w:code="9"/>
       <w:pgMar w:top="1134" w:right="1134" w:bottom="1418" w:left="1418" w:header="851" w:footer="1134" w:gutter="0"/>
       <w:pgNumType w:start="1"/>
@@ -11797,7 +12432,6 @@
   <w:style w:type="character" w:default="1" w:styleId="DefaultParagraphFont">
     <w:name w:val="Default Paragraph Font"/>
     <w:uiPriority w:val="1"/>
-    <w:semiHidden/>
     <w:unhideWhenUsed/>
   </w:style>
   <w:style w:type="table" w:default="1" w:styleId="TableNormal">

</xml_diff>